<commit_message>
Avanzando en el ejemplo de los planetas
</commit_message>
<xml_diff>
--- a/taller_algebra.docx
+++ b/taller_algebra.docx
@@ -36,7 +36,34 @@
           <w:sz w:val="40"/>
           <w:szCs w:val="40"/>
         </w:rPr>
-        <w:t xml:space="preserve"> 2.4</w:t>
+        <w:t xml:space="preserve"> </w:t>
+      </w:r>
+      <w:r>
+        <w:rPr>
+          <w:b/>
+          <w:color w:val="2E74B5" w:themeColor="accent1" w:themeShade="BF"/>
+          <w:sz w:val="40"/>
+          <w:szCs w:val="40"/>
+        </w:rPr>
+        <w:t>1</w:t>
+      </w:r>
+      <w:r>
+        <w:rPr>
+          <w:b/>
+          <w:color w:val="2E74B5" w:themeColor="accent1" w:themeShade="BF"/>
+          <w:sz w:val="40"/>
+          <w:szCs w:val="40"/>
+        </w:rPr>
+        <w:t>.</w:t>
+      </w:r>
+      <w:r>
+        <w:rPr>
+          <w:b/>
+          <w:color w:val="2E74B5" w:themeColor="accent1" w:themeShade="BF"/>
+          <w:sz w:val="40"/>
+          <w:szCs w:val="40"/>
+        </w:rPr>
+        <w:t>3</w:t>
       </w:r>
       <w:r>
         <w:rPr>
@@ -54,7 +81,7 @@
           <w:sz w:val="40"/>
           <w:szCs w:val="40"/>
         </w:rPr>
-        <w:t>MATRICES ELEMENTALES</w:t>
+        <w:t>AJUSTE POLINOMIAL DE CURVAS</w:t>
       </w:r>
     </w:p>
     <w:p>
@@ -72,7 +99,7 @@
           <w:sz w:val="40"/>
           <w:szCs w:val="40"/>
         </w:rPr>
-        <w:t>EJEMPLO 5A</w:t>
+        <w:t>EJEMPLO 4</w:t>
       </w:r>
       <w:r>
         <w:rPr>
@@ -98,6 +125,1285 @@
           <w:sz w:val="40"/>
           <w:szCs w:val="40"/>
         </w:rPr>
+        <w:t xml:space="preserve"> Una aplicación del ajuste de curvas</w:t>
+      </w:r>
+    </w:p>
+    <w:p>
+      <w:pPr>
+        <w:jc w:val="both"/>
+        <w:rPr>
+          <w:color w:val="808080" w:themeColor="background1" w:themeShade="80"/>
+          <w:sz w:val="32"/>
+          <w:szCs w:val="32"/>
+        </w:rPr>
+      </w:pPr>
+      <w:r>
+        <w:rPr>
+          <w:b/>
+        </w:rPr>
+        <w:t xml:space="preserve">Problema (a): </w:t>
+      </w:r>
+      <w:r>
+        <w:rPr>
+          <w:color w:val="808080" w:themeColor="background1" w:themeShade="80"/>
+        </w:rPr>
+        <w:t>¿Por qué en este ejemplo usan una función logarítmica para relacionar mejor el periodo de los 3 primeros planetas y su distancia media al sol, y da un mejor ajuste?</w:t>
+      </w:r>
+    </w:p>
+    <w:p>
+      <w:pPr>
+        <w:jc w:val="both"/>
+        <w:rPr>
+          <w:color w:val="808080" w:themeColor="background1" w:themeShade="80"/>
+        </w:rPr>
+      </w:pPr>
+      <w:r>
+        <w:rPr>
+          <w:b/>
+        </w:rPr>
+        <w:t xml:space="preserve">Solución: </w:t>
+      </w:r>
+      <w:r>
+        <w:rPr>
+          <w:color w:val="808080" w:themeColor="background1" w:themeShade="80"/>
+        </w:rPr>
+        <w:t>El problema planteado en este ejemplo se puede abordad desde un enfoque “más estadístico” para ello el concepto de regresión es útil.</w:t>
+      </w:r>
+    </w:p>
+    <w:p>
+      <w:pPr>
+        <w:jc w:val="both"/>
+        <w:rPr>
+          <w:rFonts w:eastAsiaTheme="minorEastAsia"/>
+          <w:color w:val="808080" w:themeColor="background1" w:themeShade="80"/>
+        </w:rPr>
+      </w:pPr>
+      <w:r>
+        <w:rPr>
+          <w:color w:val="808080" w:themeColor="background1" w:themeShade="80"/>
+        </w:rPr>
+        <w:t>En palabras propias una regresión es una relación entre dos variables (X e Y)</w:t>
+      </w:r>
+    </w:p>
+    <w:p>
+      <w:pPr>
+        <w:jc w:val="both"/>
+        <w:rPr>
+          <w:rFonts w:eastAsiaTheme="minorEastAsia"/>
+          <w:color w:val="808080" w:themeColor="background1" w:themeShade="80"/>
+        </w:rPr>
+      </w:pPr>
+      <w:r>
+        <w:rPr>
+          <w:rFonts w:eastAsiaTheme="minorEastAsia"/>
+          <w:color w:val="808080" w:themeColor="background1" w:themeShade="80"/>
+        </w:rPr>
+        <w:t>De una forma general lo primero que suele hacerse para saber si dos variables están relacionados (saber si existe regresión), (de ahora en adelante se denominaran X e Y, siendo Y la variable dependiente y X la variable independiente o regresora).</w:t>
+      </w:r>
+    </w:p>
+    <w:p>
+      <w:pPr>
+        <w:jc w:val="both"/>
+        <w:rPr>
+          <w:rFonts w:eastAsiaTheme="minorEastAsia"/>
+          <w:color w:val="808080" w:themeColor="background1" w:themeShade="80"/>
+        </w:rPr>
+      </w:pPr>
+      <w:r>
+        <w:rPr>
+          <w:rFonts w:eastAsiaTheme="minorEastAsia"/>
+          <w:color w:val="808080" w:themeColor="background1" w:themeShade="80"/>
+        </w:rPr>
+        <w:t xml:space="preserve">Consiste en tomar una muestra aleatoria. Sobre cada individuo de la muestra se analizan </w:t>
+      </w:r>
+      <w:r>
+        <w:rPr>
+          <w:rFonts w:eastAsiaTheme="minorEastAsia"/>
+          <w:color w:val="808080" w:themeColor="background1" w:themeShade="80"/>
+        </w:rPr>
+        <w:t>las dos características en estudio de modo que para cada individuo se tenga un par de valores.</w:t>
+      </w:r>
+    </w:p>
+    <w:p>
+      <w:pPr>
+        <w:jc w:val="both"/>
+        <w:rPr>
+          <w:rFonts w:eastAsiaTheme="minorEastAsia"/>
+          <w:color w:val="808080" w:themeColor="background1" w:themeShade="80"/>
+        </w:rPr>
+      </w:pPr>
+      <w:r>
+        <w:rPr>
+          <w:rFonts w:eastAsiaTheme="minorEastAsia"/>
+          <w:color w:val="808080" w:themeColor="background1" w:themeShade="80"/>
+        </w:rPr>
+        <w:t xml:space="preserve">Segundamente, se representan dichos valores en unos ejes cartesianos, dando lugar a un diagrama de dispersión o nube de puntos. Asi, cada individuo vendrá representado por un punto en el gráfico de coordenadas </w:t>
+      </w:r>
+      <m:oMath>
+        <m:d>
+          <m:dPr>
+            <m:ctrlPr>
+              <w:rPr>
+                <w:rFonts w:ascii="Cambria Math" w:eastAsiaTheme="minorEastAsia" w:hAnsi="Cambria Math"/>
+                <w:i/>
+                <w:color w:val="808080" w:themeColor="background1" w:themeShade="80"/>
+              </w:rPr>
+            </m:ctrlPr>
+          </m:dPr>
+          <m:e>
+            <m:sSub>
+              <m:sSubPr>
+                <m:ctrlPr>
+                  <w:rPr>
+                    <w:rFonts w:ascii="Cambria Math" w:eastAsiaTheme="minorEastAsia" w:hAnsi="Cambria Math"/>
+                    <w:i/>
+                    <w:color w:val="808080" w:themeColor="background1" w:themeShade="80"/>
+                  </w:rPr>
+                </m:ctrlPr>
+              </m:sSubPr>
+              <m:e>
+                <m:r>
+                  <w:rPr>
+                    <w:rFonts w:ascii="Cambria Math" w:eastAsiaTheme="minorEastAsia" w:hAnsi="Cambria Math"/>
+                    <w:color w:val="808080" w:themeColor="background1" w:themeShade="80"/>
+                  </w:rPr>
+                  <m:t>x</m:t>
+                </m:r>
+              </m:e>
+              <m:sub>
+                <m:r>
+                  <w:rPr>
+                    <w:rFonts w:ascii="Cambria Math" w:eastAsiaTheme="minorEastAsia" w:hAnsi="Cambria Math"/>
+                    <w:color w:val="808080" w:themeColor="background1" w:themeShade="80"/>
+                  </w:rPr>
+                  <m:t>i</m:t>
+                </m:r>
+              </m:sub>
+            </m:sSub>
+            <m:r>
+              <w:rPr>
+                <w:rFonts w:ascii="Cambria Math" w:eastAsiaTheme="minorEastAsia" w:hAnsi="Cambria Math"/>
+                <w:color w:val="808080" w:themeColor="background1" w:themeShade="80"/>
+              </w:rPr>
+              <m:t xml:space="preserve">, </m:t>
+            </m:r>
+            <m:sSub>
+              <m:sSubPr>
+                <m:ctrlPr>
+                  <w:rPr>
+                    <w:rFonts w:ascii="Cambria Math" w:eastAsiaTheme="minorEastAsia" w:hAnsi="Cambria Math"/>
+                    <w:i/>
+                    <w:color w:val="808080" w:themeColor="background1" w:themeShade="80"/>
+                  </w:rPr>
+                </m:ctrlPr>
+              </m:sSubPr>
+              <m:e>
+                <m:r>
+                  <w:rPr>
+                    <w:rFonts w:ascii="Cambria Math" w:eastAsiaTheme="minorEastAsia" w:hAnsi="Cambria Math"/>
+                    <w:color w:val="808080" w:themeColor="background1" w:themeShade="80"/>
+                  </w:rPr>
+                  <m:t>y</m:t>
+                </m:r>
+              </m:e>
+              <m:sub>
+                <m:r>
+                  <w:rPr>
+                    <w:rFonts w:ascii="Cambria Math" w:eastAsiaTheme="minorEastAsia" w:hAnsi="Cambria Math"/>
+                    <w:color w:val="808080" w:themeColor="background1" w:themeShade="80"/>
+                  </w:rPr>
+                  <m:t>i</m:t>
+                </m:r>
+              </m:sub>
+            </m:sSub>
+          </m:e>
+        </m:d>
+      </m:oMath>
+      <w:r>
+        <w:rPr>
+          <w:rFonts w:eastAsiaTheme="minorEastAsia"/>
+          <w:color w:val="808080" w:themeColor="background1" w:themeShade="80"/>
+        </w:rPr>
+        <w:t xml:space="preserve"> De esa forma se podrá obtener una primera idea acerca de la forma y de la dispercion de la nube de puntos.</w:t>
+      </w:r>
+    </w:p>
+    <w:p>
+      <w:pPr>
+        <w:jc w:val="both"/>
+        <w:rPr>
+          <w:rFonts w:eastAsiaTheme="minorEastAsia"/>
+          <w:color w:val="808080" w:themeColor="background1" w:themeShade="80"/>
+        </w:rPr>
+      </w:pPr>
+      <w:r>
+        <w:rPr>
+          <w:rFonts w:eastAsiaTheme="minorEastAsia"/>
+          <w:color w:val="808080" w:themeColor="background1" w:themeShade="80"/>
+        </w:rPr>
+        <w:t xml:space="preserve">Sin embargo deberá distinguirse entre dependencia funcional y dependencia estocástica, en el primer caso la relación es perfecta </w:t>
+      </w:r>
+      <m:oMath>
+        <m:r>
+          <w:rPr>
+            <w:rFonts w:ascii="Cambria Math" w:eastAsiaTheme="minorEastAsia" w:hAnsi="Cambria Math"/>
+            <w:color w:val="808080" w:themeColor="background1" w:themeShade="80"/>
+          </w:rPr>
+          <m:t>Y=f(x)</m:t>
+        </m:r>
+      </m:oMath>
+      <w:r>
+        <w:rPr>
+          <w:rFonts w:eastAsiaTheme="minorEastAsia"/>
+          <w:color w:val="808080" w:themeColor="background1" w:themeShade="80"/>
+        </w:rPr>
+        <w:t xml:space="preserve"> es decir, los puntos del diagrama de dispersión correspondiente aparecen sobre la función </w:t>
+      </w:r>
+      <m:oMath>
+        <m:r>
+          <w:rPr>
+            <w:rFonts w:ascii="Cambria Math" w:eastAsiaTheme="minorEastAsia" w:hAnsi="Cambria Math"/>
+            <w:color w:val="808080" w:themeColor="background1" w:themeShade="80"/>
+          </w:rPr>
+          <m:t>Y=f(x)</m:t>
+        </m:r>
+      </m:oMath>
+    </w:p>
+    <w:p>
+      <w:pPr>
+        <w:jc w:val="both"/>
+        <w:rPr>
+          <w:rFonts w:eastAsiaTheme="minorEastAsia"/>
+          <w:color w:val="808080" w:themeColor="background1" w:themeShade="80"/>
+        </w:rPr>
+      </w:pPr>
+      <m:oMathPara>
+        <m:oMathParaPr>
+          <m:jc m:val="center"/>
+        </m:oMathParaPr>
+        <m:oMath>
+          <m:r>
+            <w:rPr>
+              <w:rFonts w:ascii="Cambria Math" w:eastAsiaTheme="minorEastAsia" w:hAnsi="Cambria Math"/>
+              <w:color w:val="808080" w:themeColor="background1" w:themeShade="80"/>
+            </w:rPr>
+            <m:t>Y=a+bX</m:t>
+          </m:r>
+        </m:oMath>
+      </m:oMathPara>
+    </w:p>
+    <w:p>
+      <w:pPr>
+        <w:jc w:val="both"/>
+        <w:rPr>
+          <w:rFonts w:eastAsiaTheme="minorEastAsia"/>
+          <w:color w:val="808080" w:themeColor="background1" w:themeShade="80"/>
+        </w:rPr>
+      </w:pPr>
+      <w:r>
+        <w:rPr>
+          <w:rFonts w:eastAsiaTheme="minorEastAsia"/>
+          <w:color w:val="808080" w:themeColor="background1" w:themeShade="80"/>
+        </w:rPr>
+        <w:t xml:space="preserve">Sin embargo, suele ocurrir que no hay una dependencia funcional perfecta, sino otra dependencia o relación menos rigurosa o dependencia estocástica. Entonces la relación entre X e Y, se escribiría </w:t>
+      </w:r>
+      <m:oMath>
+        <m:r>
+          <w:rPr>
+            <w:rFonts w:ascii="Cambria Math" w:eastAsiaTheme="minorEastAsia" w:hAnsi="Cambria Math"/>
+            <w:color w:val="808080" w:themeColor="background1" w:themeShade="80"/>
+          </w:rPr>
+          <m:t>Y=a+bX+e</m:t>
+        </m:r>
+      </m:oMath>
+      <w:r>
+        <w:rPr>
+          <w:rFonts w:eastAsiaTheme="minorEastAsia"/>
+          <w:color w:val="808080" w:themeColor="background1" w:themeShade="80"/>
+        </w:rPr>
+        <w:t xml:space="preserve">, donde </w:t>
+      </w:r>
+      <m:oMath>
+        <m:r>
+          <w:rPr>
+            <w:rFonts w:ascii="Cambria Math" w:eastAsiaTheme="minorEastAsia" w:hAnsi="Cambria Math"/>
+            <w:color w:val="808080" w:themeColor="background1" w:themeShade="80"/>
+          </w:rPr>
+          <m:t>e</m:t>
+        </m:r>
+      </m:oMath>
+      <w:r>
+        <w:rPr>
+          <w:rFonts w:eastAsiaTheme="minorEastAsia"/>
+          <w:color w:val="808080" w:themeColor="background1" w:themeShade="80"/>
+        </w:rPr>
+        <w:t xml:space="preserve"> es un error (o residual)</w:t>
+      </w:r>
+      <w:r>
+        <w:rPr>
+          <w:rFonts w:eastAsiaTheme="minorEastAsia"/>
+          <w:color w:val="808080" w:themeColor="background1" w:themeShade="80"/>
+        </w:rPr>
+        <w:t>, debido a por ejemplo, a no incluir variables en el modelo que son importantes a la hora de explicar el comportamiento de Y, y cuyos efectos sean diferentes a los de X</w:t>
+      </w:r>
+      <w:r>
+        <w:rPr>
+          <w:rFonts w:eastAsiaTheme="minorEastAsia"/>
+          <w:color w:val="808080" w:themeColor="background1" w:themeShade="80"/>
+        </w:rPr>
+        <w:t>; errores aleatorios o de medida o simplemente que se ha especificado mal el modelo.</w:t>
+      </w:r>
+      <w:bookmarkStart w:id="0" w:name="_GoBack"/>
+      <w:bookmarkEnd w:id="0"/>
+    </w:p>
+    <w:p>
+      <w:pPr>
+        <w:jc w:val="both"/>
+        <w:rPr>
+          <w:rFonts w:eastAsiaTheme="minorEastAsia"/>
+          <w:color w:val="808080" w:themeColor="background1" w:themeShade="80"/>
+        </w:rPr>
+      </w:pPr>
+      <w:r>
+        <w:rPr>
+          <w:rFonts w:eastAsiaTheme="minorEastAsia"/>
+          <w:color w:val="808080" w:themeColor="background1" w:themeShade="80"/>
+        </w:rPr>
+        <w:t xml:space="preserve"> </w:t>
+      </w:r>
+    </w:p>
+    <w:tbl>
+      <w:tblPr>
+        <w:tblStyle w:val="Tabladecuadrcula2-nfasis1"/>
+        <w:tblW w:w="0" w:type="auto"/>
+        <w:tblLook w:val="04A0" w:firstRow="1" w:lastRow="0" w:firstColumn="1" w:lastColumn="0" w:noHBand="0" w:noVBand="1"/>
+      </w:tblPr>
+      <w:tblGrid>
+        <w:gridCol w:w="4414"/>
+        <w:gridCol w:w="4414"/>
+      </w:tblGrid>
+      <w:tr>
+        <w:trPr>
+          <w:cnfStyle w:val="100000000000" w:firstRow="1" w:lastRow="0" w:firstColumn="0" w:lastColumn="0" w:oddVBand="0" w:evenVBand="0" w:oddHBand="0" w:evenHBand="0" w:firstRowFirstColumn="0" w:firstRowLastColumn="0" w:lastRowFirstColumn="0" w:lastRowLastColumn="0"/>
+          <w:trHeight w:val="909"/>
+        </w:trPr>
+        <w:tc>
+          <w:tcPr>
+            <w:cnfStyle w:val="001000000000" w:firstRow="0" w:lastRow="0" w:firstColumn="1" w:lastColumn="0" w:oddVBand="0" w:evenVBand="0" w:oddHBand="0" w:evenHBand="0" w:firstRowFirstColumn="0" w:firstRowLastColumn="0" w:lastRowFirstColumn="0" w:lastRowLastColumn="0"/>
+            <w:tcW w:w="4414" w:type="dxa"/>
+          </w:tcPr>
+          <w:p>
+            <w:pPr>
+              <w:jc w:val="center"/>
+              <w:rPr>
+                <w:rFonts w:eastAsiaTheme="minorEastAsia"/>
+                <w:color w:val="808080" w:themeColor="background1" w:themeShade="80"/>
+              </w:rPr>
+            </w:pPr>
+          </w:p>
+          <w:p>
+            <w:pPr>
+              <w:jc w:val="center"/>
+              <w:rPr>
+                <w:rFonts w:eastAsiaTheme="minorEastAsia"/>
+                <w:color w:val="808080" w:themeColor="background1" w:themeShade="80"/>
+              </w:rPr>
+            </w:pPr>
+            <w:r>
+              <w:rPr>
+                <w:rFonts w:eastAsiaTheme="minorEastAsia"/>
+                <w:color w:val="808080" w:themeColor="background1" w:themeShade="80"/>
+              </w:rPr>
+              <w:t>OPERACIÓN ELEMENTAL</w:t>
+            </w:r>
+          </w:p>
+        </w:tc>
+        <w:tc>
+          <w:tcPr>
+            <w:tcW w:w="4414" w:type="dxa"/>
+          </w:tcPr>
+          <w:p>
+            <w:pPr>
+              <w:jc w:val="center"/>
+              <w:cnfStyle w:val="100000000000" w:firstRow="1" w:lastRow="0" w:firstColumn="0" w:lastColumn="0" w:oddVBand="0" w:evenVBand="0" w:oddHBand="0" w:evenHBand="0" w:firstRowFirstColumn="0" w:firstRowLastColumn="0" w:lastRowFirstColumn="0" w:lastRowLastColumn="0"/>
+              <w:rPr>
+                <w:rFonts w:eastAsiaTheme="minorEastAsia"/>
+                <w:color w:val="808080" w:themeColor="background1" w:themeShade="80"/>
+              </w:rPr>
+            </w:pPr>
+          </w:p>
+          <w:p>
+            <w:pPr>
+              <w:jc w:val="center"/>
+              <w:cnfStyle w:val="100000000000" w:firstRow="1" w:lastRow="0" w:firstColumn="0" w:lastColumn="0" w:oddVBand="0" w:evenVBand="0" w:oddHBand="0" w:evenHBand="0" w:firstRowFirstColumn="0" w:firstRowLastColumn="0" w:lastRowFirstColumn="0" w:lastRowLastColumn="0"/>
+              <w:rPr>
+                <w:rFonts w:eastAsiaTheme="minorEastAsia"/>
+                <w:color w:val="808080" w:themeColor="background1" w:themeShade="80"/>
+              </w:rPr>
+            </w:pPr>
+            <w:r>
+              <w:rPr>
+                <w:rFonts w:eastAsiaTheme="minorEastAsia"/>
+                <w:color w:val="808080" w:themeColor="background1" w:themeShade="80"/>
+              </w:rPr>
+              <w:t>MATRIZ ELEMENTAL</w:t>
+            </w:r>
+          </w:p>
+        </w:tc>
+      </w:tr>
+      <w:tr>
+        <w:trPr>
+          <w:cnfStyle w:val="000000100000" w:firstRow="0" w:lastRow="0" w:firstColumn="0" w:lastColumn="0" w:oddVBand="0" w:evenVBand="0" w:oddHBand="1" w:evenHBand="0" w:firstRowFirstColumn="0" w:firstRowLastColumn="0" w:lastRowFirstColumn="0" w:lastRowLastColumn="0"/>
+          <w:trHeight w:val="1133"/>
+        </w:trPr>
+        <w:tc>
+          <w:tcPr>
+            <w:cnfStyle w:val="001000000000" w:firstRow="0" w:lastRow="0" w:firstColumn="1" w:lastColumn="0" w:oddVBand="0" w:evenVBand="0" w:oddHBand="0" w:evenHBand="0" w:firstRowFirstColumn="0" w:firstRowLastColumn="0" w:lastRowFirstColumn="0" w:lastRowLastColumn="0"/>
+            <w:tcW w:w="4414" w:type="dxa"/>
+          </w:tcPr>
+          <w:p>
+            <w:pPr>
+              <w:jc w:val="center"/>
+              <w:rPr>
+                <w:rFonts w:eastAsiaTheme="minorEastAsia"/>
+                <w:color w:val="808080" w:themeColor="background1" w:themeShade="80"/>
+              </w:rPr>
+            </w:pPr>
+          </w:p>
+          <w:p>
+            <w:pPr>
+              <w:jc w:val="center"/>
+              <w:rPr>
+                <w:rFonts w:eastAsiaTheme="minorEastAsia"/>
+                <w:color w:val="808080" w:themeColor="background1" w:themeShade="80"/>
+              </w:rPr>
+            </w:pPr>
+            <m:oMathPara>
+              <m:oMath>
+                <m:r>
+                  <m:rPr>
+                    <m:sty m:val="bi"/>
+                  </m:rPr>
+                  <w:rPr>
+                    <w:rFonts w:ascii="Cambria Math" w:eastAsiaTheme="minorEastAsia" w:hAnsi="Cambria Math"/>
+                    <w:color w:val="808080" w:themeColor="background1" w:themeShade="80"/>
+                  </w:rPr>
+                  <m:t>-</m:t>
+                </m:r>
+                <m:sSub>
+                  <m:sSubPr>
+                    <m:ctrlPr>
+                      <w:rPr>
+                        <w:rFonts w:ascii="Cambria Math" w:eastAsiaTheme="minorEastAsia" w:hAnsi="Cambria Math"/>
+                        <w:b w:val="0"/>
+                        <w:bCs w:val="0"/>
+                        <w:i/>
+                        <w:color w:val="808080" w:themeColor="background1" w:themeShade="80"/>
+                      </w:rPr>
+                    </m:ctrlPr>
+                  </m:sSubPr>
+                  <m:e>
+                    <m:r>
+                      <m:rPr>
+                        <m:sty m:val="bi"/>
+                      </m:rPr>
+                      <w:rPr>
+                        <w:rFonts w:ascii="Cambria Math" w:eastAsiaTheme="minorEastAsia" w:hAnsi="Cambria Math"/>
+                        <w:color w:val="808080" w:themeColor="background1" w:themeShade="80"/>
+                      </w:rPr>
+                      <m:t>R</m:t>
+                    </m:r>
+                  </m:e>
+                  <m:sub>
+                    <m:r>
+                      <m:rPr>
+                        <m:sty m:val="bi"/>
+                      </m:rPr>
+                      <w:rPr>
+                        <w:rFonts w:ascii="Cambria Math" w:eastAsiaTheme="minorEastAsia" w:hAnsi="Cambria Math"/>
+                        <w:color w:val="808080" w:themeColor="background1" w:themeShade="80"/>
+                      </w:rPr>
+                      <m:t>1</m:t>
+                    </m:r>
+                  </m:sub>
+                </m:sSub>
+                <m:r>
+                  <m:rPr>
+                    <m:sty m:val="bi"/>
+                  </m:rPr>
+                  <w:rPr>
+                    <w:rFonts w:ascii="Cambria Math" w:eastAsiaTheme="minorEastAsia" w:hAnsi="Cambria Math"/>
+                    <w:color w:val="808080" w:themeColor="background1" w:themeShade="80"/>
+                  </w:rPr>
+                  <m:t>+</m:t>
+                </m:r>
+                <m:sSub>
+                  <m:sSubPr>
+                    <m:ctrlPr>
+                      <w:rPr>
+                        <w:rFonts w:ascii="Cambria Math" w:eastAsiaTheme="minorEastAsia" w:hAnsi="Cambria Math"/>
+                        <w:b w:val="0"/>
+                        <w:bCs w:val="0"/>
+                        <w:i/>
+                        <w:color w:val="808080" w:themeColor="background1" w:themeShade="80"/>
+                      </w:rPr>
+                    </m:ctrlPr>
+                  </m:sSubPr>
+                  <m:e>
+                    <m:r>
+                      <m:rPr>
+                        <m:sty m:val="bi"/>
+                      </m:rPr>
+                      <w:rPr>
+                        <w:rFonts w:ascii="Cambria Math" w:eastAsiaTheme="minorEastAsia" w:hAnsi="Cambria Math"/>
+                        <w:color w:val="808080" w:themeColor="background1" w:themeShade="80"/>
+                      </w:rPr>
+                      <m:t>R</m:t>
+                    </m:r>
+                  </m:e>
+                  <m:sub>
+                    <m:r>
+                      <m:rPr>
+                        <m:sty m:val="bi"/>
+                      </m:rPr>
+                      <w:rPr>
+                        <w:rFonts w:ascii="Cambria Math" w:eastAsiaTheme="minorEastAsia" w:hAnsi="Cambria Math"/>
+                        <w:color w:val="808080" w:themeColor="background1" w:themeShade="80"/>
+                      </w:rPr>
+                      <m:t xml:space="preserve">2 </m:t>
+                    </m:r>
+                  </m:sub>
+                </m:sSub>
+                <m:r>
+                  <m:rPr>
+                    <m:sty m:val="bi"/>
+                  </m:rPr>
+                  <w:rPr>
+                    <w:rFonts w:ascii="Cambria Math" w:eastAsiaTheme="minorEastAsia" w:hAnsi="Cambria Math"/>
+                    <w:color w:val="808080" w:themeColor="background1" w:themeShade="80"/>
+                  </w:rPr>
+                  <m:t xml:space="preserve">→ </m:t>
+                </m:r>
+                <m:sSub>
+                  <m:sSubPr>
+                    <m:ctrlPr>
+                      <w:rPr>
+                        <w:rFonts w:ascii="Cambria Math" w:eastAsiaTheme="minorEastAsia" w:hAnsi="Cambria Math"/>
+                        <w:b w:val="0"/>
+                        <w:bCs w:val="0"/>
+                        <w:i/>
+                        <w:color w:val="808080" w:themeColor="background1" w:themeShade="80"/>
+                      </w:rPr>
+                    </m:ctrlPr>
+                  </m:sSubPr>
+                  <m:e>
+                    <m:r>
+                      <m:rPr>
+                        <m:sty m:val="bi"/>
+                      </m:rPr>
+                      <w:rPr>
+                        <w:rFonts w:ascii="Cambria Math" w:eastAsiaTheme="minorEastAsia" w:hAnsi="Cambria Math"/>
+                        <w:color w:val="808080" w:themeColor="background1" w:themeShade="80"/>
+                      </w:rPr>
+                      <m:t>R</m:t>
+                    </m:r>
+                  </m:e>
+                  <m:sub>
+                    <m:r>
+                      <m:rPr>
+                        <m:sty m:val="bi"/>
+                      </m:rPr>
+                      <w:rPr>
+                        <w:rFonts w:ascii="Cambria Math" w:eastAsiaTheme="minorEastAsia" w:hAnsi="Cambria Math"/>
+                        <w:color w:val="808080" w:themeColor="background1" w:themeShade="80"/>
+                      </w:rPr>
+                      <m:t>2</m:t>
+                    </m:r>
+                  </m:sub>
+                </m:sSub>
+              </m:oMath>
+            </m:oMathPara>
+          </w:p>
+        </w:tc>
+        <w:tc>
+          <w:tcPr>
+            <w:tcW w:w="4414" w:type="dxa"/>
+          </w:tcPr>
+          <w:p>
+            <w:pPr>
+              <w:jc w:val="center"/>
+              <w:cnfStyle w:val="000000100000" w:firstRow="0" w:lastRow="0" w:firstColumn="0" w:lastColumn="0" w:oddVBand="0" w:evenVBand="0" w:oddHBand="1" w:evenHBand="0" w:firstRowFirstColumn="0" w:firstRowLastColumn="0" w:lastRowFirstColumn="0" w:lastRowLastColumn="0"/>
+              <w:rPr>
+                <w:rFonts w:eastAsiaTheme="minorEastAsia"/>
+                <w:color w:val="808080" w:themeColor="background1" w:themeShade="80"/>
+              </w:rPr>
+            </w:pPr>
+          </w:p>
+          <w:p>
+            <w:pPr>
+              <w:cnfStyle w:val="000000100000" w:firstRow="0" w:lastRow="0" w:firstColumn="0" w:lastColumn="0" w:oddVBand="0" w:evenVBand="0" w:oddHBand="1" w:evenHBand="0" w:firstRowFirstColumn="0" w:firstRowLastColumn="0" w:lastRowFirstColumn="0" w:lastRowLastColumn="0"/>
+              <w:rPr>
+                <w:rFonts w:eastAsiaTheme="minorEastAsia"/>
+                <w:color w:val="808080" w:themeColor="background1" w:themeShade="80"/>
+              </w:rPr>
+            </w:pPr>
+            <m:oMathPara>
+              <m:oMath>
+                <m:d>
+                  <m:dPr>
+                    <m:begChr m:val="["/>
+                    <m:endChr m:val="]"/>
+                    <m:ctrlPr>
+                      <w:rPr>
+                        <w:rFonts w:ascii="Cambria Math" w:eastAsiaTheme="minorEastAsia" w:hAnsi="Cambria Math"/>
+                        <w:i/>
+                        <w:color w:val="808080" w:themeColor="background1" w:themeShade="80"/>
+                      </w:rPr>
+                    </m:ctrlPr>
+                  </m:dPr>
+                  <m:e>
+                    <m:m>
+                      <m:mPr>
+                        <m:mcs>
+                          <m:mc>
+                            <m:mcPr>
+                              <m:count m:val="2"/>
+                              <m:mcJc m:val="center"/>
+                            </m:mcPr>
+                          </m:mc>
+                        </m:mcs>
+                        <m:ctrlPr>
+                          <w:rPr>
+                            <w:rFonts w:ascii="Cambria Math" w:eastAsiaTheme="minorEastAsia" w:hAnsi="Cambria Math"/>
+                            <w:i/>
+                            <w:color w:val="808080" w:themeColor="background1" w:themeShade="80"/>
+                          </w:rPr>
+                        </m:ctrlPr>
+                      </m:mPr>
+                      <m:mr>
+                        <m:e>
+                          <m:r>
+                            <w:rPr>
+                              <w:rFonts w:ascii="Cambria Math" w:eastAsiaTheme="minorEastAsia" w:hAnsi="Cambria Math"/>
+                              <w:color w:val="808080" w:themeColor="background1" w:themeShade="80"/>
+                            </w:rPr>
+                            <m:t>1</m:t>
+                          </m:r>
+                        </m:e>
+                        <m:e>
+                          <m:r>
+                            <w:rPr>
+                              <w:rFonts w:ascii="Cambria Math" w:eastAsiaTheme="minorEastAsia" w:hAnsi="Cambria Math"/>
+                              <w:color w:val="808080" w:themeColor="background1" w:themeShade="80"/>
+                            </w:rPr>
+                            <m:t>0</m:t>
+                          </m:r>
+                        </m:e>
+                      </m:mr>
+                      <m:mr>
+                        <m:e>
+                          <m:r>
+                            <w:rPr>
+                              <w:rFonts w:ascii="Cambria Math" w:eastAsiaTheme="minorEastAsia" w:hAnsi="Cambria Math"/>
+                              <w:color w:val="808080" w:themeColor="background1" w:themeShade="80"/>
+                            </w:rPr>
+                            <m:t>-1</m:t>
+                          </m:r>
+                        </m:e>
+                        <m:e>
+                          <m:r>
+                            <w:rPr>
+                              <w:rFonts w:ascii="Cambria Math" w:eastAsiaTheme="minorEastAsia" w:hAnsi="Cambria Math"/>
+                              <w:color w:val="808080" w:themeColor="background1" w:themeShade="80"/>
+                            </w:rPr>
+                            <m:t>1</m:t>
+                          </m:r>
+                        </m:e>
+                      </m:mr>
+                    </m:m>
+                  </m:e>
+                </m:d>
+              </m:oMath>
+            </m:oMathPara>
+          </w:p>
+        </w:tc>
+      </w:tr>
+    </w:tbl>
+    <w:p>
+      <w:pPr>
+        <w:jc w:val="both"/>
+        <w:rPr>
+          <w:rFonts w:eastAsiaTheme="minorEastAsia"/>
+          <w:color w:val="808080" w:themeColor="background1" w:themeShade="80"/>
+        </w:rPr>
+      </w:pPr>
+    </w:p>
+    <w:p>
+      <w:pPr>
+        <w:rPr>
+          <w:rFonts w:eastAsiaTheme="minorEastAsia"/>
+          <w:color w:val="808080" w:themeColor="background1" w:themeShade="80"/>
+        </w:rPr>
+      </w:pPr>
+      <w:r>
+        <w:rPr>
+          <w:rFonts w:eastAsiaTheme="minorEastAsia"/>
+          <w:color w:val="808080" w:themeColor="background1" w:themeShade="80"/>
+        </w:rPr>
+        <w:t>Así la situación está de la siguiente manera:</w:t>
+      </w:r>
+    </w:p>
+    <w:p>
+      <w:pPr>
+        <w:jc w:val="both"/>
+        <w:rPr>
+          <w:rFonts w:eastAsiaTheme="minorEastAsia"/>
+          <w:color w:val="808080" w:themeColor="background1" w:themeShade="80"/>
+        </w:rPr>
+      </w:pPr>
+      <m:oMathPara>
+        <m:oMathParaPr>
+          <m:jc m:val="left"/>
+        </m:oMathParaPr>
+        <m:oMath>
+          <m:sSub>
+            <m:sSubPr>
+              <m:ctrlPr>
+                <w:rPr>
+                  <w:rFonts w:ascii="Cambria Math" w:eastAsiaTheme="minorEastAsia" w:hAnsi="Cambria Math"/>
+                  <w:i/>
+                  <w:color w:val="808080" w:themeColor="background1" w:themeShade="80"/>
+                </w:rPr>
+              </m:ctrlPr>
+            </m:sSubPr>
+            <m:e>
+              <m:r>
+                <w:rPr>
+                  <w:rFonts w:ascii="Cambria Math" w:eastAsiaTheme="minorEastAsia" w:hAnsi="Cambria Math"/>
+                  <w:color w:val="808080" w:themeColor="background1" w:themeShade="80"/>
+                </w:rPr>
+                <m:t>E</m:t>
+              </m:r>
+            </m:e>
+            <m:sub>
+              <m:r>
+                <w:rPr>
+                  <w:rFonts w:ascii="Cambria Math" w:eastAsiaTheme="minorEastAsia" w:hAnsi="Cambria Math"/>
+                  <w:color w:val="808080" w:themeColor="background1" w:themeShade="80"/>
+                </w:rPr>
+                <m:t>1</m:t>
+              </m:r>
+            </m:sub>
+          </m:sSub>
+          <m:r>
+            <w:rPr>
+              <w:rFonts w:ascii="Cambria Math" w:eastAsiaTheme="minorEastAsia" w:hAnsi="Cambria Math"/>
+              <w:color w:val="808080" w:themeColor="background1" w:themeShade="80"/>
+            </w:rPr>
+            <m:t>A=</m:t>
+          </m:r>
+          <m:d>
+            <m:dPr>
+              <m:begChr m:val="["/>
+              <m:endChr m:val="]"/>
+              <m:ctrlPr>
+                <w:rPr>
+                  <w:rFonts w:ascii="Cambria Math" w:eastAsiaTheme="minorEastAsia" w:hAnsi="Cambria Math"/>
+                  <w:i/>
+                  <w:color w:val="808080" w:themeColor="background1" w:themeShade="80"/>
+                </w:rPr>
+              </m:ctrlPr>
+            </m:dPr>
+            <m:e>
+              <m:m>
+                <m:mPr>
+                  <m:mcs>
+                    <m:mc>
+                      <m:mcPr>
+                        <m:count m:val="2"/>
+                        <m:mcJc m:val="center"/>
+                      </m:mcPr>
+                    </m:mc>
+                  </m:mcs>
+                  <m:ctrlPr>
+                    <w:rPr>
+                      <w:rFonts w:ascii="Cambria Math" w:eastAsiaTheme="minorEastAsia" w:hAnsi="Cambria Math"/>
+                      <w:i/>
+                      <w:color w:val="808080" w:themeColor="background1" w:themeShade="80"/>
+                    </w:rPr>
+                  </m:ctrlPr>
+                </m:mPr>
+                <m:mr>
+                  <m:e>
+                    <m:r>
+                      <w:rPr>
+                        <w:rFonts w:ascii="Cambria Math" w:eastAsiaTheme="minorEastAsia" w:hAnsi="Cambria Math"/>
+                        <w:color w:val="808080" w:themeColor="background1" w:themeShade="80"/>
+                      </w:rPr>
+                      <m:t>1</m:t>
+                    </m:r>
+                  </m:e>
+                  <m:e>
+                    <m:r>
+                      <w:rPr>
+                        <w:rFonts w:ascii="Cambria Math" w:eastAsiaTheme="minorEastAsia" w:hAnsi="Cambria Math"/>
+                        <w:color w:val="808080" w:themeColor="background1" w:themeShade="80"/>
+                      </w:rPr>
+                      <m:t>2</m:t>
+                    </m:r>
+                  </m:e>
+                </m:mr>
+                <m:mr>
+                  <m:e>
+                    <m:r>
+                      <w:rPr>
+                        <w:rFonts w:ascii="Cambria Math" w:eastAsiaTheme="minorEastAsia" w:hAnsi="Cambria Math"/>
+                        <w:color w:val="808080" w:themeColor="background1" w:themeShade="80"/>
+                      </w:rPr>
+                      <m:t>0</m:t>
+                    </m:r>
+                  </m:e>
+                  <m:e>
+                    <m:r>
+                      <w:rPr>
+                        <w:rFonts w:ascii="Cambria Math" w:eastAsiaTheme="minorEastAsia" w:hAnsi="Cambria Math"/>
+                        <w:color w:val="808080" w:themeColor="background1" w:themeShade="80"/>
+                      </w:rPr>
+                      <m:t>-2</m:t>
+                    </m:r>
+                  </m:e>
+                </m:mr>
+              </m:m>
+            </m:e>
+          </m:d>
+          <m:r>
+            <w:rPr>
+              <w:rFonts w:ascii="Cambria Math" w:eastAsiaTheme="minorEastAsia" w:hAnsi="Cambria Math"/>
+              <w:color w:val="808080" w:themeColor="background1" w:themeShade="80"/>
+            </w:rPr>
+            <m:t>=</m:t>
+          </m:r>
+          <m:sSub>
+            <m:sSubPr>
+              <m:ctrlPr>
+                <w:rPr>
+                  <w:rFonts w:ascii="Cambria Math" w:eastAsiaTheme="minorEastAsia" w:hAnsi="Cambria Math"/>
+                  <w:i/>
+                  <w:color w:val="808080" w:themeColor="background1" w:themeShade="80"/>
+                </w:rPr>
+              </m:ctrlPr>
+            </m:sSubPr>
+            <m:e>
+              <m:r>
+                <w:rPr>
+                  <w:rFonts w:ascii="Cambria Math" w:eastAsiaTheme="minorEastAsia" w:hAnsi="Cambria Math"/>
+                  <w:color w:val="808080" w:themeColor="background1" w:themeShade="80"/>
+                </w:rPr>
+                <m:t>B</m:t>
+              </m:r>
+            </m:e>
+            <m:sub>
+              <m:r>
+                <w:rPr>
+                  <w:rFonts w:ascii="Cambria Math" w:eastAsiaTheme="minorEastAsia" w:hAnsi="Cambria Math"/>
+                  <w:color w:val="808080" w:themeColor="background1" w:themeShade="80"/>
+                </w:rPr>
+                <m:t>1</m:t>
+              </m:r>
+            </m:sub>
+          </m:sSub>
+        </m:oMath>
+      </m:oMathPara>
+    </w:p>
+    <w:p>
+      <w:pPr>
+        <w:jc w:val="both"/>
+        <w:rPr>
+          <w:rFonts w:eastAsiaTheme="minorEastAsia"/>
+          <w:color w:val="808080" w:themeColor="background1" w:themeShade="80"/>
+        </w:rPr>
+      </w:pPr>
+      <w:r>
+        <w:rPr>
+          <w:rFonts w:eastAsiaTheme="minorEastAsia"/>
+          <w:color w:val="808080" w:themeColor="background1" w:themeShade="80"/>
+        </w:rPr>
+        <w:t xml:space="preserve">Observemos que en </w:t>
+      </w:r>
+      <m:oMath>
+        <m:sSub>
+          <m:sSubPr>
+            <m:ctrlPr>
+              <w:rPr>
+                <w:rFonts w:ascii="Cambria Math" w:eastAsiaTheme="minorEastAsia" w:hAnsi="Cambria Math"/>
+                <w:i/>
+                <w:color w:val="808080" w:themeColor="background1" w:themeShade="80"/>
+              </w:rPr>
+            </m:ctrlPr>
+          </m:sSubPr>
+          <m:e>
+            <m:r>
+              <w:rPr>
+                <w:rFonts w:ascii="Cambria Math" w:eastAsiaTheme="minorEastAsia" w:hAnsi="Cambria Math"/>
+                <w:color w:val="808080" w:themeColor="background1" w:themeShade="80"/>
+              </w:rPr>
+              <m:t>E</m:t>
+            </m:r>
+          </m:e>
+          <m:sub>
+            <m:r>
+              <w:rPr>
+                <w:rFonts w:ascii="Cambria Math" w:eastAsiaTheme="minorEastAsia" w:hAnsi="Cambria Math"/>
+                <w:color w:val="808080" w:themeColor="background1" w:themeShade="80"/>
+              </w:rPr>
+              <m:t>1</m:t>
+            </m:r>
+          </m:sub>
+        </m:sSub>
+        <m:r>
+          <w:rPr>
+            <w:rFonts w:ascii="Cambria Math" w:eastAsiaTheme="minorEastAsia" w:hAnsi="Cambria Math"/>
+            <w:color w:val="808080" w:themeColor="background1" w:themeShade="80"/>
+          </w:rPr>
+          <m:t>A=</m:t>
+        </m:r>
+        <m:sSub>
+          <m:sSubPr>
+            <m:ctrlPr>
+              <w:rPr>
+                <w:rFonts w:ascii="Cambria Math" w:eastAsiaTheme="minorEastAsia" w:hAnsi="Cambria Math"/>
+                <w:i/>
+                <w:color w:val="808080" w:themeColor="background1" w:themeShade="80"/>
+              </w:rPr>
+            </m:ctrlPr>
+          </m:sSubPr>
+          <m:e>
+            <m:r>
+              <w:rPr>
+                <w:rFonts w:ascii="Cambria Math" w:eastAsiaTheme="minorEastAsia" w:hAnsi="Cambria Math"/>
+                <w:color w:val="808080" w:themeColor="background1" w:themeShade="80"/>
+              </w:rPr>
+              <m:t>B</m:t>
+            </m:r>
+          </m:e>
+          <m:sub>
+            <m:r>
+              <w:rPr>
+                <w:rFonts w:ascii="Cambria Math" w:eastAsiaTheme="minorEastAsia" w:hAnsi="Cambria Math"/>
+                <w:color w:val="808080" w:themeColor="background1" w:themeShade="80"/>
+              </w:rPr>
+              <m:t>1</m:t>
+            </m:r>
+          </m:sub>
+        </m:sSub>
+      </m:oMath>
+      <w:r>
+        <w:rPr>
+          <w:rFonts w:eastAsiaTheme="minorEastAsia"/>
+          <w:color w:val="808080" w:themeColor="background1" w:themeShade="80"/>
+        </w:rPr>
+        <w:t xml:space="preserve"> la matriz </w:t>
+      </w:r>
+      <m:oMath>
+        <m:sSub>
+          <m:sSubPr>
+            <m:ctrlPr>
+              <w:rPr>
+                <w:rFonts w:ascii="Cambria Math" w:eastAsiaTheme="minorEastAsia" w:hAnsi="Cambria Math"/>
+                <w:i/>
+                <w:color w:val="808080" w:themeColor="background1" w:themeShade="80"/>
+              </w:rPr>
+            </m:ctrlPr>
+          </m:sSubPr>
+          <m:e>
+            <m:r>
+              <w:rPr>
+                <w:rFonts w:ascii="Cambria Math" w:eastAsiaTheme="minorEastAsia" w:hAnsi="Cambria Math"/>
+                <w:color w:val="808080" w:themeColor="background1" w:themeShade="80"/>
+              </w:rPr>
+              <m:t>B</m:t>
+            </m:r>
+          </m:e>
+          <m:sub>
+            <m:r>
+              <w:rPr>
+                <w:rFonts w:ascii="Cambria Math" w:eastAsiaTheme="minorEastAsia" w:hAnsi="Cambria Math"/>
+                <w:color w:val="808080" w:themeColor="background1" w:themeShade="80"/>
+              </w:rPr>
+              <m:t>1</m:t>
+            </m:r>
+          </m:sub>
+        </m:sSub>
+      </m:oMath>
+      <w:r>
+        <w:rPr>
+          <w:rFonts w:eastAsiaTheme="minorEastAsia"/>
+          <w:color w:val="808080" w:themeColor="background1" w:themeShade="80"/>
+        </w:rPr>
+        <w:t xml:space="preserve"> ya es escalonada por renglones (triangular superior), es decir </w:t>
+      </w:r>
+      <m:oMath>
+        <m:sSub>
+          <m:sSubPr>
+            <m:ctrlPr>
+              <w:rPr>
+                <w:rFonts w:ascii="Cambria Math" w:eastAsiaTheme="minorEastAsia" w:hAnsi="Cambria Math"/>
+                <w:i/>
+                <w:color w:val="808080" w:themeColor="background1" w:themeShade="80"/>
+              </w:rPr>
+            </m:ctrlPr>
+          </m:sSubPr>
+          <m:e>
+            <m:r>
+              <w:rPr>
+                <w:rFonts w:ascii="Cambria Math" w:eastAsiaTheme="minorEastAsia" w:hAnsi="Cambria Math"/>
+                <w:color w:val="808080" w:themeColor="background1" w:themeShade="80"/>
+              </w:rPr>
+              <m:t>B</m:t>
+            </m:r>
+          </m:e>
+          <m:sub>
+            <m:r>
+              <w:rPr>
+                <w:rFonts w:ascii="Cambria Math" w:eastAsiaTheme="minorEastAsia" w:hAnsi="Cambria Math"/>
+                <w:color w:val="808080" w:themeColor="background1" w:themeShade="80"/>
+              </w:rPr>
+              <m:t>1</m:t>
+            </m:r>
+          </m:sub>
+        </m:sSub>
+        <m:r>
+          <w:rPr>
+            <w:rFonts w:ascii="Cambria Math" w:eastAsiaTheme="minorEastAsia" w:hAnsi="Cambria Math"/>
+            <w:color w:val="808080" w:themeColor="background1" w:themeShade="80"/>
+          </w:rPr>
+          <m:t>=U</m:t>
+        </m:r>
+      </m:oMath>
+      <w:r>
+        <w:rPr>
+          <w:rFonts w:eastAsiaTheme="minorEastAsia"/>
+          <w:color w:val="808080" w:themeColor="background1" w:themeShade="80"/>
+        </w:rPr>
+        <w:t xml:space="preserve"> y </w:t>
+      </w:r>
+      <m:oMath>
+        <m:sSub>
+          <m:sSubPr>
+            <m:ctrlPr>
+              <w:rPr>
+                <w:rFonts w:ascii="Cambria Math" w:eastAsiaTheme="minorEastAsia" w:hAnsi="Cambria Math"/>
+                <w:i/>
+                <w:color w:val="808080" w:themeColor="background1" w:themeShade="80"/>
+              </w:rPr>
+            </m:ctrlPr>
+          </m:sSubPr>
+          <m:e>
+            <m:r>
+              <w:rPr>
+                <w:rFonts w:ascii="Cambria Math" w:eastAsiaTheme="minorEastAsia" w:hAnsi="Cambria Math"/>
+                <w:color w:val="808080" w:themeColor="background1" w:themeShade="80"/>
+              </w:rPr>
+              <m:t>E</m:t>
+            </m:r>
+          </m:e>
+          <m:sub>
+            <m:r>
+              <w:rPr>
+                <w:rFonts w:ascii="Cambria Math" w:eastAsiaTheme="minorEastAsia" w:hAnsi="Cambria Math"/>
+                <w:color w:val="808080" w:themeColor="background1" w:themeShade="80"/>
+              </w:rPr>
+              <m:t xml:space="preserve">1 </m:t>
+            </m:r>
+          </m:sub>
+        </m:sSub>
+        <m:r>
+          <w:rPr>
+            <w:rFonts w:ascii="Cambria Math" w:eastAsiaTheme="minorEastAsia" w:hAnsi="Cambria Math"/>
+            <w:color w:val="808080" w:themeColor="background1" w:themeShade="80"/>
+          </w:rPr>
+          <m:t>=L</m:t>
+        </m:r>
+      </m:oMath>
+      <w:r>
+        <w:rPr>
+          <w:rFonts w:eastAsiaTheme="minorEastAsia"/>
+          <w:color w:val="808080" w:themeColor="background1" w:themeShade="80"/>
+        </w:rPr>
+        <w:t xml:space="preserve">, de esta manera podemos decir que </w:t>
+      </w:r>
+      <m:oMath>
+        <m:r>
+          <w:rPr>
+            <w:rFonts w:ascii="Cambria Math" w:eastAsiaTheme="minorEastAsia" w:hAnsi="Cambria Math"/>
+            <w:color w:val="808080" w:themeColor="background1" w:themeShade="80"/>
+          </w:rPr>
+          <m:t>A=</m:t>
+        </m:r>
+        <m:sSub>
+          <m:sSubPr>
+            <m:ctrlPr>
+              <w:rPr>
+                <w:rFonts w:ascii="Cambria Math" w:eastAsiaTheme="minorEastAsia" w:hAnsi="Cambria Math"/>
+                <w:i/>
+                <w:color w:val="808080" w:themeColor="background1" w:themeShade="80"/>
+              </w:rPr>
+            </m:ctrlPr>
+          </m:sSubPr>
+          <m:e>
+            <m:r>
+              <w:rPr>
+                <w:rFonts w:ascii="Cambria Math" w:eastAsiaTheme="minorEastAsia" w:hAnsi="Cambria Math"/>
+                <w:color w:val="808080" w:themeColor="background1" w:themeShade="80"/>
+              </w:rPr>
+              <m:t>E</m:t>
+            </m:r>
+          </m:e>
+          <m:sub>
+            <m:r>
+              <w:rPr>
+                <w:rFonts w:ascii="Cambria Math" w:eastAsiaTheme="minorEastAsia" w:hAnsi="Cambria Math"/>
+                <w:color w:val="808080" w:themeColor="background1" w:themeShade="80"/>
+              </w:rPr>
+              <m:t>1</m:t>
+            </m:r>
+          </m:sub>
+        </m:sSub>
+        <m:sSub>
+          <m:sSubPr>
+            <m:ctrlPr>
+              <w:rPr>
+                <w:rFonts w:ascii="Cambria Math" w:eastAsiaTheme="minorEastAsia" w:hAnsi="Cambria Math"/>
+                <w:i/>
+                <w:color w:val="808080" w:themeColor="background1" w:themeShade="80"/>
+              </w:rPr>
+            </m:ctrlPr>
+          </m:sSubPr>
+          <m:e>
+            <m:r>
+              <w:rPr>
+                <w:rFonts w:ascii="Cambria Math" w:eastAsiaTheme="minorEastAsia" w:hAnsi="Cambria Math"/>
+                <w:color w:val="808080" w:themeColor="background1" w:themeShade="80"/>
+              </w:rPr>
+              <m:t>B</m:t>
+            </m:r>
+          </m:e>
+          <m:sub>
+            <m:r>
+              <w:rPr>
+                <w:rFonts w:ascii="Cambria Math" w:eastAsiaTheme="minorEastAsia" w:hAnsi="Cambria Math"/>
+                <w:color w:val="808080" w:themeColor="background1" w:themeShade="80"/>
+              </w:rPr>
+              <m:t>1</m:t>
+            </m:r>
+          </m:sub>
+        </m:sSub>
+        <m:r>
+          <w:rPr>
+            <w:rFonts w:ascii="Cambria Math" w:eastAsiaTheme="minorEastAsia" w:hAnsi="Cambria Math"/>
+            <w:color w:val="808080" w:themeColor="background1" w:themeShade="80"/>
+          </w:rPr>
+          <m:t>=LU</m:t>
+        </m:r>
+      </m:oMath>
+    </w:p>
+    <w:p>
+      <w:pPr>
+        <w:rPr>
+          <w:b/>
+          <w:color w:val="2E74B5" w:themeColor="accent1" w:themeShade="BF"/>
+          <w:sz w:val="40"/>
+          <w:szCs w:val="40"/>
+        </w:rPr>
+      </w:pPr>
+    </w:p>
+    <w:p>
+      <w:pPr>
+        <w:rPr>
+          <w:b/>
+          <w:color w:val="2E74B5" w:themeColor="accent1" w:themeShade="BF"/>
+          <w:sz w:val="40"/>
+          <w:szCs w:val="40"/>
+        </w:rPr>
+      </w:pPr>
+    </w:p>
+    <w:p>
+      <w:pPr>
+        <w:rPr>
+          <w:b/>
+          <w:color w:val="9CC2E5" w:themeColor="accent1" w:themeTint="99"/>
+          <w:sz w:val="40"/>
+          <w:szCs w:val="40"/>
+        </w:rPr>
+      </w:pPr>
+      <w:r>
+        <w:rPr>
+          <w:b/>
+          <w:color w:val="2E74B5" w:themeColor="accent1" w:themeShade="BF"/>
+          <w:sz w:val="40"/>
+          <w:szCs w:val="40"/>
+        </w:rPr>
+        <w:t>SECC</w:t>
+      </w:r>
+      <w:r>
+        <w:rPr>
+          <w:b/>
+          <w:color w:val="2E74B5" w:themeColor="accent1" w:themeShade="BF"/>
+          <w:sz w:val="40"/>
+          <w:szCs w:val="40"/>
+        </w:rPr>
+        <w:t>ION</w:t>
+      </w:r>
+      <w:r>
+        <w:rPr>
+          <w:b/>
+          <w:color w:val="2E74B5" w:themeColor="accent1" w:themeShade="BF"/>
+          <w:sz w:val="40"/>
+          <w:szCs w:val="40"/>
+        </w:rPr>
+        <w:t xml:space="preserve"> 2.4</w:t>
+      </w:r>
+      <w:r>
+        <w:rPr>
+          <w:b/>
+          <w:color w:val="2E74B5" w:themeColor="accent1" w:themeShade="BF"/>
+          <w:sz w:val="48"/>
+          <w:szCs w:val="48"/>
+        </w:rPr>
+        <w:t xml:space="preserve"> </w:t>
+      </w:r>
+      <w:r>
+        <w:rPr>
+          <w:b/>
+          <w:color w:val="9CC2E5" w:themeColor="accent1" w:themeTint="99"/>
+          <w:sz w:val="40"/>
+          <w:szCs w:val="40"/>
+        </w:rPr>
+        <w:t>MATRICES ELEMENTALES</w:t>
+      </w:r>
+    </w:p>
+    <w:p>
+      <w:pPr>
+        <w:rPr>
+          <w:color w:val="808080" w:themeColor="background1" w:themeShade="80"/>
+          <w:sz w:val="40"/>
+          <w:szCs w:val="40"/>
+        </w:rPr>
+      </w:pPr>
+      <w:r>
+        <w:rPr>
+          <w:b/>
+          <w:color w:val="9CC2E5" w:themeColor="accent1" w:themeTint="99"/>
+          <w:sz w:val="40"/>
+          <w:szCs w:val="40"/>
+        </w:rPr>
+        <w:t>EJEMPLO 5A</w:t>
+      </w:r>
+      <w:r>
+        <w:rPr>
+          <w:color w:val="808080" w:themeColor="background1" w:themeShade="80"/>
+          <w:sz w:val="40"/>
+          <w:szCs w:val="40"/>
+        </w:rPr>
         <w:t xml:space="preserve"> </w:t>
       </w:r>
       <w:r>
@@ -107,7 +1413,16 @@
           <w:sz w:val="40"/>
           <w:szCs w:val="40"/>
         </w:rPr>
-        <w:t>Factorización LU</w:t>
+        <w:t>|</w:t>
+      </w:r>
+      <w:r>
+        <w:rPr>
+          <w:b/>
+          <w:color w:val="BFBFBF" w:themeColor="background1" w:themeShade="BF"/>
+          <w:sz w:val="40"/>
+          <w:szCs w:val="40"/>
+        </w:rPr>
+        <w:t xml:space="preserve"> Factorización LU</w:t>
       </w:r>
     </w:p>
     <w:p>
@@ -2850,21 +4165,7 @@
               <w:rFonts w:ascii="Cambria Math" w:eastAsiaTheme="minorEastAsia" w:hAnsi="Cambria Math"/>
               <w:color w:val="808080" w:themeColor="background1" w:themeShade="80"/>
             </w:rPr>
-            <m:t>(</m:t>
-          </m:r>
-          <m:r>
-            <w:rPr>
-              <w:rFonts w:ascii="Cambria Math" w:eastAsiaTheme="minorEastAsia" w:hAnsi="Cambria Math"/>
-              <w:color w:val="808080" w:themeColor="background1" w:themeShade="80"/>
-            </w:rPr>
-            <m:t>-2, 1, 3</m:t>
-          </m:r>
-          <m:r>
-            <w:rPr>
-              <w:rFonts w:ascii="Cambria Math" w:eastAsiaTheme="minorEastAsia" w:hAnsi="Cambria Math"/>
-              <w:color w:val="808080" w:themeColor="background1" w:themeShade="80"/>
-            </w:rPr>
-            <m:t xml:space="preserve">)= </m:t>
+            <m:t xml:space="preserve">(-2, 1, 3)= </m:t>
           </m:r>
           <m:sSub>
             <m:sSubPr>
@@ -3012,14 +4313,7 @@
               <w:rFonts w:ascii="Cambria Math" w:eastAsiaTheme="minorEastAsia" w:hAnsi="Cambria Math"/>
               <w:color w:val="808080" w:themeColor="background1" w:themeShade="80"/>
             </w:rPr>
-            <m:t>(0, 0, 1</m:t>
-          </m:r>
-          <m:r>
-            <w:rPr>
-              <w:rFonts w:ascii="Cambria Math" w:eastAsiaTheme="minorEastAsia" w:hAnsi="Cambria Math"/>
-              <w:color w:val="808080" w:themeColor="background1" w:themeShade="80"/>
-            </w:rPr>
-            <m:t>)</m:t>
+            <m:t>(0, 0, 1)</m:t>
           </m:r>
         </m:oMath>
       </m:oMathPara>
@@ -3115,14 +4409,7 @@
               <w:rFonts w:ascii="Cambria Math" w:eastAsiaTheme="minorEastAsia" w:hAnsi="Cambria Math"/>
               <w:color w:val="808080" w:themeColor="background1" w:themeShade="80"/>
             </w:rPr>
-            <m:t>+3(0, 0, 1</m:t>
-          </m:r>
-          <m:r>
-            <w:rPr>
-              <w:rFonts w:ascii="Cambria Math" w:eastAsiaTheme="minorEastAsia" w:hAnsi="Cambria Math"/>
-              <w:color w:val="808080" w:themeColor="background1" w:themeShade="80"/>
-            </w:rPr>
-            <m:t>)</m:t>
+            <m:t>+3(0, 0, 1)</m:t>
           </m:r>
         </m:oMath>
       </m:oMathPara>
@@ -4526,14 +5813,7 @@
               <w:rFonts w:ascii="Cambria Math" w:hAnsi="Cambria Math"/>
               <w:color w:val="808080" w:themeColor="background1" w:themeShade="80"/>
             </w:rPr>
-            <m:t>x=</m:t>
-          </m:r>
-          <m:r>
-            <w:rPr>
-              <w:rFonts w:ascii="Cambria Math" w:hAnsi="Cambria Math"/>
-              <w:color w:val="808080" w:themeColor="background1" w:themeShade="80"/>
-            </w:rPr>
-            <m:t>3</m:t>
+            <m:t>x=3</m:t>
           </m:r>
           <m:sSub>
             <m:sSubPr>
@@ -4573,14 +5853,7 @@
               <w:rFonts w:ascii="Cambria Math" w:hAnsi="Cambria Math"/>
               <w:color w:val="808080" w:themeColor="background1" w:themeShade="80"/>
             </w:rPr>
-            <m:t>+</m:t>
-          </m:r>
-          <m:r>
-            <w:rPr>
-              <w:rFonts w:ascii="Cambria Math" w:hAnsi="Cambria Math"/>
-              <w:color w:val="808080" w:themeColor="background1" w:themeShade="80"/>
-            </w:rPr>
-            <m:t>2</m:t>
+            <m:t>+2</m:t>
           </m:r>
           <m:sSub>
             <m:sSubPr>
@@ -5624,25 +6897,7 @@
           <w:sz w:val="40"/>
           <w:szCs w:val="40"/>
         </w:rPr>
-        <w:t xml:space="preserve"> Matriz de coordenadas con respecto a base</w:t>
-      </w:r>
-      <w:r>
-        <w:rPr>
-          <w:b/>
-          <w:color w:val="BFBFBF" w:themeColor="background1" w:themeShade="BF"/>
-          <w:sz w:val="40"/>
-          <w:szCs w:val="40"/>
-        </w:rPr>
-        <w:t xml:space="preserve"> no</w:t>
-      </w:r>
-      <w:r>
-        <w:rPr>
-          <w:b/>
-          <w:color w:val="BFBFBF" w:themeColor="background1" w:themeShade="BF"/>
-          <w:sz w:val="40"/>
-          <w:szCs w:val="40"/>
-        </w:rPr>
-        <w:t xml:space="preserve"> estándar</w:t>
+        <w:t xml:space="preserve"> Matriz de coordenadas con respecto a base no estándar</w:t>
       </w:r>
     </w:p>
     <w:p>
@@ -6031,35 +7286,7 @@
                     <w:rFonts w:ascii="Cambria Math" w:eastAsiaTheme="minorEastAsia" w:hAnsi="Cambria Math"/>
                     <w:color w:val="808080" w:themeColor="background1" w:themeShade="80"/>
                   </w:rPr>
-                  <m:t>2</m:t>
-                </m:r>
-                <m:r>
-                  <w:rPr>
-                    <w:rFonts w:ascii="Cambria Math" w:eastAsiaTheme="minorEastAsia" w:hAnsi="Cambria Math"/>
-                    <w:color w:val="808080" w:themeColor="background1" w:themeShade="80"/>
-                  </w:rPr>
-                  <m:t xml:space="preserve">, </m:t>
-                </m:r>
-                <m:r>
-                  <w:rPr>
-                    <w:rFonts w:ascii="Cambria Math" w:eastAsiaTheme="minorEastAsia" w:hAnsi="Cambria Math"/>
-                    <w:color w:val="808080" w:themeColor="background1" w:themeShade="80"/>
-                  </w:rPr>
-                  <m:t>3</m:t>
-                </m:r>
-                <m:r>
-                  <w:rPr>
-                    <w:rFonts w:ascii="Cambria Math" w:eastAsiaTheme="minorEastAsia" w:hAnsi="Cambria Math"/>
-                    <w:color w:val="808080" w:themeColor="background1" w:themeShade="80"/>
-                  </w:rPr>
-                  <m:t xml:space="preserve">, </m:t>
-                </m:r>
-                <m:r>
-                  <w:rPr>
-                    <w:rFonts w:ascii="Cambria Math" w:eastAsiaTheme="minorEastAsia" w:hAnsi="Cambria Math"/>
-                    <w:color w:val="808080" w:themeColor="background1" w:themeShade="80"/>
-                  </w:rPr>
-                  <m:t>-5</m:t>
+                  <m:t>2, 3, -5</m:t>
                 </m:r>
               </m:e>
             </m:d>
@@ -6160,8 +7387,6 @@
         </w:rPr>
         <w:t>a</w:t>
       </w:r>
-      <w:bookmarkStart w:id="0" w:name="_GoBack"/>
-      <w:bookmarkEnd w:id="0"/>
       <w:r>
         <w:rPr>
           <w:rFonts w:eastAsiaTheme="minorEastAsia"/>
@@ -6444,35 +7669,7 @@
                   <w:rFonts w:ascii="Cambria Math" w:eastAsiaTheme="minorEastAsia" w:hAnsi="Cambria Math"/>
                   <w:color w:val="808080" w:themeColor="background1" w:themeShade="80"/>
                 </w:rPr>
-                <m:t>1</m:t>
-              </m:r>
-              <m:r>
-                <w:rPr>
-                  <w:rFonts w:ascii="Cambria Math" w:eastAsiaTheme="minorEastAsia" w:hAnsi="Cambria Math"/>
-                  <w:color w:val="808080" w:themeColor="background1" w:themeShade="80"/>
-                </w:rPr>
-                <m:t xml:space="preserve">, </m:t>
-              </m:r>
-              <m:r>
-                <w:rPr>
-                  <w:rFonts w:ascii="Cambria Math" w:eastAsiaTheme="minorEastAsia" w:hAnsi="Cambria Math"/>
-                  <w:color w:val="808080" w:themeColor="background1" w:themeShade="80"/>
-                </w:rPr>
-                <m:t>2</m:t>
-              </m:r>
-              <m:r>
-                <w:rPr>
-                  <w:rFonts w:ascii="Cambria Math" w:eastAsiaTheme="minorEastAsia" w:hAnsi="Cambria Math"/>
-                  <w:color w:val="808080" w:themeColor="background1" w:themeShade="80"/>
-                </w:rPr>
-                <m:t xml:space="preserve">, </m:t>
-              </m:r>
-              <m:r>
-                <w:rPr>
-                  <w:rFonts w:ascii="Cambria Math" w:eastAsiaTheme="minorEastAsia" w:hAnsi="Cambria Math"/>
-                  <w:color w:val="808080" w:themeColor="background1" w:themeShade="80"/>
-                </w:rPr>
-                <m:t>-1</m:t>
+                <m:t>1, 2, -1</m:t>
               </m:r>
             </m:e>
           </m:d>
@@ -6528,28 +7725,7 @@
                   <w:rFonts w:ascii="Cambria Math" w:eastAsiaTheme="minorEastAsia" w:hAnsi="Cambria Math"/>
                   <w:color w:val="808080" w:themeColor="background1" w:themeShade="80"/>
                 </w:rPr>
-                <m:t>1</m:t>
-              </m:r>
-              <m:r>
-                <w:rPr>
-                  <w:rFonts w:ascii="Cambria Math" w:eastAsiaTheme="minorEastAsia" w:hAnsi="Cambria Math"/>
-                  <w:color w:val="808080" w:themeColor="background1" w:themeShade="80"/>
-                </w:rPr>
-                <m:t xml:space="preserve">, 0, </m:t>
-              </m:r>
-              <m:r>
-                <w:rPr>
-                  <w:rFonts w:ascii="Cambria Math" w:eastAsiaTheme="minorEastAsia" w:hAnsi="Cambria Math"/>
-                  <w:color w:val="808080" w:themeColor="background1" w:themeShade="80"/>
-                </w:rPr>
-                <m:t>1</m:t>
-              </m:r>
-              <m:r>
-                <w:rPr>
-                  <w:rFonts w:ascii="Cambria Math" w:eastAsiaTheme="minorEastAsia" w:hAnsi="Cambria Math"/>
-                  <w:color w:val="808080" w:themeColor="background1" w:themeShade="80"/>
-                </w:rPr>
-                <m:t xml:space="preserve"> </m:t>
+                <m:t xml:space="preserve">1, 0, 1 </m:t>
               </m:r>
             </m:e>
           </m:d>
@@ -6605,28 +7781,7 @@
                   <w:rFonts w:ascii="Cambria Math" w:eastAsiaTheme="minorEastAsia" w:hAnsi="Cambria Math"/>
                   <w:color w:val="808080" w:themeColor="background1" w:themeShade="80"/>
                 </w:rPr>
-                <m:t xml:space="preserve">0, </m:t>
-              </m:r>
-              <m:r>
-                <w:rPr>
-                  <w:rFonts w:ascii="Cambria Math" w:eastAsiaTheme="minorEastAsia" w:hAnsi="Cambria Math"/>
-                  <w:color w:val="808080" w:themeColor="background1" w:themeShade="80"/>
-                </w:rPr>
-                <m:t>-1</m:t>
-              </m:r>
-              <m:r>
-                <w:rPr>
-                  <w:rFonts w:ascii="Cambria Math" w:eastAsiaTheme="minorEastAsia" w:hAnsi="Cambria Math"/>
-                  <w:color w:val="808080" w:themeColor="background1" w:themeShade="80"/>
-                </w:rPr>
-                <m:t xml:space="preserve">, </m:t>
-              </m:r>
-              <m:r>
-                <w:rPr>
-                  <w:rFonts w:ascii="Cambria Math" w:eastAsiaTheme="minorEastAsia" w:hAnsi="Cambria Math"/>
-                  <w:color w:val="808080" w:themeColor="background1" w:themeShade="80"/>
-                </w:rPr>
-                <m:t>2</m:t>
+                <m:t>0, -1, 2</m:t>
               </m:r>
             </m:e>
           </m:d>
@@ -6682,35 +7837,7 @@
                   <w:rFonts w:ascii="Cambria Math" w:eastAsiaTheme="minorEastAsia" w:hAnsi="Cambria Math"/>
                   <w:color w:val="808080" w:themeColor="background1" w:themeShade="80"/>
                 </w:rPr>
-                <m:t>2</m:t>
-              </m:r>
-              <m:r>
-                <w:rPr>
-                  <w:rFonts w:ascii="Cambria Math" w:eastAsiaTheme="minorEastAsia" w:hAnsi="Cambria Math"/>
-                  <w:color w:val="808080" w:themeColor="background1" w:themeShade="80"/>
-                </w:rPr>
-                <m:t xml:space="preserve">, </m:t>
-              </m:r>
-              <m:r>
-                <w:rPr>
-                  <w:rFonts w:ascii="Cambria Math" w:eastAsiaTheme="minorEastAsia" w:hAnsi="Cambria Math"/>
-                  <w:color w:val="808080" w:themeColor="background1" w:themeShade="80"/>
-                </w:rPr>
-                <m:t>3</m:t>
-              </m:r>
-              <m:r>
-                <w:rPr>
-                  <w:rFonts w:ascii="Cambria Math" w:eastAsiaTheme="minorEastAsia" w:hAnsi="Cambria Math"/>
-                  <w:color w:val="808080" w:themeColor="background1" w:themeShade="80"/>
-                </w:rPr>
-                <m:t xml:space="preserve">, </m:t>
-              </m:r>
-              <m:r>
-                <w:rPr>
-                  <w:rFonts w:ascii="Cambria Math" w:eastAsiaTheme="minorEastAsia" w:hAnsi="Cambria Math"/>
-                  <w:color w:val="808080" w:themeColor="background1" w:themeShade="80"/>
-                </w:rPr>
-                <m:t>-5</m:t>
+                <m:t>2, 3, -5</m:t>
               </m:r>
             </m:e>
           </m:d>
@@ -7088,14 +8215,7 @@
                   <w:rFonts w:ascii="Cambria Math" w:eastAsiaTheme="minorEastAsia" w:hAnsi="Cambria Math"/>
                   <w:color w:val="808080" w:themeColor="background1" w:themeShade="80"/>
                 </w:rPr>
-                <m:t>+</m:t>
-              </m:r>
-              <m:r>
-                <w:rPr>
-                  <w:rFonts w:ascii="Cambria Math" w:eastAsiaTheme="minorEastAsia" w:hAnsi="Cambria Math"/>
-                  <w:color w:val="808080" w:themeColor="background1" w:themeShade="80"/>
-                </w:rPr>
-                <m:t>2</m:t>
+                <m:t>+2</m:t>
               </m:r>
               <m:sSub>
                 <m:sSubPr>
@@ -7131,14 +8251,7 @@
                   <w:rFonts w:ascii="Cambria Math" w:eastAsiaTheme="minorEastAsia" w:hAnsi="Cambria Math"/>
                   <w:color w:val="808080" w:themeColor="background1" w:themeShade="80"/>
                 </w:rPr>
-                <m:t xml:space="preserve">, </m:t>
-              </m:r>
-              <m:r>
-                <w:rPr>
-                  <w:rFonts w:ascii="Cambria Math" w:eastAsiaTheme="minorEastAsia" w:hAnsi="Cambria Math"/>
-                  <w:color w:val="808080" w:themeColor="background1" w:themeShade="80"/>
-                </w:rPr>
-                <m:t>-</m:t>
+                <m:t>, -</m:t>
               </m:r>
               <m:sSub>
                 <m:sSubPr>
@@ -7174,14 +8287,7 @@
                   <w:rFonts w:ascii="Cambria Math" w:eastAsiaTheme="minorEastAsia" w:hAnsi="Cambria Math"/>
                   <w:color w:val="808080" w:themeColor="background1" w:themeShade="80"/>
                 </w:rPr>
-                <m:t>+</m:t>
-              </m:r>
-              <m:r>
-                <w:rPr>
-                  <w:rFonts w:ascii="Cambria Math" w:eastAsiaTheme="minorEastAsia" w:hAnsi="Cambria Math"/>
-                  <w:color w:val="808080" w:themeColor="background1" w:themeShade="80"/>
-                </w:rPr>
-                <m:t>3</m:t>
+                <m:t>+3</m:t>
               </m:r>
               <m:sSub>
                 <m:sSubPr>
@@ -7253,14 +8359,7 @@
                   <w:rFonts w:ascii="Cambria Math" w:eastAsiaTheme="minorEastAsia" w:hAnsi="Cambria Math"/>
                   <w:color w:val="808080" w:themeColor="background1" w:themeShade="80"/>
                 </w:rPr>
-                <m:t>+</m:t>
-              </m:r>
-              <m:r>
-                <w:rPr>
-                  <w:rFonts w:ascii="Cambria Math" w:eastAsiaTheme="minorEastAsia" w:hAnsi="Cambria Math"/>
-                  <w:color w:val="808080" w:themeColor="background1" w:themeShade="80"/>
-                </w:rPr>
-                <m:t xml:space="preserve"> 2</m:t>
+                <m:t>+ 2</m:t>
               </m:r>
               <m:sSub>
                 <m:sSubPr>
@@ -8319,14 +9418,7 @@
                 <w:rFonts w:eastAsiaTheme="minorEastAsia"/>
                 <w:color w:val="808080" w:themeColor="background1" w:themeShade="80"/>
               </w:rPr>
-              <w:t>RESULTADO EN MATRIZ</w:t>
-            </w:r>
-            <w:r>
-              <w:rPr>
-                <w:rFonts w:eastAsiaTheme="minorEastAsia"/>
-                <w:color w:val="808080" w:themeColor="background1" w:themeShade="80"/>
-              </w:rPr>
-              <w:t xml:space="preserve"> </w:t>
+              <w:t xml:space="preserve">RESULTADO EN MATRIZ </w:t>
             </w:r>
           </w:p>
         </w:tc>
@@ -8459,17 +9551,7 @@
                         <w:rFonts w:ascii="Cambria Math" w:eastAsiaTheme="minorEastAsia" w:hAnsi="Cambria Math"/>
                         <w:color w:val="808080" w:themeColor="background1" w:themeShade="80"/>
                       </w:rPr>
-                      <m:t>3</m:t>
-                    </m:r>
-                    <m:r>
-                      <m:rPr>
-                        <m:sty m:val="bi"/>
-                      </m:rPr>
-                      <w:rPr>
-                        <w:rFonts w:ascii="Cambria Math" w:eastAsiaTheme="minorEastAsia" w:hAnsi="Cambria Math"/>
-                        <w:color w:val="808080" w:themeColor="background1" w:themeShade="80"/>
-                      </w:rPr>
-                      <m:t xml:space="preserve"> </m:t>
+                      <m:t xml:space="preserve">3 </m:t>
                     </m:r>
                   </m:sub>
                 </m:sSub>
@@ -8509,6 +9591,9 @@
                   </m:e>
                   <m:sub>
                     <m:r>
+                      <m:rPr>
+                        <m:sty m:val="bi"/>
+                      </m:rPr>
                       <w:rPr>
                         <w:rFonts w:ascii="Cambria Math" w:eastAsiaTheme="minorEastAsia" w:hAnsi="Cambria Math"/>
                         <w:color w:val="808080" w:themeColor="background1" w:themeShade="80"/>
@@ -8662,14 +9747,7 @@
                               <w:rFonts w:ascii="Cambria Math" w:eastAsiaTheme="minorEastAsia" w:hAnsi="Cambria Math"/>
                               <w:color w:val="808080" w:themeColor="background1" w:themeShade="80"/>
                             </w:rPr>
-                            <m:t>-</m:t>
-                          </m:r>
-                          <m:r>
-                            <w:rPr>
-                              <w:rFonts w:ascii="Cambria Math" w:eastAsiaTheme="minorEastAsia" w:hAnsi="Cambria Math"/>
-                              <w:color w:val="808080" w:themeColor="background1" w:themeShade="80"/>
-                            </w:rPr>
-                            <m:t>7</m:t>
+                            <m:t>-7</m:t>
                           </m:r>
                         </m:e>
                       </m:mr>
@@ -8728,14 +9806,7 @@
                               <w:rFonts w:ascii="Cambria Math" w:eastAsiaTheme="minorEastAsia" w:hAnsi="Cambria Math"/>
                               <w:color w:val="808080" w:themeColor="background1" w:themeShade="80"/>
                             </w:rPr>
-                            <m:t>-</m:t>
-                          </m:r>
-                          <m:r>
-                            <w:rPr>
-                              <w:rFonts w:ascii="Cambria Math" w:eastAsiaTheme="minorEastAsia" w:hAnsi="Cambria Math"/>
-                              <w:color w:val="808080" w:themeColor="background1" w:themeShade="80"/>
-                            </w:rPr>
-                            <m:t>2</m:t>
+                            <m:t>-2</m:t>
                           </m:r>
                         </m:e>
                       </m:mr>
@@ -8828,17 +9899,7 @@
                         <w:rFonts w:ascii="Cambria Math" w:eastAsiaTheme="minorEastAsia" w:hAnsi="Cambria Math"/>
                         <w:color w:val="808080" w:themeColor="background1" w:themeShade="80"/>
                       </w:rPr>
-                      <m:t>2</m:t>
-                    </m:r>
-                    <m:r>
-                      <m:rPr>
-                        <m:sty m:val="bi"/>
-                      </m:rPr>
-                      <w:rPr>
-                        <w:rFonts w:ascii="Cambria Math" w:eastAsiaTheme="minorEastAsia" w:hAnsi="Cambria Math"/>
-                        <w:color w:val="808080" w:themeColor="background1" w:themeShade="80"/>
-                      </w:rPr>
-                      <m:t xml:space="preserve"> </m:t>
+                      <m:t xml:space="preserve">2 </m:t>
                     </m:r>
                   </m:sub>
                 </m:sSub>
@@ -8878,6 +9939,9 @@
                   </m:e>
                   <m:sub>
                     <m:r>
+                      <m:rPr>
+                        <m:sty m:val="bi"/>
+                      </m:rPr>
                       <w:rPr>
                         <w:rFonts w:ascii="Cambria Math" w:eastAsiaTheme="minorEastAsia" w:hAnsi="Cambria Math"/>
                         <w:color w:val="808080" w:themeColor="background1" w:themeShade="80"/>
@@ -9087,14 +10151,7 @@
                               <w:rFonts w:ascii="Cambria Math" w:eastAsiaTheme="minorEastAsia" w:hAnsi="Cambria Math"/>
                               <w:color w:val="808080" w:themeColor="background1" w:themeShade="80"/>
                             </w:rPr>
-                            <m:t>-</m:t>
-                          </m:r>
-                          <m:r>
-                            <w:rPr>
-                              <w:rFonts w:ascii="Cambria Math" w:eastAsiaTheme="minorEastAsia" w:hAnsi="Cambria Math"/>
-                              <w:color w:val="808080" w:themeColor="background1" w:themeShade="80"/>
-                            </w:rPr>
-                            <m:t>2</m:t>
+                            <m:t>-2</m:t>
                           </m:r>
                         </m:e>
                       </m:mr>
@@ -9202,6 +10259,9 @@
                   </m:e>
                   <m:sub>
                     <m:r>
+                      <m:rPr>
+                        <m:sty m:val="bi"/>
+                      </m:rPr>
                       <w:rPr>
                         <w:rFonts w:ascii="Cambria Math" w:eastAsiaTheme="minorEastAsia" w:hAnsi="Cambria Math"/>
                         <w:color w:val="808080" w:themeColor="background1" w:themeShade="80"/>
@@ -9293,6 +10353,9 @@
                   </m:e>
                   <m:sub>
                     <m:r>
+                      <m:rPr>
+                        <m:sty m:val="bi"/>
+                      </m:rPr>
                       <w:rPr>
                         <w:rFonts w:ascii="Cambria Math" w:eastAsiaTheme="minorEastAsia" w:hAnsi="Cambria Math"/>
                         <w:color w:val="808080" w:themeColor="background1" w:themeShade="80"/>
@@ -9445,14 +10508,7 @@
                               <w:rFonts w:ascii="Cambria Math" w:eastAsiaTheme="minorEastAsia" w:hAnsi="Cambria Math"/>
                               <w:color w:val="808080" w:themeColor="background1" w:themeShade="80"/>
                             </w:rPr>
-                            <m:t>-</m:t>
-                          </m:r>
-                          <m:r>
-                            <w:rPr>
-                              <w:rFonts w:ascii="Cambria Math" w:eastAsiaTheme="minorEastAsia" w:hAnsi="Cambria Math"/>
-                              <w:color w:val="808080" w:themeColor="background1" w:themeShade="80"/>
-                            </w:rPr>
-                            <m:t>1</m:t>
+                            <m:t>-1</m:t>
                           </m:r>
                         </m:e>
                       </m:mr>
@@ -9644,6 +10700,9 @@
                   </m:e>
                   <m:sub>
                     <m:r>
+                      <m:rPr>
+                        <m:sty m:val="bi"/>
+                      </m:rPr>
                       <w:rPr>
                         <w:rFonts w:ascii="Cambria Math" w:eastAsiaTheme="minorEastAsia" w:hAnsi="Cambria Math"/>
                         <w:color w:val="808080" w:themeColor="background1" w:themeShade="80"/>
@@ -9855,14 +10914,7 @@
                               <w:rFonts w:ascii="Cambria Math" w:eastAsiaTheme="minorEastAsia" w:hAnsi="Cambria Math"/>
                               <w:color w:val="808080" w:themeColor="background1" w:themeShade="80"/>
                             </w:rPr>
-                            <m:t>-</m:t>
-                          </m:r>
-                          <m:r>
-                            <w:rPr>
-                              <w:rFonts w:ascii="Cambria Math" w:eastAsiaTheme="minorEastAsia" w:hAnsi="Cambria Math"/>
-                              <w:color w:val="808080" w:themeColor="background1" w:themeShade="80"/>
-                            </w:rPr>
-                            <m:t>2</m:t>
+                            <m:t>-2</m:t>
                           </m:r>
                         </m:e>
                       </m:mr>
@@ -9949,6 +11001,9 @@
                   </m:e>
                   <m:sub>
                     <m:r>
+                      <m:rPr>
+                        <m:sty m:val="bi"/>
+                      </m:rPr>
                       <w:rPr>
                         <w:rFonts w:ascii="Cambria Math" w:eastAsiaTheme="minorEastAsia" w:hAnsi="Cambria Math"/>
                         <w:color w:val="808080" w:themeColor="background1" w:themeShade="80"/>
@@ -10000,17 +11055,7 @@
                         <w:rFonts w:ascii="Cambria Math" w:eastAsiaTheme="minorEastAsia" w:hAnsi="Cambria Math"/>
                         <w:color w:val="808080" w:themeColor="background1" w:themeShade="80"/>
                       </w:rPr>
-                      <m:t>2</m:t>
-                    </m:r>
-                    <m:r>
-                      <m:rPr>
-                        <m:sty m:val="bi"/>
-                      </m:rPr>
-                      <w:rPr>
-                        <w:rFonts w:ascii="Cambria Math" w:eastAsiaTheme="minorEastAsia" w:hAnsi="Cambria Math"/>
-                        <w:color w:val="808080" w:themeColor="background1" w:themeShade="80"/>
-                      </w:rPr>
-                      <m:t xml:space="preserve"> </m:t>
+                      <m:t xml:space="preserve">2 </m:t>
                     </m:r>
                   </m:sub>
                 </m:sSub>
@@ -10050,6 +11095,9 @@
                   </m:e>
                   <m:sub>
                     <m:r>
+                      <m:rPr>
+                        <m:sty m:val="bi"/>
+                      </m:rPr>
                       <w:rPr>
                         <w:rFonts w:ascii="Cambria Math" w:eastAsiaTheme="minorEastAsia" w:hAnsi="Cambria Math"/>
                         <w:color w:val="808080" w:themeColor="background1" w:themeShade="80"/>
@@ -10250,14 +11298,7 @@
                               <w:rFonts w:ascii="Cambria Math" w:eastAsiaTheme="minorEastAsia" w:hAnsi="Cambria Math"/>
                               <w:color w:val="808080" w:themeColor="background1" w:themeShade="80"/>
                             </w:rPr>
-                            <m:t>-</m:t>
-                          </m:r>
-                          <m:r>
-                            <w:rPr>
-                              <w:rFonts w:ascii="Cambria Math" w:eastAsiaTheme="minorEastAsia" w:hAnsi="Cambria Math"/>
-                              <w:color w:val="808080" w:themeColor="background1" w:themeShade="80"/>
-                            </w:rPr>
-                            <m:t>8</m:t>
+                            <m:t>-8</m:t>
                           </m:r>
                         </m:e>
                       </m:mr>
@@ -10364,6 +11405,9 @@
                   </m:e>
                   <m:sub>
                     <m:r>
+                      <m:rPr>
+                        <m:sty m:val="bi"/>
+                      </m:rPr>
                       <w:rPr>
                         <w:rFonts w:ascii="Cambria Math" w:eastAsiaTheme="minorEastAsia" w:hAnsi="Cambria Math"/>
                         <w:color w:val="808080" w:themeColor="background1" w:themeShade="80"/>
@@ -10415,17 +11459,7 @@
                         <w:rFonts w:ascii="Cambria Math" w:eastAsiaTheme="minorEastAsia" w:hAnsi="Cambria Math"/>
                         <w:color w:val="808080" w:themeColor="background1" w:themeShade="80"/>
                       </w:rPr>
-                      <m:t>1</m:t>
-                    </m:r>
-                    <m:r>
-                      <m:rPr>
-                        <m:sty m:val="bi"/>
-                      </m:rPr>
-                      <w:rPr>
-                        <w:rFonts w:ascii="Cambria Math" w:eastAsiaTheme="minorEastAsia" w:hAnsi="Cambria Math"/>
-                        <w:color w:val="808080" w:themeColor="background1" w:themeShade="80"/>
-                      </w:rPr>
-                      <m:t xml:space="preserve"> </m:t>
+                      <m:t xml:space="preserve">1 </m:t>
                     </m:r>
                   </m:sub>
                 </m:sSub>
@@ -10465,6 +11499,9 @@
                   </m:e>
                   <m:sub>
                     <m:r>
+                      <m:rPr>
+                        <m:sty m:val="bi"/>
+                      </m:rPr>
                       <w:rPr>
                         <w:rFonts w:ascii="Cambria Math" w:eastAsiaTheme="minorEastAsia" w:hAnsi="Cambria Math"/>
                         <w:color w:val="808080" w:themeColor="background1" w:themeShade="80"/>
@@ -10840,6 +11877,9 @@
       </w:r>
       <m:oMath>
         <m:r>
+          <m:rPr>
+            <m:sty m:val="p"/>
+          </m:rPr>
           <w:rPr>
             <w:rFonts w:ascii="Cambria Math" w:hAnsi="Cambria Math"/>
             <w:color w:val="808080" w:themeColor="background1" w:themeShade="80"/>
@@ -10857,14 +11897,7 @@
               <w:rFonts w:ascii="Cambria Math" w:hAnsi="Cambria Math"/>
               <w:color w:val="808080" w:themeColor="background1" w:themeShade="80"/>
             </w:rPr>
-            <m:t>x=</m:t>
-          </m:r>
-          <m:r>
-            <w:rPr>
-              <w:rFonts w:ascii="Cambria Math" w:hAnsi="Cambria Math"/>
-              <w:color w:val="808080" w:themeColor="background1" w:themeShade="80"/>
-            </w:rPr>
-            <m:t>5</m:t>
+            <m:t>x=5</m:t>
           </m:r>
           <m:sSub>
             <m:sSubPr>
@@ -10904,14 +11937,7 @@
               <w:rFonts w:ascii="Cambria Math" w:hAnsi="Cambria Math"/>
               <w:color w:val="808080" w:themeColor="background1" w:themeShade="80"/>
             </w:rPr>
-            <m:t>+</m:t>
-          </m:r>
-          <m:r>
-            <w:rPr>
-              <w:rFonts w:ascii="Cambria Math" w:hAnsi="Cambria Math"/>
-              <w:color w:val="808080" w:themeColor="background1" w:themeShade="80"/>
-            </w:rPr>
-            <m:t>(-8)</m:t>
+            <m:t>+(-8)</m:t>
           </m:r>
           <m:sSub>
             <m:sSubPr>
@@ -10965,14 +11991,7 @@
                   <w:rFonts w:ascii="Cambria Math" w:hAnsi="Cambria Math"/>
                   <w:color w:val="808080" w:themeColor="background1" w:themeShade="80"/>
                 </w:rPr>
-                <m:t>(-2)</m:t>
-              </m:r>
-              <m:r>
-                <w:rPr>
-                  <w:rFonts w:ascii="Cambria Math" w:hAnsi="Cambria Math"/>
-                  <w:color w:val="808080" w:themeColor="background1" w:themeShade="80"/>
-                </w:rPr>
-                <m:t>u</m:t>
+                <m:t>(-2)u</m:t>
               </m:r>
             </m:e>
             <m:sub>

</xml_diff>

<commit_message>
Ejercicio de los planetas terminado
</commit_message>
<xml_diff>
--- a/taller_algebra.docx
+++ b/taller_algebra.docx
@@ -237,7 +237,21 @@
           <w:rFonts w:eastAsiaTheme="minorEastAsia"/>
           <w:color w:val="808080" w:themeColor="background1" w:themeShade="80"/>
         </w:rPr>
-        <w:t xml:space="preserve">Segundamente, se representan dichos valores en unos ejes cartesianos, dando lugar a un diagrama de dispersión o nube de puntos. Asi, cada individuo vendrá representado por un punto en el gráfico de coordenadas </w:t>
+        <w:t xml:space="preserve">Segundamente, se representan dichos valores en unos ejes cartesianos, dando lugar a un diagrama de dispersión o nube de puntos. </w:t>
+      </w:r>
+      <w:r>
+        <w:rPr>
+          <w:rFonts w:eastAsiaTheme="minorEastAsia"/>
+          <w:color w:val="808080" w:themeColor="background1" w:themeShade="80"/>
+        </w:rPr>
+        <w:t>Así</w:t>
+      </w:r>
+      <w:r>
+        <w:rPr>
+          <w:rFonts w:eastAsiaTheme="minorEastAsia"/>
+          <w:color w:val="808080" w:themeColor="background1" w:themeShade="80"/>
+        </w:rPr>
+        <w:t xml:space="preserve">, cada individuo vendrá representado por un punto en el gráfico de coordenadas </w:t>
       </w:r>
       <m:oMath>
         <m:d>
@@ -452,8 +466,298 @@
         </w:rPr>
         <w:t>; errores aleatorios o de medida o simplemente que se ha especificado mal el modelo.</w:t>
       </w:r>
-      <w:bookmarkStart w:id="0" w:name="_GoBack"/>
-      <w:bookmarkEnd w:id="0"/>
+    </w:p>
+    <w:p>
+      <w:pPr>
+        <w:jc w:val="center"/>
+        <w:rPr>
+          <w:rFonts w:eastAsiaTheme="minorEastAsia"/>
+          <w:color w:val="808080" w:themeColor="background1" w:themeShade="80"/>
+        </w:rPr>
+      </w:pPr>
+      <w:r>
+        <w:rPr>
+          <w:rFonts w:eastAsiaTheme="minorEastAsia"/>
+          <w:noProof/>
+          <w:color w:val="808080" w:themeColor="background1" w:themeShade="80"/>
+          <w:lang w:eastAsia="es-CO"/>
+        </w:rPr>
+        <w:drawing>
+          <wp:inline distT="0" distB="0" distL="0" distR="0">
+            <wp:extent cx="3343275" cy="3238500"/>
+            <wp:effectExtent l="0" t="0" r="9525" b="0"/>
+            <wp:docPr id="1" name="Imagen 1"/>
+            <wp:cNvGraphicFramePr>
+              <a:graphicFrameLocks xmlns:a="http://schemas.openxmlformats.org/drawingml/2006/main" noChangeAspect="1"/>
+            </wp:cNvGraphicFramePr>
+            <a:graphic xmlns:a="http://schemas.openxmlformats.org/drawingml/2006/main">
+              <a:graphicData uri="http://schemas.openxmlformats.org/drawingml/2006/picture">
+                <pic:pic xmlns:pic="http://schemas.openxmlformats.org/drawingml/2006/picture">
+                  <pic:nvPicPr>
+                    <pic:cNvPr id="1" name="tipos de regresion.gif"/>
+                    <pic:cNvPicPr/>
+                  </pic:nvPicPr>
+                  <pic:blipFill>
+                    <a:blip r:embed="rId7">
+                      <a:extLst>
+                        <a:ext uri="{28A0092B-C50C-407E-A947-70E740481C1C}">
+                          <a14:useLocalDpi xmlns:a14="http://schemas.microsoft.com/office/drawing/2010/main" val="0"/>
+                        </a:ext>
+                      </a:extLst>
+                    </a:blip>
+                    <a:stretch>
+                      <a:fillRect/>
+                    </a:stretch>
+                  </pic:blipFill>
+                  <pic:spPr>
+                    <a:xfrm>
+                      <a:off x="0" y="0"/>
+                      <a:ext cx="3343275" cy="3238500"/>
+                    </a:xfrm>
+                    <a:prstGeom prst="rect">
+                      <a:avLst/>
+                    </a:prstGeom>
+                  </pic:spPr>
+                </pic:pic>
+              </a:graphicData>
+            </a:graphic>
+          </wp:inline>
+        </w:drawing>
+      </w:r>
+    </w:p>
+    <w:p>
+      <w:pPr>
+        <w:rPr>
+          <w:rFonts w:eastAsiaTheme="minorEastAsia"/>
+          <w:color w:val="808080" w:themeColor="background1" w:themeShade="80"/>
+        </w:rPr>
+      </w:pPr>
+      <w:r>
+        <w:rPr>
+          <w:rFonts w:eastAsiaTheme="minorEastAsia"/>
+          <w:b/>
+          <w:color w:val="808080" w:themeColor="background1" w:themeShade="80"/>
+        </w:rPr>
+        <w:t>Tipos de regresión:</w:t>
+      </w:r>
+      <w:r>
+        <w:rPr>
+          <w:rFonts w:eastAsiaTheme="minorEastAsia"/>
+          <w:color w:val="808080" w:themeColor="background1" w:themeShade="80"/>
+        </w:rPr>
+        <w:t xml:space="preserve"> Si las dos variables X e Y se relacionan según un modelo de línea recta se habla de relación lineal simple</w:t>
+      </w:r>
+    </w:p>
+    <w:p>
+      <w:pPr>
+        <w:rPr>
+          <w:rFonts w:eastAsiaTheme="minorEastAsia"/>
+          <w:color w:val="808080" w:themeColor="background1" w:themeShade="80"/>
+        </w:rPr>
+      </w:pPr>
+      <m:oMathPara>
+        <m:oMath>
+          <m:r>
+            <w:rPr>
+              <w:rFonts w:ascii="Cambria Math" w:eastAsiaTheme="minorEastAsia" w:hAnsi="Cambria Math"/>
+              <w:color w:val="808080" w:themeColor="background1" w:themeShade="80"/>
+            </w:rPr>
+            <m:t>Y=a+bX</m:t>
+          </m:r>
+        </m:oMath>
+      </m:oMathPara>
+    </w:p>
+    <w:p>
+      <w:pPr>
+        <w:rPr>
+          <w:rFonts w:eastAsiaTheme="minorEastAsia"/>
+          <w:color w:val="808080" w:themeColor="background1" w:themeShade="80"/>
+        </w:rPr>
+      </w:pPr>
+      <w:r>
+        <w:rPr>
+          <w:rFonts w:eastAsiaTheme="minorEastAsia"/>
+          <w:color w:val="808080" w:themeColor="background1" w:themeShade="80"/>
+        </w:rPr>
+        <w:t>Cuando las variables X e Y se relacionan según una línea curva se habla de regresión no lineal o curvilínea. Aquí se puede distinguir entre regresión parabólica, exponencial, potencial, etc.</w:t>
+      </w:r>
+    </w:p>
+    <w:p>
+      <w:pPr>
+        <w:rPr>
+          <w:rFonts w:eastAsiaTheme="minorEastAsia"/>
+          <w:color w:val="808080" w:themeColor="background1" w:themeShade="80"/>
+        </w:rPr>
+      </w:pPr>
+      <w:r>
+        <w:rPr>
+          <w:rFonts w:eastAsiaTheme="minorEastAsia"/>
+          <w:color w:val="808080" w:themeColor="background1" w:themeShade="80"/>
+        </w:rPr>
+        <w:t xml:space="preserve">Cuando hay más de una variable independiente </w:t>
+      </w:r>
+      <m:oMath>
+        <m:r>
+          <w:rPr>
+            <w:rFonts w:ascii="Cambria Math" w:eastAsiaTheme="minorEastAsia" w:hAnsi="Cambria Math"/>
+            <w:color w:val="808080" w:themeColor="background1" w:themeShade="80"/>
+          </w:rPr>
+          <m:t>(</m:t>
+        </m:r>
+        <m:sSub>
+          <m:sSubPr>
+            <m:ctrlPr>
+              <w:rPr>
+                <w:rFonts w:ascii="Cambria Math" w:eastAsiaTheme="minorEastAsia" w:hAnsi="Cambria Math"/>
+                <w:i/>
+                <w:color w:val="808080" w:themeColor="background1" w:themeShade="80"/>
+              </w:rPr>
+            </m:ctrlPr>
+          </m:sSubPr>
+          <m:e>
+            <m:r>
+              <w:rPr>
+                <w:rFonts w:ascii="Cambria Math" w:eastAsiaTheme="minorEastAsia" w:hAnsi="Cambria Math"/>
+                <w:color w:val="808080" w:themeColor="background1" w:themeShade="80"/>
+              </w:rPr>
+              <m:t>x</m:t>
+            </m:r>
+          </m:e>
+          <m:sub>
+            <m:r>
+              <w:rPr>
+                <w:rFonts w:ascii="Cambria Math" w:eastAsiaTheme="minorEastAsia" w:hAnsi="Cambria Math"/>
+                <w:color w:val="808080" w:themeColor="background1" w:themeShade="80"/>
+              </w:rPr>
+              <m:t>1</m:t>
+            </m:r>
+          </m:sub>
+        </m:sSub>
+        <m:r>
+          <w:rPr>
+            <w:rFonts w:ascii="Cambria Math" w:eastAsiaTheme="minorEastAsia" w:hAnsi="Cambria Math"/>
+            <w:color w:val="808080" w:themeColor="background1" w:themeShade="80"/>
+          </w:rPr>
+          <m:t xml:space="preserve">,  </m:t>
+        </m:r>
+        <m:sSub>
+          <m:sSubPr>
+            <m:ctrlPr>
+              <w:rPr>
+                <w:rFonts w:ascii="Cambria Math" w:eastAsiaTheme="minorEastAsia" w:hAnsi="Cambria Math"/>
+                <w:i/>
+                <w:color w:val="808080" w:themeColor="background1" w:themeShade="80"/>
+              </w:rPr>
+            </m:ctrlPr>
+          </m:sSubPr>
+          <m:e>
+            <m:r>
+              <w:rPr>
+                <w:rFonts w:ascii="Cambria Math" w:eastAsiaTheme="minorEastAsia" w:hAnsi="Cambria Math"/>
+                <w:color w:val="808080" w:themeColor="background1" w:themeShade="80"/>
+              </w:rPr>
+              <m:t>x</m:t>
+            </m:r>
+          </m:e>
+          <m:sub>
+            <m:r>
+              <w:rPr>
+                <w:rFonts w:ascii="Cambria Math" w:eastAsiaTheme="minorEastAsia" w:hAnsi="Cambria Math"/>
+                <w:color w:val="808080" w:themeColor="background1" w:themeShade="80"/>
+              </w:rPr>
+              <m:t>2</m:t>
+            </m:r>
+          </m:sub>
+        </m:sSub>
+        <m:r>
+          <w:rPr>
+            <w:rFonts w:ascii="Cambria Math" w:eastAsiaTheme="minorEastAsia" w:hAnsi="Cambria Math"/>
+            <w:color w:val="808080" w:themeColor="background1" w:themeShade="80"/>
+          </w:rPr>
+          <m:t xml:space="preserve">, …,  </m:t>
+        </m:r>
+        <m:sSub>
+          <m:sSubPr>
+            <m:ctrlPr>
+              <w:rPr>
+                <w:rFonts w:ascii="Cambria Math" w:eastAsiaTheme="minorEastAsia" w:hAnsi="Cambria Math"/>
+                <w:i/>
+                <w:color w:val="808080" w:themeColor="background1" w:themeShade="80"/>
+              </w:rPr>
+            </m:ctrlPr>
+          </m:sSubPr>
+          <m:e>
+            <m:r>
+              <w:rPr>
+                <w:rFonts w:ascii="Cambria Math" w:eastAsiaTheme="minorEastAsia" w:hAnsi="Cambria Math"/>
+                <w:color w:val="808080" w:themeColor="background1" w:themeShade="80"/>
+              </w:rPr>
+              <m:t>x</m:t>
+            </m:r>
+          </m:e>
+          <m:sub>
+            <m:r>
+              <w:rPr>
+                <w:rFonts w:ascii="Cambria Math" w:eastAsiaTheme="minorEastAsia" w:hAnsi="Cambria Math"/>
+                <w:color w:val="808080" w:themeColor="background1" w:themeShade="80"/>
+              </w:rPr>
+              <m:t>n</m:t>
+            </m:r>
+          </m:sub>
+        </m:sSub>
+        <m:r>
+          <w:rPr>
+            <w:rFonts w:ascii="Cambria Math" w:eastAsiaTheme="minorEastAsia" w:hAnsi="Cambria Math"/>
+            <w:color w:val="808080" w:themeColor="background1" w:themeShade="80"/>
+          </w:rPr>
+          <m:t>)</m:t>
+        </m:r>
+      </m:oMath>
+      <w:r>
+        <w:rPr>
+          <w:rFonts w:eastAsiaTheme="minorEastAsia"/>
+          <w:color w:val="808080" w:themeColor="background1" w:themeShade="80"/>
+        </w:rPr>
+        <w:t xml:space="preserve"> y una sola variable dependiente Y, se habla de regresión múltiple. Las variables </w:t>
+      </w:r>
+      <m:oMath>
+        <m:sSub>
+          <m:sSubPr>
+            <m:ctrlPr>
+              <w:rPr>
+                <w:rFonts w:ascii="Cambria Math" w:eastAsiaTheme="minorEastAsia" w:hAnsi="Cambria Math"/>
+                <w:i/>
+                <w:color w:val="808080" w:themeColor="background1" w:themeShade="80"/>
+              </w:rPr>
+            </m:ctrlPr>
+          </m:sSubPr>
+          <m:e>
+            <m:r>
+              <w:rPr>
+                <w:rFonts w:ascii="Cambria Math" w:eastAsiaTheme="minorEastAsia" w:hAnsi="Cambria Math"/>
+                <w:color w:val="808080" w:themeColor="background1" w:themeShade="80"/>
+              </w:rPr>
+              <m:t>x</m:t>
+            </m:r>
+          </m:e>
+          <m:sub>
+            <m:r>
+              <w:rPr>
+                <w:rFonts w:ascii="Cambria Math" w:eastAsiaTheme="minorEastAsia" w:hAnsi="Cambria Math"/>
+                <w:color w:val="808080" w:themeColor="background1" w:themeShade="80"/>
+              </w:rPr>
+              <m:t>i</m:t>
+            </m:r>
+          </m:sub>
+        </m:sSub>
+      </m:oMath>
+      <w:r>
+        <w:rPr>
+          <w:rFonts w:eastAsiaTheme="minorEastAsia"/>
+          <w:color w:val="808080" w:themeColor="background1" w:themeShade="80"/>
+        </w:rPr>
+        <w:t xml:space="preserve"> se denominan regresoras, predictoras o independientes.</w:t>
+      </w:r>
     </w:p>
     <w:p>
       <w:pPr>
@@ -470,82 +774,555 @@
         </w:rPr>
         <w:t xml:space="preserve"> </w:t>
       </w:r>
+      <w:r>
+        <w:rPr>
+          <w:rFonts w:eastAsiaTheme="minorEastAsia"/>
+          <w:b/>
+          <w:color w:val="808080" w:themeColor="background1" w:themeShade="80"/>
+        </w:rPr>
+        <w:t xml:space="preserve">Causalidad: </w:t>
+      </w:r>
+      <w:r>
+        <w:rPr>
+          <w:rFonts w:eastAsiaTheme="minorEastAsia"/>
+          <w:color w:val="808080" w:themeColor="background1" w:themeShade="80"/>
+        </w:rPr>
+        <w:t>Es muy importante resaltar el hecho, de que un modelo sea capaz de explicar de manera adecuada las variaciones de la variable dependiente en función de la variable independiente, no implica que la primera sea causa de la segunda.</w:t>
+      </w:r>
+    </w:p>
+    <w:p>
+      <w:pPr>
+        <w:jc w:val="both"/>
+        <w:rPr>
+          <w:rFonts w:eastAsiaTheme="minorEastAsia"/>
+          <w:color w:val="808080" w:themeColor="background1" w:themeShade="80"/>
+        </w:rPr>
+      </w:pPr>
+      <w:r>
+        <w:rPr>
+          <w:rFonts w:eastAsiaTheme="minorEastAsia"/>
+          <w:color w:val="808080" w:themeColor="background1" w:themeShade="80"/>
+        </w:rPr>
+        <w:t>Es un error muy común confundir causalidad con casualidad. El hecho de que dos variables estén relacionadas no implica que una sea causa de la otra. Por ejemplo, si se realiza un estudio en el que  se analizó el número de canas (X) y la presión arterial (Y) podría encontrarse una relación lineal casi perfecta. Eso no significa que el tener canas aumente la presión arterial, lo que verdaderamente está ocurriendo es que es la edad la causante de que se tengan más canas y una tendencia a tener más alta la presión arterial.</w:t>
+      </w:r>
+    </w:p>
+    <w:p>
+      <w:pPr>
+        <w:jc w:val="both"/>
+        <w:rPr>
+          <w:rFonts w:eastAsiaTheme="minorEastAsia"/>
+          <w:color w:val="808080" w:themeColor="background1" w:themeShade="80"/>
+        </w:rPr>
+      </w:pPr>
+      <w:r>
+        <w:rPr>
+          <w:rFonts w:eastAsiaTheme="minorEastAsia"/>
+          <w:b/>
+          <w:color w:val="808080" w:themeColor="background1" w:themeShade="80"/>
+        </w:rPr>
+        <w:t>Linealización:</w:t>
+      </w:r>
+      <w:r>
+        <w:rPr>
+          <w:rFonts w:eastAsiaTheme="minorEastAsia"/>
+          <w:color w:val="808080" w:themeColor="background1" w:themeShade="80"/>
+        </w:rPr>
+        <w:t xml:space="preserve"> Algunos problemas de regresión no lineal pueden linealizarse mediante una transformación en la formulación del modelo. Por ejemplo, considere el problema de regresión no lineal (ignorando el término del error)</w:t>
+      </w:r>
+    </w:p>
+    <w:p>
+      <w:pPr>
+        <w:jc w:val="both"/>
+        <w:rPr>
+          <w:rFonts w:eastAsiaTheme="minorEastAsia"/>
+          <w:color w:val="808080" w:themeColor="background1" w:themeShade="80"/>
+        </w:rPr>
+      </w:pPr>
+      <m:oMathPara>
+        <m:oMath>
+          <m:r>
+            <w:rPr>
+              <w:rFonts w:ascii="Cambria Math" w:eastAsiaTheme="minorEastAsia" w:hAnsi="Cambria Math"/>
+              <w:color w:val="808080" w:themeColor="background1" w:themeShade="80"/>
+            </w:rPr>
+            <m:t>Y=</m:t>
+          </m:r>
+          <m:sSup>
+            <m:sSupPr>
+              <m:ctrlPr>
+                <w:rPr>
+                  <w:rFonts w:ascii="Cambria Math" w:eastAsiaTheme="minorEastAsia" w:hAnsi="Cambria Math"/>
+                  <w:i/>
+                  <w:color w:val="808080" w:themeColor="background1" w:themeShade="80"/>
+                </w:rPr>
+              </m:ctrlPr>
+            </m:sSupPr>
+            <m:e>
+              <m:r>
+                <w:rPr>
+                  <w:rFonts w:ascii="Cambria Math" w:eastAsiaTheme="minorEastAsia" w:hAnsi="Cambria Math"/>
+                  <w:color w:val="808080" w:themeColor="background1" w:themeShade="80"/>
+                </w:rPr>
+                <m:t>a</m:t>
+              </m:r>
+            </m:e>
+            <m:sup>
+              <m:r>
+                <w:rPr>
+                  <w:rFonts w:ascii="Cambria Math" w:eastAsiaTheme="minorEastAsia" w:hAnsi="Cambria Math"/>
+                  <w:color w:val="808080" w:themeColor="background1" w:themeShade="80"/>
+                </w:rPr>
+                <m:t>bx</m:t>
+              </m:r>
+            </m:sup>
+          </m:sSup>
+        </m:oMath>
+      </m:oMathPara>
+    </w:p>
+    <w:p>
+      <w:pPr>
+        <w:jc w:val="both"/>
+        <w:rPr>
+          <w:rFonts w:eastAsiaTheme="minorEastAsia"/>
+          <w:color w:val="808080" w:themeColor="background1" w:themeShade="80"/>
+        </w:rPr>
+      </w:pPr>
+      <w:r>
+        <w:rPr>
+          <w:rFonts w:eastAsiaTheme="minorEastAsia"/>
+          <w:color w:val="808080" w:themeColor="background1" w:themeShade="80"/>
+        </w:rPr>
+        <w:t>Aplicando logaritmos a ambos lados de la expresión se obtiene:</w:t>
+      </w:r>
+    </w:p>
+    <w:p>
+      <w:pPr>
+        <w:jc w:val="both"/>
+        <w:rPr>
+          <w:rFonts w:eastAsiaTheme="minorEastAsia"/>
+          <w:color w:val="808080" w:themeColor="background1" w:themeShade="80"/>
+        </w:rPr>
+      </w:pPr>
+      <m:oMathPara>
+        <m:oMath>
+          <m:r>
+            <w:rPr>
+              <w:rFonts w:ascii="Cambria Math" w:eastAsiaTheme="minorEastAsia" w:hAnsi="Cambria Math"/>
+              <w:color w:val="808080" w:themeColor="background1" w:themeShade="80"/>
+            </w:rPr>
+            <m:t>Ln</m:t>
+          </m:r>
+          <m:d>
+            <m:dPr>
+              <m:ctrlPr>
+                <w:rPr>
+                  <w:rFonts w:ascii="Cambria Math" w:eastAsiaTheme="minorEastAsia" w:hAnsi="Cambria Math"/>
+                  <w:i/>
+                  <w:color w:val="808080" w:themeColor="background1" w:themeShade="80"/>
+                </w:rPr>
+              </m:ctrlPr>
+            </m:dPr>
+            <m:e>
+              <m:r>
+                <w:rPr>
+                  <w:rFonts w:ascii="Cambria Math" w:eastAsiaTheme="minorEastAsia" w:hAnsi="Cambria Math"/>
+                  <w:color w:val="808080" w:themeColor="background1" w:themeShade="80"/>
+                </w:rPr>
+                <m:t>Y</m:t>
+              </m:r>
+            </m:e>
+          </m:d>
+          <m:r>
+            <w:rPr>
+              <w:rFonts w:ascii="Cambria Math" w:eastAsiaTheme="minorEastAsia" w:hAnsi="Cambria Math"/>
+              <w:color w:val="808080" w:themeColor="background1" w:themeShade="80"/>
+            </w:rPr>
+            <m:t>=Ln(</m:t>
+          </m:r>
+          <m:sSup>
+            <m:sSupPr>
+              <m:ctrlPr>
+                <w:rPr>
+                  <w:rFonts w:ascii="Cambria Math" w:eastAsiaTheme="minorEastAsia" w:hAnsi="Cambria Math"/>
+                  <w:i/>
+                  <w:color w:val="808080" w:themeColor="background1" w:themeShade="80"/>
+                </w:rPr>
+              </m:ctrlPr>
+            </m:sSupPr>
+            <m:e>
+              <m:r>
+                <w:rPr>
+                  <w:rFonts w:ascii="Cambria Math" w:eastAsiaTheme="minorEastAsia" w:hAnsi="Cambria Math"/>
+                  <w:color w:val="808080" w:themeColor="background1" w:themeShade="80"/>
+                </w:rPr>
+                <m:t>a</m:t>
+              </m:r>
+            </m:e>
+            <m:sup>
+              <m:r>
+                <w:rPr>
+                  <w:rFonts w:ascii="Cambria Math" w:eastAsiaTheme="minorEastAsia" w:hAnsi="Cambria Math"/>
+                  <w:color w:val="808080" w:themeColor="background1" w:themeShade="80"/>
+                </w:rPr>
+                <m:t>bx</m:t>
+              </m:r>
+            </m:sup>
+          </m:sSup>
+          <m:r>
+            <w:rPr>
+              <w:rFonts w:ascii="Cambria Math" w:eastAsiaTheme="minorEastAsia" w:hAnsi="Cambria Math"/>
+              <w:color w:val="808080" w:themeColor="background1" w:themeShade="80"/>
+            </w:rPr>
+            <m:t>)</m:t>
+          </m:r>
+        </m:oMath>
+      </m:oMathPara>
+    </w:p>
+    <w:p>
+      <w:pPr>
+        <w:jc w:val="both"/>
+        <w:rPr>
+          <w:rFonts w:eastAsiaTheme="minorEastAsia"/>
+          <w:color w:val="808080" w:themeColor="background1" w:themeShade="80"/>
+        </w:rPr>
+      </w:pPr>
+      <m:oMathPara>
+        <m:oMath>
+          <m:r>
+            <w:rPr>
+              <w:rFonts w:ascii="Cambria Math" w:eastAsiaTheme="minorEastAsia" w:hAnsi="Cambria Math"/>
+              <w:color w:val="808080" w:themeColor="background1" w:themeShade="80"/>
+            </w:rPr>
+            <m:t>Ln</m:t>
+          </m:r>
+          <m:d>
+            <m:dPr>
+              <m:ctrlPr>
+                <w:rPr>
+                  <w:rFonts w:ascii="Cambria Math" w:eastAsiaTheme="minorEastAsia" w:hAnsi="Cambria Math"/>
+                  <w:i/>
+                  <w:color w:val="808080" w:themeColor="background1" w:themeShade="80"/>
+                </w:rPr>
+              </m:ctrlPr>
+            </m:dPr>
+            <m:e>
+              <m:r>
+                <w:rPr>
+                  <w:rFonts w:ascii="Cambria Math" w:eastAsiaTheme="minorEastAsia" w:hAnsi="Cambria Math"/>
+                  <w:color w:val="808080" w:themeColor="background1" w:themeShade="80"/>
+                </w:rPr>
+                <m:t>Y</m:t>
+              </m:r>
+            </m:e>
+          </m:d>
+          <m:r>
+            <w:rPr>
+              <w:rFonts w:ascii="Cambria Math" w:eastAsiaTheme="minorEastAsia" w:hAnsi="Cambria Math"/>
+              <w:color w:val="808080" w:themeColor="background1" w:themeShade="80"/>
+            </w:rPr>
+            <m:t>=bxLn(a)</m:t>
+          </m:r>
+        </m:oMath>
+      </m:oMathPara>
+    </w:p>
+    <w:p>
+      <w:pPr>
+        <w:jc w:val="both"/>
+        <w:rPr>
+          <w:rFonts w:eastAsiaTheme="minorEastAsia"/>
+          <w:color w:val="808080" w:themeColor="background1" w:themeShade="80"/>
+        </w:rPr>
+      </w:pPr>
+      <m:oMathPara>
+        <m:oMath>
+          <m:r>
+            <w:rPr>
+              <w:rFonts w:ascii="Cambria Math" w:eastAsiaTheme="minorEastAsia" w:hAnsi="Cambria Math"/>
+              <w:color w:val="808080" w:themeColor="background1" w:themeShade="80"/>
+            </w:rPr>
+            <m:t>Ln</m:t>
+          </m:r>
+          <m:d>
+            <m:dPr>
+              <m:ctrlPr>
+                <w:rPr>
+                  <w:rFonts w:ascii="Cambria Math" w:eastAsiaTheme="minorEastAsia" w:hAnsi="Cambria Math"/>
+                  <w:i/>
+                  <w:color w:val="808080" w:themeColor="background1" w:themeShade="80"/>
+                </w:rPr>
+              </m:ctrlPr>
+            </m:dPr>
+            <m:e>
+              <m:r>
+                <w:rPr>
+                  <w:rFonts w:ascii="Cambria Math" w:eastAsiaTheme="minorEastAsia" w:hAnsi="Cambria Math"/>
+                  <w:color w:val="808080" w:themeColor="background1" w:themeShade="80"/>
+                </w:rPr>
+                <m:t>Y</m:t>
+              </m:r>
+            </m:e>
+          </m:d>
+          <m:r>
+            <w:rPr>
+              <w:rFonts w:ascii="Cambria Math" w:eastAsiaTheme="minorEastAsia" w:hAnsi="Cambria Math"/>
+              <w:color w:val="808080" w:themeColor="background1" w:themeShade="80"/>
+            </w:rPr>
+            <m:t>=Ln</m:t>
+          </m:r>
+          <m:d>
+            <m:dPr>
+              <m:ctrlPr>
+                <w:rPr>
+                  <w:rFonts w:ascii="Cambria Math" w:eastAsiaTheme="minorEastAsia" w:hAnsi="Cambria Math"/>
+                  <w:i/>
+                  <w:color w:val="808080" w:themeColor="background1" w:themeShade="80"/>
+                </w:rPr>
+              </m:ctrlPr>
+            </m:dPr>
+            <m:e>
+              <m:r>
+                <w:rPr>
+                  <w:rFonts w:ascii="Cambria Math" w:eastAsiaTheme="minorEastAsia" w:hAnsi="Cambria Math"/>
+                  <w:color w:val="808080" w:themeColor="background1" w:themeShade="80"/>
+                </w:rPr>
+                <m:t>a</m:t>
+              </m:r>
+            </m:e>
+          </m:d>
+          <m:r>
+            <w:rPr>
+              <w:rFonts w:ascii="Cambria Math" w:eastAsiaTheme="minorEastAsia" w:hAnsi="Cambria Math"/>
+              <w:color w:val="808080" w:themeColor="background1" w:themeShade="80"/>
+            </w:rPr>
+            <m:t>+bx</m:t>
+          </m:r>
+        </m:oMath>
+      </m:oMathPara>
+    </w:p>
+    <w:p>
+      <w:pPr>
+        <w:jc w:val="both"/>
+        <w:rPr>
+          <w:rFonts w:eastAsiaTheme="minorEastAsia"/>
+          <w:color w:val="808080" w:themeColor="background1" w:themeShade="80"/>
+        </w:rPr>
+      </w:pPr>
+      <w:r>
+        <w:rPr>
+          <w:rFonts w:eastAsiaTheme="minorEastAsia"/>
+          <w:color w:val="808080" w:themeColor="background1" w:themeShade="80"/>
+        </w:rPr>
+        <w:drawing>
+          <wp:inline distT="0" distB="0" distL="0" distR="0" wp14:anchorId="6DD3655D" wp14:editId="6B907282">
+            <wp:extent cx="5306165" cy="2286319"/>
+            <wp:effectExtent l="0" t="0" r="8890" b="0"/>
+            <wp:docPr id="2" name="Imagen 2"/>
+            <wp:cNvGraphicFramePr>
+              <a:graphicFrameLocks xmlns:a="http://schemas.openxmlformats.org/drawingml/2006/main" noChangeAspect="1"/>
+            </wp:cNvGraphicFramePr>
+            <a:graphic xmlns:a="http://schemas.openxmlformats.org/drawingml/2006/main">
+              <a:graphicData uri="http://schemas.openxmlformats.org/drawingml/2006/picture">
+                <pic:pic xmlns:pic="http://schemas.openxmlformats.org/drawingml/2006/picture">
+                  <pic:nvPicPr>
+                    <pic:cNvPr id="1" name=""/>
+                    <pic:cNvPicPr/>
+                  </pic:nvPicPr>
+                  <pic:blipFill>
+                    <a:blip r:embed="rId8"/>
+                    <a:stretch>
+                      <a:fillRect/>
+                    </a:stretch>
+                  </pic:blipFill>
+                  <pic:spPr>
+                    <a:xfrm>
+                      <a:off x="0" y="0"/>
+                      <a:ext cx="5306165" cy="2286319"/>
+                    </a:xfrm>
+                    <a:prstGeom prst="rect">
+                      <a:avLst/>
+                    </a:prstGeom>
+                  </pic:spPr>
+                </pic:pic>
+              </a:graphicData>
+            </a:graphic>
+          </wp:inline>
+        </w:drawing>
+      </w:r>
+    </w:p>
+    <w:p>
+      <w:pPr>
+        <w:jc w:val="both"/>
+        <w:rPr>
+          <w:rFonts w:eastAsiaTheme="minorEastAsia"/>
+          <w:b/>
+          <w:color w:val="808080" w:themeColor="background1" w:themeShade="80"/>
+        </w:rPr>
+      </w:pPr>
+      <w:r>
+        <w:rPr>
+          <w:rFonts w:eastAsiaTheme="minorEastAsia"/>
+          <w:b/>
+          <w:color w:val="808080" w:themeColor="background1" w:themeShade="80"/>
+        </w:rPr>
+        <w:t>Aplicando lo anterior al ejemplo:</w:t>
+      </w:r>
+    </w:p>
+    <w:p>
+      <w:pPr>
+        <w:jc w:val="both"/>
+        <w:rPr>
+          <w:rFonts w:eastAsiaTheme="minorEastAsia"/>
+          <w:color w:val="808080" w:themeColor="background1" w:themeShade="80"/>
+        </w:rPr>
+      </w:pPr>
+      <w:r>
+        <w:rPr>
+          <w:rFonts w:eastAsiaTheme="minorEastAsia"/>
+          <w:color w:val="808080" w:themeColor="background1" w:themeShade="80"/>
+        </w:rPr>
+        <w:t>Dados los datos en originales, procedemos sacando logaritmo natural a las variables de las muestras x e y.</w:t>
+      </w:r>
+      <w:r>
+        <w:rPr>
+          <w:rFonts w:eastAsiaTheme="minorEastAsia"/>
+          <w:color w:val="808080" w:themeColor="background1" w:themeShade="80"/>
+        </w:rPr>
+        <w:t xml:space="preserve"> obteniendo la siguiente tabla.</w:t>
+      </w:r>
     </w:p>
     <w:tbl>
       <w:tblPr>
-        <w:tblStyle w:val="Tabladecuadrcula2-nfasis1"/>
+        <w:tblStyle w:val="Tablanormal1"/>
         <w:tblW w:w="0" w:type="auto"/>
         <w:tblLook w:val="04A0" w:firstRow="1" w:lastRow="0" w:firstColumn="1" w:lastColumn="0" w:noHBand="0" w:noVBand="1"/>
       </w:tblPr>
       <w:tblGrid>
-        <w:gridCol w:w="4414"/>
-        <w:gridCol w:w="4414"/>
+        <w:gridCol w:w="2934"/>
+        <w:gridCol w:w="2935"/>
+        <w:gridCol w:w="2935"/>
       </w:tblGrid>
       <w:tr>
         <w:trPr>
           <w:cnfStyle w:val="100000000000" w:firstRow="1" w:lastRow="0" w:firstColumn="0" w:lastColumn="0" w:oddVBand="0" w:evenVBand="0" w:oddHBand="0" w:evenHBand="0" w:firstRowFirstColumn="0" w:firstRowLastColumn="0" w:lastRowFirstColumn="0" w:lastRowLastColumn="0"/>
-          <w:trHeight w:val="909"/>
+          <w:trHeight w:val="260"/>
         </w:trPr>
         <w:tc>
           <w:tcPr>
             <w:cnfStyle w:val="001000000000" w:firstRow="0" w:lastRow="0" w:firstColumn="1" w:lastColumn="0" w:oddVBand="0" w:evenVBand="0" w:oddHBand="0" w:evenHBand="0" w:firstRowFirstColumn="0" w:firstRowLastColumn="0" w:lastRowFirstColumn="0" w:lastRowLastColumn="0"/>
-            <w:tcW w:w="4414" w:type="dxa"/>
+            <w:tcW w:w="2934" w:type="dxa"/>
           </w:tcPr>
           <w:p>
             <w:pPr>
-              <w:jc w:val="center"/>
+              <w:jc w:val="both"/>
               <w:rPr>
                 <w:rFonts w:eastAsiaTheme="minorEastAsia"/>
+                <w:b w:val="0"/>
                 <w:color w:val="808080" w:themeColor="background1" w:themeShade="80"/>
               </w:rPr>
             </w:pPr>
           </w:p>
+        </w:tc>
+        <w:tc>
+          <w:tcPr>
+            <w:tcW w:w="2935" w:type="dxa"/>
+          </w:tcPr>
           <w:p>
             <w:pPr>
-              <w:jc w:val="center"/>
+              <w:jc w:val="both"/>
+              <w:cnfStyle w:val="100000000000" w:firstRow="1" w:lastRow="0" w:firstColumn="0" w:lastColumn="0" w:oddVBand="0" w:evenVBand="0" w:oddHBand="0" w:evenHBand="0" w:firstRowFirstColumn="0" w:firstRowLastColumn="0" w:lastRowFirstColumn="0" w:lastRowLastColumn="0"/>
               <w:rPr>
                 <w:rFonts w:eastAsiaTheme="minorEastAsia"/>
+                <w:b w:val="0"/>
                 <w:color w:val="808080" w:themeColor="background1" w:themeShade="80"/>
               </w:rPr>
             </w:pPr>
             <w:r>
               <w:rPr>
                 <w:rFonts w:eastAsiaTheme="minorEastAsia"/>
-                <w:color w:val="808080" w:themeColor="background1" w:themeShade="80"/>
-              </w:rPr>
-              <w:t>OPERACIÓN ELEMENTAL</w:t>
+                <w:b w:val="0"/>
+                <w:color w:val="808080" w:themeColor="background1" w:themeShade="80"/>
+              </w:rPr>
+              <w:t>Distancia media al sol (</w:t>
+            </w:r>
+            <w:r>
+              <w:rPr>
+                <w:rFonts w:eastAsiaTheme="minorEastAsia"/>
+                <w:b w:val="0"/>
+                <w:color w:val="808080" w:themeColor="background1" w:themeShade="80"/>
+              </w:rPr>
+              <w:t>Ln(</w:t>
+            </w:r>
+            <w:r>
+              <w:rPr>
+                <w:rFonts w:eastAsiaTheme="minorEastAsia"/>
+                <w:b w:val="0"/>
+                <w:color w:val="808080" w:themeColor="background1" w:themeShade="80"/>
+              </w:rPr>
+              <w:t>x</w:t>
+            </w:r>
+            <w:r>
+              <w:rPr>
+                <w:rFonts w:eastAsiaTheme="minorEastAsia"/>
+                <w:b w:val="0"/>
+                <w:color w:val="808080" w:themeColor="background1" w:themeShade="80"/>
+              </w:rPr>
+              <w:t>)</w:t>
+            </w:r>
+            <w:r>
+              <w:rPr>
+                <w:rFonts w:eastAsiaTheme="minorEastAsia"/>
+                <w:b w:val="0"/>
+                <w:color w:val="808080" w:themeColor="background1" w:themeShade="80"/>
+              </w:rPr>
+              <w:t>)</w:t>
             </w:r>
           </w:p>
         </w:tc>
         <w:tc>
           <w:tcPr>
-            <w:tcW w:w="4414" w:type="dxa"/>
+            <w:tcW w:w="2935" w:type="dxa"/>
           </w:tcPr>
           <w:p>
             <w:pPr>
-              <w:jc w:val="center"/>
+              <w:jc w:val="both"/>
               <w:cnfStyle w:val="100000000000" w:firstRow="1" w:lastRow="0" w:firstColumn="0" w:lastColumn="0" w:oddVBand="0" w:evenVBand="0" w:oddHBand="0" w:evenHBand="0" w:firstRowFirstColumn="0" w:firstRowLastColumn="0" w:lastRowFirstColumn="0" w:lastRowLastColumn="0"/>
               <w:rPr>
                 <w:rFonts w:eastAsiaTheme="minorEastAsia"/>
-                <w:color w:val="808080" w:themeColor="background1" w:themeShade="80"/>
-              </w:rPr>
-            </w:pPr>
-          </w:p>
-          <w:p>
-            <w:pPr>
-              <w:jc w:val="center"/>
-              <w:cnfStyle w:val="100000000000" w:firstRow="1" w:lastRow="0" w:firstColumn="0" w:lastColumn="0" w:oddVBand="0" w:evenVBand="0" w:oddHBand="0" w:evenHBand="0" w:firstRowFirstColumn="0" w:firstRowLastColumn="0" w:lastRowFirstColumn="0" w:lastRowLastColumn="0"/>
-              <w:rPr>
-                <w:rFonts w:eastAsiaTheme="minorEastAsia"/>
+                <w:b w:val="0"/>
                 <w:color w:val="808080" w:themeColor="background1" w:themeShade="80"/>
               </w:rPr>
             </w:pPr>
             <w:r>
               <w:rPr>
                 <w:rFonts w:eastAsiaTheme="minorEastAsia"/>
-                <w:color w:val="808080" w:themeColor="background1" w:themeShade="80"/>
-              </w:rPr>
-              <w:t>MATRIZ ELEMENTAL</w:t>
+                <w:b w:val="0"/>
+                <w:color w:val="808080" w:themeColor="background1" w:themeShade="80"/>
+              </w:rPr>
+              <w:t xml:space="preserve">Periodo </w:t>
+            </w:r>
+            <w:r>
+              <w:rPr>
+                <w:rFonts w:eastAsiaTheme="minorEastAsia"/>
+                <w:b w:val="0"/>
+                <w:color w:val="808080" w:themeColor="background1" w:themeShade="80"/>
+              </w:rPr>
+              <w:t>(Ln</w:t>
+            </w:r>
+            <w:r>
+              <w:rPr>
+                <w:rFonts w:eastAsiaTheme="minorEastAsia"/>
+                <w:b w:val="0"/>
+                <w:color w:val="808080" w:themeColor="background1" w:themeShade="80"/>
+              </w:rPr>
+              <w:t>(y)</w:t>
+            </w:r>
+            <w:r>
+              <w:rPr>
+                <w:rFonts w:eastAsiaTheme="minorEastAsia"/>
+                <w:b w:val="0"/>
+                <w:color w:val="808080" w:themeColor="background1" w:themeShade="80"/>
+              </w:rPr>
+              <w:t>)</w:t>
             </w:r>
           </w:p>
         </w:tc>
@@ -553,277 +1330,465 @@
       <w:tr>
         <w:trPr>
           <w:cnfStyle w:val="000000100000" w:firstRow="0" w:lastRow="0" w:firstColumn="0" w:lastColumn="0" w:oddVBand="0" w:evenVBand="0" w:oddHBand="1" w:evenHBand="0" w:firstRowFirstColumn="0" w:firstRowLastColumn="0" w:lastRowFirstColumn="0" w:lastRowLastColumn="0"/>
-          <w:trHeight w:val="1133"/>
+          <w:trHeight w:val="260"/>
         </w:trPr>
         <w:tc>
           <w:tcPr>
             <w:cnfStyle w:val="001000000000" w:firstRow="0" w:lastRow="0" w:firstColumn="1" w:lastColumn="0" w:oddVBand="0" w:evenVBand="0" w:oddHBand="0" w:evenHBand="0" w:firstRowFirstColumn="0" w:firstRowLastColumn="0" w:lastRowFirstColumn="0" w:lastRowLastColumn="0"/>
-            <w:tcW w:w="4414" w:type="dxa"/>
+            <w:tcW w:w="2934" w:type="dxa"/>
           </w:tcPr>
           <w:p>
             <w:pPr>
-              <w:jc w:val="center"/>
+              <w:jc w:val="both"/>
               <w:rPr>
                 <w:rFonts w:eastAsiaTheme="minorEastAsia"/>
+                <w:b w:val="0"/>
                 <w:color w:val="808080" w:themeColor="background1" w:themeShade="80"/>
               </w:rPr>
             </w:pPr>
-          </w:p>
-          <w:p>
-            <w:pPr>
-              <w:jc w:val="center"/>
+            <w:r>
               <w:rPr>
                 <w:rFonts w:eastAsiaTheme="minorEastAsia"/>
-                <w:color w:val="808080" w:themeColor="background1" w:themeShade="80"/>
-              </w:rPr>
-            </w:pPr>
-            <m:oMathPara>
-              <m:oMath>
-                <m:r>
-                  <m:rPr>
-                    <m:sty m:val="bi"/>
-                  </m:rPr>
-                  <w:rPr>
-                    <w:rFonts w:ascii="Cambria Math" w:eastAsiaTheme="minorEastAsia" w:hAnsi="Cambria Math"/>
-                    <w:color w:val="808080" w:themeColor="background1" w:themeShade="80"/>
-                  </w:rPr>
-                  <m:t>-</m:t>
-                </m:r>
-                <m:sSub>
-                  <m:sSubPr>
-                    <m:ctrlPr>
-                      <w:rPr>
-                        <w:rFonts w:ascii="Cambria Math" w:eastAsiaTheme="minorEastAsia" w:hAnsi="Cambria Math"/>
-                        <w:b w:val="0"/>
-                        <w:bCs w:val="0"/>
-                        <w:i/>
-                        <w:color w:val="808080" w:themeColor="background1" w:themeShade="80"/>
-                      </w:rPr>
-                    </m:ctrlPr>
-                  </m:sSubPr>
-                  <m:e>
-                    <m:r>
-                      <m:rPr>
-                        <m:sty m:val="bi"/>
-                      </m:rPr>
-                      <w:rPr>
-                        <w:rFonts w:ascii="Cambria Math" w:eastAsiaTheme="minorEastAsia" w:hAnsi="Cambria Math"/>
-                        <w:color w:val="808080" w:themeColor="background1" w:themeShade="80"/>
-                      </w:rPr>
-                      <m:t>R</m:t>
-                    </m:r>
-                  </m:e>
-                  <m:sub>
-                    <m:r>
-                      <m:rPr>
-                        <m:sty m:val="bi"/>
-                      </m:rPr>
-                      <w:rPr>
-                        <w:rFonts w:ascii="Cambria Math" w:eastAsiaTheme="minorEastAsia" w:hAnsi="Cambria Math"/>
-                        <w:color w:val="808080" w:themeColor="background1" w:themeShade="80"/>
-                      </w:rPr>
-                      <m:t>1</m:t>
-                    </m:r>
-                  </m:sub>
-                </m:sSub>
-                <m:r>
-                  <m:rPr>
-                    <m:sty m:val="bi"/>
-                  </m:rPr>
-                  <w:rPr>
-                    <w:rFonts w:ascii="Cambria Math" w:eastAsiaTheme="minorEastAsia" w:hAnsi="Cambria Math"/>
-                    <w:color w:val="808080" w:themeColor="background1" w:themeShade="80"/>
-                  </w:rPr>
-                  <m:t>+</m:t>
-                </m:r>
-                <m:sSub>
-                  <m:sSubPr>
-                    <m:ctrlPr>
-                      <w:rPr>
-                        <w:rFonts w:ascii="Cambria Math" w:eastAsiaTheme="minorEastAsia" w:hAnsi="Cambria Math"/>
-                        <w:b w:val="0"/>
-                        <w:bCs w:val="0"/>
-                        <w:i/>
-                        <w:color w:val="808080" w:themeColor="background1" w:themeShade="80"/>
-                      </w:rPr>
-                    </m:ctrlPr>
-                  </m:sSubPr>
-                  <m:e>
-                    <m:r>
-                      <m:rPr>
-                        <m:sty m:val="bi"/>
-                      </m:rPr>
-                      <w:rPr>
-                        <w:rFonts w:ascii="Cambria Math" w:eastAsiaTheme="minorEastAsia" w:hAnsi="Cambria Math"/>
-                        <w:color w:val="808080" w:themeColor="background1" w:themeShade="80"/>
-                      </w:rPr>
-                      <m:t>R</m:t>
-                    </m:r>
-                  </m:e>
-                  <m:sub>
-                    <m:r>
-                      <m:rPr>
-                        <m:sty m:val="bi"/>
-                      </m:rPr>
-                      <w:rPr>
-                        <w:rFonts w:ascii="Cambria Math" w:eastAsiaTheme="minorEastAsia" w:hAnsi="Cambria Math"/>
-                        <w:color w:val="808080" w:themeColor="background1" w:themeShade="80"/>
-                      </w:rPr>
-                      <m:t xml:space="preserve">2 </m:t>
-                    </m:r>
-                  </m:sub>
-                </m:sSub>
-                <m:r>
-                  <m:rPr>
-                    <m:sty m:val="bi"/>
-                  </m:rPr>
-                  <w:rPr>
-                    <w:rFonts w:ascii="Cambria Math" w:eastAsiaTheme="minorEastAsia" w:hAnsi="Cambria Math"/>
-                    <w:color w:val="808080" w:themeColor="background1" w:themeShade="80"/>
-                  </w:rPr>
-                  <m:t xml:space="preserve">→ </m:t>
-                </m:r>
-                <m:sSub>
-                  <m:sSubPr>
-                    <m:ctrlPr>
-                      <w:rPr>
-                        <w:rFonts w:ascii="Cambria Math" w:eastAsiaTheme="minorEastAsia" w:hAnsi="Cambria Math"/>
-                        <w:b w:val="0"/>
-                        <w:bCs w:val="0"/>
-                        <w:i/>
-                        <w:color w:val="808080" w:themeColor="background1" w:themeShade="80"/>
-                      </w:rPr>
-                    </m:ctrlPr>
-                  </m:sSubPr>
-                  <m:e>
-                    <m:r>
-                      <m:rPr>
-                        <m:sty m:val="bi"/>
-                      </m:rPr>
-                      <w:rPr>
-                        <w:rFonts w:ascii="Cambria Math" w:eastAsiaTheme="minorEastAsia" w:hAnsi="Cambria Math"/>
-                        <w:color w:val="808080" w:themeColor="background1" w:themeShade="80"/>
-                      </w:rPr>
-                      <m:t>R</m:t>
-                    </m:r>
-                  </m:e>
-                  <m:sub>
-                    <m:r>
-                      <m:rPr>
-                        <m:sty m:val="bi"/>
-                      </m:rPr>
-                      <w:rPr>
-                        <w:rFonts w:ascii="Cambria Math" w:eastAsiaTheme="minorEastAsia" w:hAnsi="Cambria Math"/>
-                        <w:color w:val="808080" w:themeColor="background1" w:themeShade="80"/>
-                      </w:rPr>
-                      <m:t>2</m:t>
-                    </m:r>
-                  </m:sub>
-                </m:sSub>
-              </m:oMath>
-            </m:oMathPara>
+                <w:b w:val="0"/>
+                <w:color w:val="808080" w:themeColor="background1" w:themeShade="80"/>
+              </w:rPr>
+              <w:t>Mercurio</w:t>
+            </w:r>
           </w:p>
         </w:tc>
         <w:tc>
           <w:tcPr>
-            <w:tcW w:w="4414" w:type="dxa"/>
+            <w:tcW w:w="2935" w:type="dxa"/>
           </w:tcPr>
           <w:p>
             <w:pPr>
-              <w:jc w:val="center"/>
+              <w:jc w:val="both"/>
               <w:cnfStyle w:val="000000100000" w:firstRow="0" w:lastRow="0" w:firstColumn="0" w:lastColumn="0" w:oddVBand="0" w:evenVBand="0" w:oddHBand="1" w:evenHBand="0" w:firstRowFirstColumn="0" w:firstRowLastColumn="0" w:lastRowFirstColumn="0" w:lastRowLastColumn="0"/>
               <w:rPr>
                 <w:rFonts w:eastAsiaTheme="minorEastAsia"/>
+                <w:b/>
                 <w:color w:val="808080" w:themeColor="background1" w:themeShade="80"/>
               </w:rPr>
             </w:pPr>
+            <w:r>
+              <w:rPr>
+                <w:rFonts w:eastAsiaTheme="minorEastAsia"/>
+                <w:b/>
+                <w:color w:val="808080" w:themeColor="background1" w:themeShade="80"/>
+              </w:rPr>
+              <w:t>-0.949</w:t>
+            </w:r>
           </w:p>
+        </w:tc>
+        <w:tc>
+          <w:tcPr>
+            <w:tcW w:w="2935" w:type="dxa"/>
+          </w:tcPr>
           <w:p>
             <w:pPr>
+              <w:jc w:val="both"/>
               <w:cnfStyle w:val="000000100000" w:firstRow="0" w:lastRow="0" w:firstColumn="0" w:lastColumn="0" w:oddVBand="0" w:evenVBand="0" w:oddHBand="1" w:evenHBand="0" w:firstRowFirstColumn="0" w:firstRowLastColumn="0" w:lastRowFirstColumn="0" w:lastRowLastColumn="0"/>
               <w:rPr>
                 <w:rFonts w:eastAsiaTheme="minorEastAsia"/>
+                <w:b/>
                 <w:color w:val="808080" w:themeColor="background1" w:themeShade="80"/>
               </w:rPr>
             </w:pPr>
-            <m:oMathPara>
-              <m:oMath>
-                <m:d>
-                  <m:dPr>
-                    <m:begChr m:val="["/>
-                    <m:endChr m:val="]"/>
-                    <m:ctrlPr>
-                      <w:rPr>
-                        <w:rFonts w:ascii="Cambria Math" w:eastAsiaTheme="minorEastAsia" w:hAnsi="Cambria Math"/>
-                        <w:i/>
-                        <w:color w:val="808080" w:themeColor="background1" w:themeShade="80"/>
-                      </w:rPr>
-                    </m:ctrlPr>
-                  </m:dPr>
-                  <m:e>
-                    <m:m>
-                      <m:mPr>
-                        <m:mcs>
-                          <m:mc>
-                            <m:mcPr>
-                              <m:count m:val="2"/>
-                              <m:mcJc m:val="center"/>
-                            </m:mcPr>
-                          </m:mc>
-                        </m:mcs>
-                        <m:ctrlPr>
-                          <w:rPr>
-                            <w:rFonts w:ascii="Cambria Math" w:eastAsiaTheme="minorEastAsia" w:hAnsi="Cambria Math"/>
-                            <w:i/>
-                            <w:color w:val="808080" w:themeColor="background1" w:themeShade="80"/>
-                          </w:rPr>
-                        </m:ctrlPr>
-                      </m:mPr>
-                      <m:mr>
-                        <m:e>
-                          <m:r>
-                            <w:rPr>
-                              <w:rFonts w:ascii="Cambria Math" w:eastAsiaTheme="minorEastAsia" w:hAnsi="Cambria Math"/>
-                              <w:color w:val="808080" w:themeColor="background1" w:themeShade="80"/>
-                            </w:rPr>
-                            <m:t>1</m:t>
-                          </m:r>
-                        </m:e>
-                        <m:e>
-                          <m:r>
-                            <w:rPr>
-                              <w:rFonts w:ascii="Cambria Math" w:eastAsiaTheme="minorEastAsia" w:hAnsi="Cambria Math"/>
-                              <w:color w:val="808080" w:themeColor="background1" w:themeShade="80"/>
-                            </w:rPr>
-                            <m:t>0</m:t>
-                          </m:r>
-                        </m:e>
-                      </m:mr>
-                      <m:mr>
-                        <m:e>
-                          <m:r>
-                            <w:rPr>
-                              <w:rFonts w:ascii="Cambria Math" w:eastAsiaTheme="minorEastAsia" w:hAnsi="Cambria Math"/>
-                              <w:color w:val="808080" w:themeColor="background1" w:themeShade="80"/>
-                            </w:rPr>
-                            <m:t>-1</m:t>
-                          </m:r>
-                        </m:e>
-                        <m:e>
-                          <m:r>
-                            <w:rPr>
-                              <w:rFonts w:ascii="Cambria Math" w:eastAsiaTheme="minorEastAsia" w:hAnsi="Cambria Math"/>
-                              <w:color w:val="808080" w:themeColor="background1" w:themeShade="80"/>
-                            </w:rPr>
-                            <m:t>1</m:t>
-                          </m:r>
-                        </m:e>
-                      </m:mr>
-                    </m:m>
-                  </m:e>
-                </m:d>
-              </m:oMath>
-            </m:oMathPara>
+            <w:r>
+              <w:rPr>
+                <w:rFonts w:eastAsiaTheme="minorEastAsia"/>
+                <w:b/>
+                <w:color w:val="808080" w:themeColor="background1" w:themeShade="80"/>
+              </w:rPr>
+              <w:t>-1.423</w:t>
+            </w:r>
+          </w:p>
+        </w:tc>
+      </w:tr>
+      <w:tr>
+        <w:trPr>
+          <w:trHeight w:val="260"/>
+        </w:trPr>
+        <w:tc>
+          <w:tcPr>
+            <w:cnfStyle w:val="001000000000" w:firstRow="0" w:lastRow="0" w:firstColumn="1" w:lastColumn="0" w:oddVBand="0" w:evenVBand="0" w:oddHBand="0" w:evenHBand="0" w:firstRowFirstColumn="0" w:firstRowLastColumn="0" w:lastRowFirstColumn="0" w:lastRowLastColumn="0"/>
+            <w:tcW w:w="2934" w:type="dxa"/>
+          </w:tcPr>
+          <w:p>
+            <w:pPr>
+              <w:jc w:val="both"/>
+              <w:rPr>
+                <w:rFonts w:eastAsiaTheme="minorEastAsia"/>
+                <w:b w:val="0"/>
+                <w:color w:val="808080" w:themeColor="background1" w:themeShade="80"/>
+              </w:rPr>
+            </w:pPr>
+            <w:r>
+              <w:rPr>
+                <w:rFonts w:eastAsiaTheme="minorEastAsia"/>
+                <w:b w:val="0"/>
+                <w:color w:val="808080" w:themeColor="background1" w:themeShade="80"/>
+              </w:rPr>
+              <w:t>Venus</w:t>
+            </w:r>
+          </w:p>
+        </w:tc>
+        <w:tc>
+          <w:tcPr>
+            <w:tcW w:w="2935" w:type="dxa"/>
+          </w:tcPr>
+          <w:p>
+            <w:pPr>
+              <w:jc w:val="both"/>
+              <w:cnfStyle w:val="000000000000" w:firstRow="0" w:lastRow="0" w:firstColumn="0" w:lastColumn="0" w:oddVBand="0" w:evenVBand="0" w:oddHBand="0" w:evenHBand="0" w:firstRowFirstColumn="0" w:firstRowLastColumn="0" w:lastRowFirstColumn="0" w:lastRowLastColumn="0"/>
+              <w:rPr>
+                <w:rFonts w:eastAsiaTheme="minorEastAsia"/>
+                <w:b/>
+                <w:color w:val="808080" w:themeColor="background1" w:themeShade="80"/>
+              </w:rPr>
+            </w:pPr>
+            <w:r>
+              <w:rPr>
+                <w:rFonts w:eastAsiaTheme="minorEastAsia"/>
+                <w:b/>
+                <w:color w:val="808080" w:themeColor="background1" w:themeShade="80"/>
+              </w:rPr>
+              <w:t>-0.324</w:t>
+            </w:r>
+          </w:p>
+        </w:tc>
+        <w:tc>
+          <w:tcPr>
+            <w:tcW w:w="2935" w:type="dxa"/>
+          </w:tcPr>
+          <w:p>
+            <w:pPr>
+              <w:jc w:val="both"/>
+              <w:cnfStyle w:val="000000000000" w:firstRow="0" w:lastRow="0" w:firstColumn="0" w:lastColumn="0" w:oddVBand="0" w:evenVBand="0" w:oddHBand="0" w:evenHBand="0" w:firstRowFirstColumn="0" w:firstRowLastColumn="0" w:lastRowFirstColumn="0" w:lastRowLastColumn="0"/>
+              <w:rPr>
+                <w:rFonts w:eastAsiaTheme="minorEastAsia"/>
+                <w:b/>
+                <w:color w:val="808080" w:themeColor="background1" w:themeShade="80"/>
+              </w:rPr>
+            </w:pPr>
+            <w:r>
+              <w:rPr>
+                <w:rFonts w:eastAsiaTheme="minorEastAsia"/>
+                <w:b/>
+                <w:color w:val="808080" w:themeColor="background1" w:themeShade="80"/>
+              </w:rPr>
+              <w:t>-0.486</w:t>
+            </w:r>
+          </w:p>
+        </w:tc>
+      </w:tr>
+      <w:tr>
+        <w:trPr>
+          <w:cnfStyle w:val="000000100000" w:firstRow="0" w:lastRow="0" w:firstColumn="0" w:lastColumn="0" w:oddVBand="0" w:evenVBand="0" w:oddHBand="1" w:evenHBand="0" w:firstRowFirstColumn="0" w:firstRowLastColumn="0" w:lastRowFirstColumn="0" w:lastRowLastColumn="0"/>
+          <w:trHeight w:val="260"/>
+        </w:trPr>
+        <w:tc>
+          <w:tcPr>
+            <w:cnfStyle w:val="001000000000" w:firstRow="0" w:lastRow="0" w:firstColumn="1" w:lastColumn="0" w:oddVBand="0" w:evenVBand="0" w:oddHBand="0" w:evenHBand="0" w:firstRowFirstColumn="0" w:firstRowLastColumn="0" w:lastRowFirstColumn="0" w:lastRowLastColumn="0"/>
+            <w:tcW w:w="2934" w:type="dxa"/>
+          </w:tcPr>
+          <w:p>
+            <w:pPr>
+              <w:jc w:val="both"/>
+              <w:rPr>
+                <w:rFonts w:eastAsiaTheme="minorEastAsia"/>
+                <w:b w:val="0"/>
+                <w:color w:val="808080" w:themeColor="background1" w:themeShade="80"/>
+              </w:rPr>
+            </w:pPr>
+            <w:r>
+              <w:rPr>
+                <w:rFonts w:eastAsiaTheme="minorEastAsia"/>
+                <w:b w:val="0"/>
+                <w:color w:val="808080" w:themeColor="background1" w:themeShade="80"/>
+              </w:rPr>
+              <w:t>Tierra</w:t>
+            </w:r>
+          </w:p>
+        </w:tc>
+        <w:tc>
+          <w:tcPr>
+            <w:tcW w:w="2935" w:type="dxa"/>
+          </w:tcPr>
+          <w:p>
+            <w:pPr>
+              <w:jc w:val="both"/>
+              <w:cnfStyle w:val="000000100000" w:firstRow="0" w:lastRow="0" w:firstColumn="0" w:lastColumn="0" w:oddVBand="0" w:evenVBand="0" w:oddHBand="1" w:evenHBand="0" w:firstRowFirstColumn="0" w:firstRowLastColumn="0" w:lastRowFirstColumn="0" w:lastRowLastColumn="0"/>
+              <w:rPr>
+                <w:rFonts w:eastAsiaTheme="minorEastAsia"/>
+                <w:b/>
+                <w:color w:val="808080" w:themeColor="background1" w:themeShade="80"/>
+              </w:rPr>
+            </w:pPr>
+            <w:r>
+              <w:rPr>
+                <w:rFonts w:eastAsiaTheme="minorEastAsia"/>
+                <w:b/>
+                <w:color w:val="808080" w:themeColor="background1" w:themeShade="80"/>
+              </w:rPr>
+              <w:t>0</w:t>
+            </w:r>
+          </w:p>
+        </w:tc>
+        <w:tc>
+          <w:tcPr>
+            <w:tcW w:w="2935" w:type="dxa"/>
+          </w:tcPr>
+          <w:p>
+            <w:pPr>
+              <w:jc w:val="both"/>
+              <w:cnfStyle w:val="000000100000" w:firstRow="0" w:lastRow="0" w:firstColumn="0" w:lastColumn="0" w:oddVBand="0" w:evenVBand="0" w:oddHBand="1" w:evenHBand="0" w:firstRowFirstColumn="0" w:firstRowLastColumn="0" w:lastRowFirstColumn="0" w:lastRowLastColumn="0"/>
+              <w:rPr>
+                <w:rFonts w:eastAsiaTheme="minorEastAsia"/>
+                <w:b/>
+                <w:color w:val="808080" w:themeColor="background1" w:themeShade="80"/>
+              </w:rPr>
+            </w:pPr>
+            <w:r>
+              <w:rPr>
+                <w:rFonts w:eastAsiaTheme="minorEastAsia"/>
+                <w:b/>
+                <w:color w:val="808080" w:themeColor="background1" w:themeShade="80"/>
+              </w:rPr>
+              <w:t>0</w:t>
+            </w:r>
+          </w:p>
+        </w:tc>
+      </w:tr>
+      <w:tr>
+        <w:trPr>
+          <w:trHeight w:val="260"/>
+        </w:trPr>
+        <w:tc>
+          <w:tcPr>
+            <w:cnfStyle w:val="001000000000" w:firstRow="0" w:lastRow="0" w:firstColumn="1" w:lastColumn="0" w:oddVBand="0" w:evenVBand="0" w:oddHBand="0" w:evenHBand="0" w:firstRowFirstColumn="0" w:firstRowLastColumn="0" w:lastRowFirstColumn="0" w:lastRowLastColumn="0"/>
+            <w:tcW w:w="2934" w:type="dxa"/>
+          </w:tcPr>
+          <w:p>
+            <w:pPr>
+              <w:jc w:val="both"/>
+              <w:rPr>
+                <w:rFonts w:eastAsiaTheme="minorEastAsia"/>
+                <w:b w:val="0"/>
+                <w:color w:val="808080" w:themeColor="background1" w:themeShade="80"/>
+              </w:rPr>
+            </w:pPr>
+            <w:r>
+              <w:rPr>
+                <w:rFonts w:eastAsiaTheme="minorEastAsia"/>
+                <w:b w:val="0"/>
+                <w:color w:val="808080" w:themeColor="background1" w:themeShade="80"/>
+              </w:rPr>
+              <w:t>Marte</w:t>
+            </w:r>
+          </w:p>
+        </w:tc>
+        <w:tc>
+          <w:tcPr>
+            <w:tcW w:w="2935" w:type="dxa"/>
+          </w:tcPr>
+          <w:p>
+            <w:pPr>
+              <w:jc w:val="both"/>
+              <w:cnfStyle w:val="000000000000" w:firstRow="0" w:lastRow="0" w:firstColumn="0" w:lastColumn="0" w:oddVBand="0" w:evenVBand="0" w:oddHBand="0" w:evenHBand="0" w:firstRowFirstColumn="0" w:firstRowLastColumn="0" w:lastRowFirstColumn="0" w:lastRowLastColumn="0"/>
+              <w:rPr>
+                <w:rFonts w:eastAsiaTheme="minorEastAsia"/>
+                <w:b/>
+                <w:color w:val="808080" w:themeColor="background1" w:themeShade="80"/>
+              </w:rPr>
+            </w:pPr>
+            <w:r>
+              <w:rPr>
+                <w:rFonts w:eastAsiaTheme="minorEastAsia"/>
+                <w:b/>
+                <w:color w:val="808080" w:themeColor="background1" w:themeShade="80"/>
+              </w:rPr>
+              <w:t>0.421</w:t>
+            </w:r>
+          </w:p>
+        </w:tc>
+        <w:tc>
+          <w:tcPr>
+            <w:tcW w:w="2935" w:type="dxa"/>
+          </w:tcPr>
+          <w:p>
+            <w:pPr>
+              <w:jc w:val="both"/>
+              <w:cnfStyle w:val="000000000000" w:firstRow="0" w:lastRow="0" w:firstColumn="0" w:lastColumn="0" w:oddVBand="0" w:evenVBand="0" w:oddHBand="0" w:evenHBand="0" w:firstRowFirstColumn="0" w:firstRowLastColumn="0" w:lastRowFirstColumn="0" w:lastRowLastColumn="0"/>
+              <w:rPr>
+                <w:rFonts w:eastAsiaTheme="minorEastAsia"/>
+                <w:b/>
+                <w:color w:val="808080" w:themeColor="background1" w:themeShade="80"/>
+              </w:rPr>
+            </w:pPr>
+            <w:r>
+              <w:rPr>
+                <w:rFonts w:eastAsiaTheme="minorEastAsia"/>
+                <w:b/>
+                <w:color w:val="808080" w:themeColor="background1" w:themeShade="80"/>
+              </w:rPr>
+              <w:t>0.632</w:t>
+            </w:r>
+          </w:p>
+        </w:tc>
+      </w:tr>
+      <w:tr>
+        <w:trPr>
+          <w:cnfStyle w:val="000000100000" w:firstRow="0" w:lastRow="0" w:firstColumn="0" w:lastColumn="0" w:oddVBand="0" w:evenVBand="0" w:oddHBand="1" w:evenHBand="0" w:firstRowFirstColumn="0" w:firstRowLastColumn="0" w:lastRowFirstColumn="0" w:lastRowLastColumn="0"/>
+          <w:trHeight w:val="260"/>
+        </w:trPr>
+        <w:tc>
+          <w:tcPr>
+            <w:cnfStyle w:val="001000000000" w:firstRow="0" w:lastRow="0" w:firstColumn="1" w:lastColumn="0" w:oddVBand="0" w:evenVBand="0" w:oddHBand="0" w:evenHBand="0" w:firstRowFirstColumn="0" w:firstRowLastColumn="0" w:lastRowFirstColumn="0" w:lastRowLastColumn="0"/>
+            <w:tcW w:w="2934" w:type="dxa"/>
+          </w:tcPr>
+          <w:p>
+            <w:pPr>
+              <w:jc w:val="both"/>
+              <w:rPr>
+                <w:rFonts w:eastAsiaTheme="minorEastAsia"/>
+                <w:b w:val="0"/>
+                <w:color w:val="808080" w:themeColor="background1" w:themeShade="80"/>
+              </w:rPr>
+            </w:pPr>
+            <w:r>
+              <w:rPr>
+                <w:rFonts w:eastAsiaTheme="minorEastAsia"/>
+                <w:b w:val="0"/>
+                <w:color w:val="808080" w:themeColor="background1" w:themeShade="80"/>
+              </w:rPr>
+              <w:t>Júpiter</w:t>
+            </w:r>
+          </w:p>
+        </w:tc>
+        <w:tc>
+          <w:tcPr>
+            <w:tcW w:w="2935" w:type="dxa"/>
+          </w:tcPr>
+          <w:p>
+            <w:pPr>
+              <w:jc w:val="both"/>
+              <w:cnfStyle w:val="000000100000" w:firstRow="0" w:lastRow="0" w:firstColumn="0" w:lastColumn="0" w:oddVBand="0" w:evenVBand="0" w:oddHBand="1" w:evenHBand="0" w:firstRowFirstColumn="0" w:firstRowLastColumn="0" w:lastRowFirstColumn="0" w:lastRowLastColumn="0"/>
+              <w:rPr>
+                <w:rFonts w:eastAsiaTheme="minorEastAsia"/>
+                <w:b/>
+                <w:color w:val="808080" w:themeColor="background1" w:themeShade="80"/>
+              </w:rPr>
+            </w:pPr>
+            <w:r>
+              <w:rPr>
+                <w:rFonts w:eastAsiaTheme="minorEastAsia"/>
+                <w:b/>
+                <w:color w:val="808080" w:themeColor="background1" w:themeShade="80"/>
+              </w:rPr>
+              <w:t>1.649</w:t>
+            </w:r>
+          </w:p>
+        </w:tc>
+        <w:tc>
+          <w:tcPr>
+            <w:tcW w:w="2935" w:type="dxa"/>
+          </w:tcPr>
+          <w:p>
+            <w:pPr>
+              <w:jc w:val="both"/>
+              <w:cnfStyle w:val="000000100000" w:firstRow="0" w:lastRow="0" w:firstColumn="0" w:lastColumn="0" w:oddVBand="0" w:evenVBand="0" w:oddHBand="1" w:evenHBand="0" w:firstRowFirstColumn="0" w:firstRowLastColumn="0" w:lastRowFirstColumn="0" w:lastRowLastColumn="0"/>
+              <w:rPr>
+                <w:rFonts w:eastAsiaTheme="minorEastAsia"/>
+                <w:b/>
+                <w:color w:val="808080" w:themeColor="background1" w:themeShade="80"/>
+              </w:rPr>
+            </w:pPr>
+            <w:r>
+              <w:rPr>
+                <w:rFonts w:eastAsiaTheme="minorEastAsia"/>
+                <w:b/>
+                <w:color w:val="808080" w:themeColor="background1" w:themeShade="80"/>
+              </w:rPr>
+              <w:t>2.473</w:t>
+            </w:r>
+          </w:p>
+        </w:tc>
+      </w:tr>
+      <w:tr>
+        <w:trPr>
+          <w:trHeight w:val="260"/>
+        </w:trPr>
+        <w:tc>
+          <w:tcPr>
+            <w:cnfStyle w:val="001000000000" w:firstRow="0" w:lastRow="0" w:firstColumn="1" w:lastColumn="0" w:oddVBand="0" w:evenVBand="0" w:oddHBand="0" w:evenHBand="0" w:firstRowFirstColumn="0" w:firstRowLastColumn="0" w:lastRowFirstColumn="0" w:lastRowLastColumn="0"/>
+            <w:tcW w:w="2934" w:type="dxa"/>
+          </w:tcPr>
+          <w:p>
+            <w:pPr>
+              <w:jc w:val="both"/>
+              <w:rPr>
+                <w:rFonts w:eastAsiaTheme="minorEastAsia"/>
+                <w:b w:val="0"/>
+                <w:color w:val="808080" w:themeColor="background1" w:themeShade="80"/>
+              </w:rPr>
+            </w:pPr>
+            <w:r>
+              <w:rPr>
+                <w:rFonts w:eastAsiaTheme="minorEastAsia"/>
+                <w:b w:val="0"/>
+                <w:color w:val="808080" w:themeColor="background1" w:themeShade="80"/>
+              </w:rPr>
+              <w:t>Saturno</w:t>
+            </w:r>
+          </w:p>
+        </w:tc>
+        <w:tc>
+          <w:tcPr>
+            <w:tcW w:w="2935" w:type="dxa"/>
+          </w:tcPr>
+          <w:p>
+            <w:pPr>
+              <w:jc w:val="both"/>
+              <w:cnfStyle w:val="000000000000" w:firstRow="0" w:lastRow="0" w:firstColumn="0" w:lastColumn="0" w:oddVBand="0" w:evenVBand="0" w:oddHBand="0" w:evenHBand="0" w:firstRowFirstColumn="0" w:firstRowLastColumn="0" w:lastRowFirstColumn="0" w:lastRowLastColumn="0"/>
+              <w:rPr>
+                <w:rFonts w:eastAsiaTheme="minorEastAsia"/>
+                <w:b/>
+                <w:color w:val="808080" w:themeColor="background1" w:themeShade="80"/>
+              </w:rPr>
+            </w:pPr>
+            <w:r>
+              <w:rPr>
+                <w:rFonts w:eastAsiaTheme="minorEastAsia"/>
+                <w:b/>
+                <w:color w:val="808080" w:themeColor="background1" w:themeShade="80"/>
+              </w:rPr>
+              <w:t>2.256</w:t>
+            </w:r>
+          </w:p>
+        </w:tc>
+        <w:tc>
+          <w:tcPr>
+            <w:tcW w:w="2935" w:type="dxa"/>
+          </w:tcPr>
+          <w:p>
+            <w:pPr>
+              <w:jc w:val="both"/>
+              <w:cnfStyle w:val="000000000000" w:firstRow="0" w:lastRow="0" w:firstColumn="0" w:lastColumn="0" w:oddVBand="0" w:evenVBand="0" w:oddHBand="0" w:evenHBand="0" w:firstRowFirstColumn="0" w:firstRowLastColumn="0" w:lastRowFirstColumn="0" w:lastRowLastColumn="0"/>
+              <w:rPr>
+                <w:rFonts w:eastAsiaTheme="minorEastAsia"/>
+                <w:b/>
+                <w:color w:val="808080" w:themeColor="background1" w:themeShade="80"/>
+              </w:rPr>
+            </w:pPr>
+            <w:r>
+              <w:rPr>
+                <w:rFonts w:eastAsiaTheme="minorEastAsia"/>
+                <w:b/>
+                <w:color w:val="808080" w:themeColor="background1" w:themeShade="80"/>
+              </w:rPr>
+              <w:t>3.383</w:t>
+            </w:r>
           </w:p>
         </w:tc>
       </w:tr>
@@ -833,23 +1798,31 @@
         <w:jc w:val="both"/>
         <w:rPr>
           <w:rFonts w:eastAsiaTheme="minorEastAsia"/>
+          <w:b/>
           <w:color w:val="808080" w:themeColor="background1" w:themeShade="80"/>
         </w:rPr>
       </w:pPr>
-    </w:p>
-    <w:p>
-      <w:pPr>
-        <w:rPr>
-          <w:rFonts w:eastAsiaTheme="minorEastAsia"/>
-          <w:color w:val="808080" w:themeColor="background1" w:themeShade="80"/>
-        </w:rPr>
-      </w:pPr>
-      <w:r>
-        <w:rPr>
-          <w:rFonts w:eastAsiaTheme="minorEastAsia"/>
-          <w:color w:val="808080" w:themeColor="background1" w:themeShade="80"/>
-        </w:rPr>
-        <w:t>Así la situación está de la siguiente manera:</w:t>
+      <w:r>
+        <w:rPr>
+          <w:rFonts w:eastAsiaTheme="minorEastAsia"/>
+          <w:b/>
+          <w:noProof/>
+          <w:color w:val="808080" w:themeColor="background1" w:themeShade="80"/>
+          <w:lang w:eastAsia="es-CO"/>
+        </w:rPr>
+        <w:drawing>
+          <wp:inline distT="0" distB="0" distL="0" distR="0">
+            <wp:extent cx="5486400" cy="3200400"/>
+            <wp:effectExtent l="0" t="0" r="0" b="0"/>
+            <wp:docPr id="3" name="Gráfico 3"/>
+            <wp:cNvGraphicFramePr/>
+            <a:graphic xmlns:a="http://schemas.openxmlformats.org/drawingml/2006/main">
+              <a:graphicData uri="http://schemas.openxmlformats.org/drawingml/2006/chart">
+                <c:chart xmlns:c="http://schemas.openxmlformats.org/drawingml/2006/chart" xmlns:r="http://schemas.openxmlformats.org/officeDocument/2006/relationships" r:id="rId9"/>
+              </a:graphicData>
+            </a:graphic>
+          </wp:inline>
+        </w:drawing>
       </w:r>
     </w:p>
     <w:p>
@@ -860,51 +1833,117 @@
           <w:color w:val="808080" w:themeColor="background1" w:themeShade="80"/>
         </w:rPr>
       </w:pPr>
+      <w:r>
+        <w:rPr>
+          <w:rFonts w:eastAsiaTheme="minorEastAsia"/>
+          <w:color w:val="808080" w:themeColor="background1" w:themeShade="80"/>
+        </w:rPr>
+        <w:t>Al aplicar este método de Linealización efectivamente, podemos observar que obtenemos una línea recta</w:t>
+      </w:r>
+      <w:r>
+        <w:rPr>
+          <w:rFonts w:eastAsiaTheme="minorEastAsia"/>
+          <w:color w:val="808080" w:themeColor="background1" w:themeShade="80"/>
+        </w:rPr>
+        <w:t xml:space="preserve">, se sabe que la ecuación de una línea en </w:t>
+      </w:r>
+      <m:oMath>
+        <m:sSup>
+          <m:sSupPr>
+            <m:ctrlPr>
+              <w:rPr>
+                <w:rFonts w:ascii="Cambria Math" w:eastAsiaTheme="minorEastAsia" w:hAnsi="Cambria Math"/>
+                <w:i/>
+                <w:color w:val="808080" w:themeColor="background1" w:themeShade="80"/>
+              </w:rPr>
+            </m:ctrlPr>
+          </m:sSupPr>
+          <m:e>
+            <m:r>
+              <w:rPr>
+                <w:rFonts w:ascii="Cambria Math" w:eastAsiaTheme="minorEastAsia" w:hAnsi="Cambria Math"/>
+                <w:color w:val="808080" w:themeColor="background1" w:themeShade="80"/>
+              </w:rPr>
+              <m:t>R</m:t>
+            </m:r>
+          </m:e>
+          <m:sup>
+            <m:r>
+              <w:rPr>
+                <w:rFonts w:ascii="Cambria Math" w:eastAsiaTheme="minorEastAsia" w:hAnsi="Cambria Math"/>
+                <w:color w:val="808080" w:themeColor="background1" w:themeShade="80"/>
+              </w:rPr>
+              <m:t>2</m:t>
+            </m:r>
+          </m:sup>
+        </m:sSup>
+      </m:oMath>
+      <w:r>
+        <w:rPr>
+          <w:rFonts w:eastAsiaTheme="minorEastAsia"/>
+          <w:color w:val="808080" w:themeColor="background1" w:themeShade="80"/>
+        </w:rPr>
+        <w:t xml:space="preserve"> esta dada por: </w:t>
+      </w:r>
+      <m:oMath>
+        <m:r>
+          <w:rPr>
+            <w:rFonts w:ascii="Cambria Math" w:eastAsiaTheme="minorEastAsia" w:hAnsi="Cambria Math"/>
+            <w:color w:val="808080" w:themeColor="background1" w:themeShade="80"/>
+          </w:rPr>
+          <m:t>y=mx+b</m:t>
+        </m:r>
+      </m:oMath>
+      <w:r>
+        <w:rPr>
+          <w:rFonts w:eastAsiaTheme="minorEastAsia"/>
+          <w:color w:val="808080" w:themeColor="background1" w:themeShade="80"/>
+        </w:rPr>
+        <w:t>, donde m es la pendiente y b la ordenada en el origen (Punto en el que la línea corta al eje y)</w:t>
+      </w:r>
+    </w:p>
+    <w:p>
+      <w:pPr>
+        <w:jc w:val="both"/>
+        <w:rPr>
+          <w:rFonts w:eastAsiaTheme="minorEastAsia"/>
+          <w:color w:val="808080" w:themeColor="background1" w:themeShade="80"/>
+        </w:rPr>
+      </w:pPr>
+      <w:r>
+        <w:rPr>
+          <w:rFonts w:eastAsiaTheme="minorEastAsia"/>
+          <w:color w:val="808080" w:themeColor="background1" w:themeShade="80"/>
+        </w:rPr>
+        <w:t>Si</w:t>
+      </w:r>
+      <w:r>
+        <w:rPr>
+          <w:rFonts w:eastAsiaTheme="minorEastAsia"/>
+          <w:color w:val="808080" w:themeColor="background1" w:themeShade="80"/>
+        </w:rPr>
+        <w:t>:</w:t>
+      </w:r>
+    </w:p>
+    <w:p>
+      <w:pPr>
+        <w:jc w:val="both"/>
+        <w:rPr>
+          <w:rFonts w:eastAsiaTheme="minorEastAsia"/>
+          <w:color w:val="808080" w:themeColor="background1" w:themeShade="80"/>
+        </w:rPr>
+      </w:pPr>
       <m:oMathPara>
-        <m:oMathParaPr>
-          <m:jc m:val="left"/>
-        </m:oMathParaPr>
         <m:oMath>
-          <m:sSub>
-            <m:sSubPr>
-              <m:ctrlPr>
-                <w:rPr>
-                  <w:rFonts w:ascii="Cambria Math" w:eastAsiaTheme="minorEastAsia" w:hAnsi="Cambria Math"/>
-                  <w:i/>
-                  <w:color w:val="808080" w:themeColor="background1" w:themeShade="80"/>
-                </w:rPr>
-              </m:ctrlPr>
-            </m:sSubPr>
-            <m:e>
-              <m:r>
-                <w:rPr>
-                  <w:rFonts w:ascii="Cambria Math" w:eastAsiaTheme="minorEastAsia" w:hAnsi="Cambria Math"/>
-                  <w:color w:val="808080" w:themeColor="background1" w:themeShade="80"/>
-                </w:rPr>
-                <m:t>E</m:t>
-              </m:r>
-            </m:e>
-            <m:sub>
-              <m:r>
-                <w:rPr>
-                  <w:rFonts w:ascii="Cambria Math" w:eastAsiaTheme="minorEastAsia" w:hAnsi="Cambria Math"/>
-                  <w:color w:val="808080" w:themeColor="background1" w:themeShade="80"/>
-                </w:rPr>
-                <m:t>1</m:t>
-              </m:r>
-            </m:sub>
-          </m:sSub>
           <m:r>
             <w:rPr>
               <w:rFonts w:ascii="Cambria Math" w:eastAsiaTheme="minorEastAsia" w:hAnsi="Cambria Math"/>
               <w:color w:val="808080" w:themeColor="background1" w:themeShade="80"/>
             </w:rPr>
-            <m:t>A=</m:t>
+            <m:t>m=</m:t>
           </m:r>
-          <m:d>
-            <m:dPr>
-              <m:begChr m:val="["/>
-              <m:endChr m:val="]"/>
+          <m:f>
+            <m:fPr>
               <m:ctrlPr>
                 <w:rPr>
                   <w:rFonts w:ascii="Cambria Math" w:eastAsiaTheme="minorEastAsia" w:hAnsi="Cambria Math"/>
@@ -912,18 +1951,10 @@
                   <w:color w:val="808080" w:themeColor="background1" w:themeShade="80"/>
                 </w:rPr>
               </m:ctrlPr>
-            </m:dPr>
-            <m:e>
-              <m:m>
-                <m:mPr>
-                  <m:mcs>
-                    <m:mc>
-                      <m:mcPr>
-                        <m:count m:val="2"/>
-                        <m:mcJc m:val="center"/>
-                      </m:mcPr>
-                    </m:mc>
-                  </m:mcs>
+            </m:fPr>
+            <m:num>
+              <m:sSub>
+                <m:sSubPr>
                   <m:ctrlPr>
                     <w:rPr>
                       <w:rFonts w:ascii="Cambria Math" w:eastAsiaTheme="minorEastAsia" w:hAnsi="Cambria Math"/>
@@ -931,48 +1962,376 @@
                       <w:color w:val="808080" w:themeColor="background1" w:themeShade="80"/>
                     </w:rPr>
                   </m:ctrlPr>
-                </m:mPr>
-                <m:mr>
-                  <m:e>
-                    <m:r>
-                      <w:rPr>
-                        <w:rFonts w:ascii="Cambria Math" w:eastAsiaTheme="minorEastAsia" w:hAnsi="Cambria Math"/>
-                        <w:color w:val="808080" w:themeColor="background1" w:themeShade="80"/>
-                      </w:rPr>
-                      <m:t>1</m:t>
-                    </m:r>
-                  </m:e>
-                  <m:e>
-                    <m:r>
-                      <w:rPr>
-                        <w:rFonts w:ascii="Cambria Math" w:eastAsiaTheme="minorEastAsia" w:hAnsi="Cambria Math"/>
-                        <w:color w:val="808080" w:themeColor="background1" w:themeShade="80"/>
-                      </w:rPr>
-                      <m:t>2</m:t>
-                    </m:r>
-                  </m:e>
-                </m:mr>
-                <m:mr>
-                  <m:e>
-                    <m:r>
-                      <w:rPr>
-                        <w:rFonts w:ascii="Cambria Math" w:eastAsiaTheme="minorEastAsia" w:hAnsi="Cambria Math"/>
-                        <w:color w:val="808080" w:themeColor="background1" w:themeShade="80"/>
-                      </w:rPr>
-                      <m:t>0</m:t>
-                    </m:r>
-                  </m:e>
-                  <m:e>
-                    <m:r>
-                      <w:rPr>
-                        <w:rFonts w:ascii="Cambria Math" w:eastAsiaTheme="minorEastAsia" w:hAnsi="Cambria Math"/>
-                        <w:color w:val="808080" w:themeColor="background1" w:themeShade="80"/>
-                      </w:rPr>
-                      <m:t>-2</m:t>
-                    </m:r>
-                  </m:e>
-                </m:mr>
-              </m:m>
+                </m:sSubPr>
+                <m:e>
+                  <m:r>
+                    <w:rPr>
+                      <w:rFonts w:ascii="Cambria Math" w:eastAsiaTheme="minorEastAsia" w:hAnsi="Cambria Math"/>
+                      <w:color w:val="808080" w:themeColor="background1" w:themeShade="80"/>
+                    </w:rPr>
+                    <m:t>y</m:t>
+                  </m:r>
+                </m:e>
+                <m:sub>
+                  <m:r>
+                    <w:rPr>
+                      <w:rFonts w:ascii="Cambria Math" w:eastAsiaTheme="minorEastAsia" w:hAnsi="Cambria Math"/>
+                      <w:color w:val="808080" w:themeColor="background1" w:themeShade="80"/>
+                    </w:rPr>
+                    <m:t>2</m:t>
+                  </m:r>
+                </m:sub>
+              </m:sSub>
+              <m:r>
+                <w:rPr>
+                  <w:rFonts w:ascii="Cambria Math" w:eastAsiaTheme="minorEastAsia" w:hAnsi="Cambria Math"/>
+                  <w:color w:val="808080" w:themeColor="background1" w:themeShade="80"/>
+                </w:rPr>
+                <m:t>-</m:t>
+              </m:r>
+              <m:sSub>
+                <m:sSubPr>
+                  <m:ctrlPr>
+                    <w:rPr>
+                      <w:rFonts w:ascii="Cambria Math" w:eastAsiaTheme="minorEastAsia" w:hAnsi="Cambria Math"/>
+                      <w:i/>
+                      <w:color w:val="808080" w:themeColor="background1" w:themeShade="80"/>
+                    </w:rPr>
+                  </m:ctrlPr>
+                </m:sSubPr>
+                <m:e>
+                  <m:r>
+                    <w:rPr>
+                      <w:rFonts w:ascii="Cambria Math" w:eastAsiaTheme="minorEastAsia" w:hAnsi="Cambria Math"/>
+                      <w:color w:val="808080" w:themeColor="background1" w:themeShade="80"/>
+                    </w:rPr>
+                    <m:t>y</m:t>
+                  </m:r>
+                </m:e>
+                <m:sub>
+                  <m:r>
+                    <w:rPr>
+                      <w:rFonts w:ascii="Cambria Math" w:eastAsiaTheme="minorEastAsia" w:hAnsi="Cambria Math"/>
+                      <w:color w:val="808080" w:themeColor="background1" w:themeShade="80"/>
+                    </w:rPr>
+                    <m:t>1</m:t>
+                  </m:r>
+                </m:sub>
+              </m:sSub>
+            </m:num>
+            <m:den>
+              <m:sSub>
+                <m:sSubPr>
+                  <m:ctrlPr>
+                    <w:rPr>
+                      <w:rFonts w:ascii="Cambria Math" w:eastAsiaTheme="minorEastAsia" w:hAnsi="Cambria Math"/>
+                      <w:i/>
+                      <w:color w:val="808080" w:themeColor="background1" w:themeShade="80"/>
+                    </w:rPr>
+                  </m:ctrlPr>
+                </m:sSubPr>
+                <m:e>
+                  <m:r>
+                    <w:rPr>
+                      <w:rFonts w:ascii="Cambria Math" w:eastAsiaTheme="minorEastAsia" w:hAnsi="Cambria Math"/>
+                      <w:color w:val="808080" w:themeColor="background1" w:themeShade="80"/>
+                    </w:rPr>
+                    <m:t>x</m:t>
+                  </m:r>
+                </m:e>
+                <m:sub>
+                  <m:r>
+                    <w:rPr>
+                      <w:rFonts w:ascii="Cambria Math" w:eastAsiaTheme="minorEastAsia" w:hAnsi="Cambria Math"/>
+                      <w:color w:val="808080" w:themeColor="background1" w:themeShade="80"/>
+                    </w:rPr>
+                    <m:t>2</m:t>
+                  </m:r>
+                </m:sub>
+              </m:sSub>
+              <m:r>
+                <w:rPr>
+                  <w:rFonts w:ascii="Cambria Math" w:eastAsiaTheme="minorEastAsia" w:hAnsi="Cambria Math"/>
+                  <w:color w:val="808080" w:themeColor="background1" w:themeShade="80"/>
+                </w:rPr>
+                <m:t>-</m:t>
+              </m:r>
+              <m:sSub>
+                <m:sSubPr>
+                  <m:ctrlPr>
+                    <w:rPr>
+                      <w:rFonts w:ascii="Cambria Math" w:eastAsiaTheme="minorEastAsia" w:hAnsi="Cambria Math"/>
+                      <w:i/>
+                      <w:color w:val="808080" w:themeColor="background1" w:themeShade="80"/>
+                    </w:rPr>
+                  </m:ctrlPr>
+                </m:sSubPr>
+                <m:e>
+                  <m:r>
+                    <w:rPr>
+                      <w:rFonts w:ascii="Cambria Math" w:eastAsiaTheme="minorEastAsia" w:hAnsi="Cambria Math"/>
+                      <w:color w:val="808080" w:themeColor="background1" w:themeShade="80"/>
+                    </w:rPr>
+                    <m:t>x</m:t>
+                  </m:r>
+                </m:e>
+                <m:sub>
+                  <m:r>
+                    <w:rPr>
+                      <w:rFonts w:ascii="Cambria Math" w:eastAsiaTheme="minorEastAsia" w:hAnsi="Cambria Math"/>
+                      <w:color w:val="808080" w:themeColor="background1" w:themeShade="80"/>
+                    </w:rPr>
+                    <m:t>1</m:t>
+                  </m:r>
+                </m:sub>
+              </m:sSub>
+            </m:den>
+          </m:f>
+        </m:oMath>
+      </m:oMathPara>
+    </w:p>
+    <w:p>
+      <w:pPr>
+        <w:jc w:val="both"/>
+        <w:rPr>
+          <w:rFonts w:eastAsiaTheme="minorEastAsia"/>
+          <w:color w:val="808080" w:themeColor="background1" w:themeShade="80"/>
+        </w:rPr>
+      </w:pPr>
+      <w:r>
+        <w:rPr>
+          <w:rFonts w:eastAsiaTheme="minorEastAsia"/>
+          <w:color w:val="808080" w:themeColor="background1" w:themeShade="80"/>
+        </w:rPr>
+        <w:t>Tomando los valores x, y de marte y la tierra para hallar la pendiente de la línea.</w:t>
+      </w:r>
+    </w:p>
+    <w:p>
+      <w:pPr>
+        <w:jc w:val="both"/>
+        <w:rPr>
+          <w:rFonts w:eastAsiaTheme="minorEastAsia"/>
+          <w:color w:val="808080" w:themeColor="background1" w:themeShade="80"/>
+        </w:rPr>
+      </w:pPr>
+      <m:oMathPara>
+        <m:oMath>
+          <m:r>
+            <w:rPr>
+              <w:rFonts w:ascii="Cambria Math" w:eastAsiaTheme="minorEastAsia" w:hAnsi="Cambria Math"/>
+              <w:color w:val="808080" w:themeColor="background1" w:themeShade="80"/>
+            </w:rPr>
+            <m:t>marte(0.421, 0.632)</m:t>
+          </m:r>
+        </m:oMath>
+      </m:oMathPara>
+    </w:p>
+    <w:p>
+      <w:pPr>
+        <w:jc w:val="both"/>
+        <w:rPr>
+          <w:rFonts w:eastAsiaTheme="minorEastAsia"/>
+          <w:color w:val="808080" w:themeColor="background1" w:themeShade="80"/>
+        </w:rPr>
+      </w:pPr>
+      <m:oMathPara>
+        <m:oMath>
+          <m:r>
+            <w:rPr>
+              <w:rFonts w:ascii="Cambria Math" w:eastAsiaTheme="minorEastAsia" w:hAnsi="Cambria Math"/>
+              <w:color w:val="808080" w:themeColor="background1" w:themeShade="80"/>
+            </w:rPr>
+            <m:t>tierra(</m:t>
+          </m:r>
+          <m:r>
+            <w:rPr>
+              <w:rFonts w:ascii="Cambria Math" w:eastAsiaTheme="minorEastAsia" w:hAnsi="Cambria Math"/>
+              <w:color w:val="808080" w:themeColor="background1" w:themeShade="80"/>
+            </w:rPr>
+            <m:t>0, 0</m:t>
+          </m:r>
+          <m:r>
+            <w:rPr>
+              <w:rFonts w:ascii="Cambria Math" w:eastAsiaTheme="minorEastAsia" w:hAnsi="Cambria Math"/>
+              <w:color w:val="808080" w:themeColor="background1" w:themeShade="80"/>
+            </w:rPr>
+            <m:t>)</m:t>
+          </m:r>
+        </m:oMath>
+      </m:oMathPara>
+    </w:p>
+    <w:p>
+      <w:pPr>
+        <w:jc w:val="both"/>
+        <w:rPr>
+          <w:rFonts w:eastAsiaTheme="minorEastAsia"/>
+          <w:color w:val="808080" w:themeColor="background1" w:themeShade="80"/>
+        </w:rPr>
+      </w:pPr>
+      <m:oMathPara>
+        <m:oMath>
+          <m:r>
+            <w:rPr>
+              <w:rFonts w:ascii="Cambria Math" w:eastAsiaTheme="minorEastAsia" w:hAnsi="Cambria Math"/>
+              <w:color w:val="808080" w:themeColor="background1" w:themeShade="80"/>
+            </w:rPr>
+            <m:t>m=</m:t>
+          </m:r>
+          <m:f>
+            <m:fPr>
+              <m:ctrlPr>
+                <w:rPr>
+                  <w:rFonts w:ascii="Cambria Math" w:eastAsiaTheme="minorEastAsia" w:hAnsi="Cambria Math"/>
+                  <w:i/>
+                  <w:color w:val="808080" w:themeColor="background1" w:themeShade="80"/>
+                </w:rPr>
+              </m:ctrlPr>
+            </m:fPr>
+            <m:num>
+              <m:r>
+                <w:rPr>
+                  <w:rFonts w:ascii="Cambria Math" w:eastAsiaTheme="minorEastAsia" w:hAnsi="Cambria Math"/>
+                  <w:color w:val="808080" w:themeColor="background1" w:themeShade="80"/>
+                </w:rPr>
+                <m:t>0.421-0</m:t>
+              </m:r>
+            </m:num>
+            <m:den>
+              <m:r>
+                <w:rPr>
+                  <w:rFonts w:ascii="Cambria Math" w:eastAsiaTheme="minorEastAsia" w:hAnsi="Cambria Math"/>
+                  <w:color w:val="808080" w:themeColor="background1" w:themeShade="80"/>
+                </w:rPr>
+                <m:t>0.632-0</m:t>
+              </m:r>
+            </m:den>
+          </m:f>
+          <m:r>
+            <w:rPr>
+              <w:rFonts w:ascii="Cambria Math" w:eastAsiaTheme="minorEastAsia" w:hAnsi="Cambria Math"/>
+              <w:color w:val="808080" w:themeColor="background1" w:themeShade="80"/>
+            </w:rPr>
+            <m:t>≅1.501≅</m:t>
+          </m:r>
+          <m:f>
+            <m:fPr>
+              <m:ctrlPr>
+                <w:rPr>
+                  <w:rFonts w:ascii="Cambria Math" w:eastAsiaTheme="minorEastAsia" w:hAnsi="Cambria Math"/>
+                  <w:i/>
+                  <w:color w:val="808080" w:themeColor="background1" w:themeShade="80"/>
+                </w:rPr>
+              </m:ctrlPr>
+            </m:fPr>
+            <m:num>
+              <m:r>
+                <w:rPr>
+                  <w:rFonts w:ascii="Cambria Math" w:eastAsiaTheme="minorEastAsia" w:hAnsi="Cambria Math"/>
+                  <w:color w:val="808080" w:themeColor="background1" w:themeShade="80"/>
+                </w:rPr>
+                <m:t>3</m:t>
+              </m:r>
+            </m:num>
+            <m:den>
+              <m:r>
+                <w:rPr>
+                  <w:rFonts w:ascii="Cambria Math" w:eastAsiaTheme="minorEastAsia" w:hAnsi="Cambria Math"/>
+                  <w:color w:val="808080" w:themeColor="background1" w:themeShade="80"/>
+                </w:rPr>
+                <m:t>2</m:t>
+              </m:r>
+            </m:den>
+          </m:f>
+        </m:oMath>
+      </m:oMathPara>
+    </w:p>
+    <w:p>
+      <w:pPr>
+        <w:jc w:val="both"/>
+        <w:rPr>
+          <w:rFonts w:eastAsiaTheme="minorEastAsia"/>
+          <w:color w:val="808080" w:themeColor="background1" w:themeShade="80"/>
+        </w:rPr>
+      </w:pPr>
+      <w:r>
+        <w:rPr>
+          <w:rFonts w:eastAsiaTheme="minorEastAsia"/>
+          <w:color w:val="808080" w:themeColor="background1" w:themeShade="80"/>
+        </w:rPr>
+        <w:t>Luego la ecuación de la línea queda:</w:t>
+      </w:r>
+    </w:p>
+    <w:p>
+      <w:pPr>
+        <w:jc w:val="both"/>
+        <w:rPr>
+          <w:rFonts w:eastAsiaTheme="minorEastAsia"/>
+          <w:color w:val="808080" w:themeColor="background1" w:themeShade="80"/>
+        </w:rPr>
+      </w:pPr>
+      <m:oMathPara>
+        <m:oMath>
+          <m:r>
+            <w:rPr>
+              <w:rFonts w:ascii="Cambria Math" w:eastAsiaTheme="minorEastAsia" w:hAnsi="Cambria Math"/>
+              <w:color w:val="808080" w:themeColor="background1" w:themeShade="80"/>
+            </w:rPr>
+            <m:t>y=</m:t>
+          </m:r>
+          <m:f>
+            <m:fPr>
+              <m:ctrlPr>
+                <w:rPr>
+                  <w:rFonts w:ascii="Cambria Math" w:eastAsiaTheme="minorEastAsia" w:hAnsi="Cambria Math"/>
+                  <w:i/>
+                  <w:color w:val="808080" w:themeColor="background1" w:themeShade="80"/>
+                </w:rPr>
+              </m:ctrlPr>
+            </m:fPr>
+            <m:num>
+              <m:r>
+                <w:rPr>
+                  <w:rFonts w:ascii="Cambria Math" w:eastAsiaTheme="minorEastAsia" w:hAnsi="Cambria Math"/>
+                  <w:color w:val="808080" w:themeColor="background1" w:themeShade="80"/>
+                </w:rPr>
+                <m:t>3</m:t>
+              </m:r>
+            </m:num>
+            <m:den>
+              <m:r>
+                <w:rPr>
+                  <w:rFonts w:ascii="Cambria Math" w:eastAsiaTheme="minorEastAsia" w:hAnsi="Cambria Math"/>
+                  <w:color w:val="808080" w:themeColor="background1" w:themeShade="80"/>
+                </w:rPr>
+                <m:t>2</m:t>
+              </m:r>
+            </m:den>
+          </m:f>
+          <m:r>
+            <w:rPr>
+              <w:rFonts w:ascii="Cambria Math" w:eastAsiaTheme="minorEastAsia" w:hAnsi="Cambria Math"/>
+              <w:color w:val="808080" w:themeColor="background1" w:themeShade="80"/>
+            </w:rPr>
+            <m:t>x+Ln</m:t>
+          </m:r>
+          <m:d>
+            <m:dPr>
+              <m:ctrlPr>
+                <w:rPr>
+                  <w:rFonts w:ascii="Cambria Math" w:eastAsiaTheme="minorEastAsia" w:hAnsi="Cambria Math"/>
+                  <w:i/>
+                  <w:color w:val="808080" w:themeColor="background1" w:themeShade="80"/>
+                </w:rPr>
+              </m:ctrlPr>
+            </m:dPr>
+            <m:e>
+              <m:r>
+                <w:rPr>
+                  <w:rFonts w:ascii="Cambria Math" w:eastAsiaTheme="minorEastAsia" w:hAnsi="Cambria Math"/>
+                  <w:color w:val="808080" w:themeColor="background1" w:themeShade="80"/>
+                </w:rPr>
+                <m:t>a</m:t>
+              </m:r>
             </m:e>
           </m:d>
           <m:r>
@@ -982,8 +2341,8 @@
             </w:rPr>
             <m:t>=</m:t>
           </m:r>
-          <m:sSub>
-            <m:sSubPr>
+          <m:f>
+            <m:fPr>
               <m:ctrlPr>
                 <w:rPr>
                   <w:rFonts w:ascii="Cambria Math" w:eastAsiaTheme="minorEastAsia" w:hAnsi="Cambria Math"/>
@@ -991,26 +2350,33 @@
                   <w:color w:val="808080" w:themeColor="background1" w:themeShade="80"/>
                 </w:rPr>
               </m:ctrlPr>
-            </m:sSubPr>
-            <m:e>
+            </m:fPr>
+            <m:num>
               <m:r>
                 <w:rPr>
                   <w:rFonts w:ascii="Cambria Math" w:eastAsiaTheme="minorEastAsia" w:hAnsi="Cambria Math"/>
                   <w:color w:val="808080" w:themeColor="background1" w:themeShade="80"/>
                 </w:rPr>
-                <m:t>B</m:t>
+                <m:t>3</m:t>
               </m:r>
-            </m:e>
-            <m:sub>
+            </m:num>
+            <m:den>
               <m:r>
                 <w:rPr>
                   <w:rFonts w:ascii="Cambria Math" w:eastAsiaTheme="minorEastAsia" w:hAnsi="Cambria Math"/>
                   <w:color w:val="808080" w:themeColor="background1" w:themeShade="80"/>
                 </w:rPr>
-                <m:t>1</m:t>
+                <m:t>2</m:t>
               </m:r>
-            </m:sub>
-          </m:sSub>
+            </m:den>
+          </m:f>
+          <m:r>
+            <w:rPr>
+              <w:rFonts w:ascii="Cambria Math" w:eastAsiaTheme="minorEastAsia" w:hAnsi="Cambria Math"/>
+              <w:color w:val="808080" w:themeColor="background1" w:themeShade="80"/>
+            </w:rPr>
+            <m:t>x</m:t>
+          </m:r>
         </m:oMath>
       </m:oMathPara>
     </w:p>
@@ -1022,289 +2388,800 @@
           <w:color w:val="808080" w:themeColor="background1" w:themeShade="80"/>
         </w:rPr>
       </w:pPr>
-      <w:r>
-        <w:rPr>
-          <w:rFonts w:eastAsiaTheme="minorEastAsia"/>
-          <w:color w:val="808080" w:themeColor="background1" w:themeShade="80"/>
-        </w:rPr>
-        <w:t xml:space="preserve">Observemos que en </w:t>
-      </w:r>
-      <m:oMath>
-        <m:sSub>
-          <m:sSubPr>
-            <m:ctrlPr>
-              <w:rPr>
-                <w:rFonts w:ascii="Cambria Math" w:eastAsiaTheme="minorEastAsia" w:hAnsi="Cambria Math"/>
-                <w:i/>
-                <w:color w:val="808080" w:themeColor="background1" w:themeShade="80"/>
-              </w:rPr>
-            </m:ctrlPr>
-          </m:sSubPr>
-          <m:e>
-            <m:r>
-              <w:rPr>
-                <w:rFonts w:ascii="Cambria Math" w:eastAsiaTheme="minorEastAsia" w:hAnsi="Cambria Math"/>
-                <w:color w:val="808080" w:themeColor="background1" w:themeShade="80"/>
-              </w:rPr>
-              <m:t>E</m:t>
-            </m:r>
-          </m:e>
-          <m:sub>
-            <m:r>
-              <w:rPr>
-                <w:rFonts w:ascii="Cambria Math" w:eastAsiaTheme="minorEastAsia" w:hAnsi="Cambria Math"/>
-                <w:color w:val="808080" w:themeColor="background1" w:themeShade="80"/>
-              </w:rPr>
-              <m:t>1</m:t>
-            </m:r>
-          </m:sub>
-        </m:sSub>
-        <m:r>
+      <m:oMathPara>
+        <m:oMath>
+          <m:r>
+            <w:rPr>
+              <w:rFonts w:ascii="Cambria Math" w:eastAsiaTheme="minorEastAsia" w:hAnsi="Cambria Math"/>
+              <w:color w:val="808080" w:themeColor="background1" w:themeShade="80"/>
+            </w:rPr>
+            <m:t>y=</m:t>
+          </m:r>
+          <m:f>
+            <m:fPr>
+              <m:ctrlPr>
+                <w:rPr>
+                  <w:rFonts w:ascii="Cambria Math" w:eastAsiaTheme="minorEastAsia" w:hAnsi="Cambria Math"/>
+                  <w:i/>
+                  <w:color w:val="808080" w:themeColor="background1" w:themeShade="80"/>
+                </w:rPr>
+              </m:ctrlPr>
+            </m:fPr>
+            <m:num>
+              <m:r>
+                <w:rPr>
+                  <w:rFonts w:ascii="Cambria Math" w:eastAsiaTheme="minorEastAsia" w:hAnsi="Cambria Math"/>
+                  <w:color w:val="808080" w:themeColor="background1" w:themeShade="80"/>
+                </w:rPr>
+                <m:t>3</m:t>
+              </m:r>
+            </m:num>
+            <m:den>
+              <m:r>
+                <w:rPr>
+                  <w:rFonts w:ascii="Cambria Math" w:eastAsiaTheme="minorEastAsia" w:hAnsi="Cambria Math"/>
+                  <w:color w:val="808080" w:themeColor="background1" w:themeShade="80"/>
+                </w:rPr>
+                <m:t>2</m:t>
+              </m:r>
+            </m:den>
+          </m:f>
+          <m:r>
+            <w:rPr>
+              <w:rFonts w:ascii="Cambria Math" w:eastAsiaTheme="minorEastAsia" w:hAnsi="Cambria Math"/>
+              <w:color w:val="808080" w:themeColor="background1" w:themeShade="80"/>
+            </w:rPr>
+            <m:t>x</m:t>
+          </m:r>
+        </m:oMath>
+      </m:oMathPara>
+    </w:p>
+    <w:p>
+      <w:pPr>
+        <w:jc w:val="both"/>
+        <w:rPr>
+          <w:rFonts w:eastAsiaTheme="minorEastAsia"/>
+          <w:color w:val="808080" w:themeColor="background1" w:themeShade="80"/>
+        </w:rPr>
+      </w:pPr>
+      <m:oMathPara>
+        <m:oMath>
+          <m:r>
+            <w:rPr>
+              <w:rFonts w:ascii="Cambria Math" w:eastAsiaTheme="minorEastAsia" w:hAnsi="Cambria Math"/>
+              <w:color w:val="808080" w:themeColor="background1" w:themeShade="80"/>
+            </w:rPr>
+            <m:t>Ln</m:t>
+          </m:r>
+          <m:d>
+            <m:dPr>
+              <m:ctrlPr>
+                <w:rPr>
+                  <w:rFonts w:ascii="Cambria Math" w:eastAsiaTheme="minorEastAsia" w:hAnsi="Cambria Math"/>
+                  <w:i/>
+                  <w:color w:val="808080" w:themeColor="background1" w:themeShade="80"/>
+                </w:rPr>
+              </m:ctrlPr>
+            </m:dPr>
+            <m:e>
+              <m:r>
+                <w:rPr>
+                  <w:rFonts w:ascii="Cambria Math" w:eastAsiaTheme="minorEastAsia" w:hAnsi="Cambria Math"/>
+                  <w:color w:val="808080" w:themeColor="background1" w:themeShade="80"/>
+                </w:rPr>
+                <m:t>y</m:t>
+              </m:r>
+            </m:e>
+          </m:d>
+          <m:r>
+            <w:rPr>
+              <w:rFonts w:ascii="Cambria Math" w:eastAsiaTheme="minorEastAsia" w:hAnsi="Cambria Math"/>
+              <w:color w:val="808080" w:themeColor="background1" w:themeShade="80"/>
+            </w:rPr>
+            <m:t>=</m:t>
+          </m:r>
+          <m:f>
+            <m:fPr>
+              <m:ctrlPr>
+                <w:rPr>
+                  <w:rFonts w:ascii="Cambria Math" w:eastAsiaTheme="minorEastAsia" w:hAnsi="Cambria Math"/>
+                  <w:i/>
+                  <w:color w:val="808080" w:themeColor="background1" w:themeShade="80"/>
+                </w:rPr>
+              </m:ctrlPr>
+            </m:fPr>
+            <m:num>
+              <m:r>
+                <w:rPr>
+                  <w:rFonts w:ascii="Cambria Math" w:eastAsiaTheme="minorEastAsia" w:hAnsi="Cambria Math"/>
+                  <w:color w:val="808080" w:themeColor="background1" w:themeShade="80"/>
+                </w:rPr>
+                <m:t>3</m:t>
+              </m:r>
+            </m:num>
+            <m:den>
+              <m:r>
+                <w:rPr>
+                  <w:rFonts w:ascii="Cambria Math" w:eastAsiaTheme="minorEastAsia" w:hAnsi="Cambria Math"/>
+                  <w:color w:val="808080" w:themeColor="background1" w:themeShade="80"/>
+                </w:rPr>
+                <m:t>2</m:t>
+              </m:r>
+            </m:den>
+          </m:f>
+          <m:r>
+            <w:rPr>
+              <w:rFonts w:ascii="Cambria Math" w:eastAsiaTheme="minorEastAsia" w:hAnsi="Cambria Math"/>
+              <w:color w:val="808080" w:themeColor="background1" w:themeShade="80"/>
+            </w:rPr>
+            <m:t>Ln(x)</m:t>
+          </m:r>
+        </m:oMath>
+      </m:oMathPara>
+    </w:p>
+    <w:p>
+      <w:pPr>
+        <w:jc w:val="both"/>
+        <w:rPr>
+          <w:rFonts w:eastAsiaTheme="minorEastAsia"/>
+          <w:color w:val="808080" w:themeColor="background1" w:themeShade="80"/>
+        </w:rPr>
+      </w:pPr>
+      <m:oMathPara>
+        <m:oMath>
+          <m:r>
+            <w:rPr>
+              <w:rFonts w:ascii="Cambria Math" w:eastAsiaTheme="minorEastAsia" w:hAnsi="Cambria Math"/>
+              <w:color w:val="808080" w:themeColor="background1" w:themeShade="80"/>
+            </w:rPr>
+            <m:t>Ln</m:t>
+          </m:r>
+          <m:d>
+            <m:dPr>
+              <m:ctrlPr>
+                <w:rPr>
+                  <w:rFonts w:ascii="Cambria Math" w:eastAsiaTheme="minorEastAsia" w:hAnsi="Cambria Math"/>
+                  <w:i/>
+                  <w:color w:val="808080" w:themeColor="background1" w:themeShade="80"/>
+                </w:rPr>
+              </m:ctrlPr>
+            </m:dPr>
+            <m:e>
+              <m:r>
+                <w:rPr>
+                  <w:rFonts w:ascii="Cambria Math" w:eastAsiaTheme="minorEastAsia" w:hAnsi="Cambria Math"/>
+                  <w:color w:val="808080" w:themeColor="background1" w:themeShade="80"/>
+                </w:rPr>
+                <m:t>y</m:t>
+              </m:r>
+            </m:e>
+          </m:d>
+          <m:r>
+            <w:rPr>
+              <w:rFonts w:ascii="Cambria Math" w:eastAsiaTheme="minorEastAsia" w:hAnsi="Cambria Math"/>
+              <w:color w:val="808080" w:themeColor="background1" w:themeShade="80"/>
+            </w:rPr>
+            <m:t>=Ln(</m:t>
+          </m:r>
+          <m:sSup>
+            <m:sSupPr>
+              <m:ctrlPr>
+                <w:rPr>
+                  <w:rFonts w:ascii="Cambria Math" w:eastAsiaTheme="minorEastAsia" w:hAnsi="Cambria Math"/>
+                  <w:i/>
+                  <w:color w:val="808080" w:themeColor="background1" w:themeShade="80"/>
+                </w:rPr>
+              </m:ctrlPr>
+            </m:sSupPr>
+            <m:e>
+              <m:r>
+                <w:rPr>
+                  <w:rFonts w:ascii="Cambria Math" w:eastAsiaTheme="minorEastAsia" w:hAnsi="Cambria Math"/>
+                  <w:color w:val="808080" w:themeColor="background1" w:themeShade="80"/>
+                </w:rPr>
+                <m:t>x</m:t>
+              </m:r>
+            </m:e>
+            <m:sup>
+              <m:f>
+                <m:fPr>
+                  <m:ctrlPr>
+                    <w:rPr>
+                      <w:rFonts w:ascii="Cambria Math" w:eastAsiaTheme="minorEastAsia" w:hAnsi="Cambria Math"/>
+                      <w:i/>
+                      <w:color w:val="808080" w:themeColor="background1" w:themeShade="80"/>
+                    </w:rPr>
+                  </m:ctrlPr>
+                </m:fPr>
+                <m:num>
+                  <m:r>
+                    <w:rPr>
+                      <w:rFonts w:ascii="Cambria Math" w:eastAsiaTheme="minorEastAsia" w:hAnsi="Cambria Math"/>
+                      <w:color w:val="808080" w:themeColor="background1" w:themeShade="80"/>
+                    </w:rPr>
+                    <m:t>3</m:t>
+                  </m:r>
+                </m:num>
+                <m:den>
+                  <m:r>
+                    <w:rPr>
+                      <w:rFonts w:ascii="Cambria Math" w:eastAsiaTheme="minorEastAsia" w:hAnsi="Cambria Math"/>
+                      <w:color w:val="808080" w:themeColor="background1" w:themeShade="80"/>
+                    </w:rPr>
+                    <m:t>2</m:t>
+                  </m:r>
+                </m:den>
+              </m:f>
+            </m:sup>
+          </m:sSup>
+          <m:r>
+            <w:rPr>
+              <w:rFonts w:ascii="Cambria Math" w:eastAsiaTheme="minorEastAsia" w:hAnsi="Cambria Math"/>
+              <w:color w:val="808080" w:themeColor="background1" w:themeShade="80"/>
+            </w:rPr>
+            <m:t>)</m:t>
+          </m:r>
+        </m:oMath>
+      </m:oMathPara>
+    </w:p>
+    <w:p>
+      <w:pPr>
+        <w:jc w:val="both"/>
+        <w:rPr>
+          <w:rFonts w:eastAsiaTheme="minorEastAsia"/>
+          <w:color w:val="808080" w:themeColor="background1" w:themeShade="80"/>
+        </w:rPr>
+      </w:pPr>
+      <m:oMathPara>
+        <m:oMath>
+          <m:r>
+            <w:rPr>
+              <w:rFonts w:ascii="Cambria Math" w:eastAsiaTheme="minorEastAsia" w:hAnsi="Cambria Math"/>
+              <w:color w:val="808080" w:themeColor="background1" w:themeShade="80"/>
+            </w:rPr>
+            <m:t>y=</m:t>
+          </m:r>
+          <m:sSup>
+            <m:sSupPr>
+              <m:ctrlPr>
+                <w:rPr>
+                  <w:rFonts w:ascii="Cambria Math" w:eastAsiaTheme="minorEastAsia" w:hAnsi="Cambria Math"/>
+                  <w:i/>
+                  <w:color w:val="808080" w:themeColor="background1" w:themeShade="80"/>
+                </w:rPr>
+              </m:ctrlPr>
+            </m:sSupPr>
+            <m:e>
+              <m:r>
+                <w:rPr>
+                  <w:rFonts w:ascii="Cambria Math" w:eastAsiaTheme="minorEastAsia" w:hAnsi="Cambria Math"/>
+                  <w:color w:val="808080" w:themeColor="background1" w:themeShade="80"/>
+                </w:rPr>
+                <m:t>x</m:t>
+              </m:r>
+            </m:e>
+            <m:sup>
+              <m:f>
+                <m:fPr>
+                  <m:ctrlPr>
+                    <w:rPr>
+                      <w:rFonts w:ascii="Cambria Math" w:eastAsiaTheme="minorEastAsia" w:hAnsi="Cambria Math"/>
+                      <w:i/>
+                      <w:color w:val="808080" w:themeColor="background1" w:themeShade="80"/>
+                    </w:rPr>
+                  </m:ctrlPr>
+                </m:fPr>
+                <m:num>
+                  <m:r>
+                    <w:rPr>
+                      <w:rFonts w:ascii="Cambria Math" w:eastAsiaTheme="minorEastAsia" w:hAnsi="Cambria Math"/>
+                      <w:color w:val="808080" w:themeColor="background1" w:themeShade="80"/>
+                    </w:rPr>
+                    <m:t>3</m:t>
+                  </m:r>
+                </m:num>
+                <m:den>
+                  <m:r>
+                    <w:rPr>
+                      <w:rFonts w:ascii="Cambria Math" w:eastAsiaTheme="minorEastAsia" w:hAnsi="Cambria Math"/>
+                      <w:color w:val="808080" w:themeColor="background1" w:themeShade="80"/>
+                    </w:rPr>
+                    <m:t>2</m:t>
+                  </m:r>
+                </m:den>
+              </m:f>
+            </m:sup>
+          </m:sSup>
+        </m:oMath>
+      </m:oMathPara>
+    </w:p>
+    <w:p>
+      <w:pPr>
+        <w:jc w:val="both"/>
+        <w:rPr>
+          <w:rFonts w:eastAsiaTheme="minorEastAsia"/>
+          <w:color w:val="808080" w:themeColor="background1" w:themeShade="80"/>
+        </w:rPr>
+      </w:pPr>
+      <m:oMathPara>
+        <m:oMath>
+          <m:r>
+            <w:rPr>
+              <w:rFonts w:ascii="Cambria Math" w:eastAsiaTheme="minorEastAsia" w:hAnsi="Cambria Math"/>
+              <w:color w:val="808080" w:themeColor="background1" w:themeShade="80"/>
+            </w:rPr>
+            <m:t>y=</m:t>
+          </m:r>
+          <m:rad>
+            <m:radPr>
+              <m:degHide m:val="1"/>
+              <m:ctrlPr>
+                <w:rPr>
+                  <w:rFonts w:ascii="Cambria Math" w:eastAsiaTheme="minorEastAsia" w:hAnsi="Cambria Math"/>
+                  <w:i/>
+                  <w:color w:val="808080" w:themeColor="background1" w:themeShade="80"/>
+                </w:rPr>
+              </m:ctrlPr>
+            </m:radPr>
+            <m:deg/>
+            <m:e>
+              <m:sSup>
+                <m:sSupPr>
+                  <m:ctrlPr>
+                    <w:rPr>
+                      <w:rFonts w:ascii="Cambria Math" w:eastAsiaTheme="minorEastAsia" w:hAnsi="Cambria Math"/>
+                      <w:i/>
+                      <w:color w:val="808080" w:themeColor="background1" w:themeShade="80"/>
+                    </w:rPr>
+                  </m:ctrlPr>
+                </m:sSupPr>
+                <m:e>
+                  <m:r>
+                    <w:rPr>
+                      <w:rFonts w:ascii="Cambria Math" w:eastAsiaTheme="minorEastAsia" w:hAnsi="Cambria Math"/>
+                      <w:color w:val="808080" w:themeColor="background1" w:themeShade="80"/>
+                    </w:rPr>
+                    <m:t>x</m:t>
+                  </m:r>
+                </m:e>
+                <m:sup>
+                  <m:r>
+                    <w:rPr>
+                      <w:rFonts w:ascii="Cambria Math" w:eastAsiaTheme="minorEastAsia" w:hAnsi="Cambria Math"/>
+                      <w:color w:val="808080" w:themeColor="background1" w:themeShade="80"/>
+                    </w:rPr>
+                    <m:t>3</m:t>
+                  </m:r>
+                </m:sup>
+              </m:sSup>
+            </m:e>
+          </m:rad>
+        </m:oMath>
+      </m:oMathPara>
+    </w:p>
+    <w:p>
+      <w:pPr>
+        <w:jc w:val="both"/>
+        <w:rPr>
+          <w:rFonts w:eastAsiaTheme="minorEastAsia"/>
+          <w:color w:val="808080" w:themeColor="background1" w:themeShade="80"/>
+        </w:rPr>
+      </w:pPr>
+      <m:oMathPara>
+        <m:oMath>
+          <m:sSup>
+            <m:sSupPr>
+              <m:ctrlPr>
+                <w:rPr>
+                  <w:rFonts w:ascii="Cambria Math" w:eastAsiaTheme="minorEastAsia" w:hAnsi="Cambria Math"/>
+                  <w:i/>
+                  <w:color w:val="808080" w:themeColor="background1" w:themeShade="80"/>
+                </w:rPr>
+              </m:ctrlPr>
+            </m:sSupPr>
+            <m:e>
+              <m:r>
+                <w:rPr>
+                  <w:rFonts w:ascii="Cambria Math" w:eastAsiaTheme="minorEastAsia" w:hAnsi="Cambria Math"/>
+                  <w:color w:val="808080" w:themeColor="background1" w:themeShade="80"/>
+                </w:rPr>
+                <m:t>y</m:t>
+              </m:r>
+            </m:e>
+            <m:sup>
+              <m:r>
+                <w:rPr>
+                  <w:rFonts w:ascii="Cambria Math" w:eastAsiaTheme="minorEastAsia" w:hAnsi="Cambria Math"/>
+                  <w:color w:val="808080" w:themeColor="background1" w:themeShade="80"/>
+                </w:rPr>
+                <m:t>2</m:t>
+              </m:r>
+            </m:sup>
+          </m:sSup>
+          <m:r>
+            <w:rPr>
+              <w:rFonts w:ascii="Cambria Math" w:eastAsiaTheme="minorEastAsia" w:hAnsi="Cambria Math"/>
+              <w:color w:val="808080" w:themeColor="background1" w:themeShade="80"/>
+            </w:rPr>
+            <m:t>=</m:t>
+          </m:r>
+          <m:sSup>
+            <m:sSupPr>
+              <m:ctrlPr>
+                <w:rPr>
+                  <w:rFonts w:ascii="Cambria Math" w:eastAsiaTheme="minorEastAsia" w:hAnsi="Cambria Math"/>
+                  <w:i/>
+                  <w:color w:val="808080" w:themeColor="background1" w:themeShade="80"/>
+                </w:rPr>
+              </m:ctrlPr>
+            </m:sSupPr>
+            <m:e>
+              <m:r>
+                <w:rPr>
+                  <w:rFonts w:ascii="Cambria Math" w:eastAsiaTheme="minorEastAsia" w:hAnsi="Cambria Math"/>
+                  <w:color w:val="808080" w:themeColor="background1" w:themeShade="80"/>
+                </w:rPr>
+                <m:t>(</m:t>
+              </m:r>
+              <m:rad>
+                <m:radPr>
+                  <m:degHide m:val="1"/>
+                  <m:ctrlPr>
+                    <w:rPr>
+                      <w:rFonts w:ascii="Cambria Math" w:eastAsiaTheme="minorEastAsia" w:hAnsi="Cambria Math"/>
+                      <w:i/>
+                      <w:color w:val="808080" w:themeColor="background1" w:themeShade="80"/>
+                    </w:rPr>
+                  </m:ctrlPr>
+                </m:radPr>
+                <m:deg/>
+                <m:e>
+                  <m:sSup>
+                    <m:sSupPr>
+                      <m:ctrlPr>
+                        <w:rPr>
+                          <w:rFonts w:ascii="Cambria Math" w:eastAsiaTheme="minorEastAsia" w:hAnsi="Cambria Math"/>
+                          <w:i/>
+                          <w:color w:val="808080" w:themeColor="background1" w:themeShade="80"/>
+                        </w:rPr>
+                      </m:ctrlPr>
+                    </m:sSupPr>
+                    <m:e>
+                      <m:r>
+                        <w:rPr>
+                          <w:rFonts w:ascii="Cambria Math" w:eastAsiaTheme="minorEastAsia" w:hAnsi="Cambria Math"/>
+                          <w:color w:val="808080" w:themeColor="background1" w:themeShade="80"/>
+                        </w:rPr>
+                        <m:t>x</m:t>
+                      </m:r>
+                    </m:e>
+                    <m:sup>
+                      <m:r>
+                        <w:rPr>
+                          <w:rFonts w:ascii="Cambria Math" w:eastAsiaTheme="minorEastAsia" w:hAnsi="Cambria Math"/>
+                          <w:color w:val="808080" w:themeColor="background1" w:themeShade="80"/>
+                        </w:rPr>
+                        <m:t>3</m:t>
+                      </m:r>
+                    </m:sup>
+                  </m:sSup>
+                </m:e>
+              </m:rad>
+              <m:r>
+                <w:rPr>
+                  <w:rFonts w:ascii="Cambria Math" w:eastAsiaTheme="minorEastAsia" w:hAnsi="Cambria Math"/>
+                  <w:color w:val="808080" w:themeColor="background1" w:themeShade="80"/>
+                </w:rPr>
+                <m:t>)</m:t>
+              </m:r>
+            </m:e>
+            <m:sup>
+              <m:r>
+                <w:rPr>
+                  <w:rFonts w:ascii="Cambria Math" w:eastAsiaTheme="minorEastAsia" w:hAnsi="Cambria Math"/>
+                  <w:color w:val="808080" w:themeColor="background1" w:themeShade="80"/>
+                </w:rPr>
+                <m:t>2</m:t>
+              </m:r>
+            </m:sup>
+          </m:sSup>
+        </m:oMath>
+      </m:oMathPara>
+    </w:p>
+    <w:p>
+      <w:pPr>
+        <w:jc w:val="both"/>
+        <w:rPr>
+          <w:rFonts w:eastAsiaTheme="minorEastAsia"/>
+          <w:color w:val="808080" w:themeColor="background1" w:themeShade="80"/>
+        </w:rPr>
+      </w:pPr>
+      <m:oMathPara>
+        <m:oMath>
+          <m:sSup>
+            <m:sSupPr>
+              <m:ctrlPr>
+                <w:rPr>
+                  <w:rFonts w:ascii="Cambria Math" w:eastAsiaTheme="minorEastAsia" w:hAnsi="Cambria Math"/>
+                  <w:i/>
+                  <w:color w:val="808080" w:themeColor="background1" w:themeShade="80"/>
+                </w:rPr>
+              </m:ctrlPr>
+            </m:sSupPr>
+            <m:e>
+              <m:r>
+                <w:rPr>
+                  <w:rFonts w:ascii="Cambria Math" w:eastAsiaTheme="minorEastAsia" w:hAnsi="Cambria Math"/>
+                  <w:color w:val="808080" w:themeColor="background1" w:themeShade="80"/>
+                </w:rPr>
+                <m:t>y</m:t>
+              </m:r>
+            </m:e>
+            <m:sup>
+              <m:r>
+                <w:rPr>
+                  <w:rFonts w:ascii="Cambria Math" w:eastAsiaTheme="minorEastAsia" w:hAnsi="Cambria Math"/>
+                  <w:color w:val="808080" w:themeColor="background1" w:themeShade="80"/>
+                </w:rPr>
+                <m:t>2</m:t>
+              </m:r>
+            </m:sup>
+          </m:sSup>
+          <m:r>
+            <w:rPr>
+              <w:rFonts w:ascii="Cambria Math" w:eastAsiaTheme="minorEastAsia" w:hAnsi="Cambria Math"/>
+              <w:color w:val="808080" w:themeColor="background1" w:themeShade="80"/>
+            </w:rPr>
+            <m:t>=</m:t>
+          </m:r>
+          <m:sSup>
+            <m:sSupPr>
+              <m:ctrlPr>
+                <w:rPr>
+                  <w:rFonts w:ascii="Cambria Math" w:eastAsiaTheme="minorEastAsia" w:hAnsi="Cambria Math"/>
+                  <w:i/>
+                  <w:color w:val="808080" w:themeColor="background1" w:themeShade="80"/>
+                </w:rPr>
+              </m:ctrlPr>
+            </m:sSupPr>
+            <m:e>
+              <m:r>
+                <w:rPr>
+                  <w:rFonts w:ascii="Cambria Math" w:eastAsiaTheme="minorEastAsia" w:hAnsi="Cambria Math"/>
+                  <w:color w:val="808080" w:themeColor="background1" w:themeShade="80"/>
+                </w:rPr>
+                <m:t>x</m:t>
+              </m:r>
+            </m:e>
+            <m:sup>
+              <m:r>
+                <w:rPr>
+                  <w:rFonts w:ascii="Cambria Math" w:eastAsiaTheme="minorEastAsia" w:hAnsi="Cambria Math"/>
+                  <w:color w:val="808080" w:themeColor="background1" w:themeShade="80"/>
+                </w:rPr>
+                <m:t>3</m:t>
+              </m:r>
+            </m:sup>
+          </m:sSup>
+        </m:oMath>
+      </m:oMathPara>
+    </w:p>
+    <w:p>
+      <w:pPr>
+        <w:jc w:val="both"/>
+        <w:rPr>
+          <w:rFonts w:eastAsiaTheme="minorEastAsia"/>
+          <w:color w:val="808080" w:themeColor="background1" w:themeShade="80"/>
+        </w:rPr>
+      </w:pPr>
+      <w:r>
+        <w:rPr>
+          <w:rFonts w:eastAsiaTheme="minorEastAsia"/>
+          <w:color w:val="808080" w:themeColor="background1" w:themeShade="80"/>
+        </w:rPr>
+        <w:t>Así, se puede decir que el cuadrado del periodo de los planetas es igual al cubo de su distancia media al sol.</w:t>
+      </w:r>
+    </w:p>
+    <w:p>
+      <w:pPr>
+        <w:jc w:val="both"/>
+        <w:rPr>
+          <w:rFonts w:eastAsiaTheme="minorEastAsia"/>
+          <w:color w:val="808080" w:themeColor="background1" w:themeShade="80"/>
+        </w:rPr>
+      </w:pPr>
+      <w:bookmarkStart w:id="0" w:name="_GoBack"/>
+      <w:bookmarkEnd w:id="0"/>
+    </w:p>
+    <w:p>
+      <w:pPr>
+        <w:jc w:val="both"/>
+        <w:rPr>
+          <w:rFonts w:eastAsiaTheme="minorEastAsia"/>
+          <w:b/>
+          <w:color w:val="808080" w:themeColor="background1" w:themeShade="80"/>
+        </w:rPr>
+      </w:pPr>
+      <w:r>
+        <w:rPr>
+          <w:rFonts w:eastAsiaTheme="minorEastAsia"/>
+          <w:b/>
+          <w:color w:val="808080" w:themeColor="background1" w:themeShade="80"/>
+        </w:rPr>
+        <w:t>Referencias Bibliográficas:</w:t>
+      </w:r>
+    </w:p>
+    <w:p>
+      <w:pPr>
+        <w:pStyle w:val="Ttulo4"/>
+        <w:spacing w:before="0" w:beforeAutospacing="0" w:after="0" w:afterAutospacing="0" w:line="360" w:lineRule="atLeast"/>
+        <w:rPr>
+          <w:rFonts w:ascii="Segoe UI" w:hAnsi="Segoe UI" w:cs="Segoe UI"/>
+          <w:b w:val="0"/>
+          <w:bCs w:val="0"/>
+          <w:color w:val="000000"/>
+          <w:sz w:val="21"/>
+          <w:szCs w:val="21"/>
+        </w:rPr>
+      </w:pPr>
+      <w:r>
+        <w:rPr>
+          <w:rFonts w:ascii="Segoe UI" w:hAnsi="Segoe UI" w:cs="Segoe UI"/>
+          <w:b w:val="0"/>
+          <w:bCs w:val="0"/>
+          <w:color w:val="000000"/>
+          <w:sz w:val="21"/>
+          <w:szCs w:val="21"/>
+        </w:rPr>
+        <w:t>Pedimos disculpas, la gran parte de este texto esta sacado de una artículo de i</w:t>
+      </w:r>
+      <w:r>
+        <w:rPr>
+          <w:rFonts w:ascii="Segoe UI" w:hAnsi="Segoe UI" w:cs="Segoe UI"/>
+          <w:b w:val="0"/>
+          <w:bCs w:val="0"/>
+          <w:color w:val="000000"/>
+          <w:sz w:val="21"/>
+          <w:szCs w:val="21"/>
+        </w:rPr>
+        <w:t>nternet cuya URL hemos perdido.</w:t>
+      </w:r>
+    </w:p>
+    <w:p>
+      <w:pPr>
+        <w:pStyle w:val="Ttulo4"/>
+        <w:spacing w:before="0" w:beforeAutospacing="0" w:after="0" w:afterAutospacing="0" w:line="360" w:lineRule="atLeast"/>
+        <w:rPr>
+          <w:rStyle w:val="selectable"/>
+        </w:rPr>
+      </w:pPr>
+    </w:p>
+    <w:p>
+      <w:r>
+        <w:rPr>
+          <w:rStyle w:val="selectable"/>
+        </w:rPr>
+        <w:t xml:space="preserve">(2016). [online] Available at: </w:t>
+      </w:r>
+      <w:hyperlink r:id="rId10" w:history="1">
+        <w:r>
           <w:rPr>
-            <w:rFonts w:ascii="Cambria Math" w:eastAsiaTheme="minorEastAsia" w:hAnsi="Cambria Math"/>
-            <w:color w:val="808080" w:themeColor="background1" w:themeShade="80"/>
+            <w:rStyle w:val="Hipervnculo"/>
           </w:rPr>
-          <m:t>A=</m:t>
-        </m:r>
-        <m:sSub>
-          <m:sSubPr>
-            <m:ctrlPr>
-              <w:rPr>
-                <w:rFonts w:ascii="Cambria Math" w:eastAsiaTheme="minorEastAsia" w:hAnsi="Cambria Math"/>
-                <w:i/>
-                <w:color w:val="808080" w:themeColor="background1" w:themeShade="80"/>
-              </w:rPr>
-            </m:ctrlPr>
-          </m:sSubPr>
-          <m:e>
-            <m:r>
-              <w:rPr>
-                <w:rFonts w:ascii="Cambria Math" w:eastAsiaTheme="minorEastAsia" w:hAnsi="Cambria Math"/>
-                <w:color w:val="808080" w:themeColor="background1" w:themeShade="80"/>
-              </w:rPr>
-              <m:t>B</m:t>
-            </m:r>
-          </m:e>
-          <m:sub>
-            <m:r>
-              <w:rPr>
-                <w:rFonts w:ascii="Cambria Math" w:eastAsiaTheme="minorEastAsia" w:hAnsi="Cambria Math"/>
-                <w:color w:val="808080" w:themeColor="background1" w:themeShade="80"/>
-              </w:rPr>
-              <m:t>1</m:t>
-            </m:r>
-          </m:sub>
-        </m:sSub>
-      </m:oMath>
-      <w:r>
-        <w:rPr>
-          <w:rFonts w:eastAsiaTheme="minorEastAsia"/>
-          <w:color w:val="808080" w:themeColor="background1" w:themeShade="80"/>
-        </w:rPr>
-        <w:t xml:space="preserve"> la matriz </w:t>
-      </w:r>
-      <m:oMath>
-        <m:sSub>
-          <m:sSubPr>
-            <m:ctrlPr>
-              <w:rPr>
-                <w:rFonts w:ascii="Cambria Math" w:eastAsiaTheme="minorEastAsia" w:hAnsi="Cambria Math"/>
-                <w:i/>
-                <w:color w:val="808080" w:themeColor="background1" w:themeShade="80"/>
-              </w:rPr>
-            </m:ctrlPr>
-          </m:sSubPr>
-          <m:e>
-            <m:r>
-              <w:rPr>
-                <w:rFonts w:ascii="Cambria Math" w:eastAsiaTheme="minorEastAsia" w:hAnsi="Cambria Math"/>
-                <w:color w:val="808080" w:themeColor="background1" w:themeShade="80"/>
-              </w:rPr>
-              <m:t>B</m:t>
-            </m:r>
-          </m:e>
-          <m:sub>
-            <m:r>
-              <w:rPr>
-                <w:rFonts w:ascii="Cambria Math" w:eastAsiaTheme="minorEastAsia" w:hAnsi="Cambria Math"/>
-                <w:color w:val="808080" w:themeColor="background1" w:themeShade="80"/>
-              </w:rPr>
-              <m:t>1</m:t>
-            </m:r>
-          </m:sub>
-        </m:sSub>
-      </m:oMath>
-      <w:r>
-        <w:rPr>
-          <w:rFonts w:eastAsiaTheme="minorEastAsia"/>
-          <w:color w:val="808080" w:themeColor="background1" w:themeShade="80"/>
-        </w:rPr>
-        <w:t xml:space="preserve"> ya es escalonada por renglones (triangular superior), es decir </w:t>
-      </w:r>
-      <m:oMath>
-        <m:sSub>
-          <m:sSubPr>
-            <m:ctrlPr>
-              <w:rPr>
-                <w:rFonts w:ascii="Cambria Math" w:eastAsiaTheme="minorEastAsia" w:hAnsi="Cambria Math"/>
-                <w:i/>
-                <w:color w:val="808080" w:themeColor="background1" w:themeShade="80"/>
-              </w:rPr>
-            </m:ctrlPr>
-          </m:sSubPr>
-          <m:e>
-            <m:r>
-              <w:rPr>
-                <w:rFonts w:ascii="Cambria Math" w:eastAsiaTheme="minorEastAsia" w:hAnsi="Cambria Math"/>
-                <w:color w:val="808080" w:themeColor="background1" w:themeShade="80"/>
-              </w:rPr>
-              <m:t>B</m:t>
-            </m:r>
-          </m:e>
-          <m:sub>
-            <m:r>
-              <w:rPr>
-                <w:rFonts w:ascii="Cambria Math" w:eastAsiaTheme="minorEastAsia" w:hAnsi="Cambria Math"/>
-                <w:color w:val="808080" w:themeColor="background1" w:themeShade="80"/>
-              </w:rPr>
-              <m:t>1</m:t>
-            </m:r>
-          </m:sub>
-        </m:sSub>
-        <m:r>
+          <w:t>http://goo.gl/sxYxYb</w:t>
+        </w:r>
+      </w:hyperlink>
+      <w:r>
+        <w:rPr>
+          <w:rStyle w:val="selectable"/>
+        </w:rPr>
+        <w:t xml:space="preserve"> </w:t>
+      </w:r>
+      <w:r>
+        <w:rPr>
+          <w:rStyle w:val="selectable"/>
+        </w:rPr>
+        <w:t>[Accessed 8 Apr. 2016].</w:t>
+      </w:r>
+    </w:p>
+    <w:p>
+      <w:pPr>
+        <w:pStyle w:val="Ttulo4"/>
+        <w:spacing w:before="0" w:beforeAutospacing="0" w:after="0" w:afterAutospacing="0" w:line="360" w:lineRule="atLeast"/>
+        <w:rPr>
+          <w:rFonts w:ascii="Segoe UI" w:hAnsi="Segoe UI" w:cs="Segoe UI"/>
+          <w:b w:val="0"/>
+          <w:bCs w:val="0"/>
+          <w:color w:val="000000"/>
+          <w:sz w:val="21"/>
+          <w:szCs w:val="21"/>
+        </w:rPr>
+      </w:pPr>
+      <w:r>
+        <w:rPr>
+          <w:rFonts w:ascii="Segoe UI" w:hAnsi="Segoe UI" w:cs="Segoe UI"/>
+          <w:b w:val="0"/>
+          <w:bCs w:val="0"/>
+          <w:color w:val="000000"/>
+          <w:sz w:val="21"/>
+          <w:szCs w:val="21"/>
+        </w:rPr>
+        <w:t>(2016).</w:t>
+      </w:r>
+      <w:r>
+        <w:rPr>
+          <w:rStyle w:val="apple-converted-space"/>
+          <w:rFonts w:ascii="Segoe UI" w:hAnsi="Segoe UI" w:cs="Segoe UI"/>
+          <w:b w:val="0"/>
+          <w:bCs w:val="0"/>
+          <w:color w:val="000000"/>
+          <w:sz w:val="21"/>
+          <w:szCs w:val="21"/>
+        </w:rPr>
+        <w:t> </w:t>
+      </w:r>
+      <w:r>
+        <w:rPr>
+          <w:rFonts w:ascii="Segoe UI" w:hAnsi="Segoe UI" w:cs="Segoe UI"/>
+          <w:b w:val="0"/>
+          <w:bCs w:val="0"/>
+          <w:i/>
+          <w:iCs/>
+          <w:color w:val="000000"/>
+          <w:sz w:val="21"/>
+          <w:szCs w:val="21"/>
+        </w:rPr>
+        <w:t>Rua.ua.es</w:t>
+      </w:r>
+      <w:r>
+        <w:rPr>
+          <w:rFonts w:ascii="Segoe UI" w:hAnsi="Segoe UI" w:cs="Segoe UI"/>
+          <w:b w:val="0"/>
+          <w:bCs w:val="0"/>
+          <w:color w:val="000000"/>
+          <w:sz w:val="21"/>
+          <w:szCs w:val="21"/>
+        </w:rPr>
+        <w:t xml:space="preserve">. Retrieved 8 April 2016, from </w:t>
+      </w:r>
+      <w:hyperlink r:id="rId11" w:history="1">
+        <w:r>
           <w:rPr>
-            <w:rFonts w:ascii="Cambria Math" w:eastAsiaTheme="minorEastAsia" w:hAnsi="Cambria Math"/>
-            <w:color w:val="808080" w:themeColor="background1" w:themeShade="80"/>
+            <w:rStyle w:val="Hipervnculo"/>
+            <w:rFonts w:ascii="Segoe UI" w:hAnsi="Segoe UI" w:cs="Segoe UI"/>
+            <w:b w:val="0"/>
+            <w:bCs w:val="0"/>
+            <w:sz w:val="21"/>
+            <w:szCs w:val="21"/>
           </w:rPr>
-          <m:t>=U</m:t>
-        </m:r>
-      </m:oMath>
-      <w:r>
-        <w:rPr>
-          <w:rFonts w:eastAsiaTheme="minorEastAsia"/>
-          <w:color w:val="808080" w:themeColor="background1" w:themeShade="80"/>
-        </w:rPr>
-        <w:t xml:space="preserve"> y </w:t>
-      </w:r>
-      <m:oMath>
-        <m:sSub>
-          <m:sSubPr>
-            <m:ctrlPr>
-              <w:rPr>
-                <w:rFonts w:ascii="Cambria Math" w:eastAsiaTheme="minorEastAsia" w:hAnsi="Cambria Math"/>
-                <w:i/>
-                <w:color w:val="808080" w:themeColor="background1" w:themeShade="80"/>
-              </w:rPr>
-            </m:ctrlPr>
-          </m:sSubPr>
-          <m:e>
-            <m:r>
-              <w:rPr>
-                <w:rFonts w:ascii="Cambria Math" w:eastAsiaTheme="minorEastAsia" w:hAnsi="Cambria Math"/>
-                <w:color w:val="808080" w:themeColor="background1" w:themeShade="80"/>
-              </w:rPr>
-              <m:t>E</m:t>
-            </m:r>
-          </m:e>
-          <m:sub>
-            <m:r>
-              <w:rPr>
-                <w:rFonts w:ascii="Cambria Math" w:eastAsiaTheme="minorEastAsia" w:hAnsi="Cambria Math"/>
-                <w:color w:val="808080" w:themeColor="background1" w:themeShade="80"/>
-              </w:rPr>
-              <m:t xml:space="preserve">1 </m:t>
-            </m:r>
-          </m:sub>
-        </m:sSub>
-        <m:r>
-          <w:rPr>
-            <w:rFonts w:ascii="Cambria Math" w:eastAsiaTheme="minorEastAsia" w:hAnsi="Cambria Math"/>
-            <w:color w:val="808080" w:themeColor="background1" w:themeShade="80"/>
-          </w:rPr>
-          <m:t>=L</m:t>
-        </m:r>
-      </m:oMath>
-      <w:r>
-        <w:rPr>
-          <w:rFonts w:eastAsiaTheme="minorEastAsia"/>
-          <w:color w:val="808080" w:themeColor="background1" w:themeShade="80"/>
-        </w:rPr>
-        <w:t xml:space="preserve">, de esta manera podemos decir que </w:t>
-      </w:r>
-      <m:oMath>
-        <m:r>
-          <w:rPr>
-            <w:rFonts w:ascii="Cambria Math" w:eastAsiaTheme="minorEastAsia" w:hAnsi="Cambria Math"/>
-            <w:color w:val="808080" w:themeColor="background1" w:themeShade="80"/>
-          </w:rPr>
-          <m:t>A=</m:t>
-        </m:r>
-        <m:sSub>
-          <m:sSubPr>
-            <m:ctrlPr>
-              <w:rPr>
-                <w:rFonts w:ascii="Cambria Math" w:eastAsiaTheme="minorEastAsia" w:hAnsi="Cambria Math"/>
-                <w:i/>
-                <w:color w:val="808080" w:themeColor="background1" w:themeShade="80"/>
-              </w:rPr>
-            </m:ctrlPr>
-          </m:sSubPr>
-          <m:e>
-            <m:r>
-              <w:rPr>
-                <w:rFonts w:ascii="Cambria Math" w:eastAsiaTheme="minorEastAsia" w:hAnsi="Cambria Math"/>
-                <w:color w:val="808080" w:themeColor="background1" w:themeShade="80"/>
-              </w:rPr>
-              <m:t>E</m:t>
-            </m:r>
-          </m:e>
-          <m:sub>
-            <m:r>
-              <w:rPr>
-                <w:rFonts w:ascii="Cambria Math" w:eastAsiaTheme="minorEastAsia" w:hAnsi="Cambria Math"/>
-                <w:color w:val="808080" w:themeColor="background1" w:themeShade="80"/>
-              </w:rPr>
-              <m:t>1</m:t>
-            </m:r>
-          </m:sub>
-        </m:sSub>
-        <m:sSub>
-          <m:sSubPr>
-            <m:ctrlPr>
-              <w:rPr>
-                <w:rFonts w:ascii="Cambria Math" w:eastAsiaTheme="minorEastAsia" w:hAnsi="Cambria Math"/>
-                <w:i/>
-                <w:color w:val="808080" w:themeColor="background1" w:themeShade="80"/>
-              </w:rPr>
-            </m:ctrlPr>
-          </m:sSubPr>
-          <m:e>
-            <m:r>
-              <w:rPr>
-                <w:rFonts w:ascii="Cambria Math" w:eastAsiaTheme="minorEastAsia" w:hAnsi="Cambria Math"/>
-                <w:color w:val="808080" w:themeColor="background1" w:themeShade="80"/>
-              </w:rPr>
-              <m:t>B</m:t>
-            </m:r>
-          </m:e>
-          <m:sub>
-            <m:r>
-              <w:rPr>
-                <w:rFonts w:ascii="Cambria Math" w:eastAsiaTheme="minorEastAsia" w:hAnsi="Cambria Math"/>
-                <w:color w:val="808080" w:themeColor="background1" w:themeShade="80"/>
-              </w:rPr>
-              <m:t>1</m:t>
-            </m:r>
-          </m:sub>
-        </m:sSub>
-        <m:r>
-          <w:rPr>
-            <w:rFonts w:ascii="Cambria Math" w:eastAsiaTheme="minorEastAsia" w:hAnsi="Cambria Math"/>
-            <w:color w:val="808080" w:themeColor="background1" w:themeShade="80"/>
-          </w:rPr>
-          <m:t>=LU</m:t>
-        </m:r>
-      </m:oMath>
+          <w:t>http://goo.gl/Ahnf60</w:t>
+        </w:r>
+      </w:hyperlink>
+      <w:r>
+        <w:rPr>
+          <w:rFonts w:ascii="Segoe UI" w:hAnsi="Segoe UI" w:cs="Segoe UI"/>
+          <w:b w:val="0"/>
+          <w:bCs w:val="0"/>
+          <w:color w:val="000000"/>
+          <w:sz w:val="21"/>
+          <w:szCs w:val="21"/>
+        </w:rPr>
+        <w:t xml:space="preserve"> </w:t>
+      </w:r>
+    </w:p>
+    <w:p>
+      <w:pPr>
+        <w:pStyle w:val="Ttulo4"/>
+        <w:spacing w:before="0" w:beforeAutospacing="0" w:after="0" w:afterAutospacing="0" w:line="360" w:lineRule="atLeast"/>
+        <w:rPr>
+          <w:rFonts w:ascii="Segoe UI" w:hAnsi="Segoe UI" w:cs="Segoe UI"/>
+          <w:b w:val="0"/>
+          <w:bCs w:val="0"/>
+          <w:color w:val="000000"/>
+          <w:sz w:val="21"/>
+          <w:szCs w:val="21"/>
+        </w:rPr>
+      </w:pPr>
     </w:p>
     <w:p>
       <w:pPr>
@@ -12297,6 +14174,194 @@
     </w:p>
   </w:footnote>
 </w:footnotes>
+</file>
+
+<file path=word/numbering.xml><?xml version="1.0" encoding="utf-8"?>
+<w:numbering xmlns:wpc="http://schemas.microsoft.com/office/word/2010/wordprocessingCanvas" xmlns:mc="http://schemas.openxmlformats.org/markup-compatibility/2006" xmlns:o="urn:schemas-microsoft-com:office:office" xmlns:r="http://schemas.openxmlformats.org/officeDocument/2006/relationships" xmlns:m="http://schemas.openxmlformats.org/officeDocument/2006/math" xmlns:v="urn:schemas-microsoft-com:vml" xmlns:wp14="http://schemas.microsoft.com/office/word/2010/wordprocessingDrawing" xmlns:wp="http://schemas.openxmlformats.org/drawingml/2006/wordprocessingDrawing" xmlns:w10="urn:schemas-microsoft-com:office:word" xmlns:w="http://schemas.openxmlformats.org/wordprocessingml/2006/main" xmlns:w14="http://schemas.microsoft.com/office/word/2010/wordml" xmlns:w15="http://schemas.microsoft.com/office/word/2012/wordml" xmlns:wpg="http://schemas.microsoft.com/office/word/2010/wordprocessingGroup" xmlns:wpi="http://schemas.microsoft.com/office/word/2010/wordprocessingInk" xmlns:wne="http://schemas.microsoft.com/office/word/2006/wordml" xmlns:wps="http://schemas.microsoft.com/office/word/2010/wordprocessingShape" mc:Ignorable="w14 w15 wp14">
+  <w:abstractNum w:abstractNumId="0" w15:restartNumberingAfterBreak="0">
+    <w:nsid w:val="2A9125FB"/>
+    <w:multiLevelType w:val="hybridMultilevel"/>
+    <w:tmpl w:val="1A987838"/>
+    <w:lvl w:ilvl="0" w:tplc="64440DEC">
+      <w:start w:val="1"/>
+      <w:numFmt w:val="decimal"/>
+      <w:lvlText w:val="%1."/>
+      <w:lvlJc w:val="left"/>
+      <w:pPr>
+        <w:ind w:left="773" w:hanging="360"/>
+      </w:pPr>
+      <w:rPr>
+        <w:color w:val="auto"/>
+        <w:sz w:val="22"/>
+        <w:szCs w:val="22"/>
+      </w:rPr>
+    </w:lvl>
+    <w:lvl w:ilvl="1" w:tplc="240A0019" w:tentative="1">
+      <w:start w:val="1"/>
+      <w:numFmt w:val="lowerLetter"/>
+      <w:lvlText w:val="%2."/>
+      <w:lvlJc w:val="left"/>
+      <w:pPr>
+        <w:ind w:left="1493" w:hanging="360"/>
+      </w:pPr>
+    </w:lvl>
+    <w:lvl w:ilvl="2" w:tplc="240A001B" w:tentative="1">
+      <w:start w:val="1"/>
+      <w:numFmt w:val="lowerRoman"/>
+      <w:lvlText w:val="%3."/>
+      <w:lvlJc w:val="right"/>
+      <w:pPr>
+        <w:ind w:left="2213" w:hanging="180"/>
+      </w:pPr>
+    </w:lvl>
+    <w:lvl w:ilvl="3" w:tplc="240A000F" w:tentative="1">
+      <w:start w:val="1"/>
+      <w:numFmt w:val="decimal"/>
+      <w:lvlText w:val="%4."/>
+      <w:lvlJc w:val="left"/>
+      <w:pPr>
+        <w:ind w:left="2933" w:hanging="360"/>
+      </w:pPr>
+    </w:lvl>
+    <w:lvl w:ilvl="4" w:tplc="240A0019" w:tentative="1">
+      <w:start w:val="1"/>
+      <w:numFmt w:val="lowerLetter"/>
+      <w:lvlText w:val="%5."/>
+      <w:lvlJc w:val="left"/>
+      <w:pPr>
+        <w:ind w:left="3653" w:hanging="360"/>
+      </w:pPr>
+    </w:lvl>
+    <w:lvl w:ilvl="5" w:tplc="240A001B" w:tentative="1">
+      <w:start w:val="1"/>
+      <w:numFmt w:val="lowerRoman"/>
+      <w:lvlText w:val="%6."/>
+      <w:lvlJc w:val="right"/>
+      <w:pPr>
+        <w:ind w:left="4373" w:hanging="180"/>
+      </w:pPr>
+    </w:lvl>
+    <w:lvl w:ilvl="6" w:tplc="240A000F" w:tentative="1">
+      <w:start w:val="1"/>
+      <w:numFmt w:val="decimal"/>
+      <w:lvlText w:val="%7."/>
+      <w:lvlJc w:val="left"/>
+      <w:pPr>
+        <w:ind w:left="5093" w:hanging="360"/>
+      </w:pPr>
+    </w:lvl>
+    <w:lvl w:ilvl="7" w:tplc="240A0019" w:tentative="1">
+      <w:start w:val="1"/>
+      <w:numFmt w:val="lowerLetter"/>
+      <w:lvlText w:val="%8."/>
+      <w:lvlJc w:val="left"/>
+      <w:pPr>
+        <w:ind w:left="5813" w:hanging="360"/>
+      </w:pPr>
+    </w:lvl>
+    <w:lvl w:ilvl="8" w:tplc="240A001B" w:tentative="1">
+      <w:start w:val="1"/>
+      <w:numFmt w:val="lowerRoman"/>
+      <w:lvlText w:val="%9."/>
+      <w:lvlJc w:val="right"/>
+      <w:pPr>
+        <w:ind w:left="6533" w:hanging="180"/>
+      </w:pPr>
+    </w:lvl>
+  </w:abstractNum>
+  <w:abstractNum w:abstractNumId="1" w15:restartNumberingAfterBreak="0">
+    <w:nsid w:val="6C5B2F84"/>
+    <w:multiLevelType w:val="hybridMultilevel"/>
+    <w:tmpl w:val="5478CF00"/>
+    <w:lvl w:ilvl="0" w:tplc="240A000F">
+      <w:start w:val="1"/>
+      <w:numFmt w:val="decimal"/>
+      <w:lvlText w:val="%1."/>
+      <w:lvlJc w:val="left"/>
+      <w:pPr>
+        <w:ind w:left="720" w:hanging="360"/>
+      </w:pPr>
+    </w:lvl>
+    <w:lvl w:ilvl="1" w:tplc="240A0019" w:tentative="1">
+      <w:start w:val="1"/>
+      <w:numFmt w:val="lowerLetter"/>
+      <w:lvlText w:val="%2."/>
+      <w:lvlJc w:val="left"/>
+      <w:pPr>
+        <w:ind w:left="1440" w:hanging="360"/>
+      </w:pPr>
+    </w:lvl>
+    <w:lvl w:ilvl="2" w:tplc="240A001B" w:tentative="1">
+      <w:start w:val="1"/>
+      <w:numFmt w:val="lowerRoman"/>
+      <w:lvlText w:val="%3."/>
+      <w:lvlJc w:val="right"/>
+      <w:pPr>
+        <w:ind w:left="2160" w:hanging="180"/>
+      </w:pPr>
+    </w:lvl>
+    <w:lvl w:ilvl="3" w:tplc="240A000F" w:tentative="1">
+      <w:start w:val="1"/>
+      <w:numFmt w:val="decimal"/>
+      <w:lvlText w:val="%4."/>
+      <w:lvlJc w:val="left"/>
+      <w:pPr>
+        <w:ind w:left="2880" w:hanging="360"/>
+      </w:pPr>
+    </w:lvl>
+    <w:lvl w:ilvl="4" w:tplc="240A0019" w:tentative="1">
+      <w:start w:val="1"/>
+      <w:numFmt w:val="lowerLetter"/>
+      <w:lvlText w:val="%5."/>
+      <w:lvlJc w:val="left"/>
+      <w:pPr>
+        <w:ind w:left="3600" w:hanging="360"/>
+      </w:pPr>
+    </w:lvl>
+    <w:lvl w:ilvl="5" w:tplc="240A001B" w:tentative="1">
+      <w:start w:val="1"/>
+      <w:numFmt w:val="lowerRoman"/>
+      <w:lvlText w:val="%6."/>
+      <w:lvlJc w:val="right"/>
+      <w:pPr>
+        <w:ind w:left="4320" w:hanging="180"/>
+      </w:pPr>
+    </w:lvl>
+    <w:lvl w:ilvl="6" w:tplc="240A000F" w:tentative="1">
+      <w:start w:val="1"/>
+      <w:numFmt w:val="decimal"/>
+      <w:lvlText w:val="%7."/>
+      <w:lvlJc w:val="left"/>
+      <w:pPr>
+        <w:ind w:left="5040" w:hanging="360"/>
+      </w:pPr>
+    </w:lvl>
+    <w:lvl w:ilvl="7" w:tplc="240A0019" w:tentative="1">
+      <w:start w:val="1"/>
+      <w:numFmt w:val="lowerLetter"/>
+      <w:lvlText w:val="%8."/>
+      <w:lvlJc w:val="left"/>
+      <w:pPr>
+        <w:ind w:left="5760" w:hanging="360"/>
+      </w:pPr>
+    </w:lvl>
+    <w:lvl w:ilvl="8" w:tplc="240A001B" w:tentative="1">
+      <w:start w:val="1"/>
+      <w:numFmt w:val="lowerRoman"/>
+      <w:lvlText w:val="%9."/>
+      <w:lvlJc w:val="right"/>
+      <w:pPr>
+        <w:ind w:left="6480" w:hanging="180"/>
+      </w:pPr>
+    </w:lvl>
+  </w:abstractNum>
+  <w:num w:numId="1">
+    <w:abstractNumId w:val="1"/>
+  </w:num>
+  <w:num w:numId="2">
+    <w:abstractNumId w:val="0"/>
+  </w:num>
+</w:numbering>
 </file>
 
 <file path=word/styles.xml><?xml version="1.0" encoding="utf-8"?>
@@ -12693,6 +14758,46 @@
     <w:name w:val="Normal"/>
     <w:qFormat/>
   </w:style>
+  <w:style w:type="paragraph" w:styleId="Ttulo3">
+    <w:name w:val="heading 3"/>
+    <w:basedOn w:val="Normal"/>
+    <w:link w:val="Ttulo3Car"/>
+    <w:uiPriority w:val="9"/>
+    <w:qFormat/>
+    <w:rsid w:val="00F03DB3"/>
+    <w:pPr>
+      <w:spacing w:before="100" w:beforeAutospacing="1" w:after="100" w:afterAutospacing="1" w:line="240" w:lineRule="auto"/>
+      <w:outlineLvl w:val="2"/>
+    </w:pPr>
+    <w:rPr>
+      <w:rFonts w:ascii="Times New Roman" w:eastAsia="Times New Roman" w:hAnsi="Times New Roman" w:cs="Times New Roman"/>
+      <w:b/>
+      <w:bCs/>
+      <w:sz w:val="27"/>
+      <w:szCs w:val="27"/>
+      <w:lang w:eastAsia="es-CO"/>
+    </w:rPr>
+  </w:style>
+  <w:style w:type="paragraph" w:styleId="Ttulo4">
+    <w:name w:val="heading 4"/>
+    <w:basedOn w:val="Normal"/>
+    <w:link w:val="Ttulo4Car"/>
+    <w:uiPriority w:val="9"/>
+    <w:qFormat/>
+    <w:rsid w:val="00F03DB3"/>
+    <w:pPr>
+      <w:spacing w:before="100" w:beforeAutospacing="1" w:after="100" w:afterAutospacing="1" w:line="240" w:lineRule="auto"/>
+      <w:outlineLvl w:val="3"/>
+    </w:pPr>
+    <w:rPr>
+      <w:rFonts w:ascii="Times New Roman" w:eastAsia="Times New Roman" w:hAnsi="Times New Roman" w:cs="Times New Roman"/>
+      <w:b/>
+      <w:bCs/>
+      <w:sz w:val="24"/>
+      <w:szCs w:val="24"/>
+      <w:lang w:eastAsia="es-CO"/>
+    </w:rPr>
+  </w:style>
   <w:style w:type="character" w:default="1" w:styleId="Fuentedeprrafopredeter">
     <w:name w:val="Default Paragraph Font"/>
     <w:uiPriority w:val="1"/>
@@ -13029,7 +15134,1314 @@
       </w:tcPr>
     </w:tblStylePr>
   </w:style>
+  <w:style w:type="character" w:customStyle="1" w:styleId="Ttulo3Car">
+    <w:name w:val="Título 3 Car"/>
+    <w:basedOn w:val="Fuentedeprrafopredeter"/>
+    <w:link w:val="Ttulo3"/>
+    <w:uiPriority w:val="9"/>
+    <w:rsid w:val="00F03DB3"/>
+    <w:rPr>
+      <w:rFonts w:ascii="Times New Roman" w:eastAsia="Times New Roman" w:hAnsi="Times New Roman" w:cs="Times New Roman"/>
+      <w:b/>
+      <w:bCs/>
+      <w:sz w:val="27"/>
+      <w:szCs w:val="27"/>
+      <w:lang w:eastAsia="es-CO"/>
+    </w:rPr>
+  </w:style>
+  <w:style w:type="character" w:customStyle="1" w:styleId="Ttulo4Car">
+    <w:name w:val="Título 4 Car"/>
+    <w:basedOn w:val="Fuentedeprrafopredeter"/>
+    <w:link w:val="Ttulo4"/>
+    <w:uiPriority w:val="9"/>
+    <w:rsid w:val="00F03DB3"/>
+    <w:rPr>
+      <w:rFonts w:ascii="Times New Roman" w:eastAsia="Times New Roman" w:hAnsi="Times New Roman" w:cs="Times New Roman"/>
+      <w:b/>
+      <w:bCs/>
+      <w:sz w:val="24"/>
+      <w:szCs w:val="24"/>
+      <w:lang w:eastAsia="es-CO"/>
+    </w:rPr>
+  </w:style>
+  <w:style w:type="character" w:customStyle="1" w:styleId="apple-converted-space">
+    <w:name w:val="apple-converted-space"/>
+    <w:basedOn w:val="Fuentedeprrafopredeter"/>
+    <w:rsid w:val="00F03DB3"/>
+  </w:style>
+  <w:style w:type="character" w:customStyle="1" w:styleId="selectable">
+    <w:name w:val="selectable"/>
+    <w:basedOn w:val="Fuentedeprrafopredeter"/>
+    <w:rsid w:val="00F03DB3"/>
+  </w:style>
+  <w:style w:type="character" w:styleId="Hipervnculo">
+    <w:name w:val="Hyperlink"/>
+    <w:basedOn w:val="Fuentedeprrafopredeter"/>
+    <w:uiPriority w:val="99"/>
+    <w:unhideWhenUsed/>
+    <w:rsid w:val="00167FDA"/>
+    <w:rPr>
+      <w:color w:val="0563C1" w:themeColor="hyperlink"/>
+      <w:u w:val="single"/>
+    </w:rPr>
+  </w:style>
+  <w:style w:type="table" w:styleId="Tablanormal1">
+    <w:name w:val="Plain Table 1"/>
+    <w:basedOn w:val="Tablanormal"/>
+    <w:uiPriority w:val="41"/>
+    <w:rsid w:val="00D27EFB"/>
+    <w:pPr>
+      <w:spacing w:after="0" w:line="240" w:lineRule="auto"/>
+    </w:pPr>
+    <w:tblPr>
+      <w:tblStyleRowBandSize w:val="1"/>
+      <w:tblStyleColBandSize w:val="1"/>
+      <w:tblBorders>
+        <w:top w:val="single" w:sz="4" w:space="0" w:color="BFBFBF" w:themeColor="background1" w:themeShade="BF"/>
+        <w:left w:val="single" w:sz="4" w:space="0" w:color="BFBFBF" w:themeColor="background1" w:themeShade="BF"/>
+        <w:bottom w:val="single" w:sz="4" w:space="0" w:color="BFBFBF" w:themeColor="background1" w:themeShade="BF"/>
+        <w:right w:val="single" w:sz="4" w:space="0" w:color="BFBFBF" w:themeColor="background1" w:themeShade="BF"/>
+        <w:insideH w:val="single" w:sz="4" w:space="0" w:color="BFBFBF" w:themeColor="background1" w:themeShade="BF"/>
+        <w:insideV w:val="single" w:sz="4" w:space="0" w:color="BFBFBF" w:themeColor="background1" w:themeShade="BF"/>
+      </w:tblBorders>
+    </w:tblPr>
+    <w:tblStylePr w:type="firstRow">
+      <w:rPr>
+        <w:b/>
+        <w:bCs/>
+      </w:rPr>
+    </w:tblStylePr>
+    <w:tblStylePr w:type="lastRow">
+      <w:rPr>
+        <w:b/>
+        <w:bCs/>
+      </w:rPr>
+      <w:tblPr/>
+      <w:tcPr>
+        <w:tcBorders>
+          <w:top w:val="double" w:sz="4" w:space="0" w:color="BFBFBF" w:themeColor="background1" w:themeShade="BF"/>
+        </w:tcBorders>
+      </w:tcPr>
+    </w:tblStylePr>
+    <w:tblStylePr w:type="firstCol">
+      <w:rPr>
+        <w:b/>
+        <w:bCs/>
+      </w:rPr>
+    </w:tblStylePr>
+    <w:tblStylePr w:type="lastCol">
+      <w:rPr>
+        <w:b/>
+        <w:bCs/>
+      </w:rPr>
+    </w:tblStylePr>
+    <w:tblStylePr w:type="band1Vert">
+      <w:tblPr/>
+      <w:tcPr>
+        <w:shd w:val="clear" w:color="auto" w:fill="F2F2F2" w:themeFill="background1" w:themeFillShade="F2"/>
+      </w:tcPr>
+    </w:tblStylePr>
+    <w:tblStylePr w:type="band1Horz">
+      <w:tblPr/>
+      <w:tcPr>
+        <w:shd w:val="clear" w:color="auto" w:fill="F2F2F2" w:themeFill="background1" w:themeFillShade="F2"/>
+      </w:tcPr>
+    </w:tblStylePr>
+  </w:style>
 </w:styles>
+</file>
+
+<file path=word/charts/chart1.xml><?xml version="1.0" encoding="utf-8"?>
+<c:chartSpace xmlns:c="http://schemas.openxmlformats.org/drawingml/2006/chart" xmlns:a="http://schemas.openxmlformats.org/drawingml/2006/main" xmlns:r="http://schemas.openxmlformats.org/officeDocument/2006/relationships">
+  <c:date1904 val="0"/>
+  <c:lang val="es-ES"/>
+  <c:roundedCorners val="0"/>
+  <mc:AlternateContent xmlns:mc="http://schemas.openxmlformats.org/markup-compatibility/2006">
+    <mc:Choice xmlns:c14="http://schemas.microsoft.com/office/drawing/2007/8/2/chart" Requires="c14">
+      <c14:style val="102"/>
+    </mc:Choice>
+    <mc:Fallback>
+      <c:style val="2"/>
+    </mc:Fallback>
+  </mc:AlternateContent>
+  <c:chart>
+    <c:autoTitleDeleted val="1"/>
+    <c:plotArea>
+      <c:layout/>
+      <c:scatterChart>
+        <c:scatterStyle val="lineMarker"/>
+        <c:varyColors val="0"/>
+        <c:ser>
+          <c:idx val="0"/>
+          <c:order val="0"/>
+          <c:tx>
+            <c:strRef>
+              <c:f>Hoja1!$B$1</c:f>
+              <c:strCache>
+                <c:ptCount val="1"/>
+                <c:pt idx="0">
+                  <c:v>Valores Y</c:v>
+                </c:pt>
+              </c:strCache>
+            </c:strRef>
+          </c:tx>
+          <c:spPr>
+            <a:ln w="19050" cap="rnd">
+              <a:noFill/>
+              <a:round/>
+            </a:ln>
+            <a:effectLst/>
+          </c:spPr>
+          <c:marker>
+            <c:symbol val="circle"/>
+            <c:size val="5"/>
+            <c:spPr>
+              <a:solidFill>
+                <a:schemeClr val="accent1"/>
+              </a:solidFill>
+              <a:ln w="9525">
+                <a:solidFill>
+                  <a:schemeClr val="accent1"/>
+                </a:solidFill>
+              </a:ln>
+              <a:effectLst/>
+            </c:spPr>
+          </c:marker>
+          <c:dLbls>
+            <c:dLbl>
+              <c:idx val="0"/>
+              <c:tx>
+                <c:rich>
+                  <a:bodyPr/>
+                  <a:lstStyle/>
+                  <a:p>
+                    <a:r>
+                      <a:rPr lang="en-US"/>
+                      <a:t>Mercurio</a:t>
+                    </a:r>
+                  </a:p>
+                </c:rich>
+              </c:tx>
+              <c:dLblPos val="t"/>
+              <c:showLegendKey val="0"/>
+              <c:showVal val="1"/>
+              <c:showCatName val="0"/>
+              <c:showSerName val="0"/>
+              <c:showPercent val="0"/>
+              <c:showBubbleSize val="0"/>
+              <c:extLst>
+                <c:ext xmlns:c15="http://schemas.microsoft.com/office/drawing/2012/chart" uri="{CE6537A1-D6FC-4f65-9D91-7224C49458BB}"/>
+              </c:extLst>
+            </c:dLbl>
+            <c:dLbl>
+              <c:idx val="1"/>
+              <c:tx>
+                <c:rich>
+                  <a:bodyPr/>
+                  <a:lstStyle/>
+                  <a:p>
+                    <a:r>
+                      <a:rPr lang="en-US"/>
+                      <a:t>Venus</a:t>
+                    </a:r>
+                  </a:p>
+                </c:rich>
+              </c:tx>
+              <c:dLblPos val="t"/>
+              <c:showLegendKey val="0"/>
+              <c:showVal val="1"/>
+              <c:showCatName val="0"/>
+              <c:showSerName val="0"/>
+              <c:showPercent val="0"/>
+              <c:showBubbleSize val="0"/>
+              <c:extLst>
+                <c:ext xmlns:c15="http://schemas.microsoft.com/office/drawing/2012/chart" uri="{CE6537A1-D6FC-4f65-9D91-7224C49458BB}"/>
+              </c:extLst>
+            </c:dLbl>
+            <c:dLbl>
+              <c:idx val="2"/>
+              <c:tx>
+                <c:rich>
+                  <a:bodyPr/>
+                  <a:lstStyle/>
+                  <a:p>
+                    <a:r>
+                      <a:rPr lang="en-US"/>
+                      <a:t>Tierra</a:t>
+                    </a:r>
+                  </a:p>
+                </c:rich>
+              </c:tx>
+              <c:dLblPos val="t"/>
+              <c:showLegendKey val="0"/>
+              <c:showVal val="1"/>
+              <c:showCatName val="0"/>
+              <c:showSerName val="0"/>
+              <c:showPercent val="0"/>
+              <c:showBubbleSize val="0"/>
+              <c:extLst>
+                <c:ext xmlns:c15="http://schemas.microsoft.com/office/drawing/2012/chart" uri="{CE6537A1-D6FC-4f65-9D91-7224C49458BB}"/>
+              </c:extLst>
+            </c:dLbl>
+            <c:dLbl>
+              <c:idx val="3"/>
+              <c:tx>
+                <c:rich>
+                  <a:bodyPr/>
+                  <a:lstStyle/>
+                  <a:p>
+                    <a:r>
+                      <a:rPr lang="en-US"/>
+                      <a:t>Marte</a:t>
+                    </a:r>
+                  </a:p>
+                </c:rich>
+              </c:tx>
+              <c:dLblPos val="t"/>
+              <c:showLegendKey val="0"/>
+              <c:showVal val="1"/>
+              <c:showCatName val="0"/>
+              <c:showSerName val="0"/>
+              <c:showPercent val="0"/>
+              <c:showBubbleSize val="0"/>
+              <c:extLst>
+                <c:ext xmlns:c15="http://schemas.microsoft.com/office/drawing/2012/chart" uri="{CE6537A1-D6FC-4f65-9D91-7224C49458BB}"/>
+              </c:extLst>
+            </c:dLbl>
+            <c:dLbl>
+              <c:idx val="4"/>
+              <c:tx>
+                <c:rich>
+                  <a:bodyPr/>
+                  <a:lstStyle/>
+                  <a:p>
+                    <a:r>
+                      <a:rPr lang="en-US"/>
+                      <a:t>Jupiter</a:t>
+                    </a:r>
+                  </a:p>
+                </c:rich>
+              </c:tx>
+              <c:dLblPos val="t"/>
+              <c:showLegendKey val="0"/>
+              <c:showVal val="1"/>
+              <c:showCatName val="0"/>
+              <c:showSerName val="0"/>
+              <c:showPercent val="0"/>
+              <c:showBubbleSize val="0"/>
+              <c:extLst>
+                <c:ext xmlns:c15="http://schemas.microsoft.com/office/drawing/2012/chart" uri="{CE6537A1-D6FC-4f65-9D91-7224C49458BB}"/>
+              </c:extLst>
+            </c:dLbl>
+            <c:dLbl>
+              <c:idx val="5"/>
+              <c:tx>
+                <c:rich>
+                  <a:bodyPr/>
+                  <a:lstStyle/>
+                  <a:p>
+                    <a:r>
+                      <a:rPr lang="en-US"/>
+                      <a:t>Saturno</a:t>
+                    </a:r>
+                  </a:p>
+                </c:rich>
+              </c:tx>
+              <c:dLblPos val="t"/>
+              <c:showLegendKey val="0"/>
+              <c:showVal val="1"/>
+              <c:showCatName val="0"/>
+              <c:showSerName val="0"/>
+              <c:showPercent val="0"/>
+              <c:showBubbleSize val="0"/>
+              <c:extLst>
+                <c:ext xmlns:c15="http://schemas.microsoft.com/office/drawing/2012/chart" uri="{CE6537A1-D6FC-4f65-9D91-7224C49458BB}"/>
+              </c:extLst>
+            </c:dLbl>
+            <c:spPr>
+              <a:noFill/>
+              <a:ln>
+                <a:noFill/>
+              </a:ln>
+              <a:effectLst/>
+            </c:spPr>
+            <c:txPr>
+              <a:bodyPr rot="0" spcFirstLastPara="1" vertOverflow="ellipsis" vert="horz" wrap="square" lIns="38100" tIns="19050" rIns="38100" bIns="19050" anchor="ctr" anchorCtr="1">
+                <a:spAutoFit/>
+              </a:bodyPr>
+              <a:lstStyle/>
+              <a:p>
+                <a:pPr>
+                  <a:defRPr sz="900" b="0" i="0" u="none" strike="noStrike" kern="1200" baseline="0">
+                    <a:solidFill>
+                      <a:schemeClr val="tx1">
+                        <a:lumMod val="75000"/>
+                        <a:lumOff val="25000"/>
+                      </a:schemeClr>
+                    </a:solidFill>
+                    <a:latin typeface="+mn-lt"/>
+                    <a:ea typeface="+mn-ea"/>
+                    <a:cs typeface="+mn-cs"/>
+                  </a:defRPr>
+                </a:pPr>
+                <a:endParaRPr lang="es-CO"/>
+              </a:p>
+            </c:txPr>
+            <c:dLblPos val="t"/>
+            <c:showLegendKey val="0"/>
+            <c:showVal val="1"/>
+            <c:showCatName val="0"/>
+            <c:showSerName val="0"/>
+            <c:showPercent val="0"/>
+            <c:showBubbleSize val="0"/>
+            <c:showLeaderLines val="0"/>
+            <c:extLst>
+              <c:ext xmlns:c15="http://schemas.microsoft.com/office/drawing/2012/chart" uri="{CE6537A1-D6FC-4f65-9D91-7224C49458BB}">
+                <c15:showLeaderLines val="1"/>
+                <c15:leaderLines>
+                  <c:spPr>
+                    <a:ln w="9525" cap="flat" cmpd="sng" algn="ctr">
+                      <a:solidFill>
+                        <a:schemeClr val="tx1">
+                          <a:lumMod val="35000"/>
+                          <a:lumOff val="65000"/>
+                        </a:schemeClr>
+                      </a:solidFill>
+                      <a:round/>
+                    </a:ln>
+                    <a:effectLst/>
+                  </c:spPr>
+                </c15:leaderLines>
+              </c:ext>
+            </c:extLst>
+          </c:dLbls>
+          <c:trendline>
+            <c:spPr>
+              <a:ln w="19050" cap="rnd">
+                <a:solidFill>
+                  <a:schemeClr val="accent1"/>
+                </a:solidFill>
+                <a:prstDash val="sysDot"/>
+              </a:ln>
+              <a:effectLst/>
+            </c:spPr>
+            <c:trendlineType val="linear"/>
+            <c:dispRSqr val="0"/>
+            <c:dispEq val="0"/>
+          </c:trendline>
+          <c:trendline>
+            <c:spPr>
+              <a:ln w="19050" cap="rnd">
+                <a:solidFill>
+                  <a:schemeClr val="accent1"/>
+                </a:solidFill>
+                <a:prstDash val="sysDot"/>
+              </a:ln>
+              <a:effectLst/>
+            </c:spPr>
+            <c:trendlineType val="linear"/>
+            <c:dispRSqr val="0"/>
+            <c:dispEq val="0"/>
+          </c:trendline>
+          <c:xVal>
+            <c:numRef>
+              <c:f>Hoja1!$A$2:$A$7</c:f>
+              <c:numCache>
+                <c:formatCode>General</c:formatCode>
+                <c:ptCount val="6"/>
+                <c:pt idx="0">
+                  <c:v>-0.94899999999999995</c:v>
+                </c:pt>
+                <c:pt idx="1">
+                  <c:v>-0.32400000000000001</c:v>
+                </c:pt>
+                <c:pt idx="2">
+                  <c:v>0</c:v>
+                </c:pt>
+                <c:pt idx="3">
+                  <c:v>0.42099999999999999</c:v>
+                </c:pt>
+                <c:pt idx="4">
+                  <c:v>1.649</c:v>
+                </c:pt>
+                <c:pt idx="5">
+                  <c:v>2.2559999999999998</c:v>
+                </c:pt>
+              </c:numCache>
+            </c:numRef>
+          </c:xVal>
+          <c:yVal>
+            <c:numRef>
+              <c:f>Hoja1!$B$2:$B$7</c:f>
+              <c:numCache>
+                <c:formatCode>General</c:formatCode>
+                <c:ptCount val="6"/>
+                <c:pt idx="0">
+                  <c:v>-1.423</c:v>
+                </c:pt>
+                <c:pt idx="1">
+                  <c:v>-0.48599999999999999</c:v>
+                </c:pt>
+                <c:pt idx="2">
+                  <c:v>0</c:v>
+                </c:pt>
+                <c:pt idx="3">
+                  <c:v>0.63200000000000001</c:v>
+                </c:pt>
+                <c:pt idx="4">
+                  <c:v>2.4729999999999999</c:v>
+                </c:pt>
+                <c:pt idx="5">
+                  <c:v>3.383</c:v>
+                </c:pt>
+              </c:numCache>
+            </c:numRef>
+          </c:yVal>
+          <c:smooth val="0"/>
+        </c:ser>
+        <c:dLbls>
+          <c:dLblPos val="t"/>
+          <c:showLegendKey val="0"/>
+          <c:showVal val="1"/>
+          <c:showCatName val="0"/>
+          <c:showSerName val="0"/>
+          <c:showPercent val="0"/>
+          <c:showBubbleSize val="0"/>
+        </c:dLbls>
+        <c:axId val="372950864"/>
+        <c:axId val="372946944"/>
+      </c:scatterChart>
+      <c:valAx>
+        <c:axId val="372950864"/>
+        <c:scaling>
+          <c:orientation val="minMax"/>
+        </c:scaling>
+        <c:delete val="0"/>
+        <c:axPos val="b"/>
+        <c:majorGridlines>
+          <c:spPr>
+            <a:ln w="9525" cap="flat" cmpd="sng" algn="ctr">
+              <a:solidFill>
+                <a:schemeClr val="tx1">
+                  <a:lumMod val="15000"/>
+                  <a:lumOff val="85000"/>
+                </a:schemeClr>
+              </a:solidFill>
+              <a:round/>
+            </a:ln>
+            <a:effectLst/>
+          </c:spPr>
+        </c:majorGridlines>
+        <c:title>
+          <c:tx>
+            <c:rich>
+              <a:bodyPr rot="0" spcFirstLastPara="1" vertOverflow="ellipsis" vert="horz" wrap="square" anchor="ctr" anchorCtr="1"/>
+              <a:lstStyle/>
+              <a:p>
+                <a:pPr>
+                  <a:defRPr sz="1000" b="0" i="0" u="none" strike="noStrike" kern="1200" baseline="0">
+                    <a:solidFill>
+                      <a:schemeClr val="tx1">
+                        <a:lumMod val="65000"/>
+                        <a:lumOff val="35000"/>
+                      </a:schemeClr>
+                    </a:solidFill>
+                    <a:latin typeface="+mn-lt"/>
+                    <a:ea typeface="+mn-ea"/>
+                    <a:cs typeface="+mn-cs"/>
+                  </a:defRPr>
+                </a:pPr>
+                <a:r>
+                  <a:rPr lang="es-CO"/>
+                  <a:t>Distancia media al sol (Ln(x))</a:t>
+                </a:r>
+              </a:p>
+            </c:rich>
+          </c:tx>
+          <c:overlay val="0"/>
+          <c:spPr>
+            <a:noFill/>
+            <a:ln>
+              <a:noFill/>
+            </a:ln>
+            <a:effectLst/>
+          </c:spPr>
+          <c:txPr>
+            <a:bodyPr rot="0" spcFirstLastPara="1" vertOverflow="ellipsis" vert="horz" wrap="square" anchor="ctr" anchorCtr="1"/>
+            <a:lstStyle/>
+            <a:p>
+              <a:pPr>
+                <a:defRPr sz="1000" b="0" i="0" u="none" strike="noStrike" kern="1200" baseline="0">
+                  <a:solidFill>
+                    <a:schemeClr val="tx1">
+                      <a:lumMod val="65000"/>
+                      <a:lumOff val="35000"/>
+                    </a:schemeClr>
+                  </a:solidFill>
+                  <a:latin typeface="+mn-lt"/>
+                  <a:ea typeface="+mn-ea"/>
+                  <a:cs typeface="+mn-cs"/>
+                </a:defRPr>
+              </a:pPr>
+              <a:endParaRPr lang="es-CO"/>
+            </a:p>
+          </c:txPr>
+        </c:title>
+        <c:numFmt formatCode="General" sourceLinked="1"/>
+        <c:majorTickMark val="out"/>
+        <c:minorTickMark val="none"/>
+        <c:tickLblPos val="nextTo"/>
+        <c:spPr>
+          <a:noFill/>
+          <a:ln w="9525" cap="flat" cmpd="sng" algn="ctr">
+            <a:solidFill>
+              <a:schemeClr val="tx1">
+                <a:lumMod val="25000"/>
+                <a:lumOff val="75000"/>
+              </a:schemeClr>
+            </a:solidFill>
+            <a:round/>
+          </a:ln>
+          <a:effectLst/>
+        </c:spPr>
+        <c:txPr>
+          <a:bodyPr rot="-60000000" spcFirstLastPara="1" vertOverflow="ellipsis" vert="horz" wrap="square" anchor="ctr" anchorCtr="1"/>
+          <a:lstStyle/>
+          <a:p>
+            <a:pPr>
+              <a:defRPr sz="900" b="0" i="0" u="none" strike="noStrike" kern="1200" baseline="0">
+                <a:solidFill>
+                  <a:schemeClr val="tx1">
+                    <a:lumMod val="65000"/>
+                    <a:lumOff val="35000"/>
+                  </a:schemeClr>
+                </a:solidFill>
+                <a:latin typeface="+mn-lt"/>
+                <a:ea typeface="+mn-ea"/>
+                <a:cs typeface="+mn-cs"/>
+              </a:defRPr>
+            </a:pPr>
+            <a:endParaRPr lang="es-CO"/>
+          </a:p>
+        </c:txPr>
+        <c:crossAx val="372946944"/>
+        <c:crosses val="autoZero"/>
+        <c:crossBetween val="midCat"/>
+      </c:valAx>
+      <c:valAx>
+        <c:axId val="372946944"/>
+        <c:scaling>
+          <c:orientation val="minMax"/>
+        </c:scaling>
+        <c:delete val="0"/>
+        <c:axPos val="l"/>
+        <c:majorGridlines>
+          <c:spPr>
+            <a:ln w="9525" cap="flat" cmpd="sng" algn="ctr">
+              <a:solidFill>
+                <a:schemeClr val="tx1">
+                  <a:lumMod val="15000"/>
+                  <a:lumOff val="85000"/>
+                </a:schemeClr>
+              </a:solidFill>
+              <a:round/>
+            </a:ln>
+            <a:effectLst/>
+          </c:spPr>
+        </c:majorGridlines>
+        <c:title>
+          <c:tx>
+            <c:rich>
+              <a:bodyPr rot="-5400000" spcFirstLastPara="1" vertOverflow="ellipsis" vert="horz" wrap="square" anchor="ctr" anchorCtr="1"/>
+              <a:lstStyle/>
+              <a:p>
+                <a:pPr>
+                  <a:defRPr sz="1000" b="0" i="0" u="none" strike="noStrike" kern="1200" baseline="0">
+                    <a:solidFill>
+                      <a:schemeClr val="tx1">
+                        <a:lumMod val="65000"/>
+                        <a:lumOff val="35000"/>
+                      </a:schemeClr>
+                    </a:solidFill>
+                    <a:latin typeface="+mn-lt"/>
+                    <a:ea typeface="+mn-ea"/>
+                    <a:cs typeface="+mn-cs"/>
+                  </a:defRPr>
+                </a:pPr>
+                <a:r>
+                  <a:rPr lang="es-CO"/>
+                  <a:t>Periodo (Ln(y))</a:t>
+                </a:r>
+              </a:p>
+            </c:rich>
+          </c:tx>
+          <c:overlay val="0"/>
+          <c:spPr>
+            <a:noFill/>
+            <a:ln>
+              <a:noFill/>
+            </a:ln>
+            <a:effectLst/>
+          </c:spPr>
+          <c:txPr>
+            <a:bodyPr rot="-5400000" spcFirstLastPara="1" vertOverflow="ellipsis" vert="horz" wrap="square" anchor="ctr" anchorCtr="1"/>
+            <a:lstStyle/>
+            <a:p>
+              <a:pPr>
+                <a:defRPr sz="1000" b="0" i="0" u="none" strike="noStrike" kern="1200" baseline="0">
+                  <a:solidFill>
+                    <a:schemeClr val="tx1">
+                      <a:lumMod val="65000"/>
+                      <a:lumOff val="35000"/>
+                    </a:schemeClr>
+                  </a:solidFill>
+                  <a:latin typeface="+mn-lt"/>
+                  <a:ea typeface="+mn-ea"/>
+                  <a:cs typeface="+mn-cs"/>
+                </a:defRPr>
+              </a:pPr>
+              <a:endParaRPr lang="es-CO"/>
+            </a:p>
+          </c:txPr>
+        </c:title>
+        <c:numFmt formatCode="General" sourceLinked="1"/>
+        <c:majorTickMark val="out"/>
+        <c:minorTickMark val="none"/>
+        <c:tickLblPos val="nextTo"/>
+        <c:spPr>
+          <a:noFill/>
+          <a:ln w="9525" cap="flat" cmpd="sng" algn="ctr">
+            <a:solidFill>
+              <a:schemeClr val="tx1">
+                <a:lumMod val="25000"/>
+                <a:lumOff val="75000"/>
+              </a:schemeClr>
+            </a:solidFill>
+            <a:round/>
+          </a:ln>
+          <a:effectLst/>
+        </c:spPr>
+        <c:txPr>
+          <a:bodyPr rot="-60000000" spcFirstLastPara="1" vertOverflow="ellipsis" vert="horz" wrap="square" anchor="ctr" anchorCtr="1"/>
+          <a:lstStyle/>
+          <a:p>
+            <a:pPr>
+              <a:defRPr sz="900" b="0" i="0" u="none" strike="noStrike" kern="1200" baseline="0">
+                <a:solidFill>
+                  <a:schemeClr val="tx1">
+                    <a:lumMod val="65000"/>
+                    <a:lumOff val="35000"/>
+                  </a:schemeClr>
+                </a:solidFill>
+                <a:latin typeface="+mn-lt"/>
+                <a:ea typeface="+mn-ea"/>
+                <a:cs typeface="+mn-cs"/>
+              </a:defRPr>
+            </a:pPr>
+            <a:endParaRPr lang="es-CO"/>
+          </a:p>
+        </c:txPr>
+        <c:crossAx val="372950864"/>
+        <c:crosses val="autoZero"/>
+        <c:crossBetween val="midCat"/>
+      </c:valAx>
+      <c:spPr>
+        <a:noFill/>
+        <a:ln>
+          <a:noFill/>
+        </a:ln>
+        <a:effectLst/>
+      </c:spPr>
+    </c:plotArea>
+    <c:plotVisOnly val="1"/>
+    <c:dispBlanksAs val="gap"/>
+    <c:showDLblsOverMax val="0"/>
+  </c:chart>
+  <c:spPr>
+    <a:solidFill>
+      <a:schemeClr val="bg1"/>
+    </a:solidFill>
+    <a:ln w="9525" cap="flat" cmpd="sng" algn="ctr">
+      <a:solidFill>
+        <a:schemeClr val="tx1">
+          <a:lumMod val="15000"/>
+          <a:lumOff val="85000"/>
+        </a:schemeClr>
+      </a:solidFill>
+      <a:round/>
+    </a:ln>
+    <a:effectLst/>
+  </c:spPr>
+  <c:txPr>
+    <a:bodyPr/>
+    <a:lstStyle/>
+    <a:p>
+      <a:pPr>
+        <a:defRPr/>
+      </a:pPr>
+      <a:endParaRPr lang="es-CO"/>
+    </a:p>
+  </c:txPr>
+  <c:externalData r:id="rId3">
+    <c:autoUpdate val="0"/>
+  </c:externalData>
+</c:chartSpace>
+</file>
+
+<file path=word/charts/colors1.xml><?xml version="1.0" encoding="utf-8"?>
+<cs:colorStyle xmlns:cs="http://schemas.microsoft.com/office/drawing/2012/chartStyle" xmlns:a="http://schemas.openxmlformats.org/drawingml/2006/main" meth="cycle" id="10">
+  <a:schemeClr val="accent1"/>
+  <a:schemeClr val="accent2"/>
+  <a:schemeClr val="accent3"/>
+  <a:schemeClr val="accent4"/>
+  <a:schemeClr val="accent5"/>
+  <a:schemeClr val="accent6"/>
+  <cs:variation/>
+  <cs:variation>
+    <a:lumMod val="60000"/>
+  </cs:variation>
+  <cs:variation>
+    <a:lumMod val="80000"/>
+    <a:lumOff val="20000"/>
+  </cs:variation>
+  <cs:variation>
+    <a:lumMod val="80000"/>
+  </cs:variation>
+  <cs:variation>
+    <a:lumMod val="60000"/>
+    <a:lumOff val="40000"/>
+  </cs:variation>
+  <cs:variation>
+    <a:lumMod val="50000"/>
+  </cs:variation>
+  <cs:variation>
+    <a:lumMod val="70000"/>
+    <a:lumOff val="30000"/>
+  </cs:variation>
+  <cs:variation>
+    <a:lumMod val="70000"/>
+  </cs:variation>
+  <cs:variation>
+    <a:lumMod val="50000"/>
+    <a:lumOff val="50000"/>
+  </cs:variation>
+</cs:colorStyle>
+</file>
+
+<file path=word/charts/style1.xml><?xml version="1.0" encoding="utf-8"?>
+<cs:chartStyle xmlns:cs="http://schemas.microsoft.com/office/drawing/2012/chartStyle" xmlns:a="http://schemas.openxmlformats.org/drawingml/2006/main" id="240">
+  <cs:axisTitle>
+    <cs:lnRef idx="0"/>
+    <cs:fillRef idx="0"/>
+    <cs:effectRef idx="0"/>
+    <cs:fontRef idx="minor">
+      <a:schemeClr val="tx1">
+        <a:lumMod val="65000"/>
+        <a:lumOff val="35000"/>
+      </a:schemeClr>
+    </cs:fontRef>
+    <cs:defRPr sz="1000" kern="1200"/>
+  </cs:axisTitle>
+  <cs:categoryAxis>
+    <cs:lnRef idx="0"/>
+    <cs:fillRef idx="0"/>
+    <cs:effectRef idx="0"/>
+    <cs:fontRef idx="minor">
+      <a:schemeClr val="tx1">
+        <a:lumMod val="65000"/>
+        <a:lumOff val="35000"/>
+      </a:schemeClr>
+    </cs:fontRef>
+    <cs:spPr>
+      <a:ln w="9525" cap="flat" cmpd="sng" algn="ctr">
+        <a:solidFill>
+          <a:schemeClr val="tx1">
+            <a:lumMod val="25000"/>
+            <a:lumOff val="75000"/>
+          </a:schemeClr>
+        </a:solidFill>
+        <a:round/>
+      </a:ln>
+    </cs:spPr>
+    <cs:defRPr sz="900" kern="1200"/>
+  </cs:categoryAxis>
+  <cs:chartArea mods="allowNoFillOverride allowNoLineOverride">
+    <cs:lnRef idx="0"/>
+    <cs:fillRef idx="0"/>
+    <cs:effectRef idx="0"/>
+    <cs:fontRef idx="minor">
+      <a:schemeClr val="tx1"/>
+    </cs:fontRef>
+    <cs:spPr>
+      <a:solidFill>
+        <a:schemeClr val="bg1"/>
+      </a:solidFill>
+      <a:ln w="9525" cap="flat" cmpd="sng" algn="ctr">
+        <a:solidFill>
+          <a:schemeClr val="tx1">
+            <a:lumMod val="15000"/>
+            <a:lumOff val="85000"/>
+          </a:schemeClr>
+        </a:solidFill>
+        <a:round/>
+      </a:ln>
+    </cs:spPr>
+    <cs:defRPr sz="1000" kern="1200"/>
+  </cs:chartArea>
+  <cs:dataLabel>
+    <cs:lnRef idx="0"/>
+    <cs:fillRef idx="0"/>
+    <cs:effectRef idx="0"/>
+    <cs:fontRef idx="minor">
+      <a:schemeClr val="tx1">
+        <a:lumMod val="75000"/>
+        <a:lumOff val="25000"/>
+      </a:schemeClr>
+    </cs:fontRef>
+    <cs:defRPr sz="900" kern="1200"/>
+  </cs:dataLabel>
+  <cs:dataLabelCallout>
+    <cs:lnRef idx="0"/>
+    <cs:fillRef idx="0"/>
+    <cs:effectRef idx="0"/>
+    <cs:fontRef idx="minor">
+      <a:schemeClr val="dk1">
+        <a:lumMod val="65000"/>
+        <a:lumOff val="35000"/>
+      </a:schemeClr>
+    </cs:fontRef>
+    <cs:spPr>
+      <a:solidFill>
+        <a:schemeClr val="lt1"/>
+      </a:solidFill>
+      <a:ln>
+        <a:solidFill>
+          <a:schemeClr val="dk1">
+            <a:lumMod val="25000"/>
+            <a:lumOff val="75000"/>
+          </a:schemeClr>
+        </a:solidFill>
+      </a:ln>
+    </cs:spPr>
+    <cs:defRPr sz="900" kern="1200"/>
+    <cs:bodyPr rot="0" spcFirstLastPara="1" vertOverflow="clip" horzOverflow="clip" vert="horz" wrap="square" lIns="36576" tIns="18288" rIns="36576" bIns="18288" anchor="ctr" anchorCtr="1">
+      <a:spAutoFit/>
+    </cs:bodyPr>
+  </cs:dataLabelCallout>
+  <cs:dataPoint>
+    <cs:lnRef idx="0"/>
+    <cs:fillRef idx="1">
+      <cs:styleClr val="auto"/>
+    </cs:fillRef>
+    <cs:effectRef idx="0"/>
+    <cs:fontRef idx="minor">
+      <a:schemeClr val="tx1"/>
+    </cs:fontRef>
+  </cs:dataPoint>
+  <cs:dataPoint3D>
+    <cs:lnRef idx="0"/>
+    <cs:fillRef idx="1">
+      <cs:styleClr val="auto"/>
+    </cs:fillRef>
+    <cs:effectRef idx="0"/>
+    <cs:fontRef idx="minor">
+      <a:schemeClr val="tx1"/>
+    </cs:fontRef>
+  </cs:dataPoint3D>
+  <cs:dataPointLine>
+    <cs:lnRef idx="0">
+      <cs:styleClr val="auto"/>
+    </cs:lnRef>
+    <cs:fillRef idx="1"/>
+    <cs:effectRef idx="0"/>
+    <cs:fontRef idx="minor">
+      <a:schemeClr val="tx1"/>
+    </cs:fontRef>
+    <cs:spPr>
+      <a:ln w="19050" cap="rnd">
+        <a:solidFill>
+          <a:schemeClr val="phClr"/>
+        </a:solidFill>
+        <a:round/>
+      </a:ln>
+    </cs:spPr>
+  </cs:dataPointLine>
+  <cs:dataPointMarker>
+    <cs:lnRef idx="0">
+      <cs:styleClr val="auto"/>
+    </cs:lnRef>
+    <cs:fillRef idx="1">
+      <cs:styleClr val="auto"/>
+    </cs:fillRef>
+    <cs:effectRef idx="0"/>
+    <cs:fontRef idx="minor">
+      <a:schemeClr val="tx1"/>
+    </cs:fontRef>
+    <cs:spPr>
+      <a:ln w="9525">
+        <a:solidFill>
+          <a:schemeClr val="phClr"/>
+        </a:solidFill>
+      </a:ln>
+    </cs:spPr>
+  </cs:dataPointMarker>
+  <cs:dataPointMarkerLayout symbol="circle" size="5"/>
+  <cs:dataPointWireframe>
+    <cs:lnRef idx="0">
+      <cs:styleClr val="auto"/>
+    </cs:lnRef>
+    <cs:fillRef idx="0"/>
+    <cs:effectRef idx="0"/>
+    <cs:fontRef idx="minor">
+      <a:schemeClr val="dk1"/>
+    </cs:fontRef>
+    <cs:spPr>
+      <a:ln w="9525" cap="rnd">
+        <a:solidFill>
+          <a:schemeClr val="phClr"/>
+        </a:solidFill>
+        <a:round/>
+      </a:ln>
+    </cs:spPr>
+  </cs:dataPointWireframe>
+  <cs:dataTable>
+    <cs:lnRef idx="0"/>
+    <cs:fillRef idx="0"/>
+    <cs:effectRef idx="0"/>
+    <cs:fontRef idx="minor">
+      <a:schemeClr val="tx1">
+        <a:lumMod val="65000"/>
+        <a:lumOff val="35000"/>
+      </a:schemeClr>
+    </cs:fontRef>
+    <cs:spPr>
+      <a:noFill/>
+      <a:ln w="9525" cap="flat" cmpd="sng" algn="ctr">
+        <a:solidFill>
+          <a:schemeClr val="tx1">
+            <a:lumMod val="15000"/>
+            <a:lumOff val="85000"/>
+          </a:schemeClr>
+        </a:solidFill>
+        <a:round/>
+      </a:ln>
+    </cs:spPr>
+    <cs:defRPr sz="900" kern="1200"/>
+  </cs:dataTable>
+  <cs:downBar>
+    <cs:lnRef idx="0"/>
+    <cs:fillRef idx="0"/>
+    <cs:effectRef idx="0"/>
+    <cs:fontRef idx="minor">
+      <a:schemeClr val="tx1"/>
+    </cs:fontRef>
+    <cs:spPr>
+      <a:solidFill>
+        <a:schemeClr val="dk1">
+          <a:lumMod val="75000"/>
+          <a:lumOff val="25000"/>
+        </a:schemeClr>
+      </a:solidFill>
+      <a:ln w="9525" cap="flat" cmpd="sng" algn="ctr">
+        <a:solidFill>
+          <a:schemeClr val="tx1">
+            <a:lumMod val="65000"/>
+            <a:lumOff val="35000"/>
+          </a:schemeClr>
+        </a:solidFill>
+        <a:round/>
+      </a:ln>
+    </cs:spPr>
+  </cs:downBar>
+  <cs:dropLine>
+    <cs:lnRef idx="0"/>
+    <cs:fillRef idx="0"/>
+    <cs:effectRef idx="0"/>
+    <cs:fontRef idx="minor">
+      <a:schemeClr val="tx1"/>
+    </cs:fontRef>
+    <cs:spPr>
+      <a:ln w="9525" cap="flat" cmpd="sng" algn="ctr">
+        <a:solidFill>
+          <a:schemeClr val="tx1">
+            <a:lumMod val="35000"/>
+            <a:lumOff val="65000"/>
+          </a:schemeClr>
+        </a:solidFill>
+        <a:round/>
+      </a:ln>
+    </cs:spPr>
+  </cs:dropLine>
+  <cs:errorBar>
+    <cs:lnRef idx="0"/>
+    <cs:fillRef idx="0"/>
+    <cs:effectRef idx="0"/>
+    <cs:fontRef idx="minor">
+      <a:schemeClr val="tx1"/>
+    </cs:fontRef>
+    <cs:spPr>
+      <a:ln w="9525" cap="flat" cmpd="sng" algn="ctr">
+        <a:solidFill>
+          <a:schemeClr val="tx1">
+            <a:lumMod val="65000"/>
+            <a:lumOff val="35000"/>
+          </a:schemeClr>
+        </a:solidFill>
+        <a:round/>
+      </a:ln>
+    </cs:spPr>
+  </cs:errorBar>
+  <cs:floor>
+    <cs:lnRef idx="0"/>
+    <cs:fillRef idx="0"/>
+    <cs:effectRef idx="0"/>
+    <cs:fontRef idx="minor">
+      <a:schemeClr val="tx1"/>
+    </cs:fontRef>
+    <cs:spPr>
+      <a:noFill/>
+      <a:ln>
+        <a:noFill/>
+      </a:ln>
+    </cs:spPr>
+  </cs:floor>
+  <cs:gridlineMajor>
+    <cs:lnRef idx="0"/>
+    <cs:fillRef idx="0"/>
+    <cs:effectRef idx="0"/>
+    <cs:fontRef idx="minor">
+      <a:schemeClr val="tx1"/>
+    </cs:fontRef>
+    <cs:spPr>
+      <a:ln w="9525" cap="flat" cmpd="sng" algn="ctr">
+        <a:solidFill>
+          <a:schemeClr val="tx1">
+            <a:lumMod val="15000"/>
+            <a:lumOff val="85000"/>
+          </a:schemeClr>
+        </a:solidFill>
+        <a:round/>
+      </a:ln>
+    </cs:spPr>
+  </cs:gridlineMajor>
+  <cs:gridlineMinor>
+    <cs:lnRef idx="0"/>
+    <cs:fillRef idx="0"/>
+    <cs:effectRef idx="0"/>
+    <cs:fontRef idx="minor">
+      <a:schemeClr val="tx1"/>
+    </cs:fontRef>
+    <cs:spPr>
+      <a:ln w="9525" cap="flat" cmpd="sng" algn="ctr">
+        <a:solidFill>
+          <a:schemeClr val="tx1">
+            <a:lumMod val="5000"/>
+            <a:lumOff val="95000"/>
+          </a:schemeClr>
+        </a:solidFill>
+        <a:round/>
+      </a:ln>
+    </cs:spPr>
+  </cs:gridlineMinor>
+  <cs:hiLoLine>
+    <cs:lnRef idx="0"/>
+    <cs:fillRef idx="0"/>
+    <cs:effectRef idx="0"/>
+    <cs:fontRef idx="minor">
+      <a:schemeClr val="tx1"/>
+    </cs:fontRef>
+    <cs:spPr>
+      <a:ln w="9525" cap="flat" cmpd="sng" algn="ctr">
+        <a:solidFill>
+          <a:schemeClr val="tx1">
+            <a:lumMod val="50000"/>
+            <a:lumOff val="50000"/>
+          </a:schemeClr>
+        </a:solidFill>
+        <a:round/>
+      </a:ln>
+    </cs:spPr>
+  </cs:hiLoLine>
+  <cs:leaderLine>
+    <cs:lnRef idx="0"/>
+    <cs:fillRef idx="0"/>
+    <cs:effectRef idx="0"/>
+    <cs:fontRef idx="minor">
+      <a:schemeClr val="tx1"/>
+    </cs:fontRef>
+    <cs:spPr>
+      <a:ln w="9525" cap="flat" cmpd="sng" algn="ctr">
+        <a:solidFill>
+          <a:schemeClr val="tx1">
+            <a:lumMod val="35000"/>
+            <a:lumOff val="65000"/>
+          </a:schemeClr>
+        </a:solidFill>
+        <a:round/>
+      </a:ln>
+    </cs:spPr>
+  </cs:leaderLine>
+  <cs:legend>
+    <cs:lnRef idx="0"/>
+    <cs:fillRef idx="0"/>
+    <cs:effectRef idx="0"/>
+    <cs:fontRef idx="minor">
+      <a:schemeClr val="tx1">
+        <a:lumMod val="65000"/>
+        <a:lumOff val="35000"/>
+      </a:schemeClr>
+    </cs:fontRef>
+    <cs:defRPr sz="900" kern="1200"/>
+  </cs:legend>
+  <cs:plotArea mods="allowNoFillOverride allowNoLineOverride">
+    <cs:lnRef idx="0"/>
+    <cs:fillRef idx="0"/>
+    <cs:effectRef idx="0"/>
+    <cs:fontRef idx="minor">
+      <a:schemeClr val="tx1"/>
+    </cs:fontRef>
+  </cs:plotArea>
+  <cs:plotArea3D mods="allowNoFillOverride allowNoLineOverride">
+    <cs:lnRef idx="0"/>
+    <cs:fillRef idx="0"/>
+    <cs:effectRef idx="0"/>
+    <cs:fontRef idx="minor">
+      <a:schemeClr val="tx1"/>
+    </cs:fontRef>
+  </cs:plotArea3D>
+  <cs:seriesAxis>
+    <cs:lnRef idx="0"/>
+    <cs:fillRef idx="0"/>
+    <cs:effectRef idx="0"/>
+    <cs:fontRef idx="minor">
+      <a:schemeClr val="tx1">
+        <a:lumMod val="65000"/>
+        <a:lumOff val="35000"/>
+      </a:schemeClr>
+    </cs:fontRef>
+    <cs:defRPr sz="900" kern="1200"/>
+  </cs:seriesAxis>
+  <cs:seriesLine>
+    <cs:lnRef idx="0"/>
+    <cs:fillRef idx="0"/>
+    <cs:effectRef idx="0"/>
+    <cs:fontRef idx="minor">
+      <a:schemeClr val="tx1"/>
+    </cs:fontRef>
+    <cs:spPr>
+      <a:ln w="9525" cap="flat" cmpd="sng" algn="ctr">
+        <a:solidFill>
+          <a:schemeClr val="tx1">
+            <a:lumMod val="35000"/>
+            <a:lumOff val="65000"/>
+          </a:schemeClr>
+        </a:solidFill>
+        <a:round/>
+      </a:ln>
+    </cs:spPr>
+  </cs:seriesLine>
+  <cs:title>
+    <cs:lnRef idx="0"/>
+    <cs:fillRef idx="0"/>
+    <cs:effectRef idx="0"/>
+    <cs:fontRef idx="minor">
+      <a:schemeClr val="tx1">
+        <a:lumMod val="65000"/>
+        <a:lumOff val="35000"/>
+      </a:schemeClr>
+    </cs:fontRef>
+    <cs:defRPr sz="1400" b="0" kern="1200" spc="0" baseline="0"/>
+  </cs:title>
+  <cs:trendline>
+    <cs:lnRef idx="0">
+      <cs:styleClr val="auto"/>
+    </cs:lnRef>
+    <cs:fillRef idx="0"/>
+    <cs:effectRef idx="0"/>
+    <cs:fontRef idx="minor">
+      <a:schemeClr val="tx1"/>
+    </cs:fontRef>
+    <cs:spPr>
+      <a:ln w="19050" cap="rnd">
+        <a:solidFill>
+          <a:schemeClr val="phClr"/>
+        </a:solidFill>
+        <a:prstDash val="sysDot"/>
+      </a:ln>
+    </cs:spPr>
+  </cs:trendline>
+  <cs:trendlineLabel>
+    <cs:lnRef idx="0"/>
+    <cs:fillRef idx="0"/>
+    <cs:effectRef idx="0"/>
+    <cs:fontRef idx="minor">
+      <a:schemeClr val="tx1">
+        <a:lumMod val="65000"/>
+        <a:lumOff val="35000"/>
+      </a:schemeClr>
+    </cs:fontRef>
+    <cs:defRPr sz="900" kern="1200"/>
+  </cs:trendlineLabel>
+  <cs:upBar>
+    <cs:lnRef idx="0"/>
+    <cs:fillRef idx="0"/>
+    <cs:effectRef idx="0"/>
+    <cs:fontRef idx="minor">
+      <a:schemeClr val="tx1"/>
+    </cs:fontRef>
+    <cs:spPr>
+      <a:solidFill>
+        <a:schemeClr val="lt1"/>
+      </a:solidFill>
+      <a:ln w="9525" cap="flat" cmpd="sng" algn="ctr">
+        <a:solidFill>
+          <a:schemeClr val="tx1">
+            <a:lumMod val="65000"/>
+            <a:lumOff val="35000"/>
+          </a:schemeClr>
+        </a:solidFill>
+        <a:round/>
+      </a:ln>
+    </cs:spPr>
+  </cs:upBar>
+  <cs:valueAxis>
+    <cs:lnRef idx="0"/>
+    <cs:fillRef idx="0"/>
+    <cs:effectRef idx="0"/>
+    <cs:fontRef idx="minor">
+      <a:schemeClr val="tx1">
+        <a:lumMod val="65000"/>
+        <a:lumOff val="35000"/>
+      </a:schemeClr>
+    </cs:fontRef>
+    <cs:spPr>
+      <a:ln w="9525" cap="flat" cmpd="sng" algn="ctr">
+        <a:solidFill>
+          <a:schemeClr val="tx1">
+            <a:lumMod val="25000"/>
+            <a:lumOff val="75000"/>
+          </a:schemeClr>
+        </a:solidFill>
+        <a:round/>
+      </a:ln>
+    </cs:spPr>
+    <cs:defRPr sz="900" kern="1200"/>
+  </cs:valueAxis>
+  <cs:wall>
+    <cs:lnRef idx="0"/>
+    <cs:fillRef idx="0"/>
+    <cs:effectRef idx="0"/>
+    <cs:fontRef idx="minor">
+      <a:schemeClr val="tx1"/>
+    </cs:fontRef>
+    <cs:spPr>
+      <a:noFill/>
+      <a:ln>
+        <a:noFill/>
+      </a:ln>
+    </cs:spPr>
+  </cs:wall>
+</cs:chartStyle>
 </file>
 
 <file path=word/theme/theme1.xml><?xml version="1.0" encoding="utf-8"?>

</xml_diff>

<commit_message>
Solo falta el ultimo ejemplo de matris estocastica
</commit_message>
<xml_diff>
--- a/taller_algebra.docx
+++ b/taller_algebra.docx
@@ -3031,18 +3031,7 @@
           <w:sz w:val="21"/>
           <w:szCs w:val="21"/>
         </w:rPr>
-        <w:t>Pedimos disculpas, la gran parte de este texto esta sacado de una artículo de i</w:t>
-      </w:r>
-      <w:r>
-        <w:rPr>
-          <w:rFonts w:ascii="Segoe UI" w:hAnsi="Segoe UI" w:cs="Segoe UI"/>
-          <w:b w:val="0"/>
-          <w:bCs w:val="0"/>
-          <w:color w:val="000000"/>
-          <w:sz w:val="21"/>
-          <w:szCs w:val="21"/>
-        </w:rPr>
-        <w:t>nternet cuya URL hemos perdido.</w:t>
+        <w:t>Pedimos disculpas, la gran parte de este texto esta sacado de una artículo de internet cuya URL hemos perdido.</w:t>
       </w:r>
     </w:p>
     <w:p>
@@ -3073,13 +3062,7 @@
         <w:rPr>
           <w:rStyle w:val="selectable"/>
         </w:rPr>
-        <w:t xml:space="preserve"> </w:t>
-      </w:r>
-      <w:r>
-        <w:rPr>
-          <w:rStyle w:val="selectable"/>
-        </w:rPr>
-        <w:t>[Accessed 8 Apr. 2016].</w:t>
+        <w:t xml:space="preserve"> [Accessed 8 Apr. 2016].</w:t>
       </w:r>
     </w:p>
     <w:p>
@@ -4842,7 +4825,7 @@
           <w:sz w:val="40"/>
           <w:szCs w:val="40"/>
         </w:rPr>
-        <w:t>2</w:t>
+        <w:t>1</w:t>
       </w:r>
       <w:r>
         <w:rPr>
@@ -4860,7 +4843,7 @@
           <w:sz w:val="40"/>
           <w:szCs w:val="40"/>
         </w:rPr>
-        <w:t>5</w:t>
+        <w:t>3</w:t>
       </w:r>
       <w:r>
         <w:rPr>
@@ -4878,307 +4861,25 @@
           <w:sz w:val="40"/>
           <w:szCs w:val="40"/>
         </w:rPr>
-        <w:t>CRIPTOGRAFIA</w:t>
+        <w:t>MATRICES ESTOCASTICAS</w:t>
       </w:r>
     </w:p>
     <w:p>
       <w:pPr>
-        <w:jc w:val="both"/>
-        <w:rPr>
-          <w:color w:val="808080" w:themeColor="background1" w:themeShade="80"/>
+        <w:rPr>
+          <w:color w:val="808080" w:themeColor="background1" w:themeShade="80"/>
+          <w:sz w:val="40"/>
+          <w:szCs w:val="40"/>
         </w:rPr>
       </w:pPr>
       <w:r>
-        <w:rPr>
-          <w:color w:val="808080" w:themeColor="background1" w:themeShade="80"/>
-        </w:rPr>
-        <w:t>Un criptograma es un mensaje escrito de acuerdo con un código secreto.</w:t>
-      </w:r>
-    </w:p>
-    <w:p>
-      <w:pPr>
-        <w:jc w:val="both"/>
-        <w:rPr>
-          <w:color w:val="808080" w:themeColor="background1" w:themeShade="80"/>
-        </w:rPr>
-      </w:pPr>
-      <w:r>
-        <w:rPr>
-          <w:color w:val="808080" w:themeColor="background1" w:themeShade="80"/>
-        </w:rPr>
-        <w:t>En el campo de la criptografía muchas veces se agrupan conjuntos de funcionalidades que tienen una característica común y ese conjunto lo denominan “criptografía de [la característica que comparten]”</w:t>
-      </w:r>
-      <w:r>
-        <w:rPr>
-          <w:color w:val="808080" w:themeColor="background1" w:themeShade="80"/>
-        </w:rPr>
-        <w:t>, Ejemplos:</w:t>
-      </w:r>
-    </w:p>
-    <w:p>
-      <w:pPr>
-        <w:pStyle w:val="Prrafodelista"/>
-        <w:numPr>
-          <w:ilvl w:val="0"/>
-          <w:numId w:val="3"/>
-        </w:numPr>
-        <w:jc w:val="both"/>
-        <w:rPr>
-          <w:color w:val="808080" w:themeColor="background1" w:themeShade="80"/>
-          <w:sz w:val="32"/>
-          <w:szCs w:val="32"/>
-        </w:rPr>
-      </w:pPr>
-      <w:r>
-        <w:rPr>
-          <w:color w:val="808080" w:themeColor="background1" w:themeShade="80"/>
-          <w:sz w:val="32"/>
-          <w:szCs w:val="32"/>
-        </w:rPr>
-        <w:t>Criptografía simétrica</w:t>
-      </w:r>
-    </w:p>
-    <w:p>
-      <w:pPr>
-        <w:pStyle w:val="Prrafodelista"/>
-        <w:numPr>
-          <w:ilvl w:val="0"/>
-          <w:numId w:val="3"/>
-        </w:numPr>
-        <w:jc w:val="both"/>
-        <w:rPr>
-          <w:color w:val="808080" w:themeColor="background1" w:themeShade="80"/>
-          <w:sz w:val="32"/>
-          <w:szCs w:val="32"/>
-        </w:rPr>
-      </w:pPr>
-      <w:r>
-        <w:rPr>
-          <w:color w:val="808080" w:themeColor="background1" w:themeShade="80"/>
-          <w:sz w:val="32"/>
-          <w:szCs w:val="32"/>
-        </w:rPr>
-        <w:t>Criptografía asimétrica o de clave publica</w:t>
-      </w:r>
-    </w:p>
-    <w:p>
-      <w:pPr>
-        <w:pStyle w:val="Prrafodelista"/>
-        <w:numPr>
-          <w:ilvl w:val="0"/>
-          <w:numId w:val="3"/>
-        </w:numPr>
-        <w:jc w:val="both"/>
-        <w:rPr>
-          <w:color w:val="808080" w:themeColor="background1" w:themeShade="80"/>
-          <w:sz w:val="32"/>
-          <w:szCs w:val="32"/>
-        </w:rPr>
-      </w:pPr>
-      <w:r>
-        <w:rPr>
-          <w:color w:val="808080" w:themeColor="background1" w:themeShade="80"/>
-          <w:sz w:val="32"/>
-          <w:szCs w:val="32"/>
-        </w:rPr>
-        <w:t>Criptografía hibrida</w:t>
-      </w:r>
-    </w:p>
-    <w:p>
-      <w:pPr>
-        <w:jc w:val="both"/>
-        <w:rPr>
-          <w:color w:val="808080" w:themeColor="background1" w:themeShade="80"/>
-        </w:rPr>
-      </w:pPr>
-      <w:r>
-        <w:rPr>
-          <w:b/>
-          <w:color w:val="808080" w:themeColor="background1" w:themeShade="80"/>
-        </w:rPr>
-        <w:t xml:space="preserve">Criptografía simétrica: </w:t>
-      </w:r>
-      <w:r>
-        <w:rPr>
-          <w:color w:val="808080" w:themeColor="background1" w:themeShade="80"/>
-        </w:rPr>
-        <w:t>o criptografía de una clave (en inglés single-key cryptography), es un método criptográfico en el cual se usa una misma clave para cifrar y descifrar mensajes en el emisor y el receptor. Las dos partes que se comunican han de ponerse de acuerdo de antemano sobre la clave a usar. Una vez que ambas partes tienen acceso a esta clave, el remitente cifra un mensaje usando la clave, lo envía al destinatario, y éste lo descifra con la misma clave.</w:t>
-      </w:r>
-    </w:p>
-    <w:p>
-      <w:pPr>
-        <w:jc w:val="both"/>
-        <w:rPr>
-          <w:color w:val="808080" w:themeColor="background1" w:themeShade="80"/>
-        </w:rPr>
-      </w:pPr>
-      <w:r>
-        <w:rPr>
-          <w:color w:val="808080" w:themeColor="background1" w:themeShade="80"/>
-        </w:rPr>
-        <w:t>Un buen sistema de cifrado pone toda la seguridad en la clave y ninguna en el algoritmo. En otras palabras, no debería ser de ninguna ayuda para un atacante conocer el algoritmo que se está usando. Sólo si el atacante obtuviera la clave, le serviría conocer el algoritmo.</w:t>
-      </w:r>
-    </w:p>
-    <w:p>
-      <w:pPr>
-        <w:jc w:val="both"/>
-        <w:rPr>
-          <w:color w:val="808080" w:themeColor="background1" w:themeShade="80"/>
-        </w:rPr>
-      </w:pPr>
-      <w:r>
-        <w:rPr>
-          <w:color w:val="808080" w:themeColor="background1" w:themeShade="80"/>
-        </w:rPr>
-        <w:t xml:space="preserve">Actualmente, los ordenadores pueden descifrar claves con extrema rapidez, y ésta es la razón por la cual el tamaño de la clave es importante en los criptosistemas modernos. El algoritmo de cifrado DES usa una clave de 56 bits, lo que significa que hay </w:t>
-      </w:r>
-      <m:oMath>
-        <m:sSup>
-          <m:sSupPr>
-            <m:ctrlPr>
-              <w:rPr>
-                <w:rFonts w:ascii="Cambria Math" w:hAnsi="Cambria Math"/>
-                <w:i/>
-                <w:color w:val="808080" w:themeColor="background1" w:themeShade="80"/>
-              </w:rPr>
-            </m:ctrlPr>
-          </m:sSupPr>
-          <m:e>
-            <m:r>
-              <w:rPr>
-                <w:rFonts w:ascii="Cambria Math" w:hAnsi="Cambria Math"/>
-                <w:color w:val="808080" w:themeColor="background1" w:themeShade="80"/>
-              </w:rPr>
-              <m:t>2</m:t>
-            </m:r>
-          </m:e>
-          <m:sup>
-            <m:r>
-              <w:rPr>
-                <w:rFonts w:ascii="Cambria Math" w:hAnsi="Cambria Math"/>
-                <w:color w:val="808080" w:themeColor="background1" w:themeShade="80"/>
-              </w:rPr>
-              <m:t>56</m:t>
-            </m:r>
-          </m:sup>
-        </m:sSup>
-      </m:oMath>
-      <w:r>
-        <w:rPr>
-          <w:color w:val="808080" w:themeColor="background1" w:themeShade="80"/>
-        </w:rPr>
-        <w:t xml:space="preserve">claves posibles (72.057.594.037.927.936 claves). Esto representa un número muy alto de claves, pero un ordenador genérico puede comprobar el conjunto posible de claves en cuestión de días. Una máquina especializada puede hacerlo en horas. Algoritmos de cifrado de diseño más reciente como 3DES, Blowfish e IDEA usan claves de 128 bits, lo que significa que existen </w:t>
-      </w:r>
-      <m:oMath>
-        <m:sSup>
-          <m:sSupPr>
-            <m:ctrlPr>
-              <w:rPr>
-                <w:rFonts w:ascii="Cambria Math" w:hAnsi="Cambria Math"/>
-                <w:i/>
-                <w:color w:val="808080" w:themeColor="background1" w:themeShade="80"/>
-              </w:rPr>
-            </m:ctrlPr>
-          </m:sSupPr>
-          <m:e>
-            <m:r>
-              <w:rPr>
-                <w:rFonts w:ascii="Cambria Math" w:hAnsi="Cambria Math"/>
-                <w:color w:val="808080" w:themeColor="background1" w:themeShade="80"/>
-              </w:rPr>
-              <m:t>2</m:t>
-            </m:r>
-          </m:e>
-          <m:sup>
-            <m:r>
-              <w:rPr>
-                <w:rFonts w:ascii="Cambria Math" w:hAnsi="Cambria Math"/>
-                <w:color w:val="808080" w:themeColor="background1" w:themeShade="80"/>
-              </w:rPr>
-              <m:t>128</m:t>
-            </m:r>
-          </m:sup>
-        </m:sSup>
-      </m:oMath>
-      <w:r>
-        <w:rPr>
-          <w:rFonts w:eastAsiaTheme="minorEastAsia"/>
-          <w:color w:val="808080" w:themeColor="background1" w:themeShade="80"/>
-        </w:rPr>
-        <w:t xml:space="preserve"> </w:t>
-      </w:r>
-      <w:r>
-        <w:rPr>
-          <w:color w:val="808080" w:themeColor="background1" w:themeShade="80"/>
-        </w:rPr>
-        <w:t>claves posibles. Esto equivale a muchísimas más claves, y aun en el caso de que todas las máquinas del planeta estuvieran cooperando, tardarían más tiempo en encontrar la clave que la edad del universo.</w:t>
-      </w:r>
-    </w:p>
-    <w:p>
-      <w:pPr>
-        <w:jc w:val="both"/>
-        <w:rPr>
-          <w:color w:val="808080" w:themeColor="background1" w:themeShade="80"/>
-        </w:rPr>
-      </w:pPr>
-      <w:r>
-        <w:rPr>
-          <w:color w:val="808080" w:themeColor="background1" w:themeShade="80"/>
-        </w:rPr>
-        <w:t>El principal problema con los sistemas de cifrado simétrico no está ligado a su seguridad, sino al intercambio/distribución de claves. Una vez que el remitente y el destinatario hayan intercambiado las claves pueden usarlas para comunicarse con seguridad, pero ¿qué canal de comunicación que sea seguro han usado para transmitirse las claves? Sería mucho más fácil para un atacante intentar interceptar una clave que probar las posibles combinaciones del espacio de claves.</w:t>
-      </w:r>
-    </w:p>
-    <w:p>
-      <w:pPr>
-        <w:jc w:val="both"/>
         <w:rPr>
           <w:b/>
           <w:color w:val="9CC2E5" w:themeColor="accent1" w:themeTint="99"/>
           <w:sz w:val="40"/>
           <w:szCs w:val="40"/>
         </w:rPr>
-      </w:pPr>
-      <w:r>
-        <w:rPr>
-          <w:color w:val="808080" w:themeColor="background1" w:themeShade="80"/>
-        </w:rPr>
-        <w:t xml:space="preserve">Basado en lo anterior, podemos decir que los ejemplos descritos a continuación usan un método </w:t>
-      </w:r>
-      <w:r>
-        <w:rPr>
-          <w:color w:val="808080" w:themeColor="background1" w:themeShade="80"/>
-        </w:rPr>
-        <w:t>criptográfico</w:t>
-      </w:r>
-      <w:r>
-        <w:rPr>
-          <w:color w:val="808080" w:themeColor="background1" w:themeShade="80"/>
-        </w:rPr>
-        <w:t xml:space="preserve"> simétrico, además</w:t>
-      </w:r>
-      <w:r>
-        <w:rPr>
-          <w:color w:val="808080" w:themeColor="background1" w:themeShade="80"/>
-        </w:rPr>
-        <w:t xml:space="preserve"> estos ejemplos describen uno de muchos posibles algoritmos de encriptación, es decir, este algoritmo no es ni el único, ni el mejor.</w:t>
-      </w:r>
-    </w:p>
-    <w:p>
-      <w:pPr>
-        <w:rPr>
-          <w:color w:val="808080" w:themeColor="background1" w:themeShade="80"/>
-          <w:sz w:val="40"/>
-          <w:szCs w:val="40"/>
-        </w:rPr>
-      </w:pPr>
-      <w:r>
-        <w:rPr>
-          <w:b/>
-          <w:color w:val="9CC2E5" w:themeColor="accent1" w:themeTint="99"/>
-          <w:sz w:val="40"/>
-          <w:szCs w:val="40"/>
-        </w:rPr>
-        <w:t>EJEMPLO 4</w:t>
+        <w:t>EJEMPLO 1</w:t>
       </w:r>
       <w:r>
         <w:rPr>
@@ -5204,7 +4905,7 @@
           <w:sz w:val="40"/>
           <w:szCs w:val="40"/>
         </w:rPr>
-        <w:t xml:space="preserve"> </w:t>
+        <w:t xml:space="preserve"> Ejemplos de matrices estocásticas y no </w:t>
       </w:r>
       <w:r>
         <w:rPr>
@@ -5213,39 +4914,30 @@
           <w:sz w:val="40"/>
           <w:szCs w:val="40"/>
         </w:rPr>
-        <w:t>Formación de matrices sin codificar</w:t>
+        <w:t>estocásticas</w:t>
       </w:r>
     </w:p>
     <w:p>
       <w:pPr>
-        <w:jc w:val="both"/>
-        <w:rPr>
-          <w:color w:val="808080" w:themeColor="background1" w:themeShade="80"/>
+        <w:rPr>
+          <w:b/>
+          <w:color w:val="2E74B5" w:themeColor="accent1" w:themeShade="BF"/>
+          <w:sz w:val="48"/>
+          <w:szCs w:val="48"/>
         </w:rPr>
       </w:pPr>
       <w:r>
         <w:rPr>
-          <w:color w:val="808080" w:themeColor="background1" w:themeShade="80"/>
-        </w:rPr>
-        <w:t>Empecemos por asignar un número a cada letra del alfabeto:</w:t>
-      </w:r>
-    </w:p>
-    <w:p>
-      <w:pPr>
-        <w:jc w:val="both"/>
-        <w:rPr>
-          <w:color w:val="808080" w:themeColor="background1" w:themeShade="80"/>
-        </w:rPr>
-      </w:pPr>
-      <w:r>
-        <w:rPr>
-          <w:color w:val="808080" w:themeColor="background1" w:themeShade="80"/>
+          <w:b/>
+          <w:color w:val="2E74B5" w:themeColor="accent1" w:themeShade="BF"/>
+          <w:sz w:val="48"/>
+          <w:szCs w:val="48"/>
         </w:rPr>
         <w:drawing>
-          <wp:inline distT="0" distB="0" distL="0" distR="0" wp14:anchorId="49548435" wp14:editId="1DE2992A">
-            <wp:extent cx="1589965" cy="2586731"/>
-            <wp:effectExtent l="0" t="0" r="0" b="4445"/>
-            <wp:docPr id="4" name="Imagen 4"/>
+          <wp:inline distT="0" distB="0" distL="0" distR="0" wp14:anchorId="33DFF691" wp14:editId="7EB40E90">
+            <wp:extent cx="5286375" cy="1136078"/>
+            <wp:effectExtent l="0" t="0" r="0" b="6985"/>
+            <wp:docPr id="8" name="Imagen 8"/>
             <wp:cNvGraphicFramePr>
               <a:graphicFrameLocks xmlns:a="http://schemas.openxmlformats.org/drawingml/2006/main" noChangeAspect="1"/>
             </wp:cNvGraphicFramePr>
@@ -5265,7 +4957,7 @@
                   <pic:spPr>
                     <a:xfrm>
                       <a:off x="0" y="0"/>
-                      <a:ext cx="1596320" cy="2597070"/>
+                      <a:ext cx="5311629" cy="1141505"/>
                     </a:xfrm>
                     <a:prstGeom prst="rect">
                       <a:avLst/>
@@ -5280,50 +4972,482 @@
     </w:p>
     <w:p>
       <w:pPr>
-        <w:jc w:val="both"/>
-        <w:rPr>
-          <w:color w:val="808080" w:themeColor="background1" w:themeShade="80"/>
+        <w:pStyle w:val="Prrafodelista"/>
+        <w:numPr>
+          <w:ilvl w:val="0"/>
+          <w:numId w:val="4"/>
+        </w:numPr>
+        <w:rPr>
+          <w:rFonts w:eastAsiaTheme="minorEastAsia"/>
+          <w:b/>
+          <w:color w:val="2E74B5" w:themeColor="accent1" w:themeShade="BF"/>
+          <w:sz w:val="48"/>
+          <w:szCs w:val="48"/>
         </w:rPr>
       </w:pPr>
       <w:r>
         <w:rPr>
           <w:color w:val="808080" w:themeColor="background1" w:themeShade="80"/>
         </w:rPr>
-        <w:t>Supongamos que queremos codificar el mensaje MEET ME MONDAY</w:t>
-      </w:r>
-      <w:r>
-        <w:rPr>
-          <w:color w:val="808080" w:themeColor="background1" w:themeShade="80"/>
-        </w:rPr>
-        <w:t xml:space="preserve">, debemos dividir el mensaje en matrices </w:t>
-      </w:r>
-      <w:r>
-        <w:rPr>
-          <w:color w:val="808080" w:themeColor="background1" w:themeShade="80"/>
-        </w:rPr>
-        <w:t>renglón conveniente. Ejemplo dividámosla en matrices renglón de 1x3</w:t>
-      </w:r>
+        <w:t xml:space="preserve">Es una matriz estocástica, pues sus elementos </w:t>
+      </w:r>
+      <m:oMath>
+        <m:r>
+          <w:rPr>
+            <w:rFonts w:ascii="Cambria Math" w:hAnsi="Cambria Math"/>
+            <w:color w:val="808080" w:themeColor="background1" w:themeShade="80"/>
+          </w:rPr>
+          <m:t>∈</m:t>
+        </m:r>
+        <m:d>
+          <m:dPr>
+            <m:begChr m:val="["/>
+            <m:endChr m:val="]"/>
+            <m:ctrlPr>
+              <w:rPr>
+                <w:rFonts w:ascii="Cambria Math" w:hAnsi="Cambria Math"/>
+                <w:i/>
+                <w:color w:val="808080" w:themeColor="background1" w:themeShade="80"/>
+              </w:rPr>
+            </m:ctrlPr>
+          </m:dPr>
+          <m:e>
+            <m:r>
+              <w:rPr>
+                <w:rFonts w:ascii="Cambria Math" w:hAnsi="Cambria Math"/>
+                <w:color w:val="808080" w:themeColor="background1" w:themeShade="80"/>
+              </w:rPr>
+              <m:t>0, 1</m:t>
+            </m:r>
+          </m:e>
+        </m:d>
+      </m:oMath>
+      <w:r>
+        <w:rPr>
+          <w:rFonts w:eastAsiaTheme="minorEastAsia"/>
+          <w:color w:val="808080" w:themeColor="background1" w:themeShade="80"/>
+        </w:rPr>
+        <w:t xml:space="preserve"> y </w:t>
+      </w:r>
+      <m:oMath>
+        <m:nary>
+          <m:naryPr>
+            <m:chr m:val="∑"/>
+            <m:limLoc m:val="undOvr"/>
+            <m:ctrlPr>
+              <w:rPr>
+                <w:rFonts w:ascii="Cambria Math" w:eastAsiaTheme="minorEastAsia" w:hAnsi="Cambria Math"/>
+                <w:i/>
+                <w:color w:val="808080" w:themeColor="background1" w:themeShade="80"/>
+              </w:rPr>
+            </m:ctrlPr>
+          </m:naryPr>
+          <m:sub>
+            <m:r>
+              <w:rPr>
+                <w:rFonts w:ascii="Cambria Math" w:eastAsiaTheme="minorEastAsia" w:hAnsi="Cambria Math"/>
+                <w:color w:val="808080" w:themeColor="background1" w:themeShade="80"/>
+              </w:rPr>
+              <m:t>i=1</m:t>
+            </m:r>
+          </m:sub>
+          <m:sup>
+            <m:r>
+              <w:rPr>
+                <w:rFonts w:ascii="Cambria Math" w:eastAsiaTheme="minorEastAsia" w:hAnsi="Cambria Math"/>
+                <w:color w:val="808080" w:themeColor="background1" w:themeShade="80"/>
+              </w:rPr>
+              <m:t>n</m:t>
+            </m:r>
+          </m:sup>
+          <m:e>
+            <m:sSub>
+              <m:sSubPr>
+                <m:ctrlPr>
+                  <w:rPr>
+                    <w:rFonts w:ascii="Cambria Math" w:eastAsiaTheme="minorEastAsia" w:hAnsi="Cambria Math"/>
+                    <w:i/>
+                    <w:color w:val="808080" w:themeColor="background1" w:themeShade="80"/>
+                  </w:rPr>
+                </m:ctrlPr>
+              </m:sSubPr>
+              <m:e>
+                <m:r>
+                  <w:rPr>
+                    <w:rFonts w:ascii="Cambria Math" w:eastAsiaTheme="minorEastAsia" w:hAnsi="Cambria Math"/>
+                    <w:color w:val="808080" w:themeColor="background1" w:themeShade="80"/>
+                  </w:rPr>
+                  <m:t>P</m:t>
+                </m:r>
+              </m:e>
+              <m:sub>
+                <m:r>
+                  <w:rPr>
+                    <w:rFonts w:ascii="Cambria Math" w:eastAsiaTheme="minorEastAsia" w:hAnsi="Cambria Math"/>
+                    <w:color w:val="808080" w:themeColor="background1" w:themeShade="80"/>
+                  </w:rPr>
+                  <m:t>ij</m:t>
+                </m:r>
+              </m:sub>
+            </m:sSub>
+            <m:r>
+              <w:rPr>
+                <w:rFonts w:ascii="Cambria Math" w:eastAsiaTheme="minorEastAsia" w:hAnsi="Cambria Math"/>
+                <w:color w:val="808080" w:themeColor="background1" w:themeShade="80"/>
+              </w:rPr>
+              <m:t>=1</m:t>
+            </m:r>
+          </m:e>
+        </m:nary>
+      </m:oMath>
     </w:p>
     <w:p>
       <w:pPr>
-        <w:jc w:val="both"/>
-        <w:rPr>
-          <w:color w:val="808080" w:themeColor="background1" w:themeShade="80"/>
-          <w:sz w:val="32"/>
-          <w:szCs w:val="32"/>
+        <w:pStyle w:val="Prrafodelista"/>
+        <w:numPr>
+          <w:ilvl w:val="0"/>
+          <w:numId w:val="4"/>
+        </w:numPr>
+        <w:rPr>
+          <w:b/>
+          <w:color w:val="2E74B5" w:themeColor="accent1" w:themeShade="BF"/>
+          <w:sz w:val="48"/>
+          <w:szCs w:val="48"/>
         </w:rPr>
       </w:pPr>
       <w:r>
         <w:rPr>
           <w:color w:val="808080" w:themeColor="background1" w:themeShade="80"/>
-          <w:sz w:val="32"/>
-          <w:szCs w:val="32"/>
+        </w:rPr>
+        <w:t xml:space="preserve">Es una matriz estocástica, pues sus elementos </w:t>
+      </w:r>
+      <m:oMath>
+        <m:r>
+          <w:rPr>
+            <w:rFonts w:ascii="Cambria Math" w:hAnsi="Cambria Math"/>
+            <w:color w:val="808080" w:themeColor="background1" w:themeShade="80"/>
+          </w:rPr>
+          <m:t>∈</m:t>
+        </m:r>
+        <m:d>
+          <m:dPr>
+            <m:begChr m:val="["/>
+            <m:endChr m:val="]"/>
+            <m:ctrlPr>
+              <w:rPr>
+                <w:rFonts w:ascii="Cambria Math" w:hAnsi="Cambria Math"/>
+                <w:i/>
+                <w:color w:val="808080" w:themeColor="background1" w:themeShade="80"/>
+              </w:rPr>
+            </m:ctrlPr>
+          </m:dPr>
+          <m:e>
+            <m:r>
+              <w:rPr>
+                <w:rFonts w:ascii="Cambria Math" w:hAnsi="Cambria Math"/>
+                <w:color w:val="808080" w:themeColor="background1" w:themeShade="80"/>
+              </w:rPr>
+              <m:t>0, 1</m:t>
+            </m:r>
+          </m:e>
+        </m:d>
+      </m:oMath>
+      <w:r>
+        <w:rPr>
+          <w:rFonts w:eastAsiaTheme="minorEastAsia"/>
+          <w:color w:val="808080" w:themeColor="background1" w:themeShade="80"/>
+        </w:rPr>
+        <w:t xml:space="preserve"> y </w:t>
+      </w:r>
+      <m:oMath>
+        <m:nary>
+          <m:naryPr>
+            <m:chr m:val="∑"/>
+            <m:limLoc m:val="undOvr"/>
+            <m:ctrlPr>
+              <w:rPr>
+                <w:rFonts w:ascii="Cambria Math" w:eastAsiaTheme="minorEastAsia" w:hAnsi="Cambria Math"/>
+                <w:i/>
+                <w:color w:val="808080" w:themeColor="background1" w:themeShade="80"/>
+              </w:rPr>
+            </m:ctrlPr>
+          </m:naryPr>
+          <m:sub>
+            <m:r>
+              <w:rPr>
+                <w:rFonts w:ascii="Cambria Math" w:eastAsiaTheme="minorEastAsia" w:hAnsi="Cambria Math"/>
+                <w:color w:val="808080" w:themeColor="background1" w:themeShade="80"/>
+              </w:rPr>
+              <m:t>i=1</m:t>
+            </m:r>
+          </m:sub>
+          <m:sup>
+            <m:r>
+              <w:rPr>
+                <w:rFonts w:ascii="Cambria Math" w:eastAsiaTheme="minorEastAsia" w:hAnsi="Cambria Math"/>
+                <w:color w:val="808080" w:themeColor="background1" w:themeShade="80"/>
+              </w:rPr>
+              <m:t>n</m:t>
+            </m:r>
+          </m:sup>
+          <m:e>
+            <m:sSub>
+              <m:sSubPr>
+                <m:ctrlPr>
+                  <w:rPr>
+                    <w:rFonts w:ascii="Cambria Math" w:eastAsiaTheme="minorEastAsia" w:hAnsi="Cambria Math"/>
+                    <w:i/>
+                    <w:color w:val="808080" w:themeColor="background1" w:themeShade="80"/>
+                  </w:rPr>
+                </m:ctrlPr>
+              </m:sSubPr>
+              <m:e>
+                <m:r>
+                  <w:rPr>
+                    <w:rFonts w:ascii="Cambria Math" w:eastAsiaTheme="minorEastAsia" w:hAnsi="Cambria Math"/>
+                    <w:color w:val="808080" w:themeColor="background1" w:themeShade="80"/>
+                  </w:rPr>
+                  <m:t>P</m:t>
+                </m:r>
+              </m:e>
+              <m:sub>
+                <m:r>
+                  <w:rPr>
+                    <w:rFonts w:ascii="Cambria Math" w:eastAsiaTheme="minorEastAsia" w:hAnsi="Cambria Math"/>
+                    <w:color w:val="808080" w:themeColor="background1" w:themeShade="80"/>
+                  </w:rPr>
+                  <m:t>ij</m:t>
+                </m:r>
+              </m:sub>
+            </m:sSub>
+            <m:r>
+              <w:rPr>
+                <w:rFonts w:ascii="Cambria Math" w:eastAsiaTheme="minorEastAsia" w:hAnsi="Cambria Math"/>
+                <w:color w:val="808080" w:themeColor="background1" w:themeShade="80"/>
+              </w:rPr>
+              <m:t>=1</m:t>
+            </m:r>
+          </m:e>
+        </m:nary>
+      </m:oMath>
+    </w:p>
+    <w:p>
+      <w:pPr>
+        <w:pStyle w:val="Prrafodelista"/>
+        <w:numPr>
+          <w:ilvl w:val="0"/>
+          <w:numId w:val="4"/>
+        </w:numPr>
+        <w:rPr>
+          <w:b/>
+          <w:color w:val="2E74B5" w:themeColor="accent1" w:themeShade="BF"/>
+          <w:sz w:val="48"/>
+          <w:szCs w:val="48"/>
+        </w:rPr>
+      </w:pPr>
+      <w:r>
+        <w:rPr>
+          <w:color w:val="808080" w:themeColor="background1" w:themeShade="80"/>
+        </w:rPr>
+        <w:t xml:space="preserve">No es una matriz estocástica, pues sus elementos </w:t>
+      </w:r>
+      <m:oMath>
+        <m:r>
+          <w:rPr>
+            <w:rFonts w:ascii="Cambria Math" w:hAnsi="Cambria Math"/>
+            <w:color w:val="808080" w:themeColor="background1" w:themeShade="80"/>
+          </w:rPr>
+          <m:t>∈</m:t>
+        </m:r>
+        <m:d>
+          <m:dPr>
+            <m:begChr m:val="["/>
+            <m:endChr m:val="]"/>
+            <m:ctrlPr>
+              <w:rPr>
+                <w:rFonts w:ascii="Cambria Math" w:hAnsi="Cambria Math"/>
+                <w:i/>
+                <w:color w:val="808080" w:themeColor="background1" w:themeShade="80"/>
+              </w:rPr>
+            </m:ctrlPr>
+          </m:dPr>
+          <m:e>
+            <m:r>
+              <w:rPr>
+                <w:rFonts w:ascii="Cambria Math" w:hAnsi="Cambria Math"/>
+                <w:color w:val="808080" w:themeColor="background1" w:themeShade="80"/>
+              </w:rPr>
+              <m:t>0, 1</m:t>
+            </m:r>
+          </m:e>
+        </m:d>
+      </m:oMath>
+      <w:r>
+        <w:rPr>
+          <w:rFonts w:eastAsiaTheme="minorEastAsia"/>
+          <w:color w:val="808080" w:themeColor="background1" w:themeShade="80"/>
+        </w:rPr>
+        <w:t xml:space="preserve"> pero </w:t>
+      </w:r>
+      <m:oMath>
+        <m:nary>
+          <m:naryPr>
+            <m:chr m:val="∑"/>
+            <m:limLoc m:val="undOvr"/>
+            <m:ctrlPr>
+              <w:rPr>
+                <w:rFonts w:ascii="Cambria Math" w:eastAsiaTheme="minorEastAsia" w:hAnsi="Cambria Math"/>
+                <w:i/>
+                <w:color w:val="808080" w:themeColor="background1" w:themeShade="80"/>
+              </w:rPr>
+            </m:ctrlPr>
+          </m:naryPr>
+          <m:sub>
+            <m:r>
+              <w:rPr>
+                <w:rFonts w:ascii="Cambria Math" w:eastAsiaTheme="minorEastAsia" w:hAnsi="Cambria Math"/>
+                <w:color w:val="808080" w:themeColor="background1" w:themeShade="80"/>
+              </w:rPr>
+              <m:t>i=1</m:t>
+            </m:r>
+          </m:sub>
+          <m:sup>
+            <m:r>
+              <w:rPr>
+                <w:rFonts w:ascii="Cambria Math" w:eastAsiaTheme="minorEastAsia" w:hAnsi="Cambria Math"/>
+                <w:color w:val="808080" w:themeColor="background1" w:themeShade="80"/>
+              </w:rPr>
+              <m:t>n</m:t>
+            </m:r>
+          </m:sup>
+          <m:e>
+            <m:sSub>
+              <m:sSubPr>
+                <m:ctrlPr>
+                  <w:rPr>
+                    <w:rFonts w:ascii="Cambria Math" w:eastAsiaTheme="minorEastAsia" w:hAnsi="Cambria Math"/>
+                    <w:i/>
+                    <w:color w:val="808080" w:themeColor="background1" w:themeShade="80"/>
+                  </w:rPr>
+                </m:ctrlPr>
+              </m:sSubPr>
+              <m:e>
+                <m:r>
+                  <w:rPr>
+                    <w:rFonts w:ascii="Cambria Math" w:eastAsiaTheme="minorEastAsia" w:hAnsi="Cambria Math"/>
+                    <w:color w:val="808080" w:themeColor="background1" w:themeShade="80"/>
+                  </w:rPr>
+                  <m:t>P</m:t>
+                </m:r>
+              </m:e>
+              <m:sub>
+                <m:r>
+                  <w:rPr>
+                    <w:rFonts w:ascii="Cambria Math" w:eastAsiaTheme="minorEastAsia" w:hAnsi="Cambria Math"/>
+                    <w:color w:val="808080" w:themeColor="background1" w:themeShade="80"/>
+                  </w:rPr>
+                  <m:t>ij</m:t>
+                </m:r>
+              </m:sub>
+            </m:sSub>
+            <m:r>
+              <w:rPr>
+                <w:rFonts w:ascii="Cambria Math" w:eastAsiaTheme="minorEastAsia" w:hAnsi="Cambria Math"/>
+                <w:color w:val="808080" w:themeColor="background1" w:themeShade="80"/>
+              </w:rPr>
+              <m:t>≠1</m:t>
+            </m:r>
+          </m:e>
+        </m:nary>
+      </m:oMath>
+    </w:p>
+    <w:p>
+      <w:pPr>
+        <w:rPr>
+          <w:color w:val="808080" w:themeColor="background1" w:themeShade="80"/>
+          <w:sz w:val="40"/>
+          <w:szCs w:val="40"/>
+        </w:rPr>
+      </w:pPr>
+      <w:r>
+        <w:rPr>
+          <w:b/>
+          <w:color w:val="9CC2E5" w:themeColor="accent1" w:themeTint="99"/>
+          <w:sz w:val="40"/>
+          <w:szCs w:val="40"/>
+        </w:rPr>
+        <w:t>EJEMPLO 2</w:t>
+      </w:r>
+      <w:r>
+        <w:rPr>
+          <w:color w:val="808080" w:themeColor="background1" w:themeShade="80"/>
+          <w:sz w:val="40"/>
+          <w:szCs w:val="40"/>
+        </w:rPr>
+        <w:t xml:space="preserve"> </w:t>
+      </w:r>
+      <w:r>
+        <w:rPr>
+          <w:b/>
+          <w:color w:val="BFBFBF" w:themeColor="background1" w:themeShade="BF"/>
+          <w:sz w:val="40"/>
+          <w:szCs w:val="40"/>
+        </w:rPr>
+        <w:t>|</w:t>
+      </w:r>
+      <w:r>
+        <w:rPr>
+          <w:b/>
+          <w:color w:val="BFBFBF" w:themeColor="background1" w:themeShade="BF"/>
+          <w:sz w:val="40"/>
+          <w:szCs w:val="40"/>
+        </w:rPr>
+        <w:t xml:space="preserve"> </w:t>
+      </w:r>
+      <w:r>
+        <w:rPr>
+          <w:b/>
+          <w:color w:val="BFBFBF" w:themeColor="background1" w:themeShade="BF"/>
+          <w:sz w:val="40"/>
+          <w:szCs w:val="40"/>
+        </w:rPr>
+        <w:t>Modelo de preferencia del consumidor.</w:t>
+      </w:r>
+    </w:p>
+    <w:p>
+      <w:pPr>
+        <w:rPr>
+          <w:color w:val="808080" w:themeColor="background1" w:themeShade="80"/>
+        </w:rPr>
+      </w:pPr>
+      <w:r>
+        <w:rPr>
+          <w:color w:val="808080" w:themeColor="background1" w:themeShade="80"/>
+        </w:rPr>
+        <w:t>La matriz que representa las probabilidades de transición es:</w:t>
+      </w:r>
+    </w:p>
+    <w:p>
+      <w:pPr>
+        <w:rPr>
+          <w:b/>
+          <w:color w:val="2E74B5" w:themeColor="accent1" w:themeShade="BF"/>
+          <w:sz w:val="48"/>
+          <w:szCs w:val="48"/>
+        </w:rPr>
+      </w:pPr>
+      <w:r>
+        <w:rPr>
+          <w:b/>
+          <w:color w:val="2E74B5" w:themeColor="accent1" w:themeShade="BF"/>
+          <w:sz w:val="48"/>
+          <w:szCs w:val="48"/>
         </w:rPr>
         <w:drawing>
-          <wp:inline distT="0" distB="0" distL="0" distR="0" wp14:anchorId="732B58A9" wp14:editId="1CEECC7A">
-            <wp:extent cx="4462818" cy="478347"/>
+          <wp:inline distT="0" distB="0" distL="0" distR="0" wp14:anchorId="05A0ABE8" wp14:editId="44CF4BB0">
+            <wp:extent cx="3257550" cy="1511674"/>
             <wp:effectExtent l="0" t="0" r="0" b="0"/>
-            <wp:docPr id="5" name="Imagen 5"/>
+            <wp:docPr id="9" name="Imagen 9"/>
             <wp:cNvGraphicFramePr>
               <a:graphicFrameLocks xmlns:a="http://schemas.openxmlformats.org/drawingml/2006/main" noChangeAspect="1"/>
             </wp:cNvGraphicFramePr>
@@ -5343,7 +5467,7 @@
                   <pic:spPr>
                     <a:xfrm>
                       <a:off x="0" y="0"/>
-                      <a:ext cx="4489586" cy="481216"/>
+                      <a:ext cx="3282693" cy="1523342"/>
                     </a:xfrm>
                     <a:prstGeom prst="rect">
                       <a:avLst/>
@@ -5360,114 +5484,30 @@
       <w:pPr>
         <w:rPr>
           <w:color w:val="808080" w:themeColor="background1" w:themeShade="80"/>
-          <w:sz w:val="40"/>
-          <w:szCs w:val="40"/>
         </w:rPr>
       </w:pPr>
       <w:r>
         <w:rPr>
-          <w:b/>
-          <w:color w:val="9CC2E5" w:themeColor="accent1" w:themeTint="99"/>
-          <w:sz w:val="40"/>
-          <w:szCs w:val="40"/>
-        </w:rPr>
-        <w:t xml:space="preserve">EJEMPLO </w:t>
-      </w:r>
-      <w:r>
-        <w:rPr>
-          <w:b/>
-          <w:color w:val="9CC2E5" w:themeColor="accent1" w:themeTint="99"/>
-          <w:sz w:val="40"/>
-          <w:szCs w:val="40"/>
-        </w:rPr>
-        <w:t>5</w:t>
-      </w:r>
-      <w:r>
-        <w:rPr>
-          <w:color w:val="808080" w:themeColor="background1" w:themeShade="80"/>
-          <w:sz w:val="40"/>
-          <w:szCs w:val="40"/>
-        </w:rPr>
-        <w:t xml:space="preserve"> </w:t>
-      </w:r>
-      <w:r>
-        <w:rPr>
-          <w:b/>
-          <w:color w:val="BFBFBF" w:themeColor="background1" w:themeShade="BF"/>
-          <w:sz w:val="40"/>
-          <w:szCs w:val="40"/>
-        </w:rPr>
-        <w:t>|</w:t>
-      </w:r>
-      <w:r>
-        <w:rPr>
-          <w:b/>
-          <w:color w:val="BFBFBF" w:themeColor="background1" w:themeShade="BF"/>
-          <w:sz w:val="40"/>
-          <w:szCs w:val="40"/>
-        </w:rPr>
-        <w:t xml:space="preserve"> </w:t>
-      </w:r>
-      <w:r>
-        <w:rPr>
-          <w:b/>
-          <w:color w:val="BFBFBF" w:themeColor="background1" w:themeShade="BF"/>
-          <w:sz w:val="40"/>
-          <w:szCs w:val="40"/>
-        </w:rPr>
-        <w:t xml:space="preserve">Codificación de </w:t>
-      </w:r>
-      <w:r>
-        <w:rPr>
-          <w:b/>
-          <w:color w:val="BFBFBF" w:themeColor="background1" w:themeShade="BF"/>
-          <w:sz w:val="40"/>
-          <w:szCs w:val="40"/>
-        </w:rPr>
-        <w:t>un mensaje</w:t>
+          <w:color w:val="808080" w:themeColor="background1" w:themeShade="80"/>
+        </w:rPr>
+        <w:t>Y la matriz de estado que representa la población actual en los tres estados está dada por:</w:t>
       </w:r>
     </w:p>
     <w:p>
       <w:pPr>
-        <w:jc w:val="both"/>
-        <w:rPr>
-          <w:rFonts w:eastAsiaTheme="minorEastAsia"/>
+        <w:rPr>
           <w:color w:val="808080" w:themeColor="background1" w:themeShade="80"/>
         </w:rPr>
       </w:pPr>
       <w:r>
         <w:rPr>
-          <w:rFonts w:eastAsiaTheme="minorEastAsia"/>
-          <w:color w:val="808080" w:themeColor="background1" w:themeShade="80"/>
-        </w:rPr>
-        <w:t>Ahora debemos buscar una matriz invertible de orden nxn</w:t>
-      </w:r>
-      <w:r>
-        <w:rPr>
-          <w:rFonts w:eastAsiaTheme="minorEastAsia"/>
-          <w:color w:val="808080" w:themeColor="background1" w:themeShade="80"/>
-        </w:rPr>
-        <w:t xml:space="preserve"> y multiplicarla por las matrices renglón sin codificar (por la derecha)</w:t>
-      </w:r>
-    </w:p>
-    <w:p>
-      <w:pPr>
-        <w:jc w:val="both"/>
-        <w:rPr>
-          <w:rFonts w:eastAsiaTheme="minorEastAsia"/>
-          <w:color w:val="808080" w:themeColor="background1" w:themeShade="80"/>
-        </w:rPr>
-      </w:pPr>
-      <w:r>
-        <w:rPr>
-          <w:rFonts w:eastAsiaTheme="minorEastAsia"/>
           <w:color w:val="808080" w:themeColor="background1" w:themeShade="80"/>
         </w:rPr>
         <w:drawing>
-          <wp:inline distT="0" distB="0" distL="0" distR="0" wp14:anchorId="0DB2E091" wp14:editId="04E39632">
-            <wp:extent cx="1555845" cy="934330"/>
-            <wp:effectExtent l="0" t="0" r="6350" b="0"/>
-            <wp:docPr id="6" name="Imagen 6"/>
+          <wp:inline distT="0" distB="0" distL="0" distR="0" wp14:anchorId="37CFC5B8" wp14:editId="26B3BF50">
+            <wp:extent cx="3304761" cy="1085850"/>
+            <wp:effectExtent l="0" t="0" r="0" b="0"/>
+            <wp:docPr id="10" name="Imagen 10"/>
             <wp:cNvGraphicFramePr>
               <a:graphicFrameLocks xmlns:a="http://schemas.openxmlformats.org/drawingml/2006/main" noChangeAspect="1"/>
             </wp:cNvGraphicFramePr>
@@ -5487,7 +5527,7 @@
                   <pic:spPr>
                     <a:xfrm>
                       <a:off x="0" y="0"/>
-                      <a:ext cx="1563703" cy="939049"/>
+                      <a:ext cx="3308970" cy="1087233"/>
                     </a:xfrm>
                     <a:prstGeom prst="rect">
                       <a:avLst/>
@@ -5502,22 +5542,26 @@
     </w:p>
     <w:p>
       <w:pPr>
-        <w:jc w:val="both"/>
-        <w:rPr>
-          <w:rFonts w:eastAsiaTheme="minorEastAsia"/>
-          <w:color w:val="808080" w:themeColor="background1" w:themeShade="80"/>
+        <w:ind w:left="360"/>
+        <w:rPr>
+          <w:b/>
+          <w:color w:val="2E74B5" w:themeColor="accent1" w:themeShade="BF"/>
+          <w:sz w:val="48"/>
+          <w:szCs w:val="48"/>
         </w:rPr>
       </w:pPr>
       <w:r>
         <w:rPr>
-          <w:rFonts w:eastAsiaTheme="minorEastAsia"/>
-          <w:color w:val="808080" w:themeColor="background1" w:themeShade="80"/>
+          <w:b/>
+          <w:color w:val="2E74B5" w:themeColor="accent1" w:themeShade="BF"/>
+          <w:sz w:val="48"/>
+          <w:szCs w:val="48"/>
         </w:rPr>
         <w:drawing>
-          <wp:inline distT="0" distB="0" distL="0" distR="0" wp14:anchorId="7F98D113" wp14:editId="5970A8D6">
-            <wp:extent cx="2987546" cy="3493826"/>
-            <wp:effectExtent l="0" t="0" r="3810" b="0"/>
-            <wp:docPr id="7" name="Imagen 7"/>
+          <wp:inline distT="0" distB="0" distL="0" distR="0" wp14:anchorId="7B779E6A" wp14:editId="45336EE0">
+            <wp:extent cx="7553325" cy="1941554"/>
+            <wp:effectExtent l="0" t="0" r="0" b="1905"/>
+            <wp:docPr id="12" name="Imagen 12"/>
             <wp:cNvGraphicFramePr>
               <a:graphicFrameLocks xmlns:a="http://schemas.openxmlformats.org/drawingml/2006/main" noChangeAspect="1"/>
             </wp:cNvGraphicFramePr>
@@ -5537,6 +5581,1104 @@
                   <pic:spPr>
                     <a:xfrm>
                       <a:off x="0" y="0"/>
+                      <a:ext cx="7569652" cy="1945751"/>
+                    </a:xfrm>
+                    <a:prstGeom prst="rect">
+                      <a:avLst/>
+                    </a:prstGeom>
+                  </pic:spPr>
+                </pic:pic>
+              </a:graphicData>
+            </a:graphic>
+          </wp:inline>
+        </w:drawing>
+      </w:r>
+    </w:p>
+    <w:p>
+      <w:pPr>
+        <w:rPr>
+          <w:color w:val="808080" w:themeColor="background1" w:themeShade="80"/>
+        </w:rPr>
+      </w:pPr>
+      <w:r>
+        <w:rPr>
+          <w:color w:val="808080" w:themeColor="background1" w:themeShade="80"/>
+        </w:rPr>
+        <w:t xml:space="preserve">Analizaremos a la empresa A, </w:t>
+      </w:r>
+      <w:r>
+        <w:rPr>
+          <w:color w:val="808080" w:themeColor="background1" w:themeShade="80"/>
+        </w:rPr>
+        <w:t>para entender con más facilidad todo el sistema</w:t>
+      </w:r>
+    </w:p>
+    <w:p>
+      <w:pPr>
+        <w:rPr>
+          <w:color w:val="808080" w:themeColor="background1" w:themeShade="80"/>
+        </w:rPr>
+      </w:pPr>
+      <m:oMathPara>
+        <m:oMath>
+          <m:d>
+            <m:dPr>
+              <m:ctrlPr>
+                <w:rPr>
+                  <w:rFonts w:ascii="Cambria Math" w:hAnsi="Cambria Math"/>
+                  <w:i/>
+                  <w:color w:val="808080" w:themeColor="background1" w:themeShade="80"/>
+                </w:rPr>
+              </m:ctrlPr>
+            </m:dPr>
+            <m:e>
+              <m:r>
+                <w:rPr>
+                  <w:rFonts w:ascii="Cambria Math" w:hAnsi="Cambria Math"/>
+                  <w:color w:val="808080" w:themeColor="background1" w:themeShade="80"/>
+                </w:rPr>
+                <m:t>0.70</m:t>
+              </m:r>
+            </m:e>
+          </m:d>
+          <m:d>
+            <m:dPr>
+              <m:ctrlPr>
+                <w:rPr>
+                  <w:rFonts w:ascii="Cambria Math" w:hAnsi="Cambria Math"/>
+                  <w:i/>
+                  <w:color w:val="808080" w:themeColor="background1" w:themeShade="80"/>
+                </w:rPr>
+              </m:ctrlPr>
+            </m:dPr>
+            <m:e>
+              <m:r>
+                <w:rPr>
+                  <w:rFonts w:ascii="Cambria Math" w:hAnsi="Cambria Math"/>
+                  <w:color w:val="808080" w:themeColor="background1" w:themeShade="80"/>
+                </w:rPr>
+                <m:t>15 000</m:t>
+              </m:r>
+            </m:e>
+          </m:d>
+          <m:r>
+            <w:rPr>
+              <w:rFonts w:ascii="Cambria Math" w:hAnsi="Cambria Math"/>
+              <w:color w:val="808080" w:themeColor="background1" w:themeShade="80"/>
+            </w:rPr>
+            <m:t>+</m:t>
+          </m:r>
+          <m:d>
+            <m:dPr>
+              <m:ctrlPr>
+                <w:rPr>
+                  <w:rFonts w:ascii="Cambria Math" w:hAnsi="Cambria Math"/>
+                  <w:i/>
+                  <w:color w:val="808080" w:themeColor="background1" w:themeShade="80"/>
+                </w:rPr>
+              </m:ctrlPr>
+            </m:dPr>
+            <m:e>
+              <m:r>
+                <w:rPr>
+                  <w:rFonts w:ascii="Cambria Math" w:hAnsi="Cambria Math"/>
+                  <w:color w:val="808080" w:themeColor="background1" w:themeShade="80"/>
+                </w:rPr>
+                <m:t>0.15</m:t>
+              </m:r>
+            </m:e>
+          </m:d>
+          <m:d>
+            <m:dPr>
+              <m:ctrlPr>
+                <w:rPr>
+                  <w:rFonts w:ascii="Cambria Math" w:hAnsi="Cambria Math"/>
+                  <w:i/>
+                  <w:color w:val="808080" w:themeColor="background1" w:themeShade="80"/>
+                </w:rPr>
+              </m:ctrlPr>
+            </m:dPr>
+            <m:e>
+              <m:r>
+                <w:rPr>
+                  <w:rFonts w:ascii="Cambria Math" w:hAnsi="Cambria Math"/>
+                  <w:color w:val="808080" w:themeColor="background1" w:themeShade="80"/>
+                </w:rPr>
+                <m:t>20 000</m:t>
+              </m:r>
+            </m:e>
+          </m:d>
+          <m:r>
+            <w:rPr>
+              <w:rFonts w:ascii="Cambria Math" w:hAnsi="Cambria Math"/>
+              <w:color w:val="808080" w:themeColor="background1" w:themeShade="80"/>
+            </w:rPr>
+            <m:t>+</m:t>
+          </m:r>
+          <m:d>
+            <m:dPr>
+              <m:ctrlPr>
+                <w:rPr>
+                  <w:rFonts w:ascii="Cambria Math" w:hAnsi="Cambria Math"/>
+                  <w:i/>
+                  <w:color w:val="808080" w:themeColor="background1" w:themeShade="80"/>
+                </w:rPr>
+              </m:ctrlPr>
+            </m:dPr>
+            <m:e>
+              <m:r>
+                <w:rPr>
+                  <w:rFonts w:ascii="Cambria Math" w:hAnsi="Cambria Math"/>
+                  <w:color w:val="808080" w:themeColor="background1" w:themeShade="80"/>
+                </w:rPr>
+                <m:t>0.15</m:t>
+              </m:r>
+            </m:e>
+          </m:d>
+          <m:d>
+            <m:dPr>
+              <m:ctrlPr>
+                <w:rPr>
+                  <w:rFonts w:ascii="Cambria Math" w:hAnsi="Cambria Math"/>
+                  <w:i/>
+                  <w:color w:val="808080" w:themeColor="background1" w:themeShade="80"/>
+                </w:rPr>
+              </m:ctrlPr>
+            </m:dPr>
+            <m:e>
+              <m:r>
+                <w:rPr>
+                  <w:rFonts w:ascii="Cambria Math" w:hAnsi="Cambria Math"/>
+                  <w:color w:val="808080" w:themeColor="background1" w:themeShade="80"/>
+                </w:rPr>
+                <m:t>65 000</m:t>
+              </m:r>
+            </m:e>
+          </m:d>
+          <m:r>
+            <w:rPr>
+              <w:rFonts w:ascii="Cambria Math" w:hAnsi="Cambria Math"/>
+              <w:color w:val="808080" w:themeColor="background1" w:themeShade="80"/>
+            </w:rPr>
+            <m:t>=23 250</m:t>
+          </m:r>
+        </m:oMath>
+      </m:oMathPara>
+    </w:p>
+    <w:p>
+      <w:pPr>
+        <w:rPr>
+          <w:color w:val="808080" w:themeColor="background1" w:themeShade="80"/>
+        </w:rPr>
+      </w:pPr>
+      <w:r>
+        <w:rPr>
+          <w:color w:val="808080" w:themeColor="background1" w:themeShade="80"/>
+        </w:rPr>
+        <w:t>Supondremos que somos los dueños de la empresa A, y nos ponemos en la labor de probabilísticamente estimar: ¿Cuántos clientes tendremos el siguiente año?</w:t>
+      </w:r>
+    </w:p>
+    <w:p>
+      <w:pPr>
+        <w:rPr>
+          <w:color w:val="808080" w:themeColor="background1" w:themeShade="80"/>
+        </w:rPr>
+      </w:pPr>
+      <w:r>
+        <w:rPr>
+          <w:color w:val="808080" w:themeColor="background1" w:themeShade="80"/>
+        </w:rPr>
+        <w:t xml:space="preserve">Entonces empezamos calculando la probabilidad de que un cliente vuelva a contratar nuestros servicios el próximo año, y estimamos que hay una probabilidad del 70% (0.70) de que esto ocurra, entonces ¿cuantos clientes de los 15 000 que tenemos actualmente nos renovaran contrato? Esto lo estimamos con una sencilla multiplicación </w:t>
+      </w:r>
+      <m:oMath>
+        <m:r>
+          <w:rPr>
+            <w:rFonts w:ascii="Cambria Math" w:hAnsi="Cambria Math"/>
+            <w:color w:val="808080" w:themeColor="background1" w:themeShade="80"/>
+          </w:rPr>
+          <m:t>(0.70)(15 000) = 10 500</m:t>
+        </m:r>
+      </m:oMath>
+      <w:r>
+        <w:rPr>
+          <w:color w:val="808080" w:themeColor="background1" w:themeShade="80"/>
+        </w:rPr>
+        <w:t>.</w:t>
+      </w:r>
+    </w:p>
+    <w:p>
+      <w:pPr>
+        <w:rPr>
+          <w:rFonts w:eastAsiaTheme="minorEastAsia"/>
+          <w:color w:val="808080" w:themeColor="background1" w:themeShade="80"/>
+        </w:rPr>
+      </w:pPr>
+      <w:r>
+        <w:rPr>
+          <w:color w:val="808080" w:themeColor="background1" w:themeShade="80"/>
+        </w:rPr>
+        <w:t xml:space="preserve">Además estimamos que existe una  probabilidad del 15% de que un cliente de B nos contrate, si B tiene 20 000 clientes ¿Cuántos clientes de B nos contrataran el próximo año?, de nuevo con una sencilla multiplicación respondemos esta pregunta </w:t>
+      </w:r>
+      <m:oMath>
+        <m:r>
+          <w:rPr>
+            <w:rFonts w:ascii="Cambria Math" w:hAnsi="Cambria Math"/>
+            <w:color w:val="808080" w:themeColor="background1" w:themeShade="80"/>
+          </w:rPr>
+          <m:t>(0.15)(20 000)=3 000</m:t>
+        </m:r>
+      </m:oMath>
+    </w:p>
+    <w:p>
+      <w:pPr>
+        <w:rPr>
+          <w:rFonts w:eastAsiaTheme="minorEastAsia"/>
+          <w:color w:val="808080" w:themeColor="background1" w:themeShade="80"/>
+        </w:rPr>
+      </w:pPr>
+      <w:r>
+        <w:rPr>
+          <w:rFonts w:eastAsiaTheme="minorEastAsia"/>
+          <w:color w:val="808080" w:themeColor="background1" w:themeShade="80"/>
+        </w:rPr>
+        <w:t xml:space="preserve">Y también encontramos que hay una probabilidad del 15% de que una persona que aún no ha contratado a la competencia  ni a nosotros nos contrate a nosotros, si actualmente en la ciudad hay 65 000 personas sin TV por cable, entonces: ¿Cuántos clientes que no hayan contratado aun ni a la competencia ni a nosotros vendrá a nosotros?, otra vez, esto se responde con una multiplicación </w:t>
+      </w:r>
+      <m:oMath>
+        <m:r>
+          <w:rPr>
+            <w:rFonts w:ascii="Cambria Math" w:eastAsiaTheme="minorEastAsia" w:hAnsi="Cambria Math"/>
+            <w:color w:val="808080" w:themeColor="background1" w:themeShade="80"/>
+          </w:rPr>
+          <m:t>(0.15)(65 000) = 9 750</m:t>
+        </m:r>
+      </m:oMath>
+    </w:p>
+    <w:p>
+      <w:pPr>
+        <w:rPr>
+          <w:rFonts w:eastAsiaTheme="minorEastAsia"/>
+          <w:color w:val="808080" w:themeColor="background1" w:themeShade="80"/>
+        </w:rPr>
+      </w:pPr>
+      <w:r>
+        <w:rPr>
+          <w:rFonts w:eastAsiaTheme="minorEastAsia"/>
+          <w:color w:val="808080" w:themeColor="background1" w:themeShade="80"/>
+        </w:rPr>
+        <w:t xml:space="preserve">Entonces, con toda esta información, llegamos a la conclusión de que el próximo año probablemente tengamos </w:t>
+      </w:r>
+      <m:oMath>
+        <m:r>
+          <w:rPr>
+            <w:rFonts w:ascii="Cambria Math" w:eastAsiaTheme="minorEastAsia" w:hAnsi="Cambria Math"/>
+            <w:color w:val="808080" w:themeColor="background1" w:themeShade="80"/>
+          </w:rPr>
+          <m:t>10 500 + 3 000 + 9 750 = 23 250</m:t>
+        </m:r>
+      </m:oMath>
+      <w:r>
+        <w:rPr>
+          <w:rFonts w:eastAsiaTheme="minorEastAsia"/>
+          <w:color w:val="808080" w:themeColor="background1" w:themeShade="80"/>
+        </w:rPr>
+        <w:t xml:space="preserve"> clientes</w:t>
+      </w:r>
+      <w:r>
+        <w:rPr>
+          <w:rFonts w:eastAsiaTheme="minorEastAsia"/>
+          <w:color w:val="808080" w:themeColor="background1" w:themeShade="80"/>
+        </w:rPr>
+        <w:t>.</w:t>
+      </w:r>
+    </w:p>
+    <w:p>
+      <w:pPr>
+        <w:rPr>
+          <w:rFonts w:eastAsiaTheme="minorEastAsia"/>
+          <w:color w:val="808080" w:themeColor="background1" w:themeShade="80"/>
+        </w:rPr>
+      </w:pPr>
+      <w:r>
+        <w:rPr>
+          <w:rFonts w:eastAsiaTheme="minorEastAsia"/>
+          <w:color w:val="808080" w:themeColor="background1" w:themeShade="80"/>
+        </w:rPr>
+        <w:t xml:space="preserve">Nota: Interesante para nosotros también es conocer cuál es la probabilidad de que un cliente actual se vaya con la competencia, </w:t>
+      </w:r>
+      <w:r>
+        <w:rPr>
+          <w:rFonts w:eastAsiaTheme="minorEastAsia"/>
+          <w:color w:val="808080" w:themeColor="background1" w:themeShade="80"/>
+        </w:rPr>
+        <w:t>o no renueve contrato con nadie, pues nos permitiría enfocar nuestros esfuerzos en responder ¿Por qué nuestros clientes se van con la competencia?</w:t>
+      </w:r>
+    </w:p>
+    <w:p>
+      <w:pPr>
+        <w:rPr>
+          <w:rFonts w:eastAsiaTheme="minorEastAsia"/>
+          <w:color w:val="808080" w:themeColor="background1" w:themeShade="80"/>
+        </w:rPr>
+      </w:pPr>
+      <w:r>
+        <w:rPr>
+          <w:rFonts w:eastAsiaTheme="minorEastAsia"/>
+          <w:color w:val="808080" w:themeColor="background1" w:themeShade="80"/>
+        </w:rPr>
+        <w:t xml:space="preserve">Nota2: Este modelo es </w:t>
+      </w:r>
+      <w:bookmarkStart w:id="0" w:name="_GoBack"/>
+      <w:bookmarkEnd w:id="0"/>
+      <w:r>
+        <w:rPr>
+          <w:rFonts w:eastAsiaTheme="minorEastAsia"/>
+          <w:color w:val="808080" w:themeColor="background1" w:themeShade="80"/>
+        </w:rPr>
+        <w:t xml:space="preserve">poco práctico en la vida real, pues no tiene en cuenta que los habitantes de una ciudad no se mantienen constantes en el tiempo casi nunca, además tampoco tiene en cuenta los avances tecnológicos que se puedan dar en el tiempo y muchas otras variables difíciles </w:t>
+      </w:r>
+      <w:r>
+        <w:rPr>
+          <w:rFonts w:eastAsiaTheme="minorEastAsia"/>
+          <w:color w:val="808080" w:themeColor="background1" w:themeShade="80"/>
+        </w:rPr>
+        <w:t>de predecir, por ejemplo: Supongamos que todos los habitantes de esta ciudad trabajan en una fábrica, esta fábrica se incendia y todos se quedan sin trabajo, esto alteraría notoriamente la matriz de probabilidades de transición, en otras palabras, la matriz de probabilidades de transición rara vez se mantiene constante en el tiempo</w:t>
+      </w:r>
+      <w:r>
+        <w:rPr>
+          <w:rFonts w:eastAsiaTheme="minorEastAsia"/>
+          <w:color w:val="808080" w:themeColor="background1" w:themeShade="80"/>
+        </w:rPr>
+        <w:t xml:space="preserve"> (en la vida practica)</w:t>
+      </w:r>
+      <w:r>
+        <w:rPr>
+          <w:rFonts w:eastAsiaTheme="minorEastAsia"/>
+          <w:color w:val="808080" w:themeColor="background1" w:themeShade="80"/>
+        </w:rPr>
+        <w:t>.</w:t>
+      </w:r>
+    </w:p>
+    <w:p>
+      <w:pPr>
+        <w:rPr>
+          <w:b/>
+          <w:color w:val="2E74B5" w:themeColor="accent1" w:themeShade="BF"/>
+          <w:sz w:val="48"/>
+          <w:szCs w:val="48"/>
+        </w:rPr>
+      </w:pPr>
+    </w:p>
+    <w:p>
+      <w:pPr>
+        <w:rPr>
+          <w:b/>
+          <w:color w:val="9CC2E5" w:themeColor="accent1" w:themeTint="99"/>
+          <w:sz w:val="40"/>
+          <w:szCs w:val="40"/>
+        </w:rPr>
+      </w:pPr>
+      <w:r>
+        <w:rPr>
+          <w:b/>
+          <w:color w:val="2E74B5" w:themeColor="accent1" w:themeShade="BF"/>
+          <w:sz w:val="40"/>
+          <w:szCs w:val="40"/>
+        </w:rPr>
+        <w:t>SECC</w:t>
+      </w:r>
+      <w:r>
+        <w:rPr>
+          <w:b/>
+          <w:color w:val="2E74B5" w:themeColor="accent1" w:themeShade="BF"/>
+          <w:sz w:val="40"/>
+          <w:szCs w:val="40"/>
+        </w:rPr>
+        <w:t>ION</w:t>
+      </w:r>
+      <w:r>
+        <w:rPr>
+          <w:b/>
+          <w:color w:val="2E74B5" w:themeColor="accent1" w:themeShade="BF"/>
+          <w:sz w:val="40"/>
+          <w:szCs w:val="40"/>
+        </w:rPr>
+        <w:t xml:space="preserve"> </w:t>
+      </w:r>
+      <w:r>
+        <w:rPr>
+          <w:b/>
+          <w:color w:val="2E74B5" w:themeColor="accent1" w:themeShade="BF"/>
+          <w:sz w:val="40"/>
+          <w:szCs w:val="40"/>
+        </w:rPr>
+        <w:t>2</w:t>
+      </w:r>
+      <w:r>
+        <w:rPr>
+          <w:b/>
+          <w:color w:val="2E74B5" w:themeColor="accent1" w:themeShade="BF"/>
+          <w:sz w:val="40"/>
+          <w:szCs w:val="40"/>
+        </w:rPr>
+        <w:t>.</w:t>
+      </w:r>
+      <w:r>
+        <w:rPr>
+          <w:b/>
+          <w:color w:val="2E74B5" w:themeColor="accent1" w:themeShade="BF"/>
+          <w:sz w:val="40"/>
+          <w:szCs w:val="40"/>
+        </w:rPr>
+        <w:t>5</w:t>
+      </w:r>
+      <w:r>
+        <w:rPr>
+          <w:b/>
+          <w:color w:val="2E74B5" w:themeColor="accent1" w:themeShade="BF"/>
+          <w:sz w:val="48"/>
+          <w:szCs w:val="48"/>
+        </w:rPr>
+        <w:t xml:space="preserve"> </w:t>
+      </w:r>
+      <w:r>
+        <w:rPr>
+          <w:b/>
+          <w:color w:val="9CC2E5" w:themeColor="accent1" w:themeTint="99"/>
+          <w:sz w:val="40"/>
+          <w:szCs w:val="40"/>
+        </w:rPr>
+        <w:t>CRIPTOGRAFIA</w:t>
+      </w:r>
+    </w:p>
+    <w:p>
+      <w:pPr>
+        <w:jc w:val="both"/>
+        <w:rPr>
+          <w:color w:val="808080" w:themeColor="background1" w:themeShade="80"/>
+        </w:rPr>
+      </w:pPr>
+      <w:r>
+        <w:rPr>
+          <w:color w:val="808080" w:themeColor="background1" w:themeShade="80"/>
+        </w:rPr>
+        <w:t>Un criptograma es un mensaje escrito de acuerdo con un código secreto.</w:t>
+      </w:r>
+    </w:p>
+    <w:p>
+      <w:pPr>
+        <w:jc w:val="both"/>
+        <w:rPr>
+          <w:color w:val="808080" w:themeColor="background1" w:themeShade="80"/>
+        </w:rPr>
+      </w:pPr>
+      <w:r>
+        <w:rPr>
+          <w:color w:val="808080" w:themeColor="background1" w:themeShade="80"/>
+        </w:rPr>
+        <w:t>En el campo de la criptografía muchas veces se agrupan conjuntos de funcionalidades que tienen una característica común y ese conjunto lo denominan “criptografía de [la característica que comparten]”</w:t>
+      </w:r>
+      <w:r>
+        <w:rPr>
+          <w:color w:val="808080" w:themeColor="background1" w:themeShade="80"/>
+        </w:rPr>
+        <w:t>, Ejemplos:</w:t>
+      </w:r>
+    </w:p>
+    <w:p>
+      <w:pPr>
+        <w:pStyle w:val="Prrafodelista"/>
+        <w:numPr>
+          <w:ilvl w:val="0"/>
+          <w:numId w:val="3"/>
+        </w:numPr>
+        <w:jc w:val="both"/>
+        <w:rPr>
+          <w:color w:val="808080" w:themeColor="background1" w:themeShade="80"/>
+          <w:sz w:val="32"/>
+          <w:szCs w:val="32"/>
+        </w:rPr>
+      </w:pPr>
+      <w:r>
+        <w:rPr>
+          <w:color w:val="808080" w:themeColor="background1" w:themeShade="80"/>
+          <w:sz w:val="32"/>
+          <w:szCs w:val="32"/>
+        </w:rPr>
+        <w:t>Criptografía simétrica</w:t>
+      </w:r>
+    </w:p>
+    <w:p>
+      <w:pPr>
+        <w:pStyle w:val="Prrafodelista"/>
+        <w:numPr>
+          <w:ilvl w:val="0"/>
+          <w:numId w:val="3"/>
+        </w:numPr>
+        <w:jc w:val="both"/>
+        <w:rPr>
+          <w:color w:val="808080" w:themeColor="background1" w:themeShade="80"/>
+          <w:sz w:val="32"/>
+          <w:szCs w:val="32"/>
+        </w:rPr>
+      </w:pPr>
+      <w:r>
+        <w:rPr>
+          <w:color w:val="808080" w:themeColor="background1" w:themeShade="80"/>
+          <w:sz w:val="32"/>
+          <w:szCs w:val="32"/>
+        </w:rPr>
+        <w:t>Criptografía asimétrica o de clave publica</w:t>
+      </w:r>
+    </w:p>
+    <w:p>
+      <w:pPr>
+        <w:pStyle w:val="Prrafodelista"/>
+        <w:numPr>
+          <w:ilvl w:val="0"/>
+          <w:numId w:val="3"/>
+        </w:numPr>
+        <w:jc w:val="both"/>
+        <w:rPr>
+          <w:color w:val="808080" w:themeColor="background1" w:themeShade="80"/>
+          <w:sz w:val="32"/>
+          <w:szCs w:val="32"/>
+        </w:rPr>
+      </w:pPr>
+      <w:r>
+        <w:rPr>
+          <w:color w:val="808080" w:themeColor="background1" w:themeShade="80"/>
+          <w:sz w:val="32"/>
+          <w:szCs w:val="32"/>
+        </w:rPr>
+        <w:t>Criptografía hibrida</w:t>
+      </w:r>
+    </w:p>
+    <w:p>
+      <w:pPr>
+        <w:jc w:val="both"/>
+        <w:rPr>
+          <w:color w:val="808080" w:themeColor="background1" w:themeShade="80"/>
+        </w:rPr>
+      </w:pPr>
+      <w:r>
+        <w:rPr>
+          <w:b/>
+          <w:color w:val="808080" w:themeColor="background1" w:themeShade="80"/>
+        </w:rPr>
+        <w:t xml:space="preserve">Criptografía simétrica: </w:t>
+      </w:r>
+      <w:r>
+        <w:rPr>
+          <w:color w:val="808080" w:themeColor="background1" w:themeShade="80"/>
+        </w:rPr>
+        <w:t>o criptografía de una clave (en inglés single-key cryptography), es un método criptográfico en el cual se usa una misma clave para cifrar y descifrar mensajes en el emisor y el receptor. Las dos partes que se comunican han de ponerse de acuerdo de antemano sobre la clave a usar. Una vez que ambas partes tienen acceso a esta clave, el remitente cifra un mensaje usando la clave, lo envía al destinatario, y éste lo descifra con la misma clave.</w:t>
+      </w:r>
+    </w:p>
+    <w:p>
+      <w:pPr>
+        <w:jc w:val="both"/>
+        <w:rPr>
+          <w:color w:val="808080" w:themeColor="background1" w:themeShade="80"/>
+        </w:rPr>
+      </w:pPr>
+      <w:r>
+        <w:rPr>
+          <w:color w:val="808080" w:themeColor="background1" w:themeShade="80"/>
+        </w:rPr>
+        <w:t>Un buen sistema de cifrado pone toda la seguridad en la clave y ninguna en el algoritmo. En otras palabras, no debería ser de ninguna ayuda para un atacante conocer el algoritmo que se está usando. Sólo si el atacante obtuviera la clave, le serviría conocer el algoritmo.</w:t>
+      </w:r>
+    </w:p>
+    <w:p>
+      <w:pPr>
+        <w:jc w:val="both"/>
+        <w:rPr>
+          <w:color w:val="808080" w:themeColor="background1" w:themeShade="80"/>
+        </w:rPr>
+      </w:pPr>
+      <w:r>
+        <w:rPr>
+          <w:color w:val="808080" w:themeColor="background1" w:themeShade="80"/>
+        </w:rPr>
+        <w:t xml:space="preserve">Actualmente, los ordenadores pueden descifrar claves con extrema rapidez, y ésta es la razón por la cual el tamaño de la clave es importante en los criptosistemas modernos. El algoritmo de cifrado DES usa una clave de 56 bits, lo que significa que hay </w:t>
+      </w:r>
+      <m:oMath>
+        <m:sSup>
+          <m:sSupPr>
+            <m:ctrlPr>
+              <w:rPr>
+                <w:rFonts w:ascii="Cambria Math" w:hAnsi="Cambria Math"/>
+                <w:i/>
+                <w:color w:val="808080" w:themeColor="background1" w:themeShade="80"/>
+              </w:rPr>
+            </m:ctrlPr>
+          </m:sSupPr>
+          <m:e>
+            <m:r>
+              <w:rPr>
+                <w:rFonts w:ascii="Cambria Math" w:hAnsi="Cambria Math"/>
+                <w:color w:val="808080" w:themeColor="background1" w:themeShade="80"/>
+              </w:rPr>
+              <m:t>2</m:t>
+            </m:r>
+          </m:e>
+          <m:sup>
+            <m:r>
+              <w:rPr>
+                <w:rFonts w:ascii="Cambria Math" w:hAnsi="Cambria Math"/>
+                <w:color w:val="808080" w:themeColor="background1" w:themeShade="80"/>
+              </w:rPr>
+              <m:t>56</m:t>
+            </m:r>
+          </m:sup>
+        </m:sSup>
+      </m:oMath>
+      <w:r>
+        <w:rPr>
+          <w:color w:val="808080" w:themeColor="background1" w:themeShade="80"/>
+        </w:rPr>
+        <w:t xml:space="preserve">claves posibles (72.057.594.037.927.936 claves). Esto representa un número muy alto de claves, pero un ordenador genérico puede comprobar el conjunto posible de claves en cuestión de días. Una máquina especializada puede hacerlo en horas. Algoritmos de cifrado de diseño más reciente como 3DES, Blowfish e IDEA usan claves de 128 bits, lo que significa que existen </w:t>
+      </w:r>
+      <m:oMath>
+        <m:sSup>
+          <m:sSupPr>
+            <m:ctrlPr>
+              <w:rPr>
+                <w:rFonts w:ascii="Cambria Math" w:hAnsi="Cambria Math"/>
+                <w:i/>
+                <w:color w:val="808080" w:themeColor="background1" w:themeShade="80"/>
+              </w:rPr>
+            </m:ctrlPr>
+          </m:sSupPr>
+          <m:e>
+            <m:r>
+              <w:rPr>
+                <w:rFonts w:ascii="Cambria Math" w:hAnsi="Cambria Math"/>
+                <w:color w:val="808080" w:themeColor="background1" w:themeShade="80"/>
+              </w:rPr>
+              <m:t>2</m:t>
+            </m:r>
+          </m:e>
+          <m:sup>
+            <m:r>
+              <w:rPr>
+                <w:rFonts w:ascii="Cambria Math" w:hAnsi="Cambria Math"/>
+                <w:color w:val="808080" w:themeColor="background1" w:themeShade="80"/>
+              </w:rPr>
+              <m:t>128</m:t>
+            </m:r>
+          </m:sup>
+        </m:sSup>
+      </m:oMath>
+      <w:r>
+        <w:rPr>
+          <w:rFonts w:eastAsiaTheme="minorEastAsia"/>
+          <w:color w:val="808080" w:themeColor="background1" w:themeShade="80"/>
+        </w:rPr>
+        <w:t xml:space="preserve"> </w:t>
+      </w:r>
+      <w:r>
+        <w:rPr>
+          <w:color w:val="808080" w:themeColor="background1" w:themeShade="80"/>
+        </w:rPr>
+        <w:t>claves posibles. Esto equivale a muchísimas más claves, y aun en el caso de que todas las máquinas del planeta estuvieran cooperando, tardarían más tiempo en encontrar la clave que la edad del universo.</w:t>
+      </w:r>
+    </w:p>
+    <w:p>
+      <w:pPr>
+        <w:jc w:val="both"/>
+        <w:rPr>
+          <w:color w:val="808080" w:themeColor="background1" w:themeShade="80"/>
+        </w:rPr>
+      </w:pPr>
+      <w:r>
+        <w:rPr>
+          <w:color w:val="808080" w:themeColor="background1" w:themeShade="80"/>
+        </w:rPr>
+        <w:t>El principal problema con los sistemas de cifrado simétrico no está ligado a su seguridad, sino al intercambio/distribución de claves. Una vez que el remitente y el destinatario hayan intercambiado las claves pueden usarlas para comunicarse con seguridad, pero ¿qué canal de comunicación que sea seguro han usado para transmitirse las claves? Sería mucho más fácil para un atacante intentar interceptar una clave que probar las posibles combinaciones del espacio de claves.</w:t>
+      </w:r>
+    </w:p>
+    <w:p>
+      <w:pPr>
+        <w:jc w:val="both"/>
+        <w:rPr>
+          <w:b/>
+          <w:color w:val="9CC2E5" w:themeColor="accent1" w:themeTint="99"/>
+          <w:sz w:val="40"/>
+          <w:szCs w:val="40"/>
+        </w:rPr>
+      </w:pPr>
+      <w:r>
+        <w:rPr>
+          <w:color w:val="808080" w:themeColor="background1" w:themeShade="80"/>
+        </w:rPr>
+        <w:t xml:space="preserve">Basado en lo anterior, podemos decir que los ejemplos descritos a continuación usan un método </w:t>
+      </w:r>
+      <w:r>
+        <w:rPr>
+          <w:color w:val="808080" w:themeColor="background1" w:themeShade="80"/>
+        </w:rPr>
+        <w:t>criptográfico</w:t>
+      </w:r>
+      <w:r>
+        <w:rPr>
+          <w:color w:val="808080" w:themeColor="background1" w:themeShade="80"/>
+        </w:rPr>
+        <w:t xml:space="preserve"> simétrico, además</w:t>
+      </w:r>
+      <w:r>
+        <w:rPr>
+          <w:color w:val="808080" w:themeColor="background1" w:themeShade="80"/>
+        </w:rPr>
+        <w:t xml:space="preserve"> estos ejemplos describen uno de muchos posibles algoritmos de encriptación, es decir, este algoritmo no es ni el único, ni el mejor.</w:t>
+      </w:r>
+    </w:p>
+    <w:p>
+      <w:pPr>
+        <w:rPr>
+          <w:color w:val="808080" w:themeColor="background1" w:themeShade="80"/>
+          <w:sz w:val="40"/>
+          <w:szCs w:val="40"/>
+        </w:rPr>
+      </w:pPr>
+      <w:r>
+        <w:rPr>
+          <w:b/>
+          <w:color w:val="9CC2E5" w:themeColor="accent1" w:themeTint="99"/>
+          <w:sz w:val="40"/>
+          <w:szCs w:val="40"/>
+        </w:rPr>
+        <w:t>EJEMPLO 4</w:t>
+      </w:r>
+      <w:r>
+        <w:rPr>
+          <w:color w:val="808080" w:themeColor="background1" w:themeShade="80"/>
+          <w:sz w:val="40"/>
+          <w:szCs w:val="40"/>
+        </w:rPr>
+        <w:t xml:space="preserve"> </w:t>
+      </w:r>
+      <w:r>
+        <w:rPr>
+          <w:b/>
+          <w:color w:val="BFBFBF" w:themeColor="background1" w:themeShade="BF"/>
+          <w:sz w:val="40"/>
+          <w:szCs w:val="40"/>
+        </w:rPr>
+        <w:t>|</w:t>
+      </w:r>
+      <w:r>
+        <w:rPr>
+          <w:b/>
+          <w:color w:val="BFBFBF" w:themeColor="background1" w:themeShade="BF"/>
+          <w:sz w:val="40"/>
+          <w:szCs w:val="40"/>
+        </w:rPr>
+        <w:t xml:space="preserve"> Formación de matrices sin codificar</w:t>
+      </w:r>
+    </w:p>
+    <w:p>
+      <w:pPr>
+        <w:jc w:val="both"/>
+        <w:rPr>
+          <w:color w:val="808080" w:themeColor="background1" w:themeShade="80"/>
+        </w:rPr>
+      </w:pPr>
+      <w:r>
+        <w:rPr>
+          <w:color w:val="808080" w:themeColor="background1" w:themeShade="80"/>
+        </w:rPr>
+        <w:t>Empecemos por asignar un número a cada letra del alfabeto:</w:t>
+      </w:r>
+    </w:p>
+    <w:p>
+      <w:pPr>
+        <w:jc w:val="both"/>
+        <w:rPr>
+          <w:color w:val="808080" w:themeColor="background1" w:themeShade="80"/>
+        </w:rPr>
+      </w:pPr>
+      <w:r>
+        <w:rPr>
+          <w:color w:val="808080" w:themeColor="background1" w:themeShade="80"/>
+        </w:rPr>
+        <w:drawing>
+          <wp:inline distT="0" distB="0" distL="0" distR="0" wp14:anchorId="49548435" wp14:editId="1DE2992A">
+            <wp:extent cx="1589965" cy="2586731"/>
+            <wp:effectExtent l="0" t="0" r="0" b="4445"/>
+            <wp:docPr id="4" name="Imagen 4"/>
+            <wp:cNvGraphicFramePr>
+              <a:graphicFrameLocks xmlns:a="http://schemas.openxmlformats.org/drawingml/2006/main" noChangeAspect="1"/>
+            </wp:cNvGraphicFramePr>
+            <a:graphic xmlns:a="http://schemas.openxmlformats.org/drawingml/2006/main">
+              <a:graphicData uri="http://schemas.openxmlformats.org/drawingml/2006/picture">
+                <pic:pic xmlns:pic="http://schemas.openxmlformats.org/drawingml/2006/picture">
+                  <pic:nvPicPr>
+                    <pic:cNvPr id="1" name=""/>
+                    <pic:cNvPicPr/>
+                  </pic:nvPicPr>
+                  <pic:blipFill>
+                    <a:blip r:embed="rId16"/>
+                    <a:stretch>
+                      <a:fillRect/>
+                    </a:stretch>
+                  </pic:blipFill>
+                  <pic:spPr>
+                    <a:xfrm>
+                      <a:off x="0" y="0"/>
+                      <a:ext cx="1596320" cy="2597070"/>
+                    </a:xfrm>
+                    <a:prstGeom prst="rect">
+                      <a:avLst/>
+                    </a:prstGeom>
+                  </pic:spPr>
+                </pic:pic>
+              </a:graphicData>
+            </a:graphic>
+          </wp:inline>
+        </w:drawing>
+      </w:r>
+    </w:p>
+    <w:p>
+      <w:pPr>
+        <w:jc w:val="both"/>
+        <w:rPr>
+          <w:color w:val="808080" w:themeColor="background1" w:themeShade="80"/>
+        </w:rPr>
+      </w:pPr>
+      <w:r>
+        <w:rPr>
+          <w:color w:val="808080" w:themeColor="background1" w:themeShade="80"/>
+        </w:rPr>
+        <w:t>Supongamos que queremos codificar el mensaje MEET ME MONDAY</w:t>
+      </w:r>
+      <w:r>
+        <w:rPr>
+          <w:color w:val="808080" w:themeColor="background1" w:themeShade="80"/>
+        </w:rPr>
+        <w:t xml:space="preserve">, debemos dividir el mensaje en matrices </w:t>
+      </w:r>
+      <w:r>
+        <w:rPr>
+          <w:color w:val="808080" w:themeColor="background1" w:themeShade="80"/>
+        </w:rPr>
+        <w:t>renglón conveniente. Ejemplo dividámosla en matrices renglón de 1x3</w:t>
+      </w:r>
+    </w:p>
+    <w:p>
+      <w:pPr>
+        <w:jc w:val="both"/>
+        <w:rPr>
+          <w:color w:val="808080" w:themeColor="background1" w:themeShade="80"/>
+          <w:sz w:val="32"/>
+          <w:szCs w:val="32"/>
+        </w:rPr>
+      </w:pPr>
+      <w:r>
+        <w:rPr>
+          <w:color w:val="808080" w:themeColor="background1" w:themeShade="80"/>
+          <w:sz w:val="32"/>
+          <w:szCs w:val="32"/>
+        </w:rPr>
+        <w:drawing>
+          <wp:inline distT="0" distB="0" distL="0" distR="0" wp14:anchorId="732B58A9" wp14:editId="1CEECC7A">
+            <wp:extent cx="4462818" cy="478347"/>
+            <wp:effectExtent l="0" t="0" r="0" b="0"/>
+            <wp:docPr id="5" name="Imagen 5"/>
+            <wp:cNvGraphicFramePr>
+              <a:graphicFrameLocks xmlns:a="http://schemas.openxmlformats.org/drawingml/2006/main" noChangeAspect="1"/>
+            </wp:cNvGraphicFramePr>
+            <a:graphic xmlns:a="http://schemas.openxmlformats.org/drawingml/2006/main">
+              <a:graphicData uri="http://schemas.openxmlformats.org/drawingml/2006/picture">
+                <pic:pic xmlns:pic="http://schemas.openxmlformats.org/drawingml/2006/picture">
+                  <pic:nvPicPr>
+                    <pic:cNvPr id="1" name=""/>
+                    <pic:cNvPicPr/>
+                  </pic:nvPicPr>
+                  <pic:blipFill>
+                    <a:blip r:embed="rId17"/>
+                    <a:stretch>
+                      <a:fillRect/>
+                    </a:stretch>
+                  </pic:blipFill>
+                  <pic:spPr>
+                    <a:xfrm>
+                      <a:off x="0" y="0"/>
+                      <a:ext cx="4489586" cy="481216"/>
+                    </a:xfrm>
+                    <a:prstGeom prst="rect">
+                      <a:avLst/>
+                    </a:prstGeom>
+                  </pic:spPr>
+                </pic:pic>
+              </a:graphicData>
+            </a:graphic>
+          </wp:inline>
+        </w:drawing>
+      </w:r>
+    </w:p>
+    <w:p>
+      <w:pPr>
+        <w:rPr>
+          <w:color w:val="808080" w:themeColor="background1" w:themeShade="80"/>
+          <w:sz w:val="40"/>
+          <w:szCs w:val="40"/>
+        </w:rPr>
+      </w:pPr>
+      <w:r>
+        <w:rPr>
+          <w:b/>
+          <w:color w:val="9CC2E5" w:themeColor="accent1" w:themeTint="99"/>
+          <w:sz w:val="40"/>
+          <w:szCs w:val="40"/>
+        </w:rPr>
+        <w:t>EJEMPLO 5</w:t>
+      </w:r>
+      <w:r>
+        <w:rPr>
+          <w:color w:val="808080" w:themeColor="background1" w:themeShade="80"/>
+          <w:sz w:val="40"/>
+          <w:szCs w:val="40"/>
+        </w:rPr>
+        <w:t xml:space="preserve"> </w:t>
+      </w:r>
+      <w:r>
+        <w:rPr>
+          <w:b/>
+          <w:color w:val="BFBFBF" w:themeColor="background1" w:themeShade="BF"/>
+          <w:sz w:val="40"/>
+          <w:szCs w:val="40"/>
+        </w:rPr>
+        <w:t>|</w:t>
+      </w:r>
+      <w:r>
+        <w:rPr>
+          <w:b/>
+          <w:color w:val="BFBFBF" w:themeColor="background1" w:themeShade="BF"/>
+          <w:sz w:val="40"/>
+          <w:szCs w:val="40"/>
+        </w:rPr>
+        <w:t xml:space="preserve"> Codificación de </w:t>
+      </w:r>
+      <w:r>
+        <w:rPr>
+          <w:b/>
+          <w:color w:val="BFBFBF" w:themeColor="background1" w:themeShade="BF"/>
+          <w:sz w:val="40"/>
+          <w:szCs w:val="40"/>
+        </w:rPr>
+        <w:t>un mensaje</w:t>
+      </w:r>
+    </w:p>
+    <w:p>
+      <w:pPr>
+        <w:jc w:val="both"/>
+        <w:rPr>
+          <w:rFonts w:eastAsiaTheme="minorEastAsia"/>
+          <w:color w:val="808080" w:themeColor="background1" w:themeShade="80"/>
+        </w:rPr>
+      </w:pPr>
+      <w:r>
+        <w:rPr>
+          <w:rFonts w:eastAsiaTheme="minorEastAsia"/>
+          <w:color w:val="808080" w:themeColor="background1" w:themeShade="80"/>
+        </w:rPr>
+        <w:t>Ahora debemos buscar una matriz invertible de orden nxn</w:t>
+      </w:r>
+      <w:r>
+        <w:rPr>
+          <w:rFonts w:eastAsiaTheme="minorEastAsia"/>
+          <w:color w:val="808080" w:themeColor="background1" w:themeShade="80"/>
+        </w:rPr>
+        <w:t xml:space="preserve"> y multiplicarla por las matrices renglón sin codificar (por la derecha)</w:t>
+      </w:r>
+    </w:p>
+    <w:p>
+      <w:pPr>
+        <w:jc w:val="both"/>
+        <w:rPr>
+          <w:rFonts w:eastAsiaTheme="minorEastAsia"/>
+          <w:color w:val="808080" w:themeColor="background1" w:themeShade="80"/>
+        </w:rPr>
+      </w:pPr>
+      <w:r>
+        <w:rPr>
+          <w:rFonts w:eastAsiaTheme="minorEastAsia"/>
+          <w:color w:val="808080" w:themeColor="background1" w:themeShade="80"/>
+        </w:rPr>
+        <w:drawing>
+          <wp:inline distT="0" distB="0" distL="0" distR="0" wp14:anchorId="0DB2E091" wp14:editId="04E39632">
+            <wp:extent cx="1555845" cy="934330"/>
+            <wp:effectExtent l="0" t="0" r="6350" b="0"/>
+            <wp:docPr id="6" name="Imagen 6"/>
+            <wp:cNvGraphicFramePr>
+              <a:graphicFrameLocks xmlns:a="http://schemas.openxmlformats.org/drawingml/2006/main" noChangeAspect="1"/>
+            </wp:cNvGraphicFramePr>
+            <a:graphic xmlns:a="http://schemas.openxmlformats.org/drawingml/2006/main">
+              <a:graphicData uri="http://schemas.openxmlformats.org/drawingml/2006/picture">
+                <pic:pic xmlns:pic="http://schemas.openxmlformats.org/drawingml/2006/picture">
+                  <pic:nvPicPr>
+                    <pic:cNvPr id="1" name=""/>
+                    <pic:cNvPicPr/>
+                  </pic:nvPicPr>
+                  <pic:blipFill>
+                    <a:blip r:embed="rId18"/>
+                    <a:stretch>
+                      <a:fillRect/>
+                    </a:stretch>
+                  </pic:blipFill>
+                  <pic:spPr>
+                    <a:xfrm>
+                      <a:off x="0" y="0"/>
+                      <a:ext cx="1563703" cy="939049"/>
+                    </a:xfrm>
+                    <a:prstGeom prst="rect">
+                      <a:avLst/>
+                    </a:prstGeom>
+                  </pic:spPr>
+                </pic:pic>
+              </a:graphicData>
+            </a:graphic>
+          </wp:inline>
+        </w:drawing>
+      </w:r>
+    </w:p>
+    <w:p>
+      <w:pPr>
+        <w:jc w:val="both"/>
+        <w:rPr>
+          <w:rFonts w:eastAsiaTheme="minorEastAsia"/>
+          <w:color w:val="808080" w:themeColor="background1" w:themeShade="80"/>
+        </w:rPr>
+      </w:pPr>
+      <w:r>
+        <w:rPr>
+          <w:rFonts w:eastAsiaTheme="minorEastAsia"/>
+          <w:color w:val="808080" w:themeColor="background1" w:themeShade="80"/>
+        </w:rPr>
+        <w:drawing>
+          <wp:inline distT="0" distB="0" distL="0" distR="0" wp14:anchorId="7F98D113" wp14:editId="5970A8D6">
+            <wp:extent cx="2987546" cy="3493826"/>
+            <wp:effectExtent l="0" t="0" r="3810" b="0"/>
+            <wp:docPr id="7" name="Imagen 7"/>
+            <wp:cNvGraphicFramePr>
+              <a:graphicFrameLocks xmlns:a="http://schemas.openxmlformats.org/drawingml/2006/main" noChangeAspect="1"/>
+            </wp:cNvGraphicFramePr>
+            <a:graphic xmlns:a="http://schemas.openxmlformats.org/drawingml/2006/main">
+              <a:graphicData uri="http://schemas.openxmlformats.org/drawingml/2006/picture">
+                <pic:pic xmlns:pic="http://schemas.openxmlformats.org/drawingml/2006/picture">
+                  <pic:nvPicPr>
+                    <pic:cNvPr id="1" name=""/>
+                    <pic:cNvPicPr/>
+                  </pic:nvPicPr>
+                  <pic:blipFill>
+                    <a:blip r:embed="rId19"/>
+                    <a:stretch>
+                      <a:fillRect/>
+                    </a:stretch>
+                  </pic:blipFill>
+                  <pic:spPr>
+                    <a:xfrm>
+                      <a:off x="0" y="0"/>
                       <a:ext cx="2993736" cy="3501065"/>
                     </a:xfrm>
                     <a:prstGeom prst="rect">
@@ -5662,16 +6804,7 @@
           <w:sz w:val="40"/>
           <w:szCs w:val="40"/>
         </w:rPr>
-        <w:t xml:space="preserve">EJEMPLO </w:t>
-      </w:r>
-      <w:r>
-        <w:rPr>
-          <w:b/>
-          <w:color w:val="9CC2E5" w:themeColor="accent1" w:themeTint="99"/>
-          <w:sz w:val="40"/>
-          <w:szCs w:val="40"/>
-        </w:rPr>
-        <w:t>6</w:t>
+        <w:t>EJEMPLO 6</w:t>
       </w:r>
       <w:r>
         <w:rPr>
@@ -5697,25 +6830,7 @@
           <w:sz w:val="40"/>
           <w:szCs w:val="40"/>
         </w:rPr>
-        <w:t xml:space="preserve"> </w:t>
-      </w:r>
-      <w:r>
-        <w:rPr>
-          <w:b/>
-          <w:color w:val="BFBFBF" w:themeColor="background1" w:themeShade="BF"/>
-          <w:sz w:val="40"/>
-          <w:szCs w:val="40"/>
-        </w:rPr>
-        <w:t>Dec</w:t>
-      </w:r>
-      <w:r>
-        <w:rPr>
-          <w:b/>
-          <w:color w:val="BFBFBF" w:themeColor="background1" w:themeShade="BF"/>
-          <w:sz w:val="40"/>
-          <w:szCs w:val="40"/>
-        </w:rPr>
-        <w:t>odificación de un mensaje</w:t>
+        <w:t xml:space="preserve"> Decodificación de un mensaje</w:t>
       </w:r>
     </w:p>
     <w:p>
@@ -6515,7 +7630,7 @@
         </w:rPr>
         <w:t xml:space="preserve">. Retrieved 8 April 2016, from </w:t>
       </w:r>
-      <w:hyperlink r:id="rId16" w:history="1">
+      <w:hyperlink r:id="rId20" w:history="1">
         <w:r>
           <w:rPr>
             <w:rStyle w:val="Hipervnculo"/>
@@ -6601,7 +7716,7 @@
         </w:rPr>
         <w:t xml:space="preserve">. Retrieved 8 April 2016, from </w:t>
       </w:r>
-      <w:hyperlink r:id="rId17" w:history="1">
+      <w:hyperlink r:id="rId21" w:history="1">
         <w:r>
           <w:rPr>
             <w:rStyle w:val="Hipervnculo"/>
@@ -6628,8 +7743,6 @@
           <w:szCs w:val="21"/>
         </w:rPr>
       </w:pPr>
-      <w:bookmarkStart w:id="0" w:name="_GoBack"/>
-      <w:bookmarkEnd w:id="0"/>
     </w:p>
     <w:p>
       <w:pPr>
@@ -16211,6 +17324,98 @@
     </w:lvl>
   </w:abstractNum>
   <w:abstractNum w:abstractNumId="2" w15:restartNumberingAfterBreak="0">
+    <w:nsid w:val="49F44961"/>
+    <w:multiLevelType w:val="hybridMultilevel"/>
+    <w:tmpl w:val="919C9166"/>
+    <w:lvl w:ilvl="0" w:tplc="77F67832">
+      <w:start w:val="1"/>
+      <w:numFmt w:val="lowerLetter"/>
+      <w:lvlText w:val="(%1)"/>
+      <w:lvlJc w:val="left"/>
+      <w:pPr>
+        <w:ind w:left="1080" w:hanging="720"/>
+      </w:pPr>
+      <w:rPr>
+        <w:rFonts w:hint="default"/>
+        <w:b w:val="0"/>
+        <w:color w:val="808080" w:themeColor="background1" w:themeShade="80"/>
+        <w:sz w:val="22"/>
+      </w:rPr>
+    </w:lvl>
+    <w:lvl w:ilvl="1" w:tplc="240A0019" w:tentative="1">
+      <w:start w:val="1"/>
+      <w:numFmt w:val="lowerLetter"/>
+      <w:lvlText w:val="%2."/>
+      <w:lvlJc w:val="left"/>
+      <w:pPr>
+        <w:ind w:left="1440" w:hanging="360"/>
+      </w:pPr>
+    </w:lvl>
+    <w:lvl w:ilvl="2" w:tplc="240A001B" w:tentative="1">
+      <w:start w:val="1"/>
+      <w:numFmt w:val="lowerRoman"/>
+      <w:lvlText w:val="%3."/>
+      <w:lvlJc w:val="right"/>
+      <w:pPr>
+        <w:ind w:left="2160" w:hanging="180"/>
+      </w:pPr>
+    </w:lvl>
+    <w:lvl w:ilvl="3" w:tplc="240A000F" w:tentative="1">
+      <w:start w:val="1"/>
+      <w:numFmt w:val="decimal"/>
+      <w:lvlText w:val="%4."/>
+      <w:lvlJc w:val="left"/>
+      <w:pPr>
+        <w:ind w:left="2880" w:hanging="360"/>
+      </w:pPr>
+    </w:lvl>
+    <w:lvl w:ilvl="4" w:tplc="240A0019" w:tentative="1">
+      <w:start w:val="1"/>
+      <w:numFmt w:val="lowerLetter"/>
+      <w:lvlText w:val="%5."/>
+      <w:lvlJc w:val="left"/>
+      <w:pPr>
+        <w:ind w:left="3600" w:hanging="360"/>
+      </w:pPr>
+    </w:lvl>
+    <w:lvl w:ilvl="5" w:tplc="240A001B" w:tentative="1">
+      <w:start w:val="1"/>
+      <w:numFmt w:val="lowerRoman"/>
+      <w:lvlText w:val="%6."/>
+      <w:lvlJc w:val="right"/>
+      <w:pPr>
+        <w:ind w:left="4320" w:hanging="180"/>
+      </w:pPr>
+    </w:lvl>
+    <w:lvl w:ilvl="6" w:tplc="240A000F" w:tentative="1">
+      <w:start w:val="1"/>
+      <w:numFmt w:val="decimal"/>
+      <w:lvlText w:val="%7."/>
+      <w:lvlJc w:val="left"/>
+      <w:pPr>
+        <w:ind w:left="5040" w:hanging="360"/>
+      </w:pPr>
+    </w:lvl>
+    <w:lvl w:ilvl="7" w:tplc="240A0019" w:tentative="1">
+      <w:start w:val="1"/>
+      <w:numFmt w:val="lowerLetter"/>
+      <w:lvlText w:val="%8."/>
+      <w:lvlJc w:val="left"/>
+      <w:pPr>
+        <w:ind w:left="5760" w:hanging="360"/>
+      </w:pPr>
+    </w:lvl>
+    <w:lvl w:ilvl="8" w:tplc="240A001B" w:tentative="1">
+      <w:start w:val="1"/>
+      <w:numFmt w:val="lowerRoman"/>
+      <w:lvlText w:val="%9."/>
+      <w:lvlJc w:val="right"/>
+      <w:pPr>
+        <w:ind w:left="6480" w:hanging="180"/>
+      </w:pPr>
+    </w:lvl>
+  </w:abstractNum>
+  <w:abstractNum w:abstractNumId="3" w15:restartNumberingAfterBreak="0">
     <w:nsid w:val="6C5B2F84"/>
     <w:multiLevelType w:val="hybridMultilevel"/>
     <w:tmpl w:val="5478CF00"/>
@@ -16297,13 +17502,16 @@
     </w:lvl>
   </w:abstractNum>
   <w:num w:numId="1">
-    <w:abstractNumId w:val="2"/>
+    <w:abstractNumId w:val="3"/>
   </w:num>
   <w:num w:numId="2">
     <w:abstractNumId w:val="0"/>
   </w:num>
   <w:num w:numId="3">
     <w:abstractNumId w:val="1"/>
+  </w:num>
+  <w:num w:numId="4">
+    <w:abstractNumId w:val="2"/>
   </w:num>
 </w:numbering>
 </file>
@@ -17551,11 +18759,11 @@
           <c:showPercent val="0"/>
           <c:showBubbleSize val="0"/>
         </c:dLbls>
-        <c:axId val="604194928"/>
-        <c:axId val="604200024"/>
+        <c:axId val="564653912"/>
+        <c:axId val="564659008"/>
       </c:scatterChart>
       <c:valAx>
-        <c:axId val="604194928"/>
+        <c:axId val="564653912"/>
         <c:scaling>
           <c:orientation val="minMax"/>
         </c:scaling>
@@ -17667,12 +18875,12 @@
             <a:endParaRPr lang="es-CO"/>
           </a:p>
         </c:txPr>
-        <c:crossAx val="604200024"/>
+        <c:crossAx val="564659008"/>
         <c:crosses val="autoZero"/>
         <c:crossBetween val="midCat"/>
       </c:valAx>
       <c:valAx>
-        <c:axId val="604200024"/>
+        <c:axId val="564659008"/>
         <c:scaling>
           <c:orientation val="minMax"/>
         </c:scaling>
@@ -17784,7 +18992,7 @@
             <a:endParaRPr lang="es-CO"/>
           </a:p>
         </c:txPr>
-        <c:crossAx val="604194928"/>
+        <c:crossAx val="564653912"/>
         <c:crosses val="autoZero"/>
         <c:crossBetween val="midCat"/>
       </c:valAx>

</xml_diff>

<commit_message>
Estandarizo el desarrollo de los primeros problemas del taller, falta escribir los enunciados
</commit_message>
<xml_diff>
--- a/taller_algebra.docx
+++ b/taller_algebra.docx
@@ -131,57 +131,650 @@
     <w:p>
       <w:pPr>
         <w:rPr>
-          <w:b/>
-          <w:color w:val="2E74B5" w:themeColor="accent1" w:themeShade="BF"/>
-          <w:sz w:val="48"/>
-          <w:szCs w:val="48"/>
+          <w:i/>
+          <w:color w:val="808080" w:themeColor="background1" w:themeShade="80"/>
         </w:rPr>
       </w:pPr>
-      <w:r>
-        <w:rPr>
-          <w:b/>
-          <w:noProof/>
-          <w:color w:val="2E74B5" w:themeColor="accent1" w:themeShade="BF"/>
-          <w:sz w:val="48"/>
-          <w:szCs w:val="48"/>
-          <w:lang w:eastAsia="es-CO"/>
-        </w:rPr>
-        <w:drawing>
-          <wp:inline distT="0" distB="0" distL="0" distR="0" wp14:anchorId="3EC96C3E" wp14:editId="504A67A1">
-            <wp:extent cx="5286375" cy="1136078"/>
-            <wp:effectExtent l="0" t="0" r="0" b="6985"/>
-            <wp:docPr id="8" name="Imagen 8"/>
-            <wp:cNvGraphicFramePr>
-              <a:graphicFrameLocks xmlns:a="http://schemas.openxmlformats.org/drawingml/2006/main" noChangeAspect="1"/>
-            </wp:cNvGraphicFramePr>
-            <a:graphic xmlns:a="http://schemas.openxmlformats.org/drawingml/2006/main">
-              <a:graphicData uri="http://schemas.openxmlformats.org/drawingml/2006/picture">
-                <pic:pic xmlns:pic="http://schemas.openxmlformats.org/drawingml/2006/picture">
-                  <pic:nvPicPr>
-                    <pic:cNvPr id="1" name=""/>
-                    <pic:cNvPicPr/>
-                  </pic:nvPicPr>
-                  <pic:blipFill>
-                    <a:blip r:embed="rId7"/>
-                    <a:stretch>
-                      <a:fillRect/>
-                    </a:stretch>
-                  </pic:blipFill>
-                  <pic:spPr>
-                    <a:xfrm>
-                      <a:off x="0" y="0"/>
-                      <a:ext cx="5311629" cy="1141505"/>
-                    </a:xfrm>
-                    <a:prstGeom prst="rect">
-                      <a:avLst/>
-                    </a:prstGeom>
-                  </pic:spPr>
-                </pic:pic>
-              </a:graphicData>
-            </a:graphic>
-          </wp:inline>
-        </w:drawing>
-      </w:r>
+      <m:oMathPara>
+        <m:oMathParaPr>
+          <m:jc m:val="center"/>
+        </m:oMathParaPr>
+        <m:oMath>
+          <m:d>
+            <m:dPr>
+              <m:ctrlPr>
+                <w:rPr>
+                  <w:rFonts w:ascii="Cambria Math" w:hAnsi="Cambria Math"/>
+                  <w:i/>
+                  <w:color w:val="808080" w:themeColor="background1" w:themeShade="80"/>
+                </w:rPr>
+              </m:ctrlPr>
+            </m:dPr>
+            <m:e>
+              <m:r>
+                <w:rPr>
+                  <w:rFonts w:ascii="Cambria Math" w:hAnsi="Cambria Math"/>
+                  <w:color w:val="808080" w:themeColor="background1" w:themeShade="80"/>
+                </w:rPr>
+                <m:t>a</m:t>
+              </m:r>
+            </m:e>
+          </m:d>
+          <m:d>
+            <m:dPr>
+              <m:begChr m:val="["/>
+              <m:endChr m:val="]"/>
+              <m:ctrlPr>
+                <w:rPr>
+                  <w:rFonts w:ascii="Cambria Math" w:hAnsi="Cambria Math"/>
+                  <w:i/>
+                  <w:color w:val="808080" w:themeColor="background1" w:themeShade="80"/>
+                </w:rPr>
+              </m:ctrlPr>
+            </m:dPr>
+            <m:e>
+              <m:m>
+                <m:mPr>
+                  <m:mcs>
+                    <m:mc>
+                      <m:mcPr>
+                        <m:count m:val="3"/>
+                        <m:mcJc m:val="center"/>
+                      </m:mcPr>
+                    </m:mc>
+                  </m:mcs>
+                  <m:ctrlPr>
+                    <w:rPr>
+                      <w:rFonts w:ascii="Cambria Math" w:hAnsi="Cambria Math"/>
+                      <w:i/>
+                      <w:color w:val="808080" w:themeColor="background1" w:themeShade="80"/>
+                    </w:rPr>
+                  </m:ctrlPr>
+                </m:mPr>
+                <m:mr>
+                  <m:e>
+                    <m:r>
+                      <w:rPr>
+                        <w:rFonts w:ascii="Cambria Math" w:hAnsi="Cambria Math"/>
+                        <w:color w:val="808080" w:themeColor="background1" w:themeShade="80"/>
+                      </w:rPr>
+                      <m:t>1</m:t>
+                    </m:r>
+                  </m:e>
+                  <m:e>
+                    <m:r>
+                      <w:rPr>
+                        <w:rFonts w:ascii="Cambria Math" w:hAnsi="Cambria Math"/>
+                        <w:color w:val="808080" w:themeColor="background1" w:themeShade="80"/>
+                      </w:rPr>
+                      <m:t>0</m:t>
+                    </m:r>
+                  </m:e>
+                  <m:e>
+                    <m:r>
+                      <w:rPr>
+                        <w:rFonts w:ascii="Cambria Math" w:hAnsi="Cambria Math"/>
+                        <w:color w:val="808080" w:themeColor="background1" w:themeShade="80"/>
+                      </w:rPr>
+                      <m:t>0</m:t>
+                    </m:r>
+                  </m:e>
+                </m:mr>
+                <m:mr>
+                  <m:e>
+                    <m:r>
+                      <w:rPr>
+                        <w:rFonts w:ascii="Cambria Math" w:hAnsi="Cambria Math"/>
+                        <w:color w:val="808080" w:themeColor="background1" w:themeShade="80"/>
+                      </w:rPr>
+                      <m:t>0</m:t>
+                    </m:r>
+                  </m:e>
+                  <m:e>
+                    <m:r>
+                      <w:rPr>
+                        <w:rFonts w:ascii="Cambria Math" w:hAnsi="Cambria Math"/>
+                        <w:color w:val="808080" w:themeColor="background1" w:themeShade="80"/>
+                      </w:rPr>
+                      <m:t>1</m:t>
+                    </m:r>
+                  </m:e>
+                  <m:e>
+                    <m:r>
+                      <w:rPr>
+                        <w:rFonts w:ascii="Cambria Math" w:hAnsi="Cambria Math"/>
+                        <w:color w:val="808080" w:themeColor="background1" w:themeShade="80"/>
+                      </w:rPr>
+                      <m:t>0</m:t>
+                    </m:r>
+                  </m:e>
+                </m:mr>
+                <m:mr>
+                  <m:e>
+                    <m:r>
+                      <w:rPr>
+                        <w:rFonts w:ascii="Cambria Math" w:hAnsi="Cambria Math"/>
+                        <w:color w:val="808080" w:themeColor="background1" w:themeShade="80"/>
+                      </w:rPr>
+                      <m:t>0</m:t>
+                    </m:r>
+                  </m:e>
+                  <m:e>
+                    <m:r>
+                      <w:rPr>
+                        <w:rFonts w:ascii="Cambria Math" w:hAnsi="Cambria Math"/>
+                        <w:color w:val="808080" w:themeColor="background1" w:themeShade="80"/>
+                      </w:rPr>
+                      <m:t>0</m:t>
+                    </m:r>
+                  </m:e>
+                  <m:e>
+                    <m:r>
+                      <w:rPr>
+                        <w:rFonts w:ascii="Cambria Math" w:hAnsi="Cambria Math"/>
+                        <w:color w:val="808080" w:themeColor="background1" w:themeShade="80"/>
+                      </w:rPr>
+                      <m:t>1</m:t>
+                    </m:r>
+                  </m:e>
+                </m:mr>
+              </m:m>
+            </m:e>
+          </m:d>
+          <m:r>
+            <w:rPr>
+              <w:rFonts w:ascii="Cambria Math" w:hAnsi="Cambria Math"/>
+              <w:color w:val="808080" w:themeColor="background1" w:themeShade="80"/>
+            </w:rPr>
+            <m:t xml:space="preserve"> </m:t>
+          </m:r>
+          <m:d>
+            <m:dPr>
+              <m:ctrlPr>
+                <w:rPr>
+                  <w:rFonts w:ascii="Cambria Math" w:hAnsi="Cambria Math"/>
+                  <w:i/>
+                  <w:color w:val="808080" w:themeColor="background1" w:themeShade="80"/>
+                </w:rPr>
+              </m:ctrlPr>
+            </m:dPr>
+            <m:e>
+              <m:r>
+                <w:rPr>
+                  <w:rFonts w:ascii="Cambria Math" w:hAnsi="Cambria Math"/>
+                  <w:color w:val="808080" w:themeColor="background1" w:themeShade="80"/>
+                </w:rPr>
+                <m:t>b</m:t>
+              </m:r>
+            </m:e>
+          </m:d>
+          <m:d>
+            <m:dPr>
+              <m:begChr m:val="["/>
+              <m:endChr m:val="]"/>
+              <m:ctrlPr>
+                <w:rPr>
+                  <w:rFonts w:ascii="Cambria Math" w:hAnsi="Cambria Math"/>
+                  <w:i/>
+                  <w:color w:val="808080" w:themeColor="background1" w:themeShade="80"/>
+                </w:rPr>
+              </m:ctrlPr>
+            </m:dPr>
+            <m:e>
+              <m:m>
+                <m:mPr>
+                  <m:mcs>
+                    <m:mc>
+                      <m:mcPr>
+                        <m:count m:val="3"/>
+                        <m:mcJc m:val="center"/>
+                      </m:mcPr>
+                    </m:mc>
+                  </m:mcs>
+                  <m:ctrlPr>
+                    <w:rPr>
+                      <w:rFonts w:ascii="Cambria Math" w:hAnsi="Cambria Math"/>
+                      <w:i/>
+                      <w:color w:val="808080" w:themeColor="background1" w:themeShade="80"/>
+                    </w:rPr>
+                  </m:ctrlPr>
+                </m:mPr>
+                <m:mr>
+                  <m:e>
+                    <m:f>
+                      <m:fPr>
+                        <m:ctrlPr>
+                          <w:rPr>
+                            <w:rFonts w:ascii="Cambria Math" w:hAnsi="Cambria Math"/>
+                            <w:i/>
+                            <w:color w:val="808080" w:themeColor="background1" w:themeShade="80"/>
+                          </w:rPr>
+                        </m:ctrlPr>
+                      </m:fPr>
+                      <m:num>
+                        <m:r>
+                          <w:rPr>
+                            <w:rFonts w:ascii="Cambria Math" w:hAnsi="Cambria Math"/>
+                            <w:color w:val="808080" w:themeColor="background1" w:themeShade="80"/>
+                          </w:rPr>
+                          <m:t>1</m:t>
+                        </m:r>
+                      </m:num>
+                      <m:den>
+                        <m:r>
+                          <w:rPr>
+                            <w:rFonts w:ascii="Cambria Math" w:hAnsi="Cambria Math"/>
+                            <w:color w:val="808080" w:themeColor="background1" w:themeShade="80"/>
+                          </w:rPr>
+                          <m:t>2</m:t>
+                        </m:r>
+                      </m:den>
+                    </m:f>
+                  </m:e>
+                  <m:e>
+                    <m:f>
+                      <m:fPr>
+                        <m:ctrlPr>
+                          <w:rPr>
+                            <w:rFonts w:ascii="Cambria Math" w:hAnsi="Cambria Math"/>
+                            <w:i/>
+                            <w:color w:val="808080" w:themeColor="background1" w:themeShade="80"/>
+                          </w:rPr>
+                        </m:ctrlPr>
+                      </m:fPr>
+                      <m:num>
+                        <m:r>
+                          <w:rPr>
+                            <w:rFonts w:ascii="Cambria Math" w:hAnsi="Cambria Math"/>
+                            <w:color w:val="808080" w:themeColor="background1" w:themeShade="80"/>
+                          </w:rPr>
+                          <m:t>1</m:t>
+                        </m:r>
+                      </m:num>
+                      <m:den>
+                        <m:r>
+                          <w:rPr>
+                            <w:rFonts w:ascii="Cambria Math" w:hAnsi="Cambria Math"/>
+                            <w:color w:val="808080" w:themeColor="background1" w:themeShade="80"/>
+                          </w:rPr>
+                          <m:t>3</m:t>
+                        </m:r>
+                      </m:den>
+                    </m:f>
+                  </m:e>
+                  <m:e>
+                    <m:f>
+                      <m:fPr>
+                        <m:ctrlPr>
+                          <w:rPr>
+                            <w:rFonts w:ascii="Cambria Math" w:hAnsi="Cambria Math"/>
+                            <w:i/>
+                            <w:color w:val="808080" w:themeColor="background1" w:themeShade="80"/>
+                          </w:rPr>
+                        </m:ctrlPr>
+                      </m:fPr>
+                      <m:num>
+                        <m:r>
+                          <w:rPr>
+                            <w:rFonts w:ascii="Cambria Math" w:hAnsi="Cambria Math"/>
+                            <w:color w:val="808080" w:themeColor="background1" w:themeShade="80"/>
+                          </w:rPr>
+                          <m:t>1</m:t>
+                        </m:r>
+                      </m:num>
+                      <m:den>
+                        <m:r>
+                          <w:rPr>
+                            <w:rFonts w:ascii="Cambria Math" w:hAnsi="Cambria Math"/>
+                            <w:color w:val="808080" w:themeColor="background1" w:themeShade="80"/>
+                          </w:rPr>
+                          <m:t>4</m:t>
+                        </m:r>
+                      </m:den>
+                    </m:f>
+                  </m:e>
+                </m:mr>
+                <m:mr>
+                  <m:e>
+                    <m:f>
+                      <m:fPr>
+                        <m:ctrlPr>
+                          <w:rPr>
+                            <w:rFonts w:ascii="Cambria Math" w:hAnsi="Cambria Math"/>
+                            <w:i/>
+                            <w:color w:val="808080" w:themeColor="background1" w:themeShade="80"/>
+                          </w:rPr>
+                        </m:ctrlPr>
+                      </m:fPr>
+                      <m:num>
+                        <m:r>
+                          <w:rPr>
+                            <w:rFonts w:ascii="Cambria Math" w:hAnsi="Cambria Math"/>
+                            <w:color w:val="808080" w:themeColor="background1" w:themeShade="80"/>
+                          </w:rPr>
+                          <m:t>1</m:t>
+                        </m:r>
+                      </m:num>
+                      <m:den>
+                        <m:r>
+                          <w:rPr>
+                            <w:rFonts w:ascii="Cambria Math" w:hAnsi="Cambria Math"/>
+                            <w:color w:val="808080" w:themeColor="background1" w:themeShade="80"/>
+                          </w:rPr>
+                          <m:t>4</m:t>
+                        </m:r>
+                      </m:den>
+                    </m:f>
+                  </m:e>
+                  <m:e>
+                    <m:r>
+                      <w:rPr>
+                        <w:rFonts w:ascii="Cambria Math" w:hAnsi="Cambria Math"/>
+                        <w:color w:val="808080" w:themeColor="background1" w:themeShade="80"/>
+                      </w:rPr>
+                      <m:t>0</m:t>
+                    </m:r>
+                  </m:e>
+                  <m:e>
+                    <m:f>
+                      <m:fPr>
+                        <m:ctrlPr>
+                          <w:rPr>
+                            <w:rFonts w:ascii="Cambria Math" w:hAnsi="Cambria Math"/>
+                            <w:i/>
+                            <w:color w:val="808080" w:themeColor="background1" w:themeShade="80"/>
+                          </w:rPr>
+                        </m:ctrlPr>
+                      </m:fPr>
+                      <m:num>
+                        <m:r>
+                          <w:rPr>
+                            <w:rFonts w:ascii="Cambria Math" w:hAnsi="Cambria Math"/>
+                            <w:color w:val="808080" w:themeColor="background1" w:themeShade="80"/>
+                          </w:rPr>
+                          <m:t>3</m:t>
+                        </m:r>
+                      </m:num>
+                      <m:den>
+                        <m:r>
+                          <w:rPr>
+                            <w:rFonts w:ascii="Cambria Math" w:hAnsi="Cambria Math"/>
+                            <w:color w:val="808080" w:themeColor="background1" w:themeShade="80"/>
+                          </w:rPr>
+                          <m:t>4</m:t>
+                        </m:r>
+                      </m:den>
+                    </m:f>
+                  </m:e>
+                </m:mr>
+                <m:mr>
+                  <m:e>
+                    <m:f>
+                      <m:fPr>
+                        <m:ctrlPr>
+                          <w:rPr>
+                            <w:rFonts w:ascii="Cambria Math" w:hAnsi="Cambria Math"/>
+                            <w:i/>
+                            <w:color w:val="808080" w:themeColor="background1" w:themeShade="80"/>
+                          </w:rPr>
+                        </m:ctrlPr>
+                      </m:fPr>
+                      <m:num>
+                        <m:r>
+                          <w:rPr>
+                            <w:rFonts w:ascii="Cambria Math" w:hAnsi="Cambria Math"/>
+                            <w:color w:val="808080" w:themeColor="background1" w:themeShade="80"/>
+                          </w:rPr>
+                          <m:t>1</m:t>
+                        </m:r>
+                      </m:num>
+                      <m:den>
+                        <m:r>
+                          <w:rPr>
+                            <w:rFonts w:ascii="Cambria Math" w:hAnsi="Cambria Math"/>
+                            <w:color w:val="808080" w:themeColor="background1" w:themeShade="80"/>
+                          </w:rPr>
+                          <m:t>4</m:t>
+                        </m:r>
+                      </m:den>
+                    </m:f>
+                  </m:e>
+                  <m:e>
+                    <m:f>
+                      <m:fPr>
+                        <m:ctrlPr>
+                          <w:rPr>
+                            <w:rFonts w:ascii="Cambria Math" w:hAnsi="Cambria Math"/>
+                            <w:i/>
+                            <w:color w:val="808080" w:themeColor="background1" w:themeShade="80"/>
+                          </w:rPr>
+                        </m:ctrlPr>
+                      </m:fPr>
+                      <m:num>
+                        <m:r>
+                          <w:rPr>
+                            <w:rFonts w:ascii="Cambria Math" w:hAnsi="Cambria Math"/>
+                            <w:color w:val="808080" w:themeColor="background1" w:themeShade="80"/>
+                          </w:rPr>
+                          <m:t>2</m:t>
+                        </m:r>
+                      </m:num>
+                      <m:den>
+                        <m:r>
+                          <w:rPr>
+                            <w:rFonts w:ascii="Cambria Math" w:hAnsi="Cambria Math"/>
+                            <w:color w:val="808080" w:themeColor="background1" w:themeShade="80"/>
+                          </w:rPr>
+                          <m:t>3</m:t>
+                        </m:r>
+                      </m:den>
+                    </m:f>
+                  </m:e>
+                  <m:e>
+                    <m:r>
+                      <w:rPr>
+                        <w:rFonts w:ascii="Cambria Math" w:hAnsi="Cambria Math"/>
+                        <w:color w:val="808080" w:themeColor="background1" w:themeShade="80"/>
+                      </w:rPr>
+                      <m:t>0</m:t>
+                    </m:r>
+                  </m:e>
+                </m:mr>
+              </m:m>
+            </m:e>
+          </m:d>
+          <m:r>
+            <w:rPr>
+              <w:rFonts w:ascii="Cambria Math" w:hAnsi="Cambria Math"/>
+              <w:color w:val="808080" w:themeColor="background1" w:themeShade="80"/>
+            </w:rPr>
+            <m:t xml:space="preserve"> </m:t>
+          </m:r>
+          <m:d>
+            <m:dPr>
+              <m:ctrlPr>
+                <w:rPr>
+                  <w:rFonts w:ascii="Cambria Math" w:hAnsi="Cambria Math"/>
+                  <w:i/>
+                  <w:color w:val="808080" w:themeColor="background1" w:themeShade="80"/>
+                </w:rPr>
+              </m:ctrlPr>
+            </m:dPr>
+            <m:e>
+              <m:r>
+                <w:rPr>
+                  <w:rFonts w:ascii="Cambria Math" w:hAnsi="Cambria Math"/>
+                  <w:color w:val="808080" w:themeColor="background1" w:themeShade="80"/>
+                </w:rPr>
+                <m:t>c</m:t>
+              </m:r>
+            </m:e>
+          </m:d>
+          <m:r>
+            <w:rPr>
+              <w:rFonts w:ascii="Cambria Math" w:hAnsi="Cambria Math"/>
+              <w:color w:val="808080" w:themeColor="background1" w:themeShade="80"/>
+            </w:rPr>
+            <m:t xml:space="preserve"> </m:t>
+          </m:r>
+          <m:d>
+            <m:dPr>
+              <m:begChr m:val="["/>
+              <m:endChr m:val="]"/>
+              <m:ctrlPr>
+                <w:rPr>
+                  <w:rFonts w:ascii="Cambria Math" w:hAnsi="Cambria Math"/>
+                  <w:i/>
+                  <w:color w:val="808080" w:themeColor="background1" w:themeShade="80"/>
+                </w:rPr>
+              </m:ctrlPr>
+            </m:dPr>
+            <m:e>
+              <m:m>
+                <m:mPr>
+                  <m:mcs>
+                    <m:mc>
+                      <m:mcPr>
+                        <m:count m:val="3"/>
+                        <m:mcJc m:val="center"/>
+                      </m:mcPr>
+                    </m:mc>
+                  </m:mcs>
+                  <m:ctrlPr>
+                    <w:rPr>
+                      <w:rFonts w:ascii="Cambria Math" w:hAnsi="Cambria Math"/>
+                      <w:i/>
+                      <w:color w:val="808080" w:themeColor="background1" w:themeShade="80"/>
+                    </w:rPr>
+                  </m:ctrlPr>
+                </m:mPr>
+                <m:mr>
+                  <m:e>
+                    <m:r>
+                      <w:rPr>
+                        <w:rFonts w:ascii="Cambria Math" w:hAnsi="Cambria Math"/>
+                        <w:color w:val="808080" w:themeColor="background1" w:themeShade="80"/>
+                      </w:rPr>
+                      <m:t>0.</m:t>
+                    </m:r>
+                    <m:r>
+                      <w:rPr>
+                        <w:rFonts w:ascii="Cambria Math" w:hAnsi="Cambria Math"/>
+                        <w:color w:val="808080" w:themeColor="background1" w:themeShade="80"/>
+                      </w:rPr>
+                      <m:t>1</m:t>
+                    </m:r>
+                  </m:e>
+                  <m:e>
+                    <m:r>
+                      <w:rPr>
+                        <w:rFonts w:ascii="Cambria Math" w:hAnsi="Cambria Math"/>
+                        <w:color w:val="808080" w:themeColor="background1" w:themeShade="80"/>
+                      </w:rPr>
+                      <m:t>0</m:t>
+                    </m:r>
+                    <m:r>
+                      <w:rPr>
+                        <w:rFonts w:ascii="Cambria Math" w:hAnsi="Cambria Math"/>
+                        <w:color w:val="808080" w:themeColor="background1" w:themeShade="80"/>
+                      </w:rPr>
+                      <m:t>.2</m:t>
+                    </m:r>
+                  </m:e>
+                  <m:e>
+                    <m:r>
+                      <w:rPr>
+                        <w:rFonts w:ascii="Cambria Math" w:hAnsi="Cambria Math"/>
+                        <w:color w:val="808080" w:themeColor="background1" w:themeShade="80"/>
+                      </w:rPr>
+                      <m:t>0</m:t>
+                    </m:r>
+                    <m:r>
+                      <w:rPr>
+                        <w:rFonts w:ascii="Cambria Math" w:hAnsi="Cambria Math"/>
+                        <w:color w:val="808080" w:themeColor="background1" w:themeShade="80"/>
+                      </w:rPr>
+                      <m:t>.3</m:t>
+                    </m:r>
+                  </m:e>
+                </m:mr>
+                <m:mr>
+                  <m:e>
+                    <m:r>
+                      <w:rPr>
+                        <w:rFonts w:ascii="Cambria Math" w:hAnsi="Cambria Math"/>
+                        <w:color w:val="808080" w:themeColor="background1" w:themeShade="80"/>
+                      </w:rPr>
+                      <m:t>0.2</m:t>
+                    </m:r>
+                  </m:e>
+                  <m:e>
+                    <m:r>
+                      <w:rPr>
+                        <w:rFonts w:ascii="Cambria Math" w:hAnsi="Cambria Math"/>
+                        <w:color w:val="808080" w:themeColor="background1" w:themeShade="80"/>
+                      </w:rPr>
+                      <m:t>0.3</m:t>
+                    </m:r>
+                  </m:e>
+                  <m:e>
+                    <m:r>
+                      <w:rPr>
+                        <w:rFonts w:ascii="Cambria Math" w:hAnsi="Cambria Math"/>
+                        <w:color w:val="808080" w:themeColor="background1" w:themeShade="80"/>
+                      </w:rPr>
+                      <m:t>0</m:t>
+                    </m:r>
+                    <m:r>
+                      <w:rPr>
+                        <w:rFonts w:ascii="Cambria Math" w:hAnsi="Cambria Math"/>
+                        <w:color w:val="808080" w:themeColor="background1" w:themeShade="80"/>
+                      </w:rPr>
+                      <m:t>.4</m:t>
+                    </m:r>
+                  </m:e>
+                </m:mr>
+                <m:mr>
+                  <m:e>
+                    <m:r>
+                      <w:rPr>
+                        <w:rFonts w:ascii="Cambria Math" w:hAnsi="Cambria Math"/>
+                        <w:color w:val="808080" w:themeColor="background1" w:themeShade="80"/>
+                      </w:rPr>
+                      <m:t>0.3</m:t>
+                    </m:r>
+                  </m:e>
+                  <m:e>
+                    <m:r>
+                      <w:rPr>
+                        <w:rFonts w:ascii="Cambria Math" w:hAnsi="Cambria Math"/>
+                        <w:color w:val="808080" w:themeColor="background1" w:themeShade="80"/>
+                      </w:rPr>
+                      <m:t>0</m:t>
+                    </m:r>
+                    <m:r>
+                      <w:rPr>
+                        <w:rFonts w:ascii="Cambria Math" w:hAnsi="Cambria Math"/>
+                        <w:color w:val="808080" w:themeColor="background1" w:themeShade="80"/>
+                      </w:rPr>
+                      <m:t>.4</m:t>
+                    </m:r>
+                  </m:e>
+                  <m:e>
+                    <m:r>
+                      <w:rPr>
+                        <w:rFonts w:ascii="Cambria Math" w:hAnsi="Cambria Math"/>
+                        <w:color w:val="808080" w:themeColor="background1" w:themeShade="80"/>
+                      </w:rPr>
+                      <m:t>0.5</m:t>
+                    </m:r>
+                  </m:e>
+                </m:mr>
+              </m:m>
+            </m:e>
+          </m:d>
+        </m:oMath>
+      </m:oMathPara>
     </w:p>
     <w:p>
       <w:pPr>
@@ -634,6 +1227,305 @@
     </w:p>
     <w:p>
       <w:pPr>
+        <w:jc w:val="both"/>
+        <w:rPr>
+          <w:color w:val="808080" w:themeColor="background1" w:themeShade="80"/>
+        </w:rPr>
+      </w:pPr>
+      <m:oMathPara>
+        <m:oMathParaPr>
+          <m:jc m:val="center"/>
+        </m:oMathParaPr>
+        <m:oMath>
+          <m:r>
+            <w:rPr>
+              <w:rFonts w:ascii="Cambria Math" w:hAnsi="Cambria Math"/>
+              <w:color w:val="808080" w:themeColor="background1" w:themeShade="80"/>
+            </w:rPr>
+            <m:t>P=</m:t>
+          </m:r>
+          <m:d>
+            <m:dPr>
+              <m:begChr m:val="["/>
+              <m:endChr m:val="]"/>
+              <m:ctrlPr>
+                <w:rPr>
+                  <w:rFonts w:ascii="Cambria Math" w:hAnsi="Cambria Math"/>
+                  <w:i/>
+                  <w:color w:val="808080" w:themeColor="background1" w:themeShade="80"/>
+                </w:rPr>
+              </m:ctrlPr>
+            </m:dPr>
+            <m:e>
+              <m:m>
+                <m:mPr>
+                  <m:mcs>
+                    <m:mc>
+                      <m:mcPr>
+                        <m:count m:val="3"/>
+                        <m:mcJc m:val="center"/>
+                      </m:mcPr>
+                    </m:mc>
+                  </m:mcs>
+                  <m:ctrlPr>
+                    <w:rPr>
+                      <w:rFonts w:ascii="Cambria Math" w:hAnsi="Cambria Math"/>
+                      <w:i/>
+                      <w:color w:val="808080" w:themeColor="background1" w:themeShade="80"/>
+                    </w:rPr>
+                  </m:ctrlPr>
+                </m:mPr>
+                <m:mr>
+                  <m:e>
+                    <m:r>
+                      <w:rPr>
+                        <w:rFonts w:ascii="Cambria Math" w:hAnsi="Cambria Math"/>
+                        <w:color w:val="808080" w:themeColor="background1" w:themeShade="80"/>
+                      </w:rPr>
+                      <m:t>0.70</m:t>
+                    </m:r>
+                  </m:e>
+                  <m:e>
+                    <m:r>
+                      <w:rPr>
+                        <w:rFonts w:ascii="Cambria Math" w:hAnsi="Cambria Math"/>
+                        <w:color w:val="808080" w:themeColor="background1" w:themeShade="80"/>
+                      </w:rPr>
+                      <m:t>0.15</m:t>
+                    </m:r>
+                  </m:e>
+                  <m:e>
+                    <m:r>
+                      <w:rPr>
+                        <w:rFonts w:ascii="Cambria Math" w:hAnsi="Cambria Math"/>
+                        <w:color w:val="808080" w:themeColor="background1" w:themeShade="80"/>
+                      </w:rPr>
+                      <m:t>0.15</m:t>
+                    </m:r>
+                  </m:e>
+                </m:mr>
+                <m:mr>
+                  <m:e>
+                    <m:r>
+                      <w:rPr>
+                        <w:rFonts w:ascii="Cambria Math" w:hAnsi="Cambria Math"/>
+                        <w:color w:val="808080" w:themeColor="background1" w:themeShade="80"/>
+                      </w:rPr>
+                      <m:t>0.20</m:t>
+                    </m:r>
+                  </m:e>
+                  <m:e>
+                    <m:r>
+                      <w:rPr>
+                        <w:rFonts w:ascii="Cambria Math" w:hAnsi="Cambria Math"/>
+                        <w:color w:val="808080" w:themeColor="background1" w:themeShade="80"/>
+                      </w:rPr>
+                      <m:t>0.80</m:t>
+                    </m:r>
+                  </m:e>
+                  <m:e>
+                    <m:r>
+                      <w:rPr>
+                        <w:rFonts w:ascii="Cambria Math" w:hAnsi="Cambria Math"/>
+                        <w:color w:val="808080" w:themeColor="background1" w:themeShade="80"/>
+                      </w:rPr>
+                      <m:t>0.15</m:t>
+                    </m:r>
+                  </m:e>
+                </m:mr>
+                <m:mr>
+                  <m:e>
+                    <m:r>
+                      <w:rPr>
+                        <w:rFonts w:ascii="Cambria Math" w:hAnsi="Cambria Math"/>
+                        <w:color w:val="808080" w:themeColor="background1" w:themeShade="80"/>
+                      </w:rPr>
+                      <m:t>0.10</m:t>
+                    </m:r>
+                  </m:e>
+                  <m:e>
+                    <m:r>
+                      <w:rPr>
+                        <w:rFonts w:ascii="Cambria Math" w:hAnsi="Cambria Math"/>
+                        <w:color w:val="808080" w:themeColor="background1" w:themeShade="80"/>
+                      </w:rPr>
+                      <m:t>0</m:t>
+                    </m:r>
+                    <m:r>
+                      <w:rPr>
+                        <w:rFonts w:ascii="Cambria Math" w:hAnsi="Cambria Math"/>
+                        <w:color w:val="808080" w:themeColor="background1" w:themeShade="80"/>
+                      </w:rPr>
+                      <m:t>.05</m:t>
+                    </m:r>
+                  </m:e>
+                  <m:e>
+                    <m:r>
+                      <w:rPr>
+                        <w:rFonts w:ascii="Cambria Math" w:hAnsi="Cambria Math"/>
+                        <w:color w:val="808080" w:themeColor="background1" w:themeShade="80"/>
+                      </w:rPr>
+                      <m:t>0.70</m:t>
+                    </m:r>
+                  </m:e>
+                </m:mr>
+              </m:m>
+            </m:e>
+          </m:d>
+        </m:oMath>
+      </m:oMathPara>
+    </w:p>
+    <w:p>
+      <w:pPr>
+        <w:jc w:val="both"/>
+        <w:rPr>
+          <w:color w:val="808080" w:themeColor="background1" w:themeShade="80"/>
+        </w:rPr>
+      </w:pPr>
+      <w:r>
+        <w:rPr>
+          <w:color w:val="808080" w:themeColor="background1" w:themeShade="80"/>
+        </w:rPr>
+        <w:t>Y la matriz de estado que representa la población actual en los tres estados está dada por:</w:t>
+      </w:r>
+    </w:p>
+    <w:p>
+      <w:pPr>
+        <w:jc w:val="both"/>
+        <w:rPr>
+          <w:color w:val="808080" w:themeColor="background1" w:themeShade="80"/>
+        </w:rPr>
+      </w:pPr>
+      <m:oMathPara>
+        <m:oMathParaPr>
+          <m:jc m:val="center"/>
+        </m:oMathParaPr>
+        <m:oMath>
+          <m:r>
+            <w:rPr>
+              <w:rFonts w:ascii="Cambria Math" w:hAnsi="Cambria Math"/>
+              <w:color w:val="808080" w:themeColor="background1" w:themeShade="80"/>
+            </w:rPr>
+            <m:t>P=</m:t>
+          </m:r>
+          <m:d>
+            <m:dPr>
+              <m:begChr m:val="["/>
+              <m:endChr m:val="]"/>
+              <m:ctrlPr>
+                <w:rPr>
+                  <w:rFonts w:ascii="Cambria Math" w:hAnsi="Cambria Math"/>
+                  <w:i/>
+                  <w:color w:val="808080" w:themeColor="background1" w:themeShade="80"/>
+                </w:rPr>
+              </m:ctrlPr>
+            </m:dPr>
+            <m:e>
+              <m:m>
+                <m:mPr>
+                  <m:mcs>
+                    <m:mc>
+                      <m:mcPr>
+                        <m:count m:val="1"/>
+                        <m:mcJc m:val="center"/>
+                      </m:mcPr>
+                    </m:mc>
+                  </m:mcs>
+                  <m:ctrlPr>
+                    <w:rPr>
+                      <w:rFonts w:ascii="Cambria Math" w:hAnsi="Cambria Math"/>
+                      <w:i/>
+                      <w:color w:val="808080" w:themeColor="background1" w:themeShade="80"/>
+                    </w:rPr>
+                  </m:ctrlPr>
+                </m:mPr>
+                <m:mr>
+                  <m:e>
+                    <m:r>
+                      <w:rPr>
+                        <w:rFonts w:ascii="Cambria Math" w:hAnsi="Cambria Math"/>
+                        <w:color w:val="808080" w:themeColor="background1" w:themeShade="80"/>
+                      </w:rPr>
+                      <m:t>15000</m:t>
+                    </m:r>
+                  </m:e>
+                </m:mr>
+                <m:mr>
+                  <m:e>
+                    <m:r>
+                      <w:rPr>
+                        <w:rFonts w:ascii="Cambria Math" w:hAnsi="Cambria Math"/>
+                        <w:color w:val="808080" w:themeColor="background1" w:themeShade="80"/>
+                      </w:rPr>
+                      <m:t>20000</m:t>
+                    </m:r>
+                  </m:e>
+                </m:mr>
+                <m:mr>
+                  <m:e>
+                    <m:r>
+                      <w:rPr>
+                        <w:rFonts w:ascii="Cambria Math" w:hAnsi="Cambria Math"/>
+                        <w:color w:val="808080" w:themeColor="background1" w:themeShade="80"/>
+                      </w:rPr>
+                      <m:t>65000</m:t>
+                    </m:r>
+                  </m:e>
+                </m:mr>
+              </m:m>
+            </m:e>
+          </m:d>
+        </m:oMath>
+      </m:oMathPara>
+    </w:p>
+    <w:p>
+      <w:pPr>
+        <w:rPr>
+          <w:rFonts w:eastAsiaTheme="minorEastAsia"/>
+          <w:color w:val="808080" w:themeColor="background1" w:themeShade="80"/>
+        </w:rPr>
+      </w:pPr>
+      <w:r>
+        <w:rPr>
+          <w:color w:val="808080" w:themeColor="background1" w:themeShade="80"/>
+        </w:rPr>
+        <w:t xml:space="preserve">Para determinar la matriz de estado que representa las poblaciones en los tres estados después de un año, multiplicamos </w:t>
+      </w:r>
+      <m:oMath>
+        <m:r>
+          <w:rPr>
+            <w:rFonts w:ascii="Cambria Math" w:hAnsi="Cambria Math"/>
+            <w:color w:val="808080" w:themeColor="background1" w:themeShade="80"/>
+          </w:rPr>
+          <m:t>P</m:t>
+        </m:r>
+      </m:oMath>
+      <w:r>
+        <w:rPr>
+          <w:rFonts w:eastAsiaTheme="minorEastAsia"/>
+          <w:color w:val="808080" w:themeColor="background1" w:themeShade="80"/>
+        </w:rPr>
+        <w:t xml:space="preserve"> por </w:t>
+      </w:r>
+      <m:oMath>
+        <m:r>
+          <w:rPr>
+            <w:rFonts w:ascii="Cambria Math" w:eastAsiaTheme="minorEastAsia" w:hAnsi="Cambria Math"/>
+            <w:color w:val="808080" w:themeColor="background1" w:themeShade="80"/>
+          </w:rPr>
+          <m:t>X</m:t>
+        </m:r>
+      </m:oMath>
+      <w:r>
+        <w:rPr>
+          <w:rFonts w:eastAsiaTheme="minorEastAsia"/>
+          <w:color w:val="808080" w:themeColor="background1" w:themeShade="80"/>
+        </w:rPr>
+        <w:t xml:space="preserve"> para obtener</w:t>
+      </w:r>
+    </w:p>
+    <w:p>
+      <w:pPr>
         <w:rPr>
           <w:b/>
           <w:color w:val="2E74B5" w:themeColor="accent1" w:themeShade="BF"/>
@@ -641,55 +1533,285 @@
           <w:szCs w:val="48"/>
         </w:rPr>
       </w:pPr>
-      <w:r>
-        <w:rPr>
-          <w:b/>
-          <w:noProof/>
-          <w:color w:val="2E74B5" w:themeColor="accent1" w:themeShade="BF"/>
-          <w:sz w:val="48"/>
-          <w:szCs w:val="48"/>
-          <w:lang w:eastAsia="es-CO"/>
-        </w:rPr>
-        <w:drawing>
-          <wp:inline distT="0" distB="0" distL="0" distR="0" wp14:anchorId="517674E9" wp14:editId="486FFE4A">
-            <wp:extent cx="3257550" cy="1511674"/>
-            <wp:effectExtent l="0" t="0" r="0" b="0"/>
-            <wp:docPr id="9" name="Imagen 9"/>
-            <wp:cNvGraphicFramePr>
-              <a:graphicFrameLocks xmlns:a="http://schemas.openxmlformats.org/drawingml/2006/main" noChangeAspect="1"/>
-            </wp:cNvGraphicFramePr>
-            <a:graphic xmlns:a="http://schemas.openxmlformats.org/drawingml/2006/main">
-              <a:graphicData uri="http://schemas.openxmlformats.org/drawingml/2006/picture">
-                <pic:pic xmlns:pic="http://schemas.openxmlformats.org/drawingml/2006/picture">
-                  <pic:nvPicPr>
-                    <pic:cNvPr id="1" name=""/>
-                    <pic:cNvPicPr/>
-                  </pic:nvPicPr>
-                  <pic:blipFill>
-                    <a:blip r:embed="rId8"/>
-                    <a:stretch>
-                      <a:fillRect/>
-                    </a:stretch>
-                  </pic:blipFill>
-                  <pic:spPr>
-                    <a:xfrm>
-                      <a:off x="0" y="0"/>
-                      <a:ext cx="3282693" cy="1523342"/>
-                    </a:xfrm>
-                    <a:prstGeom prst="rect">
-                      <a:avLst/>
-                    </a:prstGeom>
-                  </pic:spPr>
-                </pic:pic>
-              </a:graphicData>
-            </a:graphic>
-          </wp:inline>
-        </w:drawing>
-      </w:r>
+      <m:oMathPara>
+        <m:oMathParaPr>
+          <m:jc m:val="center"/>
+        </m:oMathParaPr>
+        <m:oMath>
+          <m:r>
+            <w:rPr>
+              <w:rFonts w:ascii="Cambria Math" w:hAnsi="Cambria Math"/>
+              <w:color w:val="808080" w:themeColor="background1" w:themeShade="80"/>
+            </w:rPr>
+            <m:t>PX=</m:t>
+          </m:r>
+          <m:d>
+            <m:dPr>
+              <m:begChr m:val="["/>
+              <m:endChr m:val="]"/>
+              <m:ctrlPr>
+                <w:rPr>
+                  <w:rFonts w:ascii="Cambria Math" w:hAnsi="Cambria Math"/>
+                  <w:i/>
+                  <w:color w:val="808080" w:themeColor="background1" w:themeShade="80"/>
+                </w:rPr>
+              </m:ctrlPr>
+            </m:dPr>
+            <m:e>
+              <m:m>
+                <m:mPr>
+                  <m:mcs>
+                    <m:mc>
+                      <m:mcPr>
+                        <m:count m:val="3"/>
+                        <m:mcJc m:val="center"/>
+                      </m:mcPr>
+                    </m:mc>
+                  </m:mcs>
+                  <m:ctrlPr>
+                    <w:rPr>
+                      <w:rFonts w:ascii="Cambria Math" w:hAnsi="Cambria Math"/>
+                      <w:i/>
+                      <w:color w:val="808080" w:themeColor="background1" w:themeShade="80"/>
+                    </w:rPr>
+                  </m:ctrlPr>
+                </m:mPr>
+                <m:mr>
+                  <m:e>
+                    <m:r>
+                      <w:rPr>
+                        <w:rFonts w:ascii="Cambria Math" w:hAnsi="Cambria Math"/>
+                        <w:color w:val="808080" w:themeColor="background1" w:themeShade="80"/>
+                      </w:rPr>
+                      <m:t>0.70</m:t>
+                    </m:r>
+                  </m:e>
+                  <m:e>
+                    <m:r>
+                      <w:rPr>
+                        <w:rFonts w:ascii="Cambria Math" w:hAnsi="Cambria Math"/>
+                        <w:color w:val="808080" w:themeColor="background1" w:themeShade="80"/>
+                      </w:rPr>
+                      <m:t>0.15</m:t>
+                    </m:r>
+                  </m:e>
+                  <m:e>
+                    <m:r>
+                      <w:rPr>
+                        <w:rFonts w:ascii="Cambria Math" w:hAnsi="Cambria Math"/>
+                        <w:color w:val="808080" w:themeColor="background1" w:themeShade="80"/>
+                      </w:rPr>
+                      <m:t>0.15</m:t>
+                    </m:r>
+                  </m:e>
+                </m:mr>
+                <m:mr>
+                  <m:e>
+                    <m:r>
+                      <w:rPr>
+                        <w:rFonts w:ascii="Cambria Math" w:hAnsi="Cambria Math"/>
+                        <w:color w:val="808080" w:themeColor="background1" w:themeShade="80"/>
+                      </w:rPr>
+                      <m:t>0.20</m:t>
+                    </m:r>
+                  </m:e>
+                  <m:e>
+                    <m:r>
+                      <w:rPr>
+                        <w:rFonts w:ascii="Cambria Math" w:hAnsi="Cambria Math"/>
+                        <w:color w:val="808080" w:themeColor="background1" w:themeShade="80"/>
+                      </w:rPr>
+                      <m:t>0.80</m:t>
+                    </m:r>
+                  </m:e>
+                  <m:e>
+                    <m:r>
+                      <w:rPr>
+                        <w:rFonts w:ascii="Cambria Math" w:hAnsi="Cambria Math"/>
+                        <w:color w:val="808080" w:themeColor="background1" w:themeShade="80"/>
+                      </w:rPr>
+                      <m:t>0.15</m:t>
+                    </m:r>
+                  </m:e>
+                </m:mr>
+                <m:mr>
+                  <m:e>
+                    <m:r>
+                      <w:rPr>
+                        <w:rFonts w:ascii="Cambria Math" w:hAnsi="Cambria Math"/>
+                        <w:color w:val="808080" w:themeColor="background1" w:themeShade="80"/>
+                      </w:rPr>
+                      <m:t>0.10</m:t>
+                    </m:r>
+                  </m:e>
+                  <m:e>
+                    <m:r>
+                      <w:rPr>
+                        <w:rFonts w:ascii="Cambria Math" w:hAnsi="Cambria Math"/>
+                        <w:color w:val="808080" w:themeColor="background1" w:themeShade="80"/>
+                      </w:rPr>
+                      <m:t>0.05</m:t>
+                    </m:r>
+                  </m:e>
+                  <m:e>
+                    <m:r>
+                      <w:rPr>
+                        <w:rFonts w:ascii="Cambria Math" w:hAnsi="Cambria Math"/>
+                        <w:color w:val="808080" w:themeColor="background1" w:themeShade="80"/>
+                      </w:rPr>
+                      <m:t>0.70</m:t>
+                    </m:r>
+                  </m:e>
+                </m:mr>
+              </m:m>
+            </m:e>
+          </m:d>
+          <m:d>
+            <m:dPr>
+              <m:begChr m:val="["/>
+              <m:endChr m:val="]"/>
+              <m:ctrlPr>
+                <w:rPr>
+                  <w:rFonts w:ascii="Cambria Math" w:hAnsi="Cambria Math"/>
+                  <w:i/>
+                  <w:color w:val="808080" w:themeColor="background1" w:themeShade="80"/>
+                </w:rPr>
+              </m:ctrlPr>
+            </m:dPr>
+            <m:e>
+              <m:m>
+                <m:mPr>
+                  <m:mcs>
+                    <m:mc>
+                      <m:mcPr>
+                        <m:count m:val="1"/>
+                        <m:mcJc m:val="center"/>
+                      </m:mcPr>
+                    </m:mc>
+                  </m:mcs>
+                  <m:ctrlPr>
+                    <w:rPr>
+                      <w:rFonts w:ascii="Cambria Math" w:hAnsi="Cambria Math"/>
+                      <w:i/>
+                      <w:color w:val="808080" w:themeColor="background1" w:themeShade="80"/>
+                    </w:rPr>
+                  </m:ctrlPr>
+                </m:mPr>
+                <m:mr>
+                  <m:e>
+                    <m:r>
+                      <w:rPr>
+                        <w:rFonts w:ascii="Cambria Math" w:hAnsi="Cambria Math"/>
+                        <w:color w:val="808080" w:themeColor="background1" w:themeShade="80"/>
+                      </w:rPr>
+                      <m:t>15000</m:t>
+                    </m:r>
+                  </m:e>
+                </m:mr>
+                <m:mr>
+                  <m:e>
+                    <m:r>
+                      <w:rPr>
+                        <w:rFonts w:ascii="Cambria Math" w:hAnsi="Cambria Math"/>
+                        <w:color w:val="808080" w:themeColor="background1" w:themeShade="80"/>
+                      </w:rPr>
+                      <m:t>20000</m:t>
+                    </m:r>
+                  </m:e>
+                </m:mr>
+                <m:mr>
+                  <m:e>
+                    <m:r>
+                      <w:rPr>
+                        <w:rFonts w:ascii="Cambria Math" w:hAnsi="Cambria Math"/>
+                        <w:color w:val="808080" w:themeColor="background1" w:themeShade="80"/>
+                      </w:rPr>
+                      <m:t>65000</m:t>
+                    </m:r>
+                  </m:e>
+                </m:mr>
+              </m:m>
+            </m:e>
+          </m:d>
+          <m:r>
+            <w:rPr>
+              <w:rFonts w:ascii="Cambria Math" w:hAnsi="Cambria Math"/>
+              <w:color w:val="808080" w:themeColor="background1" w:themeShade="80"/>
+            </w:rPr>
+            <m:t>=</m:t>
+          </m:r>
+          <m:d>
+            <m:dPr>
+              <m:begChr m:val="["/>
+              <m:endChr m:val="]"/>
+              <m:ctrlPr>
+                <w:rPr>
+                  <w:rFonts w:ascii="Cambria Math" w:hAnsi="Cambria Math"/>
+                  <w:i/>
+                  <w:color w:val="808080" w:themeColor="background1" w:themeShade="80"/>
+                </w:rPr>
+              </m:ctrlPr>
+            </m:dPr>
+            <m:e>
+              <m:m>
+                <m:mPr>
+                  <m:mcs>
+                    <m:mc>
+                      <m:mcPr>
+                        <m:count m:val="1"/>
+                        <m:mcJc m:val="center"/>
+                      </m:mcPr>
+                    </m:mc>
+                  </m:mcs>
+                  <m:ctrlPr>
+                    <w:rPr>
+                      <w:rFonts w:ascii="Cambria Math" w:hAnsi="Cambria Math"/>
+                      <w:i/>
+                      <w:color w:val="808080" w:themeColor="background1" w:themeShade="80"/>
+                    </w:rPr>
+                  </m:ctrlPr>
+                </m:mPr>
+                <m:mr>
+                  <m:e>
+                    <m:r>
+                      <w:rPr>
+                        <w:rFonts w:ascii="Cambria Math" w:hAnsi="Cambria Math"/>
+                        <w:color w:val="808080" w:themeColor="background1" w:themeShade="80"/>
+                      </w:rPr>
+                      <m:t>23250</m:t>
+                    </m:r>
+                  </m:e>
+                </m:mr>
+                <m:mr>
+                  <m:e>
+                    <m:r>
+                      <w:rPr>
+                        <w:rFonts w:ascii="Cambria Math" w:hAnsi="Cambria Math"/>
+                        <w:color w:val="808080" w:themeColor="background1" w:themeShade="80"/>
+                      </w:rPr>
+                      <m:t>28750</m:t>
+                    </m:r>
+                  </m:e>
+                </m:mr>
+                <m:mr>
+                  <m:e>
+                    <m:r>
+                      <w:rPr>
+                        <w:rFonts w:ascii="Cambria Math" w:hAnsi="Cambria Math"/>
+                        <w:color w:val="808080" w:themeColor="background1" w:themeShade="80"/>
+                      </w:rPr>
+                      <m:t>48000</m:t>
+                    </m:r>
+                  </m:e>
+                </m:mr>
+              </m:m>
+            </m:e>
+          </m:d>
+        </m:oMath>
+      </m:oMathPara>
     </w:p>
     <w:p>
       <w:pPr>
-        <w:jc w:val="both"/>
         <w:rPr>
           <w:color w:val="808080" w:themeColor="background1" w:themeShade="80"/>
         </w:rPr>
@@ -698,125 +1820,22 @@
         <w:rPr>
           <w:color w:val="808080" w:themeColor="background1" w:themeShade="80"/>
         </w:rPr>
-        <w:t>Y la matriz de estado que representa la población actual en los tres estados está dada por:</w:t>
-      </w:r>
-    </w:p>
-    <w:p>
-      <w:pPr>
-        <w:rPr>
-          <w:color w:val="808080" w:themeColor="background1" w:themeShade="80"/>
-        </w:rPr>
-      </w:pPr>
-      <w:r>
-        <w:rPr>
-          <w:noProof/>
-          <w:color w:val="808080" w:themeColor="background1" w:themeShade="80"/>
-          <w:lang w:eastAsia="es-CO"/>
-        </w:rPr>
-        <w:drawing>
-          <wp:inline distT="0" distB="0" distL="0" distR="0" wp14:anchorId="0B7B2917" wp14:editId="0EE4006B">
-            <wp:extent cx="3304761" cy="1085850"/>
-            <wp:effectExtent l="0" t="0" r="0" b="0"/>
-            <wp:docPr id="10" name="Imagen 10"/>
-            <wp:cNvGraphicFramePr>
-              <a:graphicFrameLocks xmlns:a="http://schemas.openxmlformats.org/drawingml/2006/main" noChangeAspect="1"/>
-            </wp:cNvGraphicFramePr>
-            <a:graphic xmlns:a="http://schemas.openxmlformats.org/drawingml/2006/main">
-              <a:graphicData uri="http://schemas.openxmlformats.org/drawingml/2006/picture">
-                <pic:pic xmlns:pic="http://schemas.openxmlformats.org/drawingml/2006/picture">
-                  <pic:nvPicPr>
-                    <pic:cNvPr id="1" name=""/>
-                    <pic:cNvPicPr/>
-                  </pic:nvPicPr>
-                  <pic:blipFill>
-                    <a:blip r:embed="rId9"/>
-                    <a:stretch>
-                      <a:fillRect/>
-                    </a:stretch>
-                  </pic:blipFill>
-                  <pic:spPr>
-                    <a:xfrm>
-                      <a:off x="0" y="0"/>
-                      <a:ext cx="3308970" cy="1087233"/>
-                    </a:xfrm>
-                    <a:prstGeom prst="rect">
-                      <a:avLst/>
-                    </a:prstGeom>
-                  </pic:spPr>
-                </pic:pic>
-              </a:graphicData>
-            </a:graphic>
-          </wp:inline>
-        </w:drawing>
-      </w:r>
-    </w:p>
-    <w:p>
-      <w:pPr>
-        <w:ind w:left="360"/>
-        <w:rPr>
-          <w:b/>
-          <w:color w:val="2E74B5" w:themeColor="accent1" w:themeShade="BF"/>
-          <w:sz w:val="48"/>
-          <w:szCs w:val="48"/>
-        </w:rPr>
-      </w:pPr>
-      <w:r>
-        <w:rPr>
-          <w:b/>
-          <w:noProof/>
-          <w:color w:val="2E74B5" w:themeColor="accent1" w:themeShade="BF"/>
-          <w:sz w:val="48"/>
-          <w:szCs w:val="48"/>
-          <w:lang w:eastAsia="es-CO"/>
-        </w:rPr>
-        <w:drawing>
-          <wp:inline distT="0" distB="0" distL="0" distR="0" wp14:anchorId="5BF0D107" wp14:editId="408FD04F">
-            <wp:extent cx="7553325" cy="1941554"/>
-            <wp:effectExtent l="0" t="0" r="0" b="1905"/>
-            <wp:docPr id="12" name="Imagen 12"/>
-            <wp:cNvGraphicFramePr>
-              <a:graphicFrameLocks xmlns:a="http://schemas.openxmlformats.org/drawingml/2006/main" noChangeAspect="1"/>
-            </wp:cNvGraphicFramePr>
-            <a:graphic xmlns:a="http://schemas.openxmlformats.org/drawingml/2006/main">
-              <a:graphicData uri="http://schemas.openxmlformats.org/drawingml/2006/picture">
-                <pic:pic xmlns:pic="http://schemas.openxmlformats.org/drawingml/2006/picture">
-                  <pic:nvPicPr>
-                    <pic:cNvPr id="1" name=""/>
-                    <pic:cNvPicPr/>
-                  </pic:nvPicPr>
-                  <pic:blipFill>
-                    <a:blip r:embed="rId10"/>
-                    <a:stretch>
-                      <a:fillRect/>
-                    </a:stretch>
-                  </pic:blipFill>
-                  <pic:spPr>
-                    <a:xfrm>
-                      <a:off x="0" y="0"/>
-                      <a:ext cx="7569652" cy="1945751"/>
-                    </a:xfrm>
-                    <a:prstGeom prst="rect">
-                      <a:avLst/>
-                    </a:prstGeom>
-                  </pic:spPr>
-                </pic:pic>
-              </a:graphicData>
-            </a:graphic>
-          </wp:inline>
-        </w:drawing>
-      </w:r>
-    </w:p>
-    <w:p>
-      <w:pPr>
-        <w:rPr>
-          <w:color w:val="808080" w:themeColor="background1" w:themeShade="80"/>
-        </w:rPr>
-      </w:pPr>
-      <w:r>
-        <w:rPr>
-          <w:color w:val="808080" w:themeColor="background1" w:themeShade="80"/>
-        </w:rPr>
-        <w:t>Analizaremos a la empresa A, para entender con más facilidad todo el sistema</w:t>
+        <w:t xml:space="preserve">Analizaremos a la empresa </w:t>
+      </w:r>
+      <m:oMath>
+        <m:r>
+          <w:rPr>
+            <w:rFonts w:ascii="Cambria Math" w:hAnsi="Cambria Math"/>
+            <w:color w:val="808080" w:themeColor="background1" w:themeShade="80"/>
+          </w:rPr>
+          <m:t>A</m:t>
+        </m:r>
+      </m:oMath>
+      <w:r>
+        <w:rPr>
+          <w:color w:val="808080" w:themeColor="background1" w:themeShade="80"/>
+        </w:rPr>
+        <w:t>, para entender con más facilidad todo el sistema</w:t>
       </w:r>
     </w:p>
     <w:p>
@@ -1599,7 +2618,7 @@
                     <pic:cNvPicPr/>
                   </pic:nvPicPr>
                   <pic:blipFill>
-                    <a:blip r:embed="rId11">
+                    <a:blip r:embed="rId7">
                       <a:extLst>
                         <a:ext uri="{28A0092B-C50C-407E-A947-70E740481C1C}">
                           <a14:useLocalDpi xmlns:a14="http://schemas.microsoft.com/office/drawing/2010/main" val="0"/>
@@ -1633,6 +2652,14 @@
           <w:color w:val="808080" w:themeColor="background1" w:themeShade="80"/>
         </w:rPr>
       </w:pPr>
+    </w:p>
+    <w:p>
+      <w:pPr>
+        <w:rPr>
+          <w:rFonts w:eastAsiaTheme="minorEastAsia"/>
+          <w:color w:val="808080" w:themeColor="background1" w:themeShade="80"/>
+        </w:rPr>
+      </w:pPr>
       <w:r>
         <w:rPr>
           <w:rFonts w:eastAsiaTheme="minorEastAsia"/>
@@ -2204,124 +3231,58 @@
     </w:p>
     <w:p>
       <w:pPr>
+        <w:pStyle w:val="Prrafodelista"/>
+        <w:numPr>
+          <w:ilvl w:val="0"/>
+          <w:numId w:val="6"/>
+        </w:numPr>
         <w:jc w:val="both"/>
         <w:rPr>
           <w:rFonts w:eastAsiaTheme="minorEastAsia"/>
+          <w:b/>
           <w:color w:val="808080" w:themeColor="background1" w:themeShade="80"/>
         </w:rPr>
       </w:pPr>
       <w:r>
         <w:rPr>
           <w:rFonts w:eastAsiaTheme="minorEastAsia"/>
-          <w:noProof/>
-          <w:color w:val="808080" w:themeColor="background1" w:themeShade="80"/>
-          <w:lang w:eastAsia="es-CO"/>
-        </w:rPr>
-        <w:drawing>
-          <wp:inline distT="0" distB="0" distL="0" distR="0" wp14:anchorId="6DD3655D" wp14:editId="6B907282">
-            <wp:extent cx="5306165" cy="2286319"/>
-            <wp:effectExtent l="0" t="0" r="8890" b="0"/>
-            <wp:docPr id="2" name="Imagen 2"/>
-            <wp:cNvGraphicFramePr>
-              <a:graphicFrameLocks xmlns:a="http://schemas.openxmlformats.org/drawingml/2006/main" noChangeAspect="1"/>
-            </wp:cNvGraphicFramePr>
-            <a:graphic xmlns:a="http://schemas.openxmlformats.org/drawingml/2006/main">
-              <a:graphicData uri="http://schemas.openxmlformats.org/drawingml/2006/picture">
-                <pic:pic xmlns:pic="http://schemas.openxmlformats.org/drawingml/2006/picture">
-                  <pic:nvPicPr>
-                    <pic:cNvPr id="1" name=""/>
-                    <pic:cNvPicPr/>
-                  </pic:nvPicPr>
-                  <pic:blipFill>
-                    <a:blip r:embed="rId12"/>
-                    <a:stretch>
-                      <a:fillRect/>
-                    </a:stretch>
-                  </pic:blipFill>
-                  <pic:spPr>
-                    <a:xfrm>
-                      <a:off x="0" y="0"/>
-                      <a:ext cx="5306165" cy="2286319"/>
-                    </a:xfrm>
-                    <a:prstGeom prst="rect">
-                      <a:avLst/>
-                    </a:prstGeom>
-                  </pic:spPr>
-                </pic:pic>
-              </a:graphicData>
-            </a:graphic>
-          </wp:inline>
-        </w:drawing>
-      </w:r>
-    </w:p>
-    <w:p>
-      <w:pPr>
-        <w:jc w:val="both"/>
-        <w:rPr>
-          <w:rFonts w:eastAsiaTheme="minorEastAsia"/>
           <w:b/>
           <w:color w:val="808080" w:themeColor="background1" w:themeShade="80"/>
         </w:rPr>
-      </w:pPr>
-      <w:r>
-        <w:rPr>
-          <w:rFonts w:eastAsiaTheme="minorEastAsia"/>
-          <w:b/>
-          <w:color w:val="808080" w:themeColor="background1" w:themeShade="80"/>
-        </w:rPr>
-        <w:t>Aplicando lo anterior al ejemplo:</w:t>
-      </w:r>
-    </w:p>
-    <w:p>
-      <w:pPr>
-        <w:jc w:val="both"/>
-        <w:rPr>
-          <w:rFonts w:eastAsiaTheme="minorEastAsia"/>
-          <w:color w:val="808080" w:themeColor="background1" w:themeShade="80"/>
-        </w:rPr>
-      </w:pPr>
-      <w:r>
-        <w:rPr>
-          <w:rFonts w:eastAsiaTheme="minorEastAsia"/>
-          <w:color w:val="808080" w:themeColor="background1" w:themeShade="80"/>
-        </w:rPr>
-        <w:t>Dados los datos en originales, procedemos sacando logaritmo natural a las variables de las muestras x e y.</w:t>
-      </w:r>
-      <w:r>
-        <w:rPr>
-          <w:rFonts w:eastAsiaTheme="minorEastAsia"/>
-          <w:color w:val="808080" w:themeColor="background1" w:themeShade="80"/>
-        </w:rPr>
-        <w:t xml:space="preserve"> obteniendo la siguiente tabla.</w:t>
+        <w:t>Método de linealizar ciertas ecuaciones</w:t>
       </w:r>
     </w:p>
     <w:tbl>
       <w:tblPr>
-        <w:tblStyle w:val="Tabladecuadrcula2-nfasis5"/>
+        <w:tblStyle w:val="Tabladecuadrcula2-nfasis1"/>
         <w:tblW w:w="0" w:type="auto"/>
+        <w:jc w:val="center"/>
         <w:tblLook w:val="04A0" w:firstRow="1" w:lastRow="0" w:firstColumn="1" w:lastColumn="0" w:noHBand="0" w:noVBand="1"/>
       </w:tblPr>
       <w:tblGrid>
-        <w:gridCol w:w="2961"/>
-        <w:gridCol w:w="2958"/>
-        <w:gridCol w:w="2919"/>
+        <w:gridCol w:w="335"/>
+        <w:gridCol w:w="3113"/>
+        <w:gridCol w:w="1724"/>
+        <w:gridCol w:w="1724"/>
+        <w:gridCol w:w="2162"/>
+        <w:gridCol w:w="2852"/>
       </w:tblGrid>
       <w:tr>
         <w:trPr>
           <w:cnfStyle w:val="100000000000" w:firstRow="1" w:lastRow="0" w:firstColumn="0" w:lastColumn="0" w:oddVBand="0" w:evenVBand="0" w:oddHBand="0" w:evenHBand="0" w:firstRowFirstColumn="0" w:firstRowLastColumn="0" w:lastRowFirstColumn="0" w:lastRowLastColumn="0"/>
-          <w:trHeight w:val="514"/>
+          <w:trHeight w:val="750"/>
+          <w:jc w:val="center"/>
         </w:trPr>
         <w:tc>
           <w:tcPr>
             <w:cnfStyle w:val="001000000000" w:firstRow="0" w:lastRow="0" w:firstColumn="1" w:lastColumn="0" w:oddVBand="0" w:evenVBand="0" w:oddHBand="0" w:evenHBand="0" w:firstRowFirstColumn="0" w:firstRowLastColumn="0" w:lastRowFirstColumn="0" w:lastRowLastColumn="0"/>
-            <w:tcW w:w="3921" w:type="dxa"/>
+            <w:tcW w:w="335" w:type="dxa"/>
           </w:tcPr>
           <w:p>
             <w:pPr>
-              <w:jc w:val="both"/>
+              <w:jc w:val="center"/>
               <w:rPr>
                 <w:rFonts w:eastAsiaTheme="minorEastAsia"/>
-                <w:b w:val="0"/>
                 <w:color w:val="808080" w:themeColor="background1" w:themeShade="80"/>
               </w:rPr>
             </w:pPr>
@@ -2329,67 +3290,77 @@
         </w:tc>
         <w:tc>
           <w:tcPr>
-            <w:tcW w:w="3922" w:type="dxa"/>
+            <w:tcW w:w="3113" w:type="dxa"/>
           </w:tcPr>
           <w:p>
             <w:pPr>
-              <w:jc w:val="both"/>
+              <w:jc w:val="center"/>
               <w:cnfStyle w:val="100000000000" w:firstRow="1" w:lastRow="0" w:firstColumn="0" w:lastColumn="0" w:oddVBand="0" w:evenVBand="0" w:oddHBand="0" w:evenHBand="0" w:firstRowFirstColumn="0" w:firstRowLastColumn="0" w:lastRowFirstColumn="0" w:lastRowLastColumn="0"/>
               <w:rPr>
                 <w:rFonts w:eastAsiaTheme="minorEastAsia"/>
-                <w:b w:val="0"/>
                 <w:color w:val="808080" w:themeColor="background1" w:themeShade="80"/>
               </w:rPr>
             </w:pPr>
             <w:r>
               <w:rPr>
                 <w:rFonts w:eastAsiaTheme="minorEastAsia"/>
-                <w:b w:val="0"/>
-                <w:color w:val="808080" w:themeColor="background1" w:themeShade="80"/>
-              </w:rPr>
-              <w:t>Distancia media al sol (</w:t>
-            </w:r>
-            <w:r>
-              <w:rPr>
-                <w:rFonts w:eastAsiaTheme="minorEastAsia"/>
-                <w:b w:val="0"/>
-                <w:color w:val="808080" w:themeColor="background1" w:themeShade="80"/>
-              </w:rPr>
-              <w:t>Ln(</w:t>
-            </w:r>
-            <w:r>
-              <w:rPr>
-                <w:rFonts w:eastAsiaTheme="minorEastAsia"/>
-                <w:b w:val="0"/>
-                <w:color w:val="808080" w:themeColor="background1" w:themeShade="80"/>
-              </w:rPr>
-              <w:t>x</w:t>
-            </w:r>
-            <w:r>
-              <w:rPr>
-                <w:rFonts w:eastAsiaTheme="minorEastAsia"/>
-                <w:b w:val="0"/>
-                <w:color w:val="808080" w:themeColor="background1" w:themeShade="80"/>
-              </w:rPr>
-              <w:t>)</w:t>
-            </w:r>
-            <w:r>
-              <w:rPr>
-                <w:rFonts w:eastAsiaTheme="minorEastAsia"/>
-                <w:b w:val="0"/>
-                <w:color w:val="808080" w:themeColor="background1" w:themeShade="80"/>
-              </w:rPr>
-              <w:t>)</w:t>
+                <w:color w:val="808080" w:themeColor="background1" w:themeShade="80"/>
+              </w:rPr>
+              <w:t>Tipo de ecuación</w:t>
             </w:r>
           </w:p>
         </w:tc>
         <w:tc>
           <w:tcPr>
-            <w:tcW w:w="3922" w:type="dxa"/>
+            <w:tcW w:w="1724" w:type="dxa"/>
           </w:tcPr>
           <w:p>
             <w:pPr>
-              <w:jc w:val="both"/>
+              <w:jc w:val="center"/>
+              <w:cnfStyle w:val="100000000000" w:firstRow="1" w:lastRow="0" w:firstColumn="0" w:lastColumn="0" w:oddVBand="0" w:evenVBand="0" w:oddHBand="0" w:evenHBand="0" w:firstRowFirstColumn="0" w:firstRowLastColumn="0" w:lastRowFirstColumn="0" w:lastRowLastColumn="0"/>
+              <w:rPr>
+                <w:rFonts w:eastAsiaTheme="minorEastAsia"/>
+                <w:color w:val="808080" w:themeColor="background1" w:themeShade="80"/>
+              </w:rPr>
+            </w:pPr>
+            <w:r>
+              <w:rPr>
+                <w:rFonts w:eastAsiaTheme="minorEastAsia"/>
+                <w:color w:val="808080" w:themeColor="background1" w:themeShade="80"/>
+              </w:rPr>
+              <w:t>Eje Y</w:t>
+            </w:r>
+          </w:p>
+        </w:tc>
+        <w:tc>
+          <w:tcPr>
+            <w:tcW w:w="1724" w:type="dxa"/>
+          </w:tcPr>
+          <w:p>
+            <w:pPr>
+              <w:jc w:val="center"/>
+              <w:cnfStyle w:val="100000000000" w:firstRow="1" w:lastRow="0" w:firstColumn="0" w:lastColumn="0" w:oddVBand="0" w:evenVBand="0" w:oddHBand="0" w:evenHBand="0" w:firstRowFirstColumn="0" w:firstRowLastColumn="0" w:lastRowFirstColumn="0" w:lastRowLastColumn="0"/>
+              <w:rPr>
+                <w:rFonts w:eastAsiaTheme="minorEastAsia"/>
+                <w:color w:val="808080" w:themeColor="background1" w:themeShade="80"/>
+              </w:rPr>
+            </w:pPr>
+            <w:r>
+              <w:rPr>
+                <w:rFonts w:eastAsiaTheme="minorEastAsia"/>
+                <w:color w:val="808080" w:themeColor="background1" w:themeShade="80"/>
+              </w:rPr>
+              <w:t>Eje X</w:t>
+            </w:r>
+          </w:p>
+        </w:tc>
+        <w:tc>
+          <w:tcPr>
+            <w:tcW w:w="2162" w:type="dxa"/>
+          </w:tcPr>
+          <w:p>
+            <w:pPr>
+              <w:jc w:val="center"/>
               <w:cnfStyle w:val="100000000000" w:firstRow="1" w:lastRow="0" w:firstColumn="0" w:lastColumn="0" w:oddVBand="0" w:evenVBand="0" w:oddHBand="0" w:evenHBand="0" w:firstRowFirstColumn="0" w:firstRowLastColumn="0" w:lastRowFirstColumn="0" w:lastRowLastColumn="0"/>
               <w:rPr>
                 <w:rFonts w:eastAsiaTheme="minorEastAsia"/>
@@ -2400,34 +3371,31 @@
             <w:r>
               <w:rPr>
                 <w:rFonts w:eastAsiaTheme="minorEastAsia"/>
-                <w:b w:val="0"/>
-                <w:color w:val="808080" w:themeColor="background1" w:themeShade="80"/>
-              </w:rPr>
-              <w:t xml:space="preserve">Periodo </w:t>
+                <w:color w:val="808080" w:themeColor="background1" w:themeShade="80"/>
+              </w:rPr>
+              <w:t>Pendiente</w:t>
             </w:r>
+          </w:p>
+        </w:tc>
+        <w:tc>
+          <w:tcPr>
+            <w:tcW w:w="2852" w:type="dxa"/>
+          </w:tcPr>
+          <w:p>
+            <w:pPr>
+              <w:jc w:val="center"/>
+              <w:cnfStyle w:val="100000000000" w:firstRow="1" w:lastRow="0" w:firstColumn="0" w:lastColumn="0" w:oddVBand="0" w:evenVBand="0" w:oddHBand="0" w:evenHBand="0" w:firstRowFirstColumn="0" w:firstRowLastColumn="0" w:lastRowFirstColumn="0" w:lastRowLastColumn="0"/>
+              <w:rPr>
+                <w:rFonts w:eastAsiaTheme="minorEastAsia"/>
+                <w:color w:val="808080" w:themeColor="background1" w:themeShade="80"/>
+              </w:rPr>
+            </w:pPr>
             <w:r>
               <w:rPr>
                 <w:rFonts w:eastAsiaTheme="minorEastAsia"/>
-                <w:b w:val="0"/>
-                <w:color w:val="808080" w:themeColor="background1" w:themeShade="80"/>
-              </w:rPr>
-              <w:t>(Ln</w:t>
-            </w:r>
-            <w:r>
-              <w:rPr>
-                <w:rFonts w:eastAsiaTheme="minorEastAsia"/>
-                <w:b w:val="0"/>
-                <w:color w:val="808080" w:themeColor="background1" w:themeShade="80"/>
-              </w:rPr>
-              <w:t>(y)</w:t>
-            </w:r>
-            <w:r>
-              <w:rPr>
-                <w:rFonts w:eastAsiaTheme="minorEastAsia"/>
-                <w:b w:val="0"/>
-                <w:color w:val="808080" w:themeColor="background1" w:themeShade="80"/>
-              </w:rPr>
-              <w:t>)</w:t>
+                <w:color w:val="808080" w:themeColor="background1" w:themeShade="80"/>
+              </w:rPr>
+              <w:t>Ordenada en el origen</w:t>
             </w:r>
           </w:p>
         </w:tc>
@@ -2435,16 +3403,1098 @@
       <w:tr>
         <w:trPr>
           <w:cnfStyle w:val="000000100000" w:firstRow="0" w:lastRow="0" w:firstColumn="0" w:lastColumn="0" w:oddVBand="0" w:evenVBand="0" w:oddHBand="1" w:evenHBand="0" w:firstRowFirstColumn="0" w:firstRowLastColumn="0" w:lastRowFirstColumn="0" w:lastRowLastColumn="0"/>
-          <w:trHeight w:val="514"/>
+          <w:trHeight w:val="374"/>
+          <w:jc w:val="center"/>
         </w:trPr>
         <w:tc>
           <w:tcPr>
             <w:cnfStyle w:val="001000000000" w:firstRow="0" w:lastRow="0" w:firstColumn="1" w:lastColumn="0" w:oddVBand="0" w:evenVBand="0" w:oddHBand="0" w:evenHBand="0" w:firstRowFirstColumn="0" w:firstRowLastColumn="0" w:lastRowFirstColumn="0" w:lastRowLastColumn="0"/>
-            <w:tcW w:w="3921" w:type="dxa"/>
+            <w:tcW w:w="335" w:type="dxa"/>
           </w:tcPr>
           <w:p>
             <w:pPr>
-              <w:jc w:val="both"/>
+              <w:jc w:val="center"/>
+              <w:rPr>
+                <w:rFonts w:ascii="Cambria Math" w:eastAsiaTheme="minorEastAsia" w:hAnsi="Cambria Math"/>
+                <w:color w:val="808080" w:themeColor="background1" w:themeShade="80"/>
+                <w:oMath/>
+              </w:rPr>
+            </w:pPr>
+          </w:p>
+        </w:tc>
+        <w:tc>
+          <w:tcPr>
+            <w:tcW w:w="3113" w:type="dxa"/>
+          </w:tcPr>
+          <w:p>
+            <w:pPr>
+              <w:jc w:val="center"/>
+              <w:cnfStyle w:val="000000100000" w:firstRow="0" w:lastRow="0" w:firstColumn="0" w:lastColumn="0" w:oddVBand="0" w:evenVBand="0" w:oddHBand="1" w:evenHBand="0" w:firstRowFirstColumn="0" w:firstRowLastColumn="0" w:lastRowFirstColumn="0" w:lastRowLastColumn="0"/>
+              <w:rPr>
+                <w:rFonts w:ascii="Cambria Math" w:eastAsiaTheme="minorEastAsia" w:hAnsi="Cambria Math"/>
+                <w:color w:val="808080" w:themeColor="background1" w:themeShade="80"/>
+                <w:oMath/>
+              </w:rPr>
+            </w:pPr>
+            <m:oMathPara>
+              <m:oMath>
+                <m:r>
+                  <m:rPr>
+                    <m:sty m:val="bi"/>
+                  </m:rPr>
+                  <w:rPr>
+                    <w:rFonts w:ascii="Cambria Math" w:eastAsiaTheme="minorEastAsia" w:hAnsi="Cambria Math"/>
+                    <w:color w:val="808080" w:themeColor="background1" w:themeShade="80"/>
+                  </w:rPr>
+                  <m:t>y=ax+b</m:t>
+                </m:r>
+              </m:oMath>
+            </m:oMathPara>
+          </w:p>
+        </w:tc>
+        <w:tc>
+          <w:tcPr>
+            <w:tcW w:w="1724" w:type="dxa"/>
+          </w:tcPr>
+          <w:p>
+            <w:pPr>
+              <w:jc w:val="center"/>
+              <w:cnfStyle w:val="000000100000" w:firstRow="0" w:lastRow="0" w:firstColumn="0" w:lastColumn="0" w:oddVBand="0" w:evenVBand="0" w:oddHBand="1" w:evenHBand="0" w:firstRowFirstColumn="0" w:firstRowLastColumn="0" w:lastRowFirstColumn="0" w:lastRowLastColumn="0"/>
+              <w:rPr>
+                <w:rFonts w:ascii="Cambria Math" w:eastAsiaTheme="minorEastAsia" w:hAnsi="Cambria Math"/>
+                <w:color w:val="808080" w:themeColor="background1" w:themeShade="80"/>
+                <w:oMath/>
+              </w:rPr>
+            </w:pPr>
+            <m:oMathPara>
+              <m:oMath>
+                <m:r>
+                  <m:rPr>
+                    <m:sty m:val="bi"/>
+                  </m:rPr>
+                  <w:rPr>
+                    <w:rFonts w:ascii="Cambria Math" w:eastAsiaTheme="minorEastAsia" w:hAnsi="Cambria Math"/>
+                    <w:color w:val="808080" w:themeColor="background1" w:themeShade="80"/>
+                  </w:rPr>
+                  <m:t>y</m:t>
+                </m:r>
+              </m:oMath>
+            </m:oMathPara>
+          </w:p>
+        </w:tc>
+        <w:tc>
+          <w:tcPr>
+            <w:tcW w:w="1724" w:type="dxa"/>
+          </w:tcPr>
+          <w:p>
+            <w:pPr>
+              <w:jc w:val="center"/>
+              <w:cnfStyle w:val="000000100000" w:firstRow="0" w:lastRow="0" w:firstColumn="0" w:lastColumn="0" w:oddVBand="0" w:evenVBand="0" w:oddHBand="1" w:evenHBand="0" w:firstRowFirstColumn="0" w:firstRowLastColumn="0" w:lastRowFirstColumn="0" w:lastRowLastColumn="0"/>
+              <w:rPr>
+                <w:rFonts w:ascii="Cambria Math" w:eastAsiaTheme="minorEastAsia" w:hAnsi="Cambria Math"/>
+                <w:color w:val="808080" w:themeColor="background1" w:themeShade="80"/>
+                <w:oMath/>
+              </w:rPr>
+            </w:pPr>
+            <m:oMathPara>
+              <m:oMath>
+                <m:r>
+                  <m:rPr>
+                    <m:sty m:val="bi"/>
+                  </m:rPr>
+                  <w:rPr>
+                    <w:rFonts w:ascii="Cambria Math" w:eastAsiaTheme="minorEastAsia" w:hAnsi="Cambria Math"/>
+                    <w:color w:val="808080" w:themeColor="background1" w:themeShade="80"/>
+                  </w:rPr>
+                  <m:t>x</m:t>
+                </m:r>
+              </m:oMath>
+            </m:oMathPara>
+          </w:p>
+        </w:tc>
+        <w:tc>
+          <w:tcPr>
+            <w:tcW w:w="2162" w:type="dxa"/>
+          </w:tcPr>
+          <w:p>
+            <w:pPr>
+              <w:jc w:val="center"/>
+              <w:cnfStyle w:val="000000100000" w:firstRow="0" w:lastRow="0" w:firstColumn="0" w:lastColumn="0" w:oddVBand="0" w:evenVBand="0" w:oddHBand="1" w:evenHBand="0" w:firstRowFirstColumn="0" w:firstRowLastColumn="0" w:lastRowFirstColumn="0" w:lastRowLastColumn="0"/>
+              <w:rPr>
+                <w:rFonts w:ascii="Cambria Math" w:eastAsiaTheme="minorEastAsia" w:hAnsi="Cambria Math"/>
+                <w:color w:val="808080" w:themeColor="background1" w:themeShade="80"/>
+                <w:oMath/>
+              </w:rPr>
+            </w:pPr>
+            <m:oMathPara>
+              <m:oMath>
+                <m:r>
+                  <m:rPr>
+                    <m:sty m:val="bi"/>
+                  </m:rPr>
+                  <w:rPr>
+                    <w:rFonts w:ascii="Cambria Math" w:eastAsiaTheme="minorEastAsia" w:hAnsi="Cambria Math"/>
+                    <w:color w:val="808080" w:themeColor="background1" w:themeShade="80"/>
+                  </w:rPr>
+                  <m:t>a</m:t>
+                </m:r>
+              </m:oMath>
+            </m:oMathPara>
+          </w:p>
+        </w:tc>
+        <w:tc>
+          <w:tcPr>
+            <w:tcW w:w="2852" w:type="dxa"/>
+          </w:tcPr>
+          <w:p>
+            <w:pPr>
+              <w:jc w:val="center"/>
+              <w:cnfStyle w:val="000000100000" w:firstRow="0" w:lastRow="0" w:firstColumn="0" w:lastColumn="0" w:oddVBand="0" w:evenVBand="0" w:oddHBand="1" w:evenHBand="0" w:firstRowFirstColumn="0" w:firstRowLastColumn="0" w:lastRowFirstColumn="0" w:lastRowLastColumn="0"/>
+              <w:rPr>
+                <w:rFonts w:ascii="Cambria Math" w:eastAsiaTheme="minorEastAsia" w:hAnsi="Cambria Math"/>
+                <w:color w:val="808080" w:themeColor="background1" w:themeShade="80"/>
+                <w:oMath/>
+              </w:rPr>
+            </w:pPr>
+            <m:oMathPara>
+              <m:oMath>
+                <m:r>
+                  <w:rPr>
+                    <w:rFonts w:ascii="Cambria Math" w:eastAsiaTheme="minorEastAsia" w:hAnsi="Cambria Math"/>
+                    <w:color w:val="808080" w:themeColor="background1" w:themeShade="80"/>
+                  </w:rPr>
+                  <m:t>b</m:t>
+                </m:r>
+              </m:oMath>
+            </m:oMathPara>
+          </w:p>
+        </w:tc>
+      </w:tr>
+      <w:tr>
+        <w:trPr>
+          <w:trHeight w:val="374"/>
+          <w:jc w:val="center"/>
+        </w:trPr>
+        <w:tc>
+          <w:tcPr>
+            <w:cnfStyle w:val="001000000000" w:firstRow="0" w:lastRow="0" w:firstColumn="1" w:lastColumn="0" w:oddVBand="0" w:evenVBand="0" w:oddHBand="0" w:evenHBand="0" w:firstRowFirstColumn="0" w:firstRowLastColumn="0" w:lastRowFirstColumn="0" w:lastRowLastColumn="0"/>
+            <w:tcW w:w="335" w:type="dxa"/>
+          </w:tcPr>
+          <w:p>
+            <w:pPr>
+              <w:jc w:val="center"/>
+              <w:rPr>
+                <w:rFonts w:ascii="Cambria Math" w:eastAsiaTheme="minorEastAsia" w:hAnsi="Cambria Math"/>
+                <w:color w:val="808080" w:themeColor="background1" w:themeShade="80"/>
+                <w:oMath/>
+              </w:rPr>
+            </w:pPr>
+          </w:p>
+        </w:tc>
+        <w:tc>
+          <w:tcPr>
+            <w:tcW w:w="3113" w:type="dxa"/>
+          </w:tcPr>
+          <w:p>
+            <w:pPr>
+              <w:jc w:val="center"/>
+              <w:cnfStyle w:val="000000000000" w:firstRow="0" w:lastRow="0" w:firstColumn="0" w:lastColumn="0" w:oddVBand="0" w:evenVBand="0" w:oddHBand="0" w:evenHBand="0" w:firstRowFirstColumn="0" w:firstRowLastColumn="0" w:lastRowFirstColumn="0" w:lastRowLastColumn="0"/>
+              <w:rPr>
+                <w:rFonts w:ascii="Cambria Math" w:eastAsiaTheme="minorEastAsia" w:hAnsi="Cambria Math"/>
+                <w:color w:val="808080" w:themeColor="background1" w:themeShade="80"/>
+                <w:oMath/>
+              </w:rPr>
+            </w:pPr>
+            <m:oMathPara>
+              <m:oMath>
+                <m:r>
+                  <m:rPr>
+                    <m:sty m:val="bi"/>
+                  </m:rPr>
+                  <w:rPr>
+                    <w:rFonts w:ascii="Cambria Math" w:eastAsiaTheme="minorEastAsia" w:hAnsi="Cambria Math"/>
+                    <w:color w:val="808080" w:themeColor="background1" w:themeShade="80"/>
+                  </w:rPr>
+                  <m:t>y=a</m:t>
+                </m:r>
+                <m:sSup>
+                  <m:sSupPr>
+                    <m:ctrlPr>
+                      <w:rPr>
+                        <w:rFonts w:ascii="Cambria Math" w:eastAsiaTheme="minorEastAsia" w:hAnsi="Cambria Math"/>
+                        <w:b/>
+                        <w:i/>
+                        <w:color w:val="808080" w:themeColor="background1" w:themeShade="80"/>
+                      </w:rPr>
+                    </m:ctrlPr>
+                  </m:sSupPr>
+                  <m:e>
+                    <m:r>
+                      <m:rPr>
+                        <m:sty m:val="bi"/>
+                      </m:rPr>
+                      <w:rPr>
+                        <w:rFonts w:ascii="Cambria Math" w:eastAsiaTheme="minorEastAsia" w:hAnsi="Cambria Math"/>
+                        <w:color w:val="808080" w:themeColor="background1" w:themeShade="80"/>
+                      </w:rPr>
+                      <m:t>e</m:t>
+                    </m:r>
+                  </m:e>
+                  <m:sup>
+                    <m:r>
+                      <m:rPr>
+                        <m:sty m:val="bi"/>
+                      </m:rPr>
+                      <w:rPr>
+                        <w:rFonts w:ascii="Cambria Math" w:eastAsiaTheme="minorEastAsia" w:hAnsi="Cambria Math"/>
+                        <w:color w:val="808080" w:themeColor="background1" w:themeShade="80"/>
+                      </w:rPr>
+                      <m:t>bx</m:t>
+                    </m:r>
+                  </m:sup>
+                </m:sSup>
+              </m:oMath>
+            </m:oMathPara>
+          </w:p>
+        </w:tc>
+        <w:tc>
+          <w:tcPr>
+            <w:tcW w:w="1724" w:type="dxa"/>
+          </w:tcPr>
+          <w:p>
+            <w:pPr>
+              <w:jc w:val="center"/>
+              <w:cnfStyle w:val="000000000000" w:firstRow="0" w:lastRow="0" w:firstColumn="0" w:lastColumn="0" w:oddVBand="0" w:evenVBand="0" w:oddHBand="0" w:evenHBand="0" w:firstRowFirstColumn="0" w:firstRowLastColumn="0" w:lastRowFirstColumn="0" w:lastRowLastColumn="0"/>
+              <w:rPr>
+                <w:rFonts w:ascii="Cambria Math" w:eastAsiaTheme="minorEastAsia" w:hAnsi="Cambria Math"/>
+                <w:color w:val="808080" w:themeColor="background1" w:themeShade="80"/>
+                <w:oMath/>
+              </w:rPr>
+            </w:pPr>
+            <m:oMathPara>
+              <m:oMath>
+                <m:r>
+                  <m:rPr>
+                    <m:sty m:val="bi"/>
+                  </m:rPr>
+                  <w:rPr>
+                    <w:rFonts w:ascii="Cambria Math" w:eastAsiaTheme="minorEastAsia" w:hAnsi="Cambria Math"/>
+                    <w:color w:val="808080" w:themeColor="background1" w:themeShade="80"/>
+                  </w:rPr>
+                  <m:t>Ln</m:t>
+                </m:r>
+                <m:d>
+                  <m:dPr>
+                    <m:ctrlPr>
+                      <w:rPr>
+                        <w:rFonts w:ascii="Cambria Math" w:eastAsiaTheme="minorEastAsia" w:hAnsi="Cambria Math"/>
+                        <w:b/>
+                        <w:i/>
+                        <w:color w:val="808080" w:themeColor="background1" w:themeShade="80"/>
+                      </w:rPr>
+                    </m:ctrlPr>
+                  </m:dPr>
+                  <m:e>
+                    <m:r>
+                      <m:rPr>
+                        <m:sty m:val="bi"/>
+                      </m:rPr>
+                      <w:rPr>
+                        <w:rFonts w:ascii="Cambria Math" w:eastAsiaTheme="minorEastAsia" w:hAnsi="Cambria Math"/>
+                        <w:color w:val="808080" w:themeColor="background1" w:themeShade="80"/>
+                      </w:rPr>
+                      <m:t>y</m:t>
+                    </m:r>
+                  </m:e>
+                </m:d>
+              </m:oMath>
+            </m:oMathPara>
+          </w:p>
+        </w:tc>
+        <w:tc>
+          <w:tcPr>
+            <w:tcW w:w="1724" w:type="dxa"/>
+          </w:tcPr>
+          <w:p>
+            <w:pPr>
+              <w:jc w:val="center"/>
+              <w:cnfStyle w:val="000000000000" w:firstRow="0" w:lastRow="0" w:firstColumn="0" w:lastColumn="0" w:oddVBand="0" w:evenVBand="0" w:oddHBand="0" w:evenHBand="0" w:firstRowFirstColumn="0" w:firstRowLastColumn="0" w:lastRowFirstColumn="0" w:lastRowLastColumn="0"/>
+              <w:rPr>
+                <w:rFonts w:ascii="Cambria Math" w:eastAsiaTheme="minorEastAsia" w:hAnsi="Cambria Math"/>
+                <w:color w:val="808080" w:themeColor="background1" w:themeShade="80"/>
+                <w:oMath/>
+              </w:rPr>
+            </w:pPr>
+            <m:oMathPara>
+              <m:oMath>
+                <m:r>
+                  <m:rPr>
+                    <m:sty m:val="bi"/>
+                  </m:rPr>
+                  <w:rPr>
+                    <w:rFonts w:ascii="Cambria Math" w:eastAsiaTheme="minorEastAsia" w:hAnsi="Cambria Math"/>
+                    <w:color w:val="808080" w:themeColor="background1" w:themeShade="80"/>
+                  </w:rPr>
+                  <m:t>x</m:t>
+                </m:r>
+              </m:oMath>
+            </m:oMathPara>
+          </w:p>
+        </w:tc>
+        <w:tc>
+          <w:tcPr>
+            <w:tcW w:w="2162" w:type="dxa"/>
+          </w:tcPr>
+          <w:p>
+            <w:pPr>
+              <w:jc w:val="center"/>
+              <w:cnfStyle w:val="000000000000" w:firstRow="0" w:lastRow="0" w:firstColumn="0" w:lastColumn="0" w:oddVBand="0" w:evenVBand="0" w:oddHBand="0" w:evenHBand="0" w:firstRowFirstColumn="0" w:firstRowLastColumn="0" w:lastRowFirstColumn="0" w:lastRowLastColumn="0"/>
+              <w:rPr>
+                <w:rFonts w:ascii="Cambria Math" w:eastAsiaTheme="minorEastAsia" w:hAnsi="Cambria Math"/>
+                <w:color w:val="808080" w:themeColor="background1" w:themeShade="80"/>
+                <w:oMath/>
+              </w:rPr>
+            </w:pPr>
+            <m:oMathPara>
+              <m:oMath>
+                <m:r>
+                  <m:rPr>
+                    <m:sty m:val="bi"/>
+                  </m:rPr>
+                  <w:rPr>
+                    <w:rFonts w:ascii="Cambria Math" w:eastAsiaTheme="minorEastAsia" w:hAnsi="Cambria Math"/>
+                    <w:color w:val="808080" w:themeColor="background1" w:themeShade="80"/>
+                  </w:rPr>
+                  <m:t>b</m:t>
+                </m:r>
+              </m:oMath>
+            </m:oMathPara>
+          </w:p>
+        </w:tc>
+        <w:tc>
+          <w:tcPr>
+            <w:tcW w:w="2852" w:type="dxa"/>
+          </w:tcPr>
+          <w:p>
+            <w:pPr>
+              <w:jc w:val="center"/>
+              <w:cnfStyle w:val="000000000000" w:firstRow="0" w:lastRow="0" w:firstColumn="0" w:lastColumn="0" w:oddVBand="0" w:evenVBand="0" w:oddHBand="0" w:evenHBand="0" w:firstRowFirstColumn="0" w:firstRowLastColumn="0" w:lastRowFirstColumn="0" w:lastRowLastColumn="0"/>
+              <w:rPr>
+                <w:rFonts w:ascii="Cambria Math" w:eastAsiaTheme="minorEastAsia" w:hAnsi="Cambria Math"/>
+                <w:color w:val="808080" w:themeColor="background1" w:themeShade="80"/>
+                <w:oMath/>
+              </w:rPr>
+            </w:pPr>
+            <m:oMathPara>
+              <m:oMath>
+                <m:r>
+                  <m:rPr>
+                    <m:sty m:val="bi"/>
+                  </m:rPr>
+                  <w:rPr>
+                    <w:rFonts w:ascii="Cambria Math" w:eastAsiaTheme="minorEastAsia" w:hAnsi="Cambria Math"/>
+                    <w:color w:val="808080" w:themeColor="background1" w:themeShade="80"/>
+                  </w:rPr>
+                  <m:t>Ln</m:t>
+                </m:r>
+                <m:d>
+                  <m:dPr>
+                    <m:ctrlPr>
+                      <w:rPr>
+                        <w:rFonts w:ascii="Cambria Math" w:eastAsiaTheme="minorEastAsia" w:hAnsi="Cambria Math"/>
+                        <w:b/>
+                        <w:i/>
+                        <w:color w:val="808080" w:themeColor="background1" w:themeShade="80"/>
+                      </w:rPr>
+                    </m:ctrlPr>
+                  </m:dPr>
+                  <m:e>
+                    <m:r>
+                      <m:rPr>
+                        <m:sty m:val="bi"/>
+                      </m:rPr>
+                      <w:rPr>
+                        <w:rFonts w:ascii="Cambria Math" w:eastAsiaTheme="minorEastAsia" w:hAnsi="Cambria Math"/>
+                        <w:color w:val="808080" w:themeColor="background1" w:themeShade="80"/>
+                      </w:rPr>
+                      <m:t>a</m:t>
+                    </m:r>
+                  </m:e>
+                </m:d>
+              </m:oMath>
+            </m:oMathPara>
+          </w:p>
+        </w:tc>
+      </w:tr>
+      <w:tr>
+        <w:trPr>
+          <w:cnfStyle w:val="000000100000" w:firstRow="0" w:lastRow="0" w:firstColumn="0" w:lastColumn="0" w:oddVBand="0" w:evenVBand="0" w:oddHBand="1" w:evenHBand="0" w:firstRowFirstColumn="0" w:firstRowLastColumn="0" w:lastRowFirstColumn="0" w:lastRowLastColumn="0"/>
+          <w:trHeight w:val="374"/>
+          <w:jc w:val="center"/>
+        </w:trPr>
+        <w:tc>
+          <w:tcPr>
+            <w:cnfStyle w:val="001000000000" w:firstRow="0" w:lastRow="0" w:firstColumn="1" w:lastColumn="0" w:oddVBand="0" w:evenVBand="0" w:oddHBand="0" w:evenHBand="0" w:firstRowFirstColumn="0" w:firstRowLastColumn="0" w:lastRowFirstColumn="0" w:lastRowLastColumn="0"/>
+            <w:tcW w:w="335" w:type="dxa"/>
+          </w:tcPr>
+          <w:p>
+            <w:pPr>
+              <w:jc w:val="center"/>
+              <w:rPr>
+                <w:rFonts w:ascii="Cambria Math" w:eastAsiaTheme="minorEastAsia" w:hAnsi="Cambria Math"/>
+                <w:color w:val="808080" w:themeColor="background1" w:themeShade="80"/>
+                <w:oMath/>
+              </w:rPr>
+            </w:pPr>
+          </w:p>
+        </w:tc>
+        <w:tc>
+          <w:tcPr>
+            <w:tcW w:w="3113" w:type="dxa"/>
+          </w:tcPr>
+          <w:p>
+            <w:pPr>
+              <w:jc w:val="center"/>
+              <w:cnfStyle w:val="000000100000" w:firstRow="0" w:lastRow="0" w:firstColumn="0" w:lastColumn="0" w:oddVBand="0" w:evenVBand="0" w:oddHBand="1" w:evenHBand="0" w:firstRowFirstColumn="0" w:firstRowLastColumn="0" w:lastRowFirstColumn="0" w:lastRowLastColumn="0"/>
+              <w:rPr>
+                <w:rFonts w:ascii="Cambria Math" w:eastAsiaTheme="minorEastAsia" w:hAnsi="Cambria Math"/>
+                <w:color w:val="808080" w:themeColor="background1" w:themeShade="80"/>
+                <w:oMath/>
+              </w:rPr>
+            </w:pPr>
+            <m:oMathPara>
+              <m:oMath>
+                <m:r>
+                  <m:rPr>
+                    <m:sty m:val="bi"/>
+                  </m:rPr>
+                  <w:rPr>
+                    <w:rFonts w:ascii="Cambria Math" w:eastAsiaTheme="minorEastAsia" w:hAnsi="Cambria Math"/>
+                    <w:color w:val="808080" w:themeColor="background1" w:themeShade="80"/>
+                  </w:rPr>
+                  <m:t>y=</m:t>
+                </m:r>
+                <m:f>
+                  <m:fPr>
+                    <m:ctrlPr>
+                      <w:rPr>
+                        <w:rFonts w:ascii="Cambria Math" w:eastAsiaTheme="minorEastAsia" w:hAnsi="Cambria Math"/>
+                        <w:b/>
+                        <w:i/>
+                        <w:color w:val="808080" w:themeColor="background1" w:themeShade="80"/>
+                      </w:rPr>
+                    </m:ctrlPr>
+                  </m:fPr>
+                  <m:num>
+                    <m:r>
+                      <m:rPr>
+                        <m:sty m:val="bi"/>
+                      </m:rPr>
+                      <w:rPr>
+                        <w:rFonts w:ascii="Cambria Math" w:eastAsiaTheme="minorEastAsia" w:hAnsi="Cambria Math"/>
+                        <w:color w:val="808080" w:themeColor="background1" w:themeShade="80"/>
+                      </w:rPr>
+                      <m:t>x</m:t>
+                    </m:r>
+                  </m:num>
+                  <m:den>
+                    <m:r>
+                      <m:rPr>
+                        <m:sty m:val="bi"/>
+                      </m:rPr>
+                      <w:rPr>
+                        <w:rFonts w:ascii="Cambria Math" w:eastAsiaTheme="minorEastAsia" w:hAnsi="Cambria Math"/>
+                        <w:color w:val="808080" w:themeColor="background1" w:themeShade="80"/>
+                      </w:rPr>
+                      <m:t>ax+b</m:t>
+                    </m:r>
+                  </m:den>
+                </m:f>
+              </m:oMath>
+            </m:oMathPara>
+          </w:p>
+        </w:tc>
+        <w:tc>
+          <w:tcPr>
+            <w:tcW w:w="1724" w:type="dxa"/>
+          </w:tcPr>
+          <w:p>
+            <w:pPr>
+              <w:jc w:val="center"/>
+              <w:cnfStyle w:val="000000100000" w:firstRow="0" w:lastRow="0" w:firstColumn="0" w:lastColumn="0" w:oddVBand="0" w:evenVBand="0" w:oddHBand="1" w:evenHBand="0" w:firstRowFirstColumn="0" w:firstRowLastColumn="0" w:lastRowFirstColumn="0" w:lastRowLastColumn="0"/>
+              <w:rPr>
+                <w:rFonts w:ascii="Cambria Math" w:eastAsiaTheme="minorEastAsia" w:hAnsi="Cambria Math"/>
+                <w:color w:val="808080" w:themeColor="background1" w:themeShade="80"/>
+                <w:oMath/>
+              </w:rPr>
+            </w:pPr>
+            <m:oMathPara>
+              <m:oMath>
+                <m:f>
+                  <m:fPr>
+                    <m:ctrlPr>
+                      <w:rPr>
+                        <w:rFonts w:ascii="Cambria Math" w:eastAsiaTheme="minorEastAsia" w:hAnsi="Cambria Math"/>
+                        <w:b/>
+                        <w:i/>
+                        <w:color w:val="808080" w:themeColor="background1" w:themeShade="80"/>
+                      </w:rPr>
+                    </m:ctrlPr>
+                  </m:fPr>
+                  <m:num>
+                    <m:r>
+                      <m:rPr>
+                        <m:sty m:val="bi"/>
+                      </m:rPr>
+                      <w:rPr>
+                        <w:rFonts w:ascii="Cambria Math" w:eastAsiaTheme="minorEastAsia" w:hAnsi="Cambria Math"/>
+                        <w:color w:val="808080" w:themeColor="background1" w:themeShade="80"/>
+                      </w:rPr>
+                      <m:t>x</m:t>
+                    </m:r>
+                  </m:num>
+                  <m:den>
+                    <m:r>
+                      <m:rPr>
+                        <m:sty m:val="bi"/>
+                      </m:rPr>
+                      <w:rPr>
+                        <w:rFonts w:ascii="Cambria Math" w:eastAsiaTheme="minorEastAsia" w:hAnsi="Cambria Math"/>
+                        <w:color w:val="808080" w:themeColor="background1" w:themeShade="80"/>
+                      </w:rPr>
+                      <m:t>y</m:t>
+                    </m:r>
+                  </m:den>
+                </m:f>
+              </m:oMath>
+            </m:oMathPara>
+          </w:p>
+        </w:tc>
+        <w:tc>
+          <w:tcPr>
+            <w:tcW w:w="1724" w:type="dxa"/>
+          </w:tcPr>
+          <w:p>
+            <w:pPr>
+              <w:jc w:val="center"/>
+              <w:cnfStyle w:val="000000100000" w:firstRow="0" w:lastRow="0" w:firstColumn="0" w:lastColumn="0" w:oddVBand="0" w:evenVBand="0" w:oddHBand="1" w:evenHBand="0" w:firstRowFirstColumn="0" w:firstRowLastColumn="0" w:lastRowFirstColumn="0" w:lastRowLastColumn="0"/>
+              <w:rPr>
+                <w:rFonts w:ascii="Cambria Math" w:eastAsiaTheme="minorEastAsia" w:hAnsi="Cambria Math"/>
+                <w:color w:val="808080" w:themeColor="background1" w:themeShade="80"/>
+                <w:oMath/>
+              </w:rPr>
+            </w:pPr>
+            <m:oMathPara>
+              <m:oMath>
+                <m:r>
+                  <m:rPr>
+                    <m:sty m:val="bi"/>
+                  </m:rPr>
+                  <w:rPr>
+                    <w:rFonts w:ascii="Cambria Math" w:eastAsiaTheme="minorEastAsia" w:hAnsi="Cambria Math"/>
+                    <w:color w:val="808080" w:themeColor="background1" w:themeShade="80"/>
+                  </w:rPr>
+                  <m:t>x</m:t>
+                </m:r>
+              </m:oMath>
+            </m:oMathPara>
+          </w:p>
+        </w:tc>
+        <w:tc>
+          <w:tcPr>
+            <w:tcW w:w="2162" w:type="dxa"/>
+          </w:tcPr>
+          <w:p>
+            <w:pPr>
+              <w:jc w:val="center"/>
+              <w:cnfStyle w:val="000000100000" w:firstRow="0" w:lastRow="0" w:firstColumn="0" w:lastColumn="0" w:oddVBand="0" w:evenVBand="0" w:oddHBand="1" w:evenHBand="0" w:firstRowFirstColumn="0" w:firstRowLastColumn="0" w:lastRowFirstColumn="0" w:lastRowLastColumn="0"/>
+              <w:rPr>
+                <w:rFonts w:ascii="Cambria Math" w:eastAsiaTheme="minorEastAsia" w:hAnsi="Cambria Math"/>
+                <w:color w:val="808080" w:themeColor="background1" w:themeShade="80"/>
+                <w:oMath/>
+              </w:rPr>
+            </w:pPr>
+            <m:oMathPara>
+              <m:oMath>
+                <m:r>
+                  <m:rPr>
+                    <m:sty m:val="bi"/>
+                  </m:rPr>
+                  <w:rPr>
+                    <w:rFonts w:ascii="Cambria Math" w:eastAsiaTheme="minorEastAsia" w:hAnsi="Cambria Math"/>
+                    <w:color w:val="808080" w:themeColor="background1" w:themeShade="80"/>
+                  </w:rPr>
+                  <m:t>a</m:t>
+                </m:r>
+              </m:oMath>
+            </m:oMathPara>
+          </w:p>
+        </w:tc>
+        <w:tc>
+          <w:tcPr>
+            <w:tcW w:w="2852" w:type="dxa"/>
+          </w:tcPr>
+          <w:p>
+            <w:pPr>
+              <w:jc w:val="center"/>
+              <w:cnfStyle w:val="000000100000" w:firstRow="0" w:lastRow="0" w:firstColumn="0" w:lastColumn="0" w:oddVBand="0" w:evenVBand="0" w:oddHBand="1" w:evenHBand="0" w:firstRowFirstColumn="0" w:firstRowLastColumn="0" w:lastRowFirstColumn="0" w:lastRowLastColumn="0"/>
+              <w:rPr>
+                <w:rFonts w:ascii="Cambria Math" w:eastAsiaTheme="minorEastAsia" w:hAnsi="Cambria Math"/>
+                <w:color w:val="808080" w:themeColor="background1" w:themeShade="80"/>
+                <w:oMath/>
+              </w:rPr>
+            </w:pPr>
+            <m:oMathPara>
+              <m:oMath>
+                <m:r>
+                  <m:rPr>
+                    <m:sty m:val="bi"/>
+                  </m:rPr>
+                  <w:rPr>
+                    <w:rFonts w:ascii="Cambria Math" w:eastAsiaTheme="minorEastAsia" w:hAnsi="Cambria Math"/>
+                    <w:color w:val="808080" w:themeColor="background1" w:themeShade="80"/>
+                  </w:rPr>
+                  <m:t>b</m:t>
+                </m:r>
+              </m:oMath>
+            </m:oMathPara>
+          </w:p>
+        </w:tc>
+      </w:tr>
+      <w:tr>
+        <w:trPr>
+          <w:trHeight w:val="374"/>
+          <w:jc w:val="center"/>
+        </w:trPr>
+        <w:tc>
+          <w:tcPr>
+            <w:cnfStyle w:val="001000000000" w:firstRow="0" w:lastRow="0" w:firstColumn="1" w:lastColumn="0" w:oddVBand="0" w:evenVBand="0" w:oddHBand="0" w:evenHBand="0" w:firstRowFirstColumn="0" w:firstRowLastColumn="0" w:lastRowFirstColumn="0" w:lastRowLastColumn="0"/>
+            <w:tcW w:w="335" w:type="dxa"/>
+          </w:tcPr>
+          <w:p>
+            <w:pPr>
+              <w:jc w:val="center"/>
+              <w:rPr>
+                <w:rFonts w:ascii="Cambria Math" w:eastAsiaTheme="minorEastAsia" w:hAnsi="Cambria Math"/>
+                <w:color w:val="808080" w:themeColor="background1" w:themeShade="80"/>
+                <w:oMath/>
+              </w:rPr>
+            </w:pPr>
+          </w:p>
+        </w:tc>
+        <w:tc>
+          <w:tcPr>
+            <w:tcW w:w="3113" w:type="dxa"/>
+          </w:tcPr>
+          <w:p>
+            <w:pPr>
+              <w:jc w:val="center"/>
+              <w:cnfStyle w:val="000000000000" w:firstRow="0" w:lastRow="0" w:firstColumn="0" w:lastColumn="0" w:oddVBand="0" w:evenVBand="0" w:oddHBand="0" w:evenHBand="0" w:firstRowFirstColumn="0" w:firstRowLastColumn="0" w:lastRowFirstColumn="0" w:lastRowLastColumn="0"/>
+              <w:rPr>
+                <w:rFonts w:ascii="Cambria Math" w:eastAsiaTheme="minorEastAsia" w:hAnsi="Cambria Math"/>
+                <w:color w:val="808080" w:themeColor="background1" w:themeShade="80"/>
+                <w:oMath/>
+              </w:rPr>
+            </w:pPr>
+            <m:oMathPara>
+              <m:oMath>
+                <m:r>
+                  <m:rPr>
+                    <m:sty m:val="bi"/>
+                  </m:rPr>
+                  <w:rPr>
+                    <w:rFonts w:ascii="Cambria Math" w:eastAsiaTheme="minorEastAsia" w:hAnsi="Cambria Math"/>
+                    <w:color w:val="808080" w:themeColor="background1" w:themeShade="80"/>
+                  </w:rPr>
+                  <m:t>y=a</m:t>
+                </m:r>
+                <m:sSup>
+                  <m:sSupPr>
+                    <m:ctrlPr>
+                      <w:rPr>
+                        <w:rFonts w:ascii="Cambria Math" w:eastAsiaTheme="minorEastAsia" w:hAnsi="Cambria Math"/>
+                        <w:b/>
+                        <w:i/>
+                        <w:color w:val="808080" w:themeColor="background1" w:themeShade="80"/>
+                      </w:rPr>
+                    </m:ctrlPr>
+                  </m:sSupPr>
+                  <m:e>
+                    <m:r>
+                      <m:rPr>
+                        <m:sty m:val="bi"/>
+                      </m:rPr>
+                      <w:rPr>
+                        <w:rFonts w:ascii="Cambria Math" w:eastAsiaTheme="minorEastAsia" w:hAnsi="Cambria Math"/>
+                        <w:color w:val="808080" w:themeColor="background1" w:themeShade="80"/>
+                      </w:rPr>
+                      <m:t>x</m:t>
+                    </m:r>
+                  </m:e>
+                  <m:sup>
+                    <m:r>
+                      <m:rPr>
+                        <m:sty m:val="bi"/>
+                      </m:rPr>
+                      <w:rPr>
+                        <w:rFonts w:ascii="Cambria Math" w:eastAsiaTheme="minorEastAsia" w:hAnsi="Cambria Math"/>
+                        <w:color w:val="808080" w:themeColor="background1" w:themeShade="80"/>
+                      </w:rPr>
+                      <m:t>b</m:t>
+                    </m:r>
+                  </m:sup>
+                </m:sSup>
+                <m:r>
+                  <m:rPr>
+                    <m:sty m:val="bi"/>
+                  </m:rPr>
+                  <w:rPr>
+                    <w:rFonts w:ascii="Cambria Math" w:eastAsiaTheme="minorEastAsia" w:hAnsi="Cambria Math"/>
+                    <w:color w:val="808080" w:themeColor="background1" w:themeShade="80"/>
+                  </w:rPr>
+                  <m:t>+c</m:t>
+                </m:r>
+              </m:oMath>
+            </m:oMathPara>
+          </w:p>
+        </w:tc>
+        <w:tc>
+          <w:tcPr>
+            <w:tcW w:w="1724" w:type="dxa"/>
+          </w:tcPr>
+          <w:p>
+            <w:pPr>
+              <w:jc w:val="center"/>
+              <w:cnfStyle w:val="000000000000" w:firstRow="0" w:lastRow="0" w:firstColumn="0" w:lastColumn="0" w:oddVBand="0" w:evenVBand="0" w:oddHBand="0" w:evenHBand="0" w:firstRowFirstColumn="0" w:firstRowLastColumn="0" w:lastRowFirstColumn="0" w:lastRowLastColumn="0"/>
+              <w:rPr>
+                <w:rFonts w:ascii="Cambria Math" w:eastAsiaTheme="minorEastAsia" w:hAnsi="Cambria Math"/>
+                <w:color w:val="808080" w:themeColor="background1" w:themeShade="80"/>
+                <w:oMath/>
+              </w:rPr>
+            </w:pPr>
+            <m:oMathPara>
+              <m:oMath>
+                <m:r>
+                  <m:rPr>
+                    <m:sty m:val="bi"/>
+                  </m:rPr>
+                  <w:rPr>
+                    <w:rFonts w:ascii="Cambria Math" w:eastAsiaTheme="minorEastAsia" w:hAnsi="Cambria Math"/>
+                    <w:color w:val="808080" w:themeColor="background1" w:themeShade="80"/>
+                  </w:rPr>
+                  <m:t>Ln</m:t>
+                </m:r>
+                <m:d>
+                  <m:dPr>
+                    <m:ctrlPr>
+                      <w:rPr>
+                        <w:rFonts w:ascii="Cambria Math" w:eastAsiaTheme="minorEastAsia" w:hAnsi="Cambria Math"/>
+                        <w:b/>
+                        <w:i/>
+                        <w:color w:val="808080" w:themeColor="background1" w:themeShade="80"/>
+                      </w:rPr>
+                    </m:ctrlPr>
+                  </m:dPr>
+                  <m:e>
+                    <m:r>
+                      <m:rPr>
+                        <m:sty m:val="bi"/>
+                      </m:rPr>
+                      <w:rPr>
+                        <w:rFonts w:ascii="Cambria Math" w:eastAsiaTheme="minorEastAsia" w:hAnsi="Cambria Math"/>
+                        <w:color w:val="808080" w:themeColor="background1" w:themeShade="80"/>
+                      </w:rPr>
+                      <m:t>y-c</m:t>
+                    </m:r>
+                  </m:e>
+                </m:d>
+              </m:oMath>
+            </m:oMathPara>
+          </w:p>
+        </w:tc>
+        <w:tc>
+          <w:tcPr>
+            <w:tcW w:w="1724" w:type="dxa"/>
+          </w:tcPr>
+          <w:p>
+            <w:pPr>
+              <w:jc w:val="center"/>
+              <w:cnfStyle w:val="000000000000" w:firstRow="0" w:lastRow="0" w:firstColumn="0" w:lastColumn="0" w:oddVBand="0" w:evenVBand="0" w:oddHBand="0" w:evenHBand="0" w:firstRowFirstColumn="0" w:firstRowLastColumn="0" w:lastRowFirstColumn="0" w:lastRowLastColumn="0"/>
+              <w:rPr>
+                <w:rFonts w:ascii="Cambria Math" w:eastAsiaTheme="minorEastAsia" w:hAnsi="Cambria Math"/>
+                <w:color w:val="808080" w:themeColor="background1" w:themeShade="80"/>
+                <w:oMath/>
+              </w:rPr>
+            </w:pPr>
+            <m:oMathPara>
+              <m:oMath>
+                <m:r>
+                  <m:rPr>
+                    <m:sty m:val="bi"/>
+                  </m:rPr>
+                  <w:rPr>
+                    <w:rFonts w:ascii="Cambria Math" w:eastAsiaTheme="minorEastAsia" w:hAnsi="Cambria Math"/>
+                    <w:color w:val="808080" w:themeColor="background1" w:themeShade="80"/>
+                  </w:rPr>
+                  <m:t>Ln</m:t>
+                </m:r>
+                <m:d>
+                  <m:dPr>
+                    <m:ctrlPr>
+                      <w:rPr>
+                        <w:rFonts w:ascii="Cambria Math" w:eastAsiaTheme="minorEastAsia" w:hAnsi="Cambria Math"/>
+                        <w:b/>
+                        <w:i/>
+                        <w:color w:val="808080" w:themeColor="background1" w:themeShade="80"/>
+                      </w:rPr>
+                    </m:ctrlPr>
+                  </m:dPr>
+                  <m:e>
+                    <m:r>
+                      <m:rPr>
+                        <m:sty m:val="bi"/>
+                      </m:rPr>
+                      <w:rPr>
+                        <w:rFonts w:ascii="Cambria Math" w:eastAsiaTheme="minorEastAsia" w:hAnsi="Cambria Math"/>
+                        <w:color w:val="808080" w:themeColor="background1" w:themeShade="80"/>
+                      </w:rPr>
+                      <m:t>x</m:t>
+                    </m:r>
+                  </m:e>
+                </m:d>
+              </m:oMath>
+            </m:oMathPara>
+          </w:p>
+        </w:tc>
+        <w:tc>
+          <w:tcPr>
+            <w:tcW w:w="2162" w:type="dxa"/>
+          </w:tcPr>
+          <w:p>
+            <w:pPr>
+              <w:jc w:val="center"/>
+              <w:cnfStyle w:val="000000000000" w:firstRow="0" w:lastRow="0" w:firstColumn="0" w:lastColumn="0" w:oddVBand="0" w:evenVBand="0" w:oddHBand="0" w:evenHBand="0" w:firstRowFirstColumn="0" w:firstRowLastColumn="0" w:lastRowFirstColumn="0" w:lastRowLastColumn="0"/>
+              <w:rPr>
+                <w:rFonts w:ascii="Cambria Math" w:eastAsiaTheme="minorEastAsia" w:hAnsi="Cambria Math"/>
+                <w:color w:val="808080" w:themeColor="background1" w:themeShade="80"/>
+                <w:oMath/>
+              </w:rPr>
+            </w:pPr>
+            <m:oMathPara>
+              <m:oMath>
+                <m:r>
+                  <m:rPr>
+                    <m:sty m:val="bi"/>
+                  </m:rPr>
+                  <w:rPr>
+                    <w:rFonts w:ascii="Cambria Math" w:eastAsiaTheme="minorEastAsia" w:hAnsi="Cambria Math"/>
+                    <w:color w:val="808080" w:themeColor="background1" w:themeShade="80"/>
+                  </w:rPr>
+                  <m:t>b</m:t>
+                </m:r>
+              </m:oMath>
+            </m:oMathPara>
+          </w:p>
+        </w:tc>
+        <w:tc>
+          <w:tcPr>
+            <w:tcW w:w="2852" w:type="dxa"/>
+          </w:tcPr>
+          <w:p>
+            <w:pPr>
+              <w:jc w:val="center"/>
+              <w:cnfStyle w:val="000000000000" w:firstRow="0" w:lastRow="0" w:firstColumn="0" w:lastColumn="0" w:oddVBand="0" w:evenVBand="0" w:oddHBand="0" w:evenHBand="0" w:firstRowFirstColumn="0" w:firstRowLastColumn="0" w:lastRowFirstColumn="0" w:lastRowLastColumn="0"/>
+              <w:rPr>
+                <w:rFonts w:ascii="Cambria Math" w:eastAsiaTheme="minorEastAsia" w:hAnsi="Cambria Math"/>
+                <w:color w:val="808080" w:themeColor="background1" w:themeShade="80"/>
+                <w:oMath/>
+              </w:rPr>
+            </w:pPr>
+            <m:oMathPara>
+              <m:oMath>
+                <m:r>
+                  <m:rPr>
+                    <m:sty m:val="bi"/>
+                  </m:rPr>
+                  <w:rPr>
+                    <w:rFonts w:ascii="Cambria Math" w:eastAsiaTheme="minorEastAsia" w:hAnsi="Cambria Math"/>
+                    <w:color w:val="808080" w:themeColor="background1" w:themeShade="80"/>
+                  </w:rPr>
+                  <m:t>Ln(a)</m:t>
+                </m:r>
+              </m:oMath>
+            </m:oMathPara>
+          </w:p>
+        </w:tc>
+      </w:tr>
+    </w:tbl>
+    <w:p>
+      <w:pPr>
+        <w:jc w:val="center"/>
+        <w:rPr>
+          <w:rFonts w:eastAsiaTheme="minorEastAsia"/>
+          <w:color w:val="808080" w:themeColor="background1" w:themeShade="80"/>
+        </w:rPr>
+      </w:pPr>
+    </w:p>
+    <w:p>
+      <w:pPr>
+        <w:jc w:val="both"/>
+        <w:rPr>
+          <w:rFonts w:eastAsiaTheme="minorEastAsia"/>
+          <w:b/>
+          <w:color w:val="808080" w:themeColor="background1" w:themeShade="80"/>
+        </w:rPr>
+      </w:pPr>
+      <w:r>
+        <w:rPr>
+          <w:rFonts w:eastAsiaTheme="minorEastAsia"/>
+          <w:b/>
+          <w:color w:val="808080" w:themeColor="background1" w:themeShade="80"/>
+        </w:rPr>
+        <w:t>Aplicando lo anterior al ejemplo:</w:t>
+      </w:r>
+    </w:p>
+    <w:p>
+      <w:pPr>
+        <w:jc w:val="both"/>
+        <w:rPr>
+          <w:rFonts w:eastAsiaTheme="minorEastAsia"/>
+          <w:color w:val="808080" w:themeColor="background1" w:themeShade="80"/>
+        </w:rPr>
+      </w:pPr>
+      <w:r>
+        <w:rPr>
+          <w:rFonts w:eastAsiaTheme="minorEastAsia"/>
+          <w:color w:val="808080" w:themeColor="background1" w:themeShade="80"/>
+        </w:rPr>
+        <w:t>Dados los datos en originales, procedemos sacando logaritmo natural a las variables de las muestras x e y.</w:t>
+      </w:r>
+      <w:r>
+        <w:rPr>
+          <w:rFonts w:eastAsiaTheme="minorEastAsia"/>
+          <w:color w:val="808080" w:themeColor="background1" w:themeShade="80"/>
+        </w:rPr>
+        <w:t xml:space="preserve"> obteniendo la siguiente tabla.</w:t>
+      </w:r>
+    </w:p>
+    <w:tbl>
+      <w:tblPr>
+        <w:tblStyle w:val="Tabladecuadrcula2-nfasis5"/>
+        <w:tblW w:w="0" w:type="auto"/>
+        <w:jc w:val="center"/>
+        <w:tblLook w:val="04A0" w:firstRow="1" w:lastRow="0" w:firstColumn="1" w:lastColumn="0" w:noHBand="0" w:noVBand="1"/>
+      </w:tblPr>
+      <w:tblGrid>
+        <w:gridCol w:w="3943"/>
+        <w:gridCol w:w="3944"/>
+        <w:gridCol w:w="3944"/>
+      </w:tblGrid>
+      <w:tr>
+        <w:trPr>
+          <w:cnfStyle w:val="100000000000" w:firstRow="1" w:lastRow="0" w:firstColumn="0" w:lastColumn="0" w:oddVBand="0" w:evenVBand="0" w:oddHBand="0" w:evenHBand="0" w:firstRowFirstColumn="0" w:firstRowLastColumn="0" w:lastRowFirstColumn="0" w:lastRowLastColumn="0"/>
+          <w:trHeight w:val="647"/>
+          <w:jc w:val="center"/>
+        </w:trPr>
+        <w:tc>
+          <w:tcPr>
+            <w:cnfStyle w:val="001000000000" w:firstRow="0" w:lastRow="0" w:firstColumn="1" w:lastColumn="0" w:oddVBand="0" w:evenVBand="0" w:oddHBand="0" w:evenHBand="0" w:firstRowFirstColumn="0" w:firstRowLastColumn="0" w:lastRowFirstColumn="0" w:lastRowLastColumn="0"/>
+            <w:tcW w:w="3943" w:type="dxa"/>
+          </w:tcPr>
+          <w:p>
+            <w:pPr>
+              <w:jc w:val="center"/>
+              <w:rPr>
+                <w:rFonts w:eastAsiaTheme="minorEastAsia"/>
+                <w:b w:val="0"/>
+                <w:color w:val="808080" w:themeColor="background1" w:themeShade="80"/>
+              </w:rPr>
+            </w:pPr>
+          </w:p>
+        </w:tc>
+        <w:tc>
+          <w:tcPr>
+            <w:tcW w:w="3944" w:type="dxa"/>
+          </w:tcPr>
+          <w:p>
+            <w:pPr>
+              <w:jc w:val="center"/>
+              <w:cnfStyle w:val="100000000000" w:firstRow="1" w:lastRow="0" w:firstColumn="0" w:lastColumn="0" w:oddVBand="0" w:evenVBand="0" w:oddHBand="0" w:evenHBand="0" w:firstRowFirstColumn="0" w:firstRowLastColumn="0" w:lastRowFirstColumn="0" w:lastRowLastColumn="0"/>
+              <w:rPr>
+                <w:rFonts w:eastAsiaTheme="minorEastAsia"/>
+                <w:color w:val="808080" w:themeColor="background1" w:themeShade="80"/>
+              </w:rPr>
+            </w:pPr>
+            <w:r>
+              <w:rPr>
+                <w:rFonts w:eastAsiaTheme="minorEastAsia"/>
+                <w:color w:val="808080" w:themeColor="background1" w:themeShade="80"/>
+              </w:rPr>
+              <w:t xml:space="preserve">Distancia media al sol </w:t>
+            </w:r>
+            <m:oMath>
+              <m:r>
+                <m:rPr>
+                  <m:sty m:val="bi"/>
+                </m:rPr>
+                <w:rPr>
+                  <w:rFonts w:ascii="Cambria Math" w:eastAsiaTheme="minorEastAsia" w:hAnsi="Cambria Math"/>
+                  <w:color w:val="808080" w:themeColor="background1" w:themeShade="80"/>
+                </w:rPr>
+                <m:t>(Ln(x))</m:t>
+              </m:r>
+            </m:oMath>
+          </w:p>
+        </w:tc>
+        <w:tc>
+          <w:tcPr>
+            <w:tcW w:w="3944" w:type="dxa"/>
+          </w:tcPr>
+          <w:p>
+            <w:pPr>
+              <w:jc w:val="center"/>
+              <w:cnfStyle w:val="100000000000" w:firstRow="1" w:lastRow="0" w:firstColumn="0" w:lastColumn="0" w:oddVBand="0" w:evenVBand="0" w:oddHBand="0" w:evenHBand="0" w:firstRowFirstColumn="0" w:firstRowLastColumn="0" w:lastRowFirstColumn="0" w:lastRowLastColumn="0"/>
+              <w:rPr>
+                <w:rFonts w:eastAsiaTheme="minorEastAsia"/>
+                <w:color w:val="808080" w:themeColor="background1" w:themeShade="80"/>
+              </w:rPr>
+            </w:pPr>
+            <w:r>
+              <w:rPr>
+                <w:rFonts w:eastAsiaTheme="minorEastAsia"/>
+                <w:color w:val="808080" w:themeColor="background1" w:themeShade="80"/>
+              </w:rPr>
+              <w:t xml:space="preserve">Periodo </w:t>
+            </w:r>
+            <m:oMath>
+              <m:r>
+                <m:rPr>
+                  <m:sty m:val="bi"/>
+                </m:rPr>
+                <w:rPr>
+                  <w:rFonts w:ascii="Cambria Math" w:eastAsiaTheme="minorEastAsia" w:hAnsi="Cambria Math"/>
+                  <w:color w:val="808080" w:themeColor="background1" w:themeShade="80"/>
+                </w:rPr>
+                <m:t>(Ln(y))</m:t>
+              </m:r>
+            </m:oMath>
+          </w:p>
+        </w:tc>
+      </w:tr>
+      <w:tr>
+        <w:trPr>
+          <w:cnfStyle w:val="000000100000" w:firstRow="0" w:lastRow="0" w:firstColumn="0" w:lastColumn="0" w:oddVBand="0" w:evenVBand="0" w:oddHBand="1" w:evenHBand="0" w:firstRowFirstColumn="0" w:firstRowLastColumn="0" w:lastRowFirstColumn="0" w:lastRowLastColumn="0"/>
+          <w:trHeight w:val="647"/>
+          <w:jc w:val="center"/>
+        </w:trPr>
+        <w:tc>
+          <w:tcPr>
+            <w:cnfStyle w:val="001000000000" w:firstRow="0" w:lastRow="0" w:firstColumn="1" w:lastColumn="0" w:oddVBand="0" w:evenVBand="0" w:oddHBand="0" w:evenHBand="0" w:firstRowFirstColumn="0" w:firstRowLastColumn="0" w:lastRowFirstColumn="0" w:lastRowLastColumn="0"/>
+            <w:tcW w:w="3943" w:type="dxa"/>
+          </w:tcPr>
+          <w:p>
+            <w:pPr>
+              <w:jc w:val="center"/>
               <w:rPr>
                 <w:rFonts w:eastAsiaTheme="minorEastAsia"/>
                 <w:b w:val="0"/>
@@ -2463,11 +4513,11 @@
         </w:tc>
         <w:tc>
           <w:tcPr>
-            <w:tcW w:w="3922" w:type="dxa"/>
+            <w:tcW w:w="3944" w:type="dxa"/>
           </w:tcPr>
           <w:p>
             <w:pPr>
-              <w:jc w:val="both"/>
+              <w:jc w:val="center"/>
               <w:cnfStyle w:val="000000100000" w:firstRow="0" w:lastRow="0" w:firstColumn="0" w:lastColumn="0" w:oddVBand="0" w:evenVBand="0" w:oddHBand="1" w:evenHBand="0" w:firstRowFirstColumn="0" w:firstRowLastColumn="0" w:lastRowFirstColumn="0" w:lastRowLastColumn="0"/>
               <w:rPr>
                 <w:rFonts w:eastAsiaTheme="minorEastAsia"/>
@@ -2475,23 +4525,29 @@
                 <w:color w:val="808080" w:themeColor="background1" w:themeShade="80"/>
               </w:rPr>
             </w:pPr>
-            <w:r>
-              <w:rPr>
-                <w:rFonts w:eastAsiaTheme="minorEastAsia"/>
-                <w:b/>
-                <w:color w:val="808080" w:themeColor="background1" w:themeShade="80"/>
-              </w:rPr>
-              <w:t>-0.949</w:t>
-            </w:r>
+            <m:oMathPara>
+              <m:oMath>
+                <m:r>
+                  <m:rPr>
+                    <m:sty m:val="bi"/>
+                  </m:rPr>
+                  <w:rPr>
+                    <w:rFonts w:ascii="Cambria Math" w:eastAsiaTheme="minorEastAsia" w:hAnsi="Cambria Math"/>
+                    <w:color w:val="808080" w:themeColor="background1" w:themeShade="80"/>
+                  </w:rPr>
+                  <m:t>-0.949</m:t>
+                </m:r>
+              </m:oMath>
+            </m:oMathPara>
           </w:p>
         </w:tc>
         <w:tc>
           <w:tcPr>
-            <w:tcW w:w="3922" w:type="dxa"/>
+            <w:tcW w:w="3944" w:type="dxa"/>
           </w:tcPr>
           <w:p>
             <w:pPr>
-              <w:jc w:val="both"/>
+              <w:jc w:val="center"/>
               <w:cnfStyle w:val="000000100000" w:firstRow="0" w:lastRow="0" w:firstColumn="0" w:lastColumn="0" w:oddVBand="0" w:evenVBand="0" w:oddHBand="1" w:evenHBand="0" w:firstRowFirstColumn="0" w:firstRowLastColumn="0" w:lastRowFirstColumn="0" w:lastRowLastColumn="0"/>
               <w:rPr>
                 <w:rFonts w:eastAsiaTheme="minorEastAsia"/>
@@ -2499,29 +4555,36 @@
                 <w:color w:val="808080" w:themeColor="background1" w:themeShade="80"/>
               </w:rPr>
             </w:pPr>
-            <w:r>
-              <w:rPr>
-                <w:rFonts w:eastAsiaTheme="minorEastAsia"/>
-                <w:b/>
-                <w:color w:val="808080" w:themeColor="background1" w:themeShade="80"/>
-              </w:rPr>
-              <w:t>-1.423</w:t>
-            </w:r>
+            <m:oMathPara>
+              <m:oMath>
+                <m:r>
+                  <m:rPr>
+                    <m:sty m:val="bi"/>
+                  </m:rPr>
+                  <w:rPr>
+                    <w:rFonts w:ascii="Cambria Math" w:eastAsiaTheme="minorEastAsia" w:hAnsi="Cambria Math"/>
+                    <w:color w:val="808080" w:themeColor="background1" w:themeShade="80"/>
+                  </w:rPr>
+                  <m:t>-1.423</m:t>
+                </m:r>
+              </m:oMath>
+            </m:oMathPara>
           </w:p>
         </w:tc>
       </w:tr>
       <w:tr>
         <w:trPr>
-          <w:trHeight w:val="514"/>
+          <w:trHeight w:val="647"/>
+          <w:jc w:val="center"/>
         </w:trPr>
         <w:tc>
           <w:tcPr>
             <w:cnfStyle w:val="001000000000" w:firstRow="0" w:lastRow="0" w:firstColumn="1" w:lastColumn="0" w:oddVBand="0" w:evenVBand="0" w:oddHBand="0" w:evenHBand="0" w:firstRowFirstColumn="0" w:firstRowLastColumn="0" w:lastRowFirstColumn="0" w:lastRowLastColumn="0"/>
-            <w:tcW w:w="3921" w:type="dxa"/>
+            <w:tcW w:w="3943" w:type="dxa"/>
           </w:tcPr>
           <w:p>
             <w:pPr>
-              <w:jc w:val="both"/>
+              <w:jc w:val="center"/>
               <w:rPr>
                 <w:rFonts w:eastAsiaTheme="minorEastAsia"/>
                 <w:b w:val="0"/>
@@ -2540,11 +4603,11 @@
         </w:tc>
         <w:tc>
           <w:tcPr>
-            <w:tcW w:w="3922" w:type="dxa"/>
+            <w:tcW w:w="3944" w:type="dxa"/>
           </w:tcPr>
           <w:p>
             <w:pPr>
-              <w:jc w:val="both"/>
+              <w:jc w:val="center"/>
               <w:cnfStyle w:val="000000000000" w:firstRow="0" w:lastRow="0" w:firstColumn="0" w:lastColumn="0" w:oddVBand="0" w:evenVBand="0" w:oddHBand="0" w:evenHBand="0" w:firstRowFirstColumn="0" w:firstRowLastColumn="0" w:lastRowFirstColumn="0" w:lastRowLastColumn="0"/>
               <w:rPr>
                 <w:rFonts w:eastAsiaTheme="minorEastAsia"/>
@@ -2552,23 +4615,29 @@
                 <w:color w:val="808080" w:themeColor="background1" w:themeShade="80"/>
               </w:rPr>
             </w:pPr>
-            <w:r>
-              <w:rPr>
-                <w:rFonts w:eastAsiaTheme="minorEastAsia"/>
-                <w:b/>
-                <w:color w:val="808080" w:themeColor="background1" w:themeShade="80"/>
-              </w:rPr>
-              <w:t>-0.324</w:t>
-            </w:r>
+            <m:oMathPara>
+              <m:oMath>
+                <m:r>
+                  <m:rPr>
+                    <m:sty m:val="bi"/>
+                  </m:rPr>
+                  <w:rPr>
+                    <w:rFonts w:ascii="Cambria Math" w:eastAsiaTheme="minorEastAsia" w:hAnsi="Cambria Math"/>
+                    <w:color w:val="808080" w:themeColor="background1" w:themeShade="80"/>
+                  </w:rPr>
+                  <m:t>-0.324</m:t>
+                </m:r>
+              </m:oMath>
+            </m:oMathPara>
           </w:p>
         </w:tc>
         <w:tc>
           <w:tcPr>
-            <w:tcW w:w="3922" w:type="dxa"/>
+            <w:tcW w:w="3944" w:type="dxa"/>
           </w:tcPr>
           <w:p>
             <w:pPr>
-              <w:jc w:val="both"/>
+              <w:jc w:val="center"/>
               <w:cnfStyle w:val="000000000000" w:firstRow="0" w:lastRow="0" w:firstColumn="0" w:lastColumn="0" w:oddVBand="0" w:evenVBand="0" w:oddHBand="0" w:evenHBand="0" w:firstRowFirstColumn="0" w:firstRowLastColumn="0" w:lastRowFirstColumn="0" w:lastRowLastColumn="0"/>
               <w:rPr>
                 <w:rFonts w:eastAsiaTheme="minorEastAsia"/>
@@ -2576,30 +4645,37 @@
                 <w:color w:val="808080" w:themeColor="background1" w:themeShade="80"/>
               </w:rPr>
             </w:pPr>
-            <w:r>
-              <w:rPr>
-                <w:rFonts w:eastAsiaTheme="minorEastAsia"/>
-                <w:b/>
-                <w:color w:val="808080" w:themeColor="background1" w:themeShade="80"/>
-              </w:rPr>
-              <w:t>-0.486</w:t>
-            </w:r>
+            <m:oMathPara>
+              <m:oMath>
+                <m:r>
+                  <m:rPr>
+                    <m:sty m:val="bi"/>
+                  </m:rPr>
+                  <w:rPr>
+                    <w:rFonts w:ascii="Cambria Math" w:eastAsiaTheme="minorEastAsia" w:hAnsi="Cambria Math"/>
+                    <w:color w:val="808080" w:themeColor="background1" w:themeShade="80"/>
+                  </w:rPr>
+                  <m:t>-0.486</m:t>
+                </m:r>
+              </m:oMath>
+            </m:oMathPara>
           </w:p>
         </w:tc>
       </w:tr>
       <w:tr>
         <w:trPr>
           <w:cnfStyle w:val="000000100000" w:firstRow="0" w:lastRow="0" w:firstColumn="0" w:lastColumn="0" w:oddVBand="0" w:evenVBand="0" w:oddHBand="1" w:evenHBand="0" w:firstRowFirstColumn="0" w:firstRowLastColumn="0" w:lastRowFirstColumn="0" w:lastRowLastColumn="0"/>
-          <w:trHeight w:val="514"/>
+          <w:trHeight w:val="647"/>
+          <w:jc w:val="center"/>
         </w:trPr>
         <w:tc>
           <w:tcPr>
             <w:cnfStyle w:val="001000000000" w:firstRow="0" w:lastRow="0" w:firstColumn="1" w:lastColumn="0" w:oddVBand="0" w:evenVBand="0" w:oddHBand="0" w:evenHBand="0" w:firstRowFirstColumn="0" w:firstRowLastColumn="0" w:lastRowFirstColumn="0" w:lastRowLastColumn="0"/>
-            <w:tcW w:w="3921" w:type="dxa"/>
+            <w:tcW w:w="3943" w:type="dxa"/>
           </w:tcPr>
           <w:p>
             <w:pPr>
-              <w:jc w:val="both"/>
+              <w:jc w:val="center"/>
               <w:rPr>
                 <w:rFonts w:eastAsiaTheme="minorEastAsia"/>
                 <w:b w:val="0"/>
@@ -2618,11 +4694,11 @@
         </w:tc>
         <w:tc>
           <w:tcPr>
-            <w:tcW w:w="3922" w:type="dxa"/>
+            <w:tcW w:w="3944" w:type="dxa"/>
           </w:tcPr>
           <w:p>
             <w:pPr>
-              <w:jc w:val="both"/>
+              <w:jc w:val="center"/>
               <w:cnfStyle w:val="000000100000" w:firstRow="0" w:lastRow="0" w:firstColumn="0" w:lastColumn="0" w:oddVBand="0" w:evenVBand="0" w:oddHBand="1" w:evenHBand="0" w:firstRowFirstColumn="0" w:firstRowLastColumn="0" w:lastRowFirstColumn="0" w:lastRowLastColumn="0"/>
               <w:rPr>
                 <w:rFonts w:eastAsiaTheme="minorEastAsia"/>
@@ -2630,23 +4706,29 @@
                 <w:color w:val="808080" w:themeColor="background1" w:themeShade="80"/>
               </w:rPr>
             </w:pPr>
-            <w:r>
-              <w:rPr>
-                <w:rFonts w:eastAsiaTheme="minorEastAsia"/>
-                <w:b/>
-                <w:color w:val="808080" w:themeColor="background1" w:themeShade="80"/>
-              </w:rPr>
-              <w:t>0</w:t>
-            </w:r>
+            <m:oMathPara>
+              <m:oMath>
+                <m:r>
+                  <m:rPr>
+                    <m:sty m:val="bi"/>
+                  </m:rPr>
+                  <w:rPr>
+                    <w:rFonts w:ascii="Cambria Math" w:eastAsiaTheme="minorEastAsia" w:hAnsi="Cambria Math"/>
+                    <w:color w:val="808080" w:themeColor="background1" w:themeShade="80"/>
+                  </w:rPr>
+                  <m:t>0</m:t>
+                </m:r>
+              </m:oMath>
+            </m:oMathPara>
           </w:p>
         </w:tc>
         <w:tc>
           <w:tcPr>
-            <w:tcW w:w="3922" w:type="dxa"/>
+            <w:tcW w:w="3944" w:type="dxa"/>
           </w:tcPr>
           <w:p>
             <w:pPr>
-              <w:jc w:val="both"/>
+              <w:jc w:val="center"/>
               <w:cnfStyle w:val="000000100000" w:firstRow="0" w:lastRow="0" w:firstColumn="0" w:lastColumn="0" w:oddVBand="0" w:evenVBand="0" w:oddHBand="1" w:evenHBand="0" w:firstRowFirstColumn="0" w:firstRowLastColumn="0" w:lastRowFirstColumn="0" w:lastRowLastColumn="0"/>
               <w:rPr>
                 <w:rFonts w:eastAsiaTheme="minorEastAsia"/>
@@ -2654,29 +4736,36 @@
                 <w:color w:val="808080" w:themeColor="background1" w:themeShade="80"/>
               </w:rPr>
             </w:pPr>
-            <w:r>
-              <w:rPr>
-                <w:rFonts w:eastAsiaTheme="minorEastAsia"/>
-                <w:b/>
-                <w:color w:val="808080" w:themeColor="background1" w:themeShade="80"/>
-              </w:rPr>
-              <w:t>0</w:t>
-            </w:r>
+            <m:oMathPara>
+              <m:oMath>
+                <m:r>
+                  <m:rPr>
+                    <m:sty m:val="bi"/>
+                  </m:rPr>
+                  <w:rPr>
+                    <w:rFonts w:ascii="Cambria Math" w:eastAsiaTheme="minorEastAsia" w:hAnsi="Cambria Math"/>
+                    <w:color w:val="808080" w:themeColor="background1" w:themeShade="80"/>
+                  </w:rPr>
+                  <m:t>0</m:t>
+                </m:r>
+              </m:oMath>
+            </m:oMathPara>
           </w:p>
         </w:tc>
       </w:tr>
       <w:tr>
         <w:trPr>
-          <w:trHeight w:val="514"/>
+          <w:trHeight w:val="647"/>
+          <w:jc w:val="center"/>
         </w:trPr>
         <w:tc>
           <w:tcPr>
             <w:cnfStyle w:val="001000000000" w:firstRow="0" w:lastRow="0" w:firstColumn="1" w:lastColumn="0" w:oddVBand="0" w:evenVBand="0" w:oddHBand="0" w:evenHBand="0" w:firstRowFirstColumn="0" w:firstRowLastColumn="0" w:lastRowFirstColumn="0" w:lastRowLastColumn="0"/>
-            <w:tcW w:w="3921" w:type="dxa"/>
+            <w:tcW w:w="3943" w:type="dxa"/>
           </w:tcPr>
           <w:p>
             <w:pPr>
-              <w:jc w:val="both"/>
+              <w:jc w:val="center"/>
               <w:rPr>
                 <w:rFonts w:eastAsiaTheme="minorEastAsia"/>
                 <w:b w:val="0"/>
@@ -2695,66 +4784,79 @@
         </w:tc>
         <w:tc>
           <w:tcPr>
-            <w:tcW w:w="3922" w:type="dxa"/>
+            <w:tcW w:w="3944" w:type="dxa"/>
           </w:tcPr>
           <w:p>
             <w:pPr>
-              <w:jc w:val="both"/>
+              <w:jc w:val="center"/>
               <w:cnfStyle w:val="000000000000" w:firstRow="0" w:lastRow="0" w:firstColumn="0" w:lastColumn="0" w:oddVBand="0" w:evenVBand="0" w:oddHBand="0" w:evenHBand="0" w:firstRowFirstColumn="0" w:firstRowLastColumn="0" w:lastRowFirstColumn="0" w:lastRowLastColumn="0"/>
               <w:rPr>
-                <w:rFonts w:eastAsiaTheme="minorEastAsia"/>
-                <w:b/>
-                <w:color w:val="808080" w:themeColor="background1" w:themeShade="80"/>
+                <w:rFonts w:ascii="Cambria Math" w:eastAsiaTheme="minorEastAsia" w:hAnsi="Cambria Math"/>
+                <w:color w:val="808080" w:themeColor="background1" w:themeShade="80"/>
+                <w:oMath/>
               </w:rPr>
             </w:pPr>
-            <w:r>
-              <w:rPr>
-                <w:rFonts w:eastAsiaTheme="minorEastAsia"/>
-                <w:b/>
-                <w:color w:val="808080" w:themeColor="background1" w:themeShade="80"/>
-              </w:rPr>
-              <w:t>0.421</w:t>
-            </w:r>
+            <m:oMathPara>
+              <m:oMath>
+                <m:r>
+                  <m:rPr>
+                    <m:sty m:val="bi"/>
+                  </m:rPr>
+                  <w:rPr>
+                    <w:rFonts w:ascii="Cambria Math" w:eastAsiaTheme="minorEastAsia" w:hAnsi="Cambria Math"/>
+                    <w:color w:val="808080" w:themeColor="background1" w:themeShade="80"/>
+                  </w:rPr>
+                  <m:t>0.421</m:t>
+                </m:r>
+              </m:oMath>
+            </m:oMathPara>
           </w:p>
         </w:tc>
         <w:tc>
           <w:tcPr>
-            <w:tcW w:w="3922" w:type="dxa"/>
+            <w:tcW w:w="3944" w:type="dxa"/>
           </w:tcPr>
           <w:p>
             <w:pPr>
-              <w:jc w:val="both"/>
+              <w:jc w:val="center"/>
               <w:cnfStyle w:val="000000000000" w:firstRow="0" w:lastRow="0" w:firstColumn="0" w:lastColumn="0" w:oddVBand="0" w:evenVBand="0" w:oddHBand="0" w:evenHBand="0" w:firstRowFirstColumn="0" w:firstRowLastColumn="0" w:lastRowFirstColumn="0" w:lastRowLastColumn="0"/>
               <w:rPr>
-                <w:rFonts w:eastAsiaTheme="minorEastAsia"/>
-                <w:b/>
-                <w:color w:val="808080" w:themeColor="background1" w:themeShade="80"/>
+                <w:rFonts w:ascii="Cambria Math" w:eastAsiaTheme="minorEastAsia" w:hAnsi="Cambria Math"/>
+                <w:color w:val="808080" w:themeColor="background1" w:themeShade="80"/>
+                <w:oMath/>
               </w:rPr>
             </w:pPr>
-            <w:r>
-              <w:rPr>
-                <w:rFonts w:eastAsiaTheme="minorEastAsia"/>
-                <w:b/>
-                <w:color w:val="808080" w:themeColor="background1" w:themeShade="80"/>
-              </w:rPr>
-              <w:t>0.632</w:t>
-            </w:r>
+            <m:oMathPara>
+              <m:oMath>
+                <m:r>
+                  <m:rPr>
+                    <m:sty m:val="bi"/>
+                  </m:rPr>
+                  <w:rPr>
+                    <w:rFonts w:ascii="Cambria Math" w:eastAsiaTheme="minorEastAsia" w:hAnsi="Cambria Math"/>
+                    <w:color w:val="808080" w:themeColor="background1" w:themeShade="80"/>
+                  </w:rPr>
+                  <m:t>0.632</m:t>
+                </m:r>
+              </m:oMath>
+            </m:oMathPara>
           </w:p>
         </w:tc>
       </w:tr>
       <w:tr>
         <w:trPr>
           <w:cnfStyle w:val="000000100000" w:firstRow="0" w:lastRow="0" w:firstColumn="0" w:lastColumn="0" w:oddVBand="0" w:evenVBand="0" w:oddHBand="1" w:evenHBand="0" w:firstRowFirstColumn="0" w:firstRowLastColumn="0" w:lastRowFirstColumn="0" w:lastRowLastColumn="0"/>
-          <w:trHeight w:val="514"/>
+          <w:trHeight w:val="647"/>
+          <w:jc w:val="center"/>
         </w:trPr>
         <w:tc>
           <w:tcPr>
             <w:cnfStyle w:val="001000000000" w:firstRow="0" w:lastRow="0" w:firstColumn="1" w:lastColumn="0" w:oddVBand="0" w:evenVBand="0" w:oddHBand="0" w:evenHBand="0" w:firstRowFirstColumn="0" w:firstRowLastColumn="0" w:lastRowFirstColumn="0" w:lastRowLastColumn="0"/>
-            <w:tcW w:w="3921" w:type="dxa"/>
+            <w:tcW w:w="3943" w:type="dxa"/>
           </w:tcPr>
           <w:p>
             <w:pPr>
-              <w:jc w:val="both"/>
+              <w:jc w:val="center"/>
               <w:rPr>
                 <w:rFonts w:eastAsiaTheme="minorEastAsia"/>
                 <w:b w:val="0"/>
@@ -2773,65 +4875,78 @@
         </w:tc>
         <w:tc>
           <w:tcPr>
-            <w:tcW w:w="3922" w:type="dxa"/>
+            <w:tcW w:w="3944" w:type="dxa"/>
           </w:tcPr>
           <w:p>
             <w:pPr>
-              <w:jc w:val="both"/>
+              <w:jc w:val="center"/>
               <w:cnfStyle w:val="000000100000" w:firstRow="0" w:lastRow="0" w:firstColumn="0" w:lastColumn="0" w:oddVBand="0" w:evenVBand="0" w:oddHBand="1" w:evenHBand="0" w:firstRowFirstColumn="0" w:firstRowLastColumn="0" w:lastRowFirstColumn="0" w:lastRowLastColumn="0"/>
               <w:rPr>
-                <w:rFonts w:eastAsiaTheme="minorEastAsia"/>
-                <w:b/>
-                <w:color w:val="808080" w:themeColor="background1" w:themeShade="80"/>
+                <w:rFonts w:ascii="Cambria Math" w:eastAsiaTheme="minorEastAsia" w:hAnsi="Cambria Math"/>
+                <w:color w:val="808080" w:themeColor="background1" w:themeShade="80"/>
+                <w:oMath/>
               </w:rPr>
             </w:pPr>
-            <w:r>
-              <w:rPr>
-                <w:rFonts w:eastAsiaTheme="minorEastAsia"/>
-                <w:b/>
-                <w:color w:val="808080" w:themeColor="background1" w:themeShade="80"/>
-              </w:rPr>
-              <w:t>1.649</w:t>
-            </w:r>
+            <m:oMathPara>
+              <m:oMath>
+                <m:r>
+                  <m:rPr>
+                    <m:sty m:val="bi"/>
+                  </m:rPr>
+                  <w:rPr>
+                    <w:rFonts w:ascii="Cambria Math" w:eastAsiaTheme="minorEastAsia" w:hAnsi="Cambria Math"/>
+                    <w:color w:val="808080" w:themeColor="background1" w:themeShade="80"/>
+                  </w:rPr>
+                  <m:t>1.649</m:t>
+                </m:r>
+              </m:oMath>
+            </m:oMathPara>
           </w:p>
         </w:tc>
         <w:tc>
           <w:tcPr>
-            <w:tcW w:w="3922" w:type="dxa"/>
+            <w:tcW w:w="3944" w:type="dxa"/>
           </w:tcPr>
           <w:p>
             <w:pPr>
-              <w:jc w:val="both"/>
+              <w:jc w:val="center"/>
               <w:cnfStyle w:val="000000100000" w:firstRow="0" w:lastRow="0" w:firstColumn="0" w:lastColumn="0" w:oddVBand="0" w:evenVBand="0" w:oddHBand="1" w:evenHBand="0" w:firstRowFirstColumn="0" w:firstRowLastColumn="0" w:lastRowFirstColumn="0" w:lastRowLastColumn="0"/>
               <w:rPr>
-                <w:rFonts w:eastAsiaTheme="minorEastAsia"/>
-                <w:b/>
-                <w:color w:val="808080" w:themeColor="background1" w:themeShade="80"/>
+                <w:rFonts w:ascii="Cambria Math" w:eastAsiaTheme="minorEastAsia" w:hAnsi="Cambria Math"/>
+                <w:color w:val="808080" w:themeColor="background1" w:themeShade="80"/>
+                <w:oMath/>
               </w:rPr>
             </w:pPr>
-            <w:r>
-              <w:rPr>
-                <w:rFonts w:eastAsiaTheme="minorEastAsia"/>
-                <w:b/>
-                <w:color w:val="808080" w:themeColor="background1" w:themeShade="80"/>
-              </w:rPr>
-              <w:t>2.473</w:t>
-            </w:r>
+            <m:oMathPara>
+              <m:oMath>
+                <m:r>
+                  <m:rPr>
+                    <m:sty m:val="bi"/>
+                  </m:rPr>
+                  <w:rPr>
+                    <w:rFonts w:ascii="Cambria Math" w:eastAsiaTheme="minorEastAsia" w:hAnsi="Cambria Math"/>
+                    <w:color w:val="808080" w:themeColor="background1" w:themeShade="80"/>
+                  </w:rPr>
+                  <m:t>2.473</m:t>
+                </m:r>
+              </m:oMath>
+            </m:oMathPara>
           </w:p>
         </w:tc>
       </w:tr>
       <w:tr>
         <w:trPr>
-          <w:trHeight w:val="514"/>
+          <w:trHeight w:val="647"/>
+          <w:jc w:val="center"/>
         </w:trPr>
         <w:tc>
           <w:tcPr>
             <w:cnfStyle w:val="001000000000" w:firstRow="0" w:lastRow="0" w:firstColumn="1" w:lastColumn="0" w:oddVBand="0" w:evenVBand="0" w:oddHBand="0" w:evenHBand="0" w:firstRowFirstColumn="0" w:firstRowLastColumn="0" w:lastRowFirstColumn="0" w:lastRowLastColumn="0"/>
-            <w:tcW w:w="3921" w:type="dxa"/>
+            <w:tcW w:w="3943" w:type="dxa"/>
           </w:tcPr>
           <w:p>
             <w:pPr>
-              <w:jc w:val="both"/>
+              <w:jc w:val="center"/>
               <w:rPr>
                 <w:rFonts w:eastAsiaTheme="minorEastAsia"/>
                 <w:b w:val="0"/>
@@ -2850,57 +4965,79 @@
         </w:tc>
         <w:tc>
           <w:tcPr>
-            <w:tcW w:w="3922" w:type="dxa"/>
+            <w:tcW w:w="3944" w:type="dxa"/>
           </w:tcPr>
           <w:p>
             <w:pPr>
-              <w:jc w:val="both"/>
+              <w:jc w:val="center"/>
               <w:cnfStyle w:val="000000000000" w:firstRow="0" w:lastRow="0" w:firstColumn="0" w:lastColumn="0" w:oddVBand="0" w:evenVBand="0" w:oddHBand="0" w:evenHBand="0" w:firstRowFirstColumn="0" w:firstRowLastColumn="0" w:lastRowFirstColumn="0" w:lastRowLastColumn="0"/>
               <w:rPr>
-                <w:rFonts w:eastAsiaTheme="minorEastAsia"/>
-                <w:b/>
-                <w:color w:val="808080" w:themeColor="background1" w:themeShade="80"/>
+                <w:rFonts w:ascii="Cambria Math" w:eastAsiaTheme="minorEastAsia" w:hAnsi="Cambria Math"/>
+                <w:color w:val="808080" w:themeColor="background1" w:themeShade="80"/>
+                <w:oMath/>
               </w:rPr>
             </w:pPr>
-            <w:r>
-              <w:rPr>
-                <w:rFonts w:eastAsiaTheme="minorEastAsia"/>
-                <w:b/>
-                <w:color w:val="808080" w:themeColor="background1" w:themeShade="80"/>
-              </w:rPr>
-              <w:t>2.256</w:t>
-            </w:r>
+            <m:oMathPara>
+              <m:oMath>
+                <m:r>
+                  <m:rPr>
+                    <m:sty m:val="bi"/>
+                  </m:rPr>
+                  <w:rPr>
+                    <w:rFonts w:ascii="Cambria Math" w:eastAsiaTheme="minorEastAsia" w:hAnsi="Cambria Math"/>
+                    <w:color w:val="808080" w:themeColor="background1" w:themeShade="80"/>
+                  </w:rPr>
+                  <m:t>2.256</m:t>
+                </m:r>
+              </m:oMath>
+            </m:oMathPara>
           </w:p>
         </w:tc>
         <w:tc>
           <w:tcPr>
-            <w:tcW w:w="3922" w:type="dxa"/>
+            <w:tcW w:w="3944" w:type="dxa"/>
           </w:tcPr>
           <w:p>
             <w:pPr>
-              <w:jc w:val="both"/>
+              <w:jc w:val="center"/>
               <w:cnfStyle w:val="000000000000" w:firstRow="0" w:lastRow="0" w:firstColumn="0" w:lastColumn="0" w:oddVBand="0" w:evenVBand="0" w:oddHBand="0" w:evenHBand="0" w:firstRowFirstColumn="0" w:firstRowLastColumn="0" w:lastRowFirstColumn="0" w:lastRowLastColumn="0"/>
               <w:rPr>
-                <w:rFonts w:eastAsiaTheme="minorEastAsia"/>
-                <w:b/>
-                <w:color w:val="808080" w:themeColor="background1" w:themeShade="80"/>
+                <w:rFonts w:ascii="Cambria Math" w:eastAsiaTheme="minorEastAsia" w:hAnsi="Cambria Math"/>
+                <w:color w:val="808080" w:themeColor="background1" w:themeShade="80"/>
+                <w:oMath/>
               </w:rPr>
             </w:pPr>
-            <w:r>
-              <w:rPr>
-                <w:rFonts w:eastAsiaTheme="minorEastAsia"/>
-                <w:b/>
-                <w:color w:val="808080" w:themeColor="background1" w:themeShade="80"/>
-              </w:rPr>
-              <w:t>3.383</w:t>
-            </w:r>
+            <m:oMathPara>
+              <m:oMath>
+                <m:r>
+                  <m:rPr>
+                    <m:sty m:val="bi"/>
+                  </m:rPr>
+                  <w:rPr>
+                    <w:rFonts w:ascii="Cambria Math" w:eastAsiaTheme="minorEastAsia" w:hAnsi="Cambria Math"/>
+                    <w:color w:val="808080" w:themeColor="background1" w:themeShade="80"/>
+                  </w:rPr>
+                  <m:t>3.383</m:t>
+                </m:r>
+              </m:oMath>
+            </m:oMathPara>
           </w:p>
         </w:tc>
       </w:tr>
     </w:tbl>
     <w:p>
       <w:pPr>
-        <w:jc w:val="both"/>
+        <w:jc w:val="center"/>
+        <w:rPr>
+          <w:rFonts w:eastAsiaTheme="minorEastAsia"/>
+          <w:b/>
+          <w:color w:val="808080" w:themeColor="background1" w:themeShade="80"/>
+        </w:rPr>
+      </w:pPr>
+    </w:p>
+    <w:p>
+      <w:pPr>
+        <w:jc w:val="center"/>
         <w:rPr>
           <w:rFonts w:eastAsiaTheme="minorEastAsia"/>
           <w:b/>
@@ -2923,7 +5060,7 @@
             <wp:cNvGraphicFramePr/>
             <a:graphic xmlns:a="http://schemas.openxmlformats.org/drawingml/2006/main">
               <a:graphicData uri="http://schemas.openxmlformats.org/drawingml/2006/chart">
-                <c:chart xmlns:c="http://schemas.openxmlformats.org/drawingml/2006/chart" xmlns:r="http://schemas.openxmlformats.org/officeDocument/2006/relationships" r:id="rId13"/>
+                <c:chart xmlns:c="http://schemas.openxmlformats.org/drawingml/2006/chart" xmlns:r="http://schemas.openxmlformats.org/officeDocument/2006/relationships" r:id="rId8"/>
               </a:graphicData>
             </a:graphic>
           </wp:inline>
@@ -4111,7 +6248,7 @@
         </w:rPr>
         <w:t xml:space="preserve">(2016). [online] Available at: </w:t>
       </w:r>
-      <w:hyperlink r:id="rId14" w:history="1">
+      <w:hyperlink r:id="rId9" w:history="1">
         <w:r>
           <w:rPr>
             <w:rStyle w:val="Hipervnculo"/>
@@ -4193,7 +6330,7 @@
         </w:rPr>
         <w:t xml:space="preserve">. Retrieved 8 April 2016, from </w:t>
       </w:r>
-      <w:hyperlink r:id="rId15" w:history="1">
+      <w:hyperlink r:id="rId10" w:history="1">
         <w:r>
           <w:rPr>
             <w:rStyle w:val="Hipervnculo"/>
@@ -6274,8 +8411,8 @@
         </w:rPr>
         <w:drawing>
           <wp:inline distT="0" distB="0" distL="0" distR="0" wp14:anchorId="49548435" wp14:editId="1DE2992A">
-            <wp:extent cx="1589965" cy="2586731"/>
-            <wp:effectExtent l="0" t="0" r="0" b="4445"/>
+            <wp:extent cx="1378605" cy="2242868"/>
+            <wp:effectExtent l="0" t="0" r="0" b="5080"/>
             <wp:docPr id="4" name="Imagen 4"/>
             <wp:cNvGraphicFramePr>
               <a:graphicFrameLocks xmlns:a="http://schemas.openxmlformats.org/drawingml/2006/main" noChangeAspect="1"/>
@@ -6288,7 +8425,7 @@
                     <pic:cNvPicPr/>
                   </pic:nvPicPr>
                   <pic:blipFill>
-                    <a:blip r:embed="rId16"/>
+                    <a:blip r:embed="rId11"/>
                     <a:stretch>
                       <a:fillRect/>
                     </a:stretch>
@@ -6296,7 +8433,7 @@
                   <pic:spPr>
                     <a:xfrm>
                       <a:off x="0" y="0"/>
-                      <a:ext cx="1596320" cy="2597070"/>
+                      <a:ext cx="1388534" cy="2259022"/>
                     </a:xfrm>
                     <a:prstGeom prst="rect">
                       <a:avLst/>
@@ -6368,7 +8505,7 @@
                     <pic:cNvPicPr/>
                   </pic:nvPicPr>
                   <pic:blipFill>
-                    <a:blip r:embed="rId17"/>
+                    <a:blip r:embed="rId12"/>
                     <a:stretch>
                       <a:fillRect/>
                     </a:stretch>
@@ -6476,7 +8613,6 @@
     </w:p>
     <w:p>
       <w:pPr>
-        <w:jc w:val="both"/>
         <w:rPr>
           <w:rFonts w:eastAsiaTheme="minorEastAsia"/>
           <w:color w:val="808080" w:themeColor="background1" w:themeShade="80"/>
@@ -6505,7 +8641,7 @@
                     <pic:cNvPicPr/>
                   </pic:nvPicPr>
                   <pic:blipFill>
-                    <a:blip r:embed="rId18"/>
+                    <a:blip r:embed="rId13"/>
                     <a:stretch>
                       <a:fillRect/>
                     </a:stretch>
@@ -6528,7 +8664,6 @@
     </w:p>
     <w:p>
       <w:pPr>
-        <w:jc w:val="both"/>
         <w:rPr>
           <w:rFonts w:eastAsiaTheme="minorEastAsia"/>
           <w:color w:val="808080" w:themeColor="background1" w:themeShade="80"/>
@@ -6557,7 +8692,7 @@
                     <pic:cNvPicPr/>
                   </pic:nvPicPr>
                   <pic:blipFill>
-                    <a:blip r:embed="rId19"/>
+                    <a:blip r:embed="rId14"/>
                     <a:stretch>
                       <a:fillRect/>
                     </a:stretch>
@@ -6577,6 +8712,8 @@
           </wp:inline>
         </w:drawing>
       </w:r>
+      <w:bookmarkStart w:id="0" w:name="_GoBack"/>
+      <w:bookmarkEnd w:id="0"/>
     </w:p>
     <w:p>
       <w:pPr>
@@ -13902,6 +16039,7 @@
       <w:tblPr>
         <w:tblStyle w:val="Tabladecuadrcula2-nfasis1"/>
         <w:tblW w:w="0" w:type="auto"/>
+        <w:jc w:val="center"/>
         <w:tblLook w:val="04A0" w:firstRow="1" w:lastRow="0" w:firstColumn="1" w:lastColumn="0" w:noHBand="0" w:noVBand="1"/>
       </w:tblPr>
       <w:tblGrid>
@@ -13912,6 +16050,7 @@
         <w:trPr>
           <w:cnfStyle w:val="100000000000" w:firstRow="1" w:lastRow="0" w:firstColumn="0" w:lastColumn="0" w:oddVBand="0" w:evenVBand="0" w:oddHBand="0" w:evenHBand="0" w:firstRowFirstColumn="0" w:firstRowLastColumn="0" w:lastRowFirstColumn="0" w:lastRowLastColumn="0"/>
           <w:trHeight w:val="909"/>
+          <w:jc w:val="center"/>
         </w:trPr>
         <w:tc>
           <w:tcPr>
@@ -13981,6 +16120,7 @@
         <w:trPr>
           <w:cnfStyle w:val="000000100000" w:firstRow="0" w:lastRow="0" w:firstColumn="0" w:lastColumn="0" w:oddVBand="0" w:evenVBand="0" w:oddHBand="1" w:evenHBand="0" w:firstRowFirstColumn="0" w:firstRowLastColumn="0" w:lastRowFirstColumn="0" w:lastRowLastColumn="0"/>
           <w:trHeight w:val="1133"/>
+          <w:jc w:val="center"/>
         </w:trPr>
         <w:tc>
           <w:tcPr>
@@ -14385,6 +16525,7 @@
       <w:tr>
         <w:trPr>
           <w:trHeight w:val="1133"/>
+          <w:jc w:val="center"/>
         </w:trPr>
         <w:tc>
           <w:tcPr>
@@ -14742,6 +16883,7 @@
         <w:trPr>
           <w:cnfStyle w:val="000000100000" w:firstRow="0" w:lastRow="0" w:firstColumn="0" w:lastColumn="0" w:oddVBand="0" w:evenVBand="0" w:oddHBand="1" w:evenHBand="0" w:firstRowFirstColumn="0" w:firstRowLastColumn="0" w:lastRowFirstColumn="0" w:lastRowLastColumn="0"/>
           <w:trHeight w:val="1133"/>
+          <w:jc w:val="center"/>
         </w:trPr>
         <w:tc>
           <w:tcPr>
@@ -15146,6 +17288,7 @@
       <w:tr>
         <w:trPr>
           <w:trHeight w:val="1133"/>
+          <w:jc w:val="center"/>
         </w:trPr>
         <w:tc>
           <w:tcPr>
@@ -15494,6 +17637,7 @@
         <w:trPr>
           <w:cnfStyle w:val="000000100000" w:firstRow="0" w:lastRow="0" w:firstColumn="0" w:lastColumn="0" w:oddVBand="0" w:evenVBand="0" w:oddHBand="1" w:evenHBand="0" w:firstRowFirstColumn="0" w:firstRowLastColumn="0" w:lastRowFirstColumn="0" w:lastRowLastColumn="0"/>
           <w:trHeight w:val="1133"/>
+          <w:jc w:val="center"/>
         </w:trPr>
         <w:tc>
           <w:tcPr>
@@ -15888,6 +18032,7 @@
       <w:tr>
         <w:trPr>
           <w:trHeight w:val="1133"/>
+          <w:jc w:val="center"/>
         </w:trPr>
         <w:tc>
           <w:tcPr>
@@ -18700,14 +20845,7 @@
           <w:rFonts w:eastAsiaTheme="minorEastAsia"/>
           <w:color w:val="808080" w:themeColor="background1" w:themeShade="80"/>
         </w:rPr>
-        <w:t xml:space="preserve">Si ahora analizamos </w:t>
-      </w:r>
-      <w:r>
-        <w:rPr>
-          <w:rFonts w:eastAsiaTheme="minorEastAsia"/>
-          <w:color w:val="808080" w:themeColor="background1" w:themeShade="80"/>
-        </w:rPr>
-        <w:t xml:space="preserve"> </w:t>
+        <w:t xml:space="preserve">Si ahora analizamos  </w:t>
       </w:r>
       <m:oMath>
         <m:sSup>
@@ -18840,14 +20978,7 @@
           <w:rFonts w:eastAsiaTheme="minorEastAsia"/>
           <w:color w:val="808080" w:themeColor="background1" w:themeShade="80"/>
         </w:rPr>
-        <w:t xml:space="preserve"> podemos darnos cuenta que las componentes de la matriz </w:t>
-      </w:r>
-      <w:r>
-        <w:rPr>
-          <w:rFonts w:eastAsiaTheme="minorEastAsia"/>
-          <w:color w:val="808080" w:themeColor="background1" w:themeShade="80"/>
-        </w:rPr>
-        <w:t xml:space="preserve"> </w:t>
+        <w:t xml:space="preserve"> podemos darnos cuenta que las componentes de la matriz  </w:t>
       </w:r>
       <m:oMath>
         <m:sSub>
@@ -19073,14 +21204,7 @@
           <w:rFonts w:eastAsiaTheme="minorEastAsia"/>
           <w:color w:val="808080" w:themeColor="background1" w:themeShade="80"/>
         </w:rPr>
-        <w:t xml:space="preserve">La segunda manera de resolver este problema es la que nos interesa ahora, esta consiste esencialmente en multiplicar en ambos lados de la ecuación </w:t>
-      </w:r>
-      <w:r>
-        <w:rPr>
-          <w:rFonts w:eastAsiaTheme="minorEastAsia"/>
-          <w:color w:val="808080" w:themeColor="background1" w:themeShade="80"/>
-        </w:rPr>
-        <w:t xml:space="preserve"> </w:t>
+        <w:t xml:space="preserve">La segunda manera de resolver este problema es la que nos interesa ahora, esta consiste esencialmente en multiplicar en ambos lados de la ecuación  </w:t>
       </w:r>
       <m:oMath>
         <m:sSup>
@@ -19264,14 +21388,7 @@
           <w:rFonts w:eastAsiaTheme="minorEastAsia"/>
           <w:color w:val="808080" w:themeColor="background1" w:themeShade="80"/>
         </w:rPr>
-        <w:t xml:space="preserve"> para de esta manera obtener </w:t>
-      </w:r>
-      <w:r>
-        <w:rPr>
-          <w:rFonts w:eastAsiaTheme="minorEastAsia"/>
-          <w:color w:val="808080" w:themeColor="background1" w:themeShade="80"/>
-        </w:rPr>
-        <w:t xml:space="preserve"> </w:t>
+        <w:t xml:space="preserve"> para de esta manera obtener  </w:t>
       </w:r>
       <m:oMath>
         <m:sSup>
@@ -19478,14 +21595,7 @@
                 <w:rFonts w:ascii="Cambria Math" w:eastAsiaTheme="minorEastAsia" w:hAnsi="Cambria Math"/>
                 <w:color w:val="808080" w:themeColor="background1" w:themeShade="80"/>
               </w:rPr>
-              <m:t>B</m:t>
-            </m:r>
-            <m:r>
-              <w:rPr>
-                <w:rFonts w:ascii="Cambria Math" w:eastAsiaTheme="minorEastAsia" w:hAnsi="Cambria Math"/>
-                <w:color w:val="808080" w:themeColor="background1" w:themeShade="80"/>
-              </w:rPr>
-              <m:t xml:space="preserve"> </m:t>
+              <m:t xml:space="preserve">B </m:t>
             </m:r>
           </m:sub>
         </m:sSub>
@@ -20145,14 +22255,7 @@
           <w:rFonts w:eastAsiaTheme="minorEastAsia"/>
           <w:color w:val="808080" w:themeColor="background1" w:themeShade="80"/>
         </w:rPr>
-        <w:t xml:space="preserve"> </w:t>
-      </w:r>
-      <w:r>
-        <w:rPr>
-          <w:rFonts w:eastAsiaTheme="minorEastAsia"/>
-          <w:color w:val="808080" w:themeColor="background1" w:themeShade="80"/>
-        </w:rPr>
-        <w:t xml:space="preserve">a </w:t>
+        <w:t xml:space="preserve"> a </w:t>
       </w:r>
       <m:oMath>
         <m:sSup>
@@ -20171,21 +22274,7 @@
                 <w:rFonts w:ascii="Cambria Math" w:eastAsiaTheme="minorEastAsia" w:hAnsi="Cambria Math"/>
                 <w:color w:val="808080" w:themeColor="background1" w:themeShade="80"/>
               </w:rPr>
-              <m:t>(</m:t>
-            </m:r>
-            <m:r>
-              <w:rPr>
-                <w:rFonts w:ascii="Cambria Math" w:eastAsiaTheme="minorEastAsia" w:hAnsi="Cambria Math"/>
-                <w:color w:val="808080" w:themeColor="background1" w:themeShade="80"/>
-              </w:rPr>
-              <m:t>B'</m:t>
-            </m:r>
-            <m:r>
-              <w:rPr>
-                <w:rFonts w:ascii="Cambria Math" w:eastAsiaTheme="minorEastAsia" w:hAnsi="Cambria Math"/>
-                <w:color w:val="808080" w:themeColor="background1" w:themeShade="80"/>
-              </w:rPr>
-              <m:t>)</m:t>
+              <m:t>(B')</m:t>
             </m:r>
           </m:e>
           <m:sup>
@@ -20228,14 +22317,7 @@
             <w:rFonts w:ascii="Cambria Math" w:eastAsiaTheme="minorEastAsia" w:hAnsi="Cambria Math"/>
             <w:color w:val="808080" w:themeColor="background1" w:themeShade="80"/>
           </w:rPr>
-          <m:t>B</m:t>
-        </m:r>
-        <m:r>
-          <w:rPr>
-            <w:rFonts w:ascii="Cambria Math" w:eastAsiaTheme="minorEastAsia" w:hAnsi="Cambria Math"/>
-            <w:color w:val="808080" w:themeColor="background1" w:themeShade="80"/>
-          </w:rPr>
-          <m:t>'</m:t>
+          <m:t>B'</m:t>
         </m:r>
       </m:oMath>
       <w:r>
@@ -20707,35 +22789,7 @@
                   <w:rFonts w:ascii="Cambria Math" w:hAnsi="Cambria Math"/>
                   <w:color w:val="808080" w:themeColor="background1" w:themeShade="80"/>
                 </w:rPr>
-                <m:t xml:space="preserve"> </m:t>
-              </m:r>
-              <m:r>
-                <w:rPr>
-                  <w:rFonts w:ascii="Cambria Math" w:hAnsi="Cambria Math"/>
-                  <w:color w:val="808080" w:themeColor="background1" w:themeShade="80"/>
-                </w:rPr>
-                <m:t xml:space="preserve"> </m:t>
-              </m:r>
-              <m:r>
-                <w:rPr>
-                  <w:rFonts w:ascii="Cambria Math" w:hAnsi="Cambria Math"/>
-                  <w:color w:val="808080" w:themeColor="background1" w:themeShade="80"/>
-                </w:rPr>
-                <m:t>|</m:t>
-              </m:r>
-              <m:r>
-                <w:rPr>
-                  <w:rFonts w:ascii="Cambria Math" w:hAnsi="Cambria Math"/>
-                  <w:color w:val="808080" w:themeColor="background1" w:themeShade="80"/>
-                </w:rPr>
-                <m:t xml:space="preserve">  </m:t>
-              </m:r>
-              <m:r>
-                <w:rPr>
-                  <w:rFonts w:ascii="Cambria Math" w:hAnsi="Cambria Math"/>
-                  <w:color w:val="808080" w:themeColor="background1" w:themeShade="80"/>
-                </w:rPr>
-                <m:t xml:space="preserve"> </m:t>
+                <m:t xml:space="preserve">  |   </m:t>
               </m:r>
               <m:m>
                 <m:mPr>
@@ -20976,35 +23030,7 @@
                   <w:rFonts w:ascii="Cambria Math" w:hAnsi="Cambria Math"/>
                   <w:color w:val="808080" w:themeColor="background1" w:themeShade="80"/>
                 </w:rPr>
-                <m:t xml:space="preserve"> </m:t>
-              </m:r>
-              <m:r>
-                <w:rPr>
-                  <w:rFonts w:ascii="Cambria Math" w:hAnsi="Cambria Math"/>
-                  <w:color w:val="808080" w:themeColor="background1" w:themeShade="80"/>
-                </w:rPr>
-                <m:t xml:space="preserve">   </m:t>
-              </m:r>
-              <m:r>
-                <w:rPr>
-                  <w:rFonts w:ascii="Cambria Math" w:hAnsi="Cambria Math"/>
-                  <w:color w:val="808080" w:themeColor="background1" w:themeShade="80"/>
-                </w:rPr>
-                <m:t>|</m:t>
-              </m:r>
-              <m:r>
-                <w:rPr>
-                  <w:rFonts w:ascii="Cambria Math" w:hAnsi="Cambria Math"/>
-                  <w:color w:val="808080" w:themeColor="background1" w:themeShade="80"/>
-                </w:rPr>
-                <m:t xml:space="preserve"> </m:t>
-              </m:r>
-              <m:r>
-                <w:rPr>
-                  <w:rFonts w:ascii="Cambria Math" w:hAnsi="Cambria Math"/>
-                  <w:color w:val="808080" w:themeColor="background1" w:themeShade="80"/>
-                </w:rPr>
-                <m:t xml:space="preserve"> </m:t>
+                <m:t xml:space="preserve">    |  </m:t>
               </m:r>
               <m:m>
                 <m:mPr>
@@ -21233,14 +23259,7 @@
               <w:rFonts w:ascii="Cambria Math" w:hAnsi="Cambria Math"/>
               <w:color w:val="808080" w:themeColor="background1" w:themeShade="80"/>
             </w:rPr>
-            <m:t>=</m:t>
-          </m:r>
-          <m:r>
-            <w:rPr>
-              <w:rFonts w:ascii="Cambria Math" w:hAnsi="Cambria Math"/>
-              <w:color w:val="808080" w:themeColor="background1" w:themeShade="80"/>
-            </w:rPr>
-            <m:t xml:space="preserve"> </m:t>
+            <m:t xml:space="preserve">= </m:t>
           </m:r>
           <m:d>
             <m:dPr>
@@ -21545,16 +23564,7 @@
           <w:sz w:val="40"/>
           <w:szCs w:val="40"/>
         </w:rPr>
-        <w:t xml:space="preserve">EJEMPLO </w:t>
-      </w:r>
-      <w:r>
-        <w:rPr>
-          <w:b/>
-          <w:color w:val="9CC2E5" w:themeColor="accent1" w:themeTint="99"/>
-          <w:sz w:val="40"/>
-          <w:szCs w:val="40"/>
-        </w:rPr>
-        <w:t>5</w:t>
+        <w:t>EJEMPLO 5</w:t>
       </w:r>
       <w:r>
         <w:rPr>
@@ -21758,21 +23768,7 @@
                       <w:rFonts w:ascii="Cambria Math" w:hAnsi="Cambria Math"/>
                       <w:color w:val="808080" w:themeColor="background1" w:themeShade="80"/>
                     </w:rPr>
-                    <m:t>4</m:t>
-                  </m:r>
-                  <m:r>
-                    <w:rPr>
-                      <w:rFonts w:ascii="Cambria Math" w:hAnsi="Cambria Math"/>
-                      <w:color w:val="808080" w:themeColor="background1" w:themeShade="80"/>
-                    </w:rPr>
-                    <m:t xml:space="preserve">, </m:t>
-                  </m:r>
-                  <m:r>
-                    <w:rPr>
-                      <w:rFonts w:ascii="Cambria Math" w:hAnsi="Cambria Math"/>
-                      <w:color w:val="808080" w:themeColor="background1" w:themeShade="80"/>
-                    </w:rPr>
-                    <m:t>-2</m:t>
+                    <m:t>4, -2</m:t>
                   </m:r>
                 </m:e>
               </m:d>
@@ -21825,21 +23821,7 @@
                       <w:rFonts w:ascii="Cambria Math" w:hAnsi="Cambria Math"/>
                       <w:color w:val="808080" w:themeColor="background1" w:themeShade="80"/>
                     </w:rPr>
-                    <m:t>-</m:t>
-                  </m:r>
-                  <m:r>
-                    <w:rPr>
-                      <w:rFonts w:ascii="Cambria Math" w:hAnsi="Cambria Math"/>
-                      <w:color w:val="808080" w:themeColor="background1" w:themeShade="80"/>
-                    </w:rPr>
-                    <m:t xml:space="preserve">1, </m:t>
-                  </m:r>
-                  <m:r>
-                    <w:rPr>
-                      <w:rFonts w:ascii="Cambria Math" w:hAnsi="Cambria Math"/>
-                      <w:color w:val="808080" w:themeColor="background1" w:themeShade="80"/>
-                    </w:rPr>
-                    <m:t>2</m:t>
+                    <m:t>-1, 2</m:t>
                   </m:r>
                 </m:e>
               </m:d>
@@ -21866,21 +23848,7 @@
                       <w:rFonts w:ascii="Cambria Math" w:hAnsi="Cambria Math"/>
                       <w:color w:val="808080" w:themeColor="background1" w:themeShade="80"/>
                     </w:rPr>
-                    <m:t>2</m:t>
-                  </m:r>
-                  <m:r>
-                    <w:rPr>
-                      <w:rFonts w:ascii="Cambria Math" w:hAnsi="Cambria Math"/>
-                      <w:color w:val="808080" w:themeColor="background1" w:themeShade="80"/>
-                    </w:rPr>
-                    <m:t>, -</m:t>
-                  </m:r>
-                  <m:r>
-                    <w:rPr>
-                      <w:rFonts w:ascii="Cambria Math" w:hAnsi="Cambria Math"/>
-                      <w:color w:val="808080" w:themeColor="background1" w:themeShade="80"/>
-                    </w:rPr>
-                    <m:t>2</m:t>
+                    <m:t>2, -2</m:t>
                   </m:r>
                 </m:e>
               </m:d>
@@ -22439,14 +24407,7 @@
                         <w:rFonts w:ascii="Cambria Math" w:hAnsi="Cambria Math"/>
                         <w:color w:val="808080" w:themeColor="background1" w:themeShade="80"/>
                       </w:rPr>
-                      <m:t>-</m:t>
-                    </m:r>
-                    <m:r>
-                      <w:rPr>
-                        <w:rFonts w:ascii="Cambria Math" w:hAnsi="Cambria Math"/>
-                        <w:color w:val="808080" w:themeColor="background1" w:themeShade="80"/>
-                      </w:rPr>
-                      <m:t>1</m:t>
+                      <m:t>-1</m:t>
                     </m:r>
                   </m:e>
                   <m:e>
@@ -22466,14 +24427,7 @@
                         <w:rFonts w:ascii="Cambria Math" w:hAnsi="Cambria Math"/>
                         <w:color w:val="808080" w:themeColor="background1" w:themeShade="80"/>
                       </w:rPr>
-                      <m:t>-</m:t>
-                    </m:r>
-                    <m:r>
-                      <w:rPr>
-                        <w:rFonts w:ascii="Cambria Math" w:hAnsi="Cambria Math"/>
-                        <w:color w:val="808080" w:themeColor="background1" w:themeShade="80"/>
-                      </w:rPr>
-                      <m:t>2</m:t>
+                      <m:t>-2</m:t>
                     </m:r>
                   </m:e>
                   <m:e>
@@ -22636,16 +24590,7 @@
           <w:sz w:val="40"/>
           <w:szCs w:val="40"/>
         </w:rPr>
-        <w:t xml:space="preserve">EJEMPLO </w:t>
-      </w:r>
-      <w:r>
-        <w:rPr>
-          <w:b/>
-          <w:color w:val="9CC2E5" w:themeColor="accent1" w:themeTint="99"/>
-          <w:sz w:val="40"/>
-          <w:szCs w:val="40"/>
-        </w:rPr>
-        <w:t>6</w:t>
+        <w:t>EJEMPLO 6</w:t>
       </w:r>
       <w:r>
         <w:rPr>
@@ -22671,16 +24616,7 @@
           <w:sz w:val="40"/>
           <w:szCs w:val="40"/>
         </w:rPr>
-        <w:t xml:space="preserve"> </w:t>
-      </w:r>
-      <w:r>
-        <w:rPr>
-          <w:b/>
-          <w:color w:val="BFBFBF" w:themeColor="background1" w:themeShade="BF"/>
-          <w:sz w:val="40"/>
-          <w:szCs w:val="40"/>
-        </w:rPr>
-        <w:t xml:space="preserve">Representación de coordenadas en </w:t>
+        <w:t xml:space="preserve"> Representación de coordenadas en </w:t>
       </w:r>
       <m:oMath>
         <m:sSup>
@@ -22745,13 +24681,7 @@
         <w:rPr>
           <w:b/>
         </w:rPr>
-        <w:t xml:space="preserve"> de determinación de </w:t>
-      </w:r>
-      <w:r>
-        <w:rPr>
-          <w:b/>
-        </w:rPr>
-        <w:t xml:space="preserve">coordenadas en </w:t>
+        <w:t xml:space="preserve"> de determinación de coordenadas en </w:t>
       </w:r>
       <m:oMath>
         <m:sSup>
@@ -23745,16 +25675,7 @@
           <w:sz w:val="40"/>
           <w:szCs w:val="40"/>
         </w:rPr>
-        <w:t xml:space="preserve">EJEMPLO </w:t>
-      </w:r>
-      <w:r>
-        <w:rPr>
-          <w:b/>
-          <w:color w:val="9CC2E5" w:themeColor="accent1" w:themeTint="99"/>
-          <w:sz w:val="40"/>
-          <w:szCs w:val="40"/>
-        </w:rPr>
-        <w:t>7</w:t>
+        <w:t>EJEMPLO 7</w:t>
       </w:r>
       <w:r>
         <w:rPr>
@@ -23845,13 +25766,7 @@
         <w:rPr>
           <w:b/>
         </w:rPr>
-        <w:t xml:space="preserve"> de determinación de coordenadas en</w:t>
-      </w:r>
-      <w:r>
-        <w:rPr>
-          <w:b/>
-        </w:rPr>
-        <w:t xml:space="preserve"> </w:t>
+        <w:t xml:space="preserve"> de determinación de coordenadas en </w:t>
       </w:r>
       <m:oMath>
         <m:sSub>
@@ -24433,14 +26348,7 @@
               <w:rFonts w:ascii="Cambria Math" w:eastAsiaTheme="minorEastAsia" w:hAnsi="Cambria Math"/>
               <w:color w:val="808080" w:themeColor="background1" w:themeShade="80"/>
             </w:rPr>
-            <m:t>x</m:t>
-          </m:r>
-          <m:r>
-            <w:rPr>
-              <w:rFonts w:ascii="Cambria Math" w:eastAsiaTheme="minorEastAsia" w:hAnsi="Cambria Math"/>
-              <w:color w:val="808080" w:themeColor="background1" w:themeShade="80"/>
-            </w:rPr>
-            <m:t>=</m:t>
+            <m:t>x=</m:t>
           </m:r>
           <m:sSub>
             <m:sSubPr>
@@ -24860,14 +26768,7 @@
                             <w:rFonts w:ascii="Cambria Math" w:hAnsi="Cambria Math"/>
                             <w:color w:val="808080" w:themeColor="background1" w:themeShade="80"/>
                           </w:rPr>
-                          <m:t>-</m:t>
-                        </m:r>
-                        <m:r>
-                          <w:rPr>
-                            <w:rFonts w:ascii="Cambria Math" w:hAnsi="Cambria Math"/>
-                            <w:color w:val="808080" w:themeColor="background1" w:themeShade="80"/>
-                          </w:rPr>
-                          <m:t>1</m:t>
+                          <m:t>-1</m:t>
                         </m:r>
                       </m:e>
                       <m:e>
@@ -24908,14 +26809,7 @@
               <w:rFonts w:ascii="Cambria Math" w:eastAsiaTheme="minorEastAsia" w:hAnsi="Cambria Math"/>
               <w:color w:val="808080" w:themeColor="background1" w:themeShade="80"/>
             </w:rPr>
-            <m:t>=</m:t>
-          </m:r>
-          <m:r>
-            <w:rPr>
-              <w:rFonts w:ascii="Cambria Math" w:eastAsiaTheme="minorEastAsia" w:hAnsi="Cambria Math"/>
-              <w:color w:val="808080" w:themeColor="background1" w:themeShade="80"/>
-            </w:rPr>
-            <m:t>-1</m:t>
+            <m:t>=-1</m:t>
           </m:r>
           <m:sSup>
             <m:sSupPr>
@@ -25007,14 +26901,7 @@
               <w:rFonts w:ascii="Cambria Math" w:eastAsiaTheme="minorEastAsia" w:hAnsi="Cambria Math"/>
               <w:color w:val="808080" w:themeColor="background1" w:themeShade="80"/>
             </w:rPr>
-            <m:t>+</m:t>
-          </m:r>
-          <m:r>
-            <w:rPr>
-              <w:rFonts w:ascii="Cambria Math" w:eastAsiaTheme="minorEastAsia" w:hAnsi="Cambria Math"/>
-              <w:color w:val="808080" w:themeColor="background1" w:themeShade="80"/>
-            </w:rPr>
-            <m:t>4</m:t>
+            <m:t>+4</m:t>
           </m:r>
           <m:sSup>
             <m:sSupPr>
@@ -25106,14 +26993,7 @@
               <w:rFonts w:ascii="Cambria Math" w:eastAsiaTheme="minorEastAsia" w:hAnsi="Cambria Math"/>
               <w:color w:val="808080" w:themeColor="background1" w:themeShade="80"/>
             </w:rPr>
-            <m:t>+</m:t>
-          </m:r>
-          <m:r>
-            <w:rPr>
-              <w:rFonts w:ascii="Cambria Math" w:eastAsiaTheme="minorEastAsia" w:hAnsi="Cambria Math"/>
-              <w:color w:val="808080" w:themeColor="background1" w:themeShade="80"/>
-            </w:rPr>
-            <m:t>3</m:t>
+            <m:t>+3</m:t>
           </m:r>
           <m:sSup>
             <m:sSupPr>
@@ -25477,8 +27357,6 @@
           <w:color w:val="808080" w:themeColor="background1" w:themeShade="80"/>
         </w:rPr>
       </w:pPr>
-      <w:bookmarkStart w:id="0" w:name="_GoBack"/>
-      <w:bookmarkEnd w:id="0"/>
     </w:p>
     <w:p>
       <w:pPr>
@@ -25629,6 +27507,95 @@
 <file path=word/numbering.xml><?xml version="1.0" encoding="utf-8"?>
 <w:numbering xmlns:wpc="http://schemas.microsoft.com/office/word/2010/wordprocessingCanvas" xmlns:mc="http://schemas.openxmlformats.org/markup-compatibility/2006" xmlns:o="urn:schemas-microsoft-com:office:office" xmlns:r="http://schemas.openxmlformats.org/officeDocument/2006/relationships" xmlns:m="http://schemas.openxmlformats.org/officeDocument/2006/math" xmlns:v="urn:schemas-microsoft-com:vml" xmlns:wp14="http://schemas.microsoft.com/office/word/2010/wordprocessingDrawing" xmlns:wp="http://schemas.openxmlformats.org/drawingml/2006/wordprocessingDrawing" xmlns:w10="urn:schemas-microsoft-com:office:word" xmlns:w="http://schemas.openxmlformats.org/wordprocessingml/2006/main" xmlns:w14="http://schemas.microsoft.com/office/word/2010/wordml" xmlns:w15="http://schemas.microsoft.com/office/word/2012/wordml" xmlns:wpg="http://schemas.microsoft.com/office/word/2010/wordprocessingGroup" xmlns:wpi="http://schemas.microsoft.com/office/word/2010/wordprocessingInk" xmlns:wne="http://schemas.microsoft.com/office/word/2006/wordml" xmlns:wps="http://schemas.microsoft.com/office/word/2010/wordprocessingShape" mc:Ignorable="w14 w15 wp14">
   <w:abstractNum w:abstractNumId="0" w15:restartNumberingAfterBreak="0">
+    <w:nsid w:val="038533D4"/>
+    <w:multiLevelType w:val="hybridMultilevel"/>
+    <w:tmpl w:val="706EAAB2"/>
+    <w:lvl w:ilvl="0" w:tplc="240A000F">
+      <w:start w:val="1"/>
+      <w:numFmt w:val="decimal"/>
+      <w:lvlText w:val="%1."/>
+      <w:lvlJc w:val="left"/>
+      <w:pPr>
+        <w:ind w:left="720" w:hanging="360"/>
+      </w:pPr>
+      <w:rPr>
+        <w:rFonts w:hint="default"/>
+      </w:rPr>
+    </w:lvl>
+    <w:lvl w:ilvl="1" w:tplc="240A0019" w:tentative="1">
+      <w:start w:val="1"/>
+      <w:numFmt w:val="lowerLetter"/>
+      <w:lvlText w:val="%2."/>
+      <w:lvlJc w:val="left"/>
+      <w:pPr>
+        <w:ind w:left="1440" w:hanging="360"/>
+      </w:pPr>
+    </w:lvl>
+    <w:lvl w:ilvl="2" w:tplc="240A001B" w:tentative="1">
+      <w:start w:val="1"/>
+      <w:numFmt w:val="lowerRoman"/>
+      <w:lvlText w:val="%3."/>
+      <w:lvlJc w:val="right"/>
+      <w:pPr>
+        <w:ind w:left="2160" w:hanging="180"/>
+      </w:pPr>
+    </w:lvl>
+    <w:lvl w:ilvl="3" w:tplc="240A000F" w:tentative="1">
+      <w:start w:val="1"/>
+      <w:numFmt w:val="decimal"/>
+      <w:lvlText w:val="%4."/>
+      <w:lvlJc w:val="left"/>
+      <w:pPr>
+        <w:ind w:left="2880" w:hanging="360"/>
+      </w:pPr>
+    </w:lvl>
+    <w:lvl w:ilvl="4" w:tplc="240A0019" w:tentative="1">
+      <w:start w:val="1"/>
+      <w:numFmt w:val="lowerLetter"/>
+      <w:lvlText w:val="%5."/>
+      <w:lvlJc w:val="left"/>
+      <w:pPr>
+        <w:ind w:left="3600" w:hanging="360"/>
+      </w:pPr>
+    </w:lvl>
+    <w:lvl w:ilvl="5" w:tplc="240A001B" w:tentative="1">
+      <w:start w:val="1"/>
+      <w:numFmt w:val="lowerRoman"/>
+      <w:lvlText w:val="%6."/>
+      <w:lvlJc w:val="right"/>
+      <w:pPr>
+        <w:ind w:left="4320" w:hanging="180"/>
+      </w:pPr>
+    </w:lvl>
+    <w:lvl w:ilvl="6" w:tplc="240A000F" w:tentative="1">
+      <w:start w:val="1"/>
+      <w:numFmt w:val="decimal"/>
+      <w:lvlText w:val="%7."/>
+      <w:lvlJc w:val="left"/>
+      <w:pPr>
+        <w:ind w:left="5040" w:hanging="360"/>
+      </w:pPr>
+    </w:lvl>
+    <w:lvl w:ilvl="7" w:tplc="240A0019" w:tentative="1">
+      <w:start w:val="1"/>
+      <w:numFmt w:val="lowerLetter"/>
+      <w:lvlText w:val="%8."/>
+      <w:lvlJc w:val="left"/>
+      <w:pPr>
+        <w:ind w:left="5760" w:hanging="360"/>
+      </w:pPr>
+    </w:lvl>
+    <w:lvl w:ilvl="8" w:tplc="240A001B" w:tentative="1">
+      <w:start w:val="1"/>
+      <w:numFmt w:val="lowerRoman"/>
+      <w:lvlText w:val="%9."/>
+      <w:lvlJc w:val="right"/>
+      <w:pPr>
+        <w:ind w:left="6480" w:hanging="180"/>
+      </w:pPr>
+    </w:lvl>
+  </w:abstractNum>
+  <w:abstractNum w:abstractNumId="1" w15:restartNumberingAfterBreak="0">
     <w:nsid w:val="29A85D08"/>
     <w:multiLevelType w:val="hybridMultilevel"/>
     <w:tmpl w:val="A1F852EC"/>
@@ -25741,7 +27708,7 @@
       </w:rPr>
     </w:lvl>
   </w:abstractNum>
-  <w:abstractNum w:abstractNumId="1" w15:restartNumberingAfterBreak="0">
+  <w:abstractNum w:abstractNumId="2" w15:restartNumberingAfterBreak="0">
     <w:nsid w:val="2A9125FB"/>
     <w:multiLevelType w:val="hybridMultilevel"/>
     <w:tmpl w:val="1A987838"/>
@@ -25832,7 +27799,7 @@
       </w:pPr>
     </w:lvl>
   </w:abstractNum>
-  <w:abstractNum w:abstractNumId="2" w15:restartNumberingAfterBreak="0">
+  <w:abstractNum w:abstractNumId="3" w15:restartNumberingAfterBreak="0">
     <w:nsid w:val="2E2C7CF9"/>
     <w:multiLevelType w:val="hybridMultilevel"/>
     <w:tmpl w:val="8342F7E0"/>
@@ -25945,7 +27912,7 @@
       </w:rPr>
     </w:lvl>
   </w:abstractNum>
-  <w:abstractNum w:abstractNumId="3" w15:restartNumberingAfterBreak="0">
+  <w:abstractNum w:abstractNumId="4" w15:restartNumberingAfterBreak="0">
     <w:nsid w:val="49F44961"/>
     <w:multiLevelType w:val="hybridMultilevel"/>
     <w:tmpl w:val="919C9166"/>
@@ -26037,7 +28004,7 @@
       </w:pPr>
     </w:lvl>
   </w:abstractNum>
-  <w:abstractNum w:abstractNumId="4" w15:restartNumberingAfterBreak="0">
+  <w:abstractNum w:abstractNumId="5" w15:restartNumberingAfterBreak="0">
     <w:nsid w:val="6C5B2F84"/>
     <w:multiLevelType w:val="hybridMultilevel"/>
     <w:tmpl w:val="5478CF00"/>
@@ -26124,18 +28091,21 @@
     </w:lvl>
   </w:abstractNum>
   <w:num w:numId="1">
+    <w:abstractNumId w:val="5"/>
+  </w:num>
+  <w:num w:numId="2">
+    <w:abstractNumId w:val="2"/>
+  </w:num>
+  <w:num w:numId="3">
+    <w:abstractNumId w:val="3"/>
+  </w:num>
+  <w:num w:numId="4">
     <w:abstractNumId w:val="4"/>
   </w:num>
-  <w:num w:numId="2">
+  <w:num w:numId="5">
     <w:abstractNumId w:val="1"/>
   </w:num>
-  <w:num w:numId="3">
-    <w:abstractNumId w:val="2"/>
-  </w:num>
-  <w:num w:numId="4">
-    <w:abstractNumId w:val="3"/>
-  </w:num>
-  <w:num w:numId="5">
+  <w:num w:numId="6">
     <w:abstractNumId w:val="0"/>
   </w:num>
 </w:numbering>
@@ -27483,11 +29453,11 @@
           <c:showPercent val="0"/>
           <c:showBubbleSize val="0"/>
         </c:dLbls>
-        <c:axId val="395102480"/>
-        <c:axId val="395102872"/>
+        <c:axId val="369687024"/>
+        <c:axId val="369685848"/>
       </c:scatterChart>
       <c:valAx>
-        <c:axId val="395102480"/>
+        <c:axId val="369687024"/>
         <c:scaling>
           <c:orientation val="minMax"/>
         </c:scaling>
@@ -27599,12 +29569,12 @@
             <a:endParaRPr lang="es-CO"/>
           </a:p>
         </c:txPr>
-        <c:crossAx val="395102872"/>
+        <c:crossAx val="369685848"/>
         <c:crosses val="autoZero"/>
         <c:crossBetween val="midCat"/>
       </c:valAx>
       <c:valAx>
-        <c:axId val="395102872"/>
+        <c:axId val="369685848"/>
         <c:scaling>
           <c:orientation val="minMax"/>
         </c:scaling>
@@ -27716,7 +29686,7 @@
             <a:endParaRPr lang="es-CO"/>
           </a:p>
         </c:txPr>
-        <c:crossAx val="395102480"/>
+        <c:crossAx val="369687024"/>
         <c:crosses val="autoZero"/>
         <c:crossBetween val="midCat"/>
       </c:valAx>

</xml_diff>

<commit_message>
Se adelanto ejercicio de matrices estocasticas
</commit_message>
<xml_diff>
--- a/taller_algebra.docx
+++ b/taller_algebra.docx
@@ -45,7 +45,7 @@
           <w:sz w:val="40"/>
           <w:szCs w:val="40"/>
         </w:rPr>
-        <w:t>1</w:t>
+        <w:t>2</w:t>
       </w:r>
       <w:r>
         <w:rPr>
@@ -63,7 +63,7 @@
           <w:sz w:val="40"/>
           <w:szCs w:val="40"/>
         </w:rPr>
-        <w:t>3</w:t>
+        <w:t>5</w:t>
       </w:r>
       <w:r>
         <w:rPr>
@@ -81,7 +81,7 @@
           <w:sz w:val="40"/>
           <w:szCs w:val="40"/>
         </w:rPr>
-        <w:t>AJUSTE POLINOMIAL DE CURVAS</w:t>
+        <w:t>APLICACIONES DE LAS OPERACIONES CON MATRICES</w:t>
       </w:r>
     </w:p>
     <w:p>
@@ -655,14 +655,7 @@
                         <w:rFonts w:ascii="Cambria Math" w:hAnsi="Cambria Math"/>
                         <w:color w:val="808080" w:themeColor="background1" w:themeShade="80"/>
                       </w:rPr>
-                      <m:t>0.</m:t>
-                    </m:r>
-                    <m:r>
-                      <w:rPr>
-                        <w:rFonts w:ascii="Cambria Math" w:hAnsi="Cambria Math"/>
-                        <w:color w:val="808080" w:themeColor="background1" w:themeShade="80"/>
-                      </w:rPr>
-                      <m:t>1</m:t>
+                      <m:t>0.1</m:t>
                     </m:r>
                   </m:e>
                   <m:e>
@@ -671,14 +664,7 @@
                         <w:rFonts w:ascii="Cambria Math" w:hAnsi="Cambria Math"/>
                         <w:color w:val="808080" w:themeColor="background1" w:themeShade="80"/>
                       </w:rPr>
-                      <m:t>0</m:t>
-                    </m:r>
-                    <m:r>
-                      <w:rPr>
-                        <w:rFonts w:ascii="Cambria Math" w:hAnsi="Cambria Math"/>
-                        <w:color w:val="808080" w:themeColor="background1" w:themeShade="80"/>
-                      </w:rPr>
-                      <m:t>.2</m:t>
+                      <m:t>0.2</m:t>
                     </m:r>
                   </m:e>
                   <m:e>
@@ -687,14 +673,7 @@
                         <w:rFonts w:ascii="Cambria Math" w:hAnsi="Cambria Math"/>
                         <w:color w:val="808080" w:themeColor="background1" w:themeShade="80"/>
                       </w:rPr>
-                      <m:t>0</m:t>
-                    </m:r>
-                    <m:r>
-                      <w:rPr>
-                        <w:rFonts w:ascii="Cambria Math" w:hAnsi="Cambria Math"/>
-                        <w:color w:val="808080" w:themeColor="background1" w:themeShade="80"/>
-                      </w:rPr>
-                      <m:t>.3</m:t>
+                      <m:t>0.3</m:t>
                     </m:r>
                   </m:e>
                 </m:mr>
@@ -723,14 +702,7 @@
                         <w:rFonts w:ascii="Cambria Math" w:hAnsi="Cambria Math"/>
                         <w:color w:val="808080" w:themeColor="background1" w:themeShade="80"/>
                       </w:rPr>
-                      <m:t>0</m:t>
-                    </m:r>
-                    <m:r>
-                      <w:rPr>
-                        <w:rFonts w:ascii="Cambria Math" w:hAnsi="Cambria Math"/>
-                        <w:color w:val="808080" w:themeColor="background1" w:themeShade="80"/>
-                      </w:rPr>
-                      <m:t>.4</m:t>
+                      <m:t>0.4</m:t>
                     </m:r>
                   </m:e>
                 </m:mr>
@@ -750,14 +722,7 @@
                         <w:rFonts w:ascii="Cambria Math" w:hAnsi="Cambria Math"/>
                         <w:color w:val="808080" w:themeColor="background1" w:themeShade="80"/>
                       </w:rPr>
-                      <m:t>0</m:t>
-                    </m:r>
-                    <m:r>
-                      <w:rPr>
-                        <w:rFonts w:ascii="Cambria Math" w:hAnsi="Cambria Math"/>
-                        <w:color w:val="808080" w:themeColor="background1" w:themeShade="80"/>
-                      </w:rPr>
-                      <m:t>.4</m:t>
+                      <m:t>0.4</m:t>
                     </m:r>
                   </m:e>
                   <m:e>
@@ -1349,14 +1314,7 @@
                         <w:rFonts w:ascii="Cambria Math" w:hAnsi="Cambria Math"/>
                         <w:color w:val="808080" w:themeColor="background1" w:themeShade="80"/>
                       </w:rPr>
-                      <m:t>0</m:t>
-                    </m:r>
-                    <m:r>
-                      <w:rPr>
-                        <w:rFonts w:ascii="Cambria Math" w:hAnsi="Cambria Math"/>
-                        <w:color w:val="808080" w:themeColor="background1" w:themeShade="80"/>
-                      </w:rPr>
-                      <m:t>.05</m:t>
+                      <m:t>0.05</m:t>
                     </m:r>
                   </m:e>
                   <m:e>
@@ -1406,7 +1364,14 @@
               <w:rFonts w:ascii="Cambria Math" w:hAnsi="Cambria Math"/>
               <w:color w:val="808080" w:themeColor="background1" w:themeShade="80"/>
             </w:rPr>
-            <m:t>P=</m:t>
+            <m:t>X</m:t>
+          </m:r>
+          <m:r>
+            <w:rPr>
+              <w:rFonts w:ascii="Cambria Math" w:hAnsi="Cambria Math"/>
+              <w:color w:val="808080" w:themeColor="background1" w:themeShade="80"/>
+            </w:rPr>
+            <m:t>=</m:t>
           </m:r>
           <m:d>
             <m:dPr>
@@ -2132,26 +2097,46 @@
     </w:p>
     <w:p>
       <w:pPr>
-        <w:jc w:val="both"/>
-        <w:rPr>
-          <w:rFonts w:eastAsiaTheme="minorEastAsia"/>
-          <w:color w:val="808080" w:themeColor="background1" w:themeShade="80"/>
+        <w:rPr>
+          <w:color w:val="808080" w:themeColor="background1" w:themeShade="80"/>
+          <w:sz w:val="40"/>
+          <w:szCs w:val="40"/>
         </w:rPr>
       </w:pPr>
       <w:r>
         <w:rPr>
-          <w:rFonts w:eastAsiaTheme="minorEastAsia"/>
           <w:b/>
-          <w:color w:val="808080" w:themeColor="background1" w:themeShade="80"/>
-        </w:rPr>
-        <w:t>Nota:</w:t>
-      </w:r>
-      <w:r>
-        <w:rPr>
-          <w:rFonts w:eastAsiaTheme="minorEastAsia"/>
-          <w:color w:val="808080" w:themeColor="background1" w:themeShade="80"/>
-        </w:rPr>
-        <w:t xml:space="preserve"> Interesante para nosotros también es conocer cuál es la probabilidad de que un cliente actual se vaya con la competencia, o no renueve contrato con nadie, pues nos permitiría enfocar nuestros esfuerzos en responder ¿Por qué nuestros clientes se van con la competencia?</w:t>
+          <w:color w:val="9CC2E5" w:themeColor="accent1" w:themeTint="99"/>
+          <w:sz w:val="40"/>
+          <w:szCs w:val="40"/>
+        </w:rPr>
+        <w:t>EJEMPLO 3</w:t>
+      </w:r>
+      <w:r>
+        <w:rPr>
+          <w:color w:val="808080" w:themeColor="background1" w:themeShade="80"/>
+          <w:sz w:val="40"/>
+          <w:szCs w:val="40"/>
+        </w:rPr>
+        <w:t xml:space="preserve"> </w:t>
+      </w:r>
+      <w:r>
+        <w:rPr>
+          <w:b/>
+          <w:color w:val="BFBFBF" w:themeColor="background1" w:themeShade="BF"/>
+          <w:sz w:val="40"/>
+          <w:szCs w:val="40"/>
+        </w:rPr>
+        <w:t>|</w:t>
+      </w:r>
+      <w:r>
+        <w:rPr>
+          <w:b/>
+          <w:color w:val="BFBFBF" w:themeColor="background1" w:themeShade="BF"/>
+          <w:sz w:val="40"/>
+          <w:szCs w:val="40"/>
+        </w:rPr>
+        <w:t xml:space="preserve"> Modelo de preferencia del consumidor.</w:t>
       </w:r>
     </w:p>
     <w:p>
@@ -2165,17 +2150,1602 @@
       <w:r>
         <w:rPr>
           <w:rFonts w:eastAsiaTheme="minorEastAsia"/>
+          <w:color w:val="808080" w:themeColor="background1" w:themeShade="80"/>
+        </w:rPr>
+        <w:t xml:space="preserve">Del ejemplo dos </w:t>
+      </w:r>
+      <w:r>
+        <w:rPr>
+          <w:rFonts w:eastAsiaTheme="minorEastAsia"/>
           <w:b/>
           <w:color w:val="808080" w:themeColor="background1" w:themeShade="80"/>
         </w:rPr>
-        <w:t>Nota2:</w:t>
-      </w:r>
-      <w:r>
-        <w:rPr>
-          <w:rFonts w:eastAsiaTheme="minorEastAsia"/>
-          <w:color w:val="808080" w:themeColor="background1" w:themeShade="80"/>
-        </w:rPr>
-        <w:t xml:space="preserve"> Este modelo es poco práctico en la vida real, pues no tiene en cuenta que los habitantes de una ciudad no se mantienen constantes en el tiempo casi nunca, además tampoco tiene en cuenta los avances tecnológicos que se puedan dar en el tiempo y muchas otras variables difíciles de predecir, por ejemplo: Supongamos que todos los habitantes de esta ciudad trabajan en una fábrica, esta fábrica se incendia y todos se quedan sin trabajo, esto alteraría notoriamente la matriz de probabilidades de transición, en otras palabras, la matriz de probabilidades de transición rara vez se mantiene constante en el tiempo (en la vida practica).</w:t>
+        <w:t>se estimó</w:t>
+      </w:r>
+      <w:r>
+        <w:rPr>
+          <w:rFonts w:eastAsiaTheme="minorEastAsia"/>
+          <w:color w:val="808080" w:themeColor="background1" w:themeShade="80"/>
+        </w:rPr>
+        <w:t xml:space="preserve"> que el número de suscriptores después de un año será</w:t>
+      </w:r>
+      <w:r>
+        <w:rPr>
+          <w:rFonts w:eastAsiaTheme="minorEastAsia"/>
+          <w:color w:val="808080" w:themeColor="background1" w:themeShade="80"/>
+        </w:rPr>
+        <w:t>:</w:t>
+      </w:r>
+    </w:p>
+    <w:p>
+      <w:pPr>
+        <w:jc w:val="both"/>
+        <w:rPr>
+          <w:rFonts w:eastAsiaTheme="minorEastAsia"/>
+          <w:color w:val="808080" w:themeColor="background1" w:themeShade="80"/>
+        </w:rPr>
+      </w:pPr>
+      <w:r>
+        <w:rPr>
+          <w:rFonts w:eastAsiaTheme="minorEastAsia"/>
+          <w:color w:val="808080" w:themeColor="background1" w:themeShade="80"/>
+        </w:rPr>
+        <w:drawing>
+          <wp:inline distT="0" distB="0" distL="0" distR="0" wp14:anchorId="4AB94B58" wp14:editId="65CFD73D">
+            <wp:extent cx="6906589" cy="1514686"/>
+            <wp:effectExtent l="0" t="0" r="8890" b="9525"/>
+            <wp:docPr id="2" name="Imagen 2"/>
+            <wp:cNvGraphicFramePr>
+              <a:graphicFrameLocks xmlns:a="http://schemas.openxmlformats.org/drawingml/2006/main" noChangeAspect="1"/>
+            </wp:cNvGraphicFramePr>
+            <a:graphic xmlns:a="http://schemas.openxmlformats.org/drawingml/2006/main">
+              <a:graphicData uri="http://schemas.openxmlformats.org/drawingml/2006/picture">
+                <pic:pic xmlns:pic="http://schemas.openxmlformats.org/drawingml/2006/picture">
+                  <pic:nvPicPr>
+                    <pic:cNvPr id="1" name=""/>
+                    <pic:cNvPicPr/>
+                  </pic:nvPicPr>
+                  <pic:blipFill>
+                    <a:blip r:embed="rId7"/>
+                    <a:stretch>
+                      <a:fillRect/>
+                    </a:stretch>
+                  </pic:blipFill>
+                  <pic:spPr>
+                    <a:xfrm>
+                      <a:off x="0" y="0"/>
+                      <a:ext cx="6906589" cy="1514686"/>
+                    </a:xfrm>
+                    <a:prstGeom prst="rect">
+                      <a:avLst/>
+                    </a:prstGeom>
+                  </pic:spPr>
+                </pic:pic>
+              </a:graphicData>
+            </a:graphic>
+          </wp:inline>
+        </w:drawing>
+      </w:r>
+    </w:p>
+    <w:p>
+      <w:pPr>
+        <w:rPr>
+          <w:rFonts w:eastAsiaTheme="minorEastAsia"/>
+          <w:color w:val="808080" w:themeColor="background1" w:themeShade="80"/>
+        </w:rPr>
+      </w:pPr>
+      <w:r>
+        <w:rPr>
+          <w:rFonts w:eastAsiaTheme="minorEastAsia"/>
+          <w:color w:val="808080" w:themeColor="background1" w:themeShade="80"/>
+        </w:rPr>
+        <w:t xml:space="preserve">Si se supone que la matriz </w:t>
+      </w:r>
+      <w:r>
+        <w:rPr>
+          <w:rFonts w:eastAsiaTheme="minorEastAsia"/>
+          <w:color w:val="808080" w:themeColor="background1" w:themeShade="80"/>
+        </w:rPr>
+        <w:t xml:space="preserve">de probabilidades de  cambio </w:t>
+      </w:r>
+      <w:r>
+        <w:rPr>
+          <w:rFonts w:eastAsiaTheme="minorEastAsia"/>
+          <w:color w:val="808080" w:themeColor="background1" w:themeShade="80"/>
+        </w:rPr>
+        <w:t>se mantiene constante</w:t>
+      </w:r>
+      <w:r>
+        <w:rPr>
+          <w:rFonts w:eastAsiaTheme="minorEastAsia"/>
+          <w:color w:val="808080" w:themeColor="background1" w:themeShade="80"/>
+        </w:rPr>
+        <w:t xml:space="preserve"> y aplicamos</w:t>
+      </w:r>
+      <w:r>
+        <w:rPr>
+          <w:rFonts w:eastAsiaTheme="minorEastAsia"/>
+          <w:color w:val="808080" w:themeColor="background1" w:themeShade="80"/>
+        </w:rPr>
+        <w:t xml:space="preserve"> </w:t>
+      </w:r>
+      <w:r>
+        <w:rPr>
+          <w:rFonts w:eastAsiaTheme="minorEastAsia"/>
+          <w:color w:val="808080" w:themeColor="background1" w:themeShade="80"/>
+        </w:rPr>
+        <w:t xml:space="preserve">el mismo procedimiento del ejemplo dos a la </w:t>
+      </w:r>
+      <w:r>
+        <w:rPr>
+          <w:rFonts w:eastAsiaTheme="minorEastAsia"/>
+          <w:b/>
+          <w:i/>
+          <w:color w:val="808080" w:themeColor="background1" w:themeShade="80"/>
+        </w:rPr>
+        <w:t>matriz de es</w:t>
+      </w:r>
+      <w:r>
+        <w:rPr>
+          <w:rFonts w:eastAsiaTheme="minorEastAsia"/>
+          <w:b/>
+          <w:i/>
+          <w:color w:val="808080" w:themeColor="background1" w:themeShade="80"/>
+        </w:rPr>
+        <w:t>tados estimada</w:t>
+      </w:r>
+      <w:r>
+        <w:rPr>
+          <w:rFonts w:eastAsiaTheme="minorEastAsia"/>
+          <w:color w:val="808080" w:themeColor="background1" w:themeShade="80"/>
+        </w:rPr>
+        <w:t>, estaremos hallando una nueva estimación basada en otra estimación, que nos dirá como se distribuirá la población para el segundo año, si volvemos a hacer esto, estaremos hallando la estimación para el tercer año y así</w:t>
+      </w:r>
+      <w:r>
+        <w:rPr>
+          <w:rFonts w:eastAsiaTheme="minorEastAsia"/>
+          <w:color w:val="808080" w:themeColor="background1" w:themeShade="80"/>
+        </w:rPr>
+        <w:t xml:space="preserve"> sucesivamente</w:t>
+      </w:r>
+      <w:r>
+        <w:rPr>
+          <w:rFonts w:eastAsiaTheme="minorEastAsia"/>
+          <w:color w:val="808080" w:themeColor="background1" w:themeShade="80"/>
+        </w:rPr>
+        <w:t xml:space="preserve">. </w:t>
+      </w:r>
+    </w:p>
+    <w:p>
+      <w:pPr>
+        <w:rPr>
+          <w:rFonts w:eastAsiaTheme="minorEastAsia"/>
+          <w:color w:val="808080" w:themeColor="background1" w:themeShade="80"/>
+        </w:rPr>
+      </w:pPr>
+      <w:r>
+        <w:rPr>
+          <w:rFonts w:eastAsiaTheme="minorEastAsia"/>
+          <w:color w:val="808080" w:themeColor="background1" w:themeShade="80"/>
+        </w:rPr>
+        <w:drawing>
+          <wp:inline distT="0" distB="0" distL="0" distR="0" wp14:anchorId="768FED4F" wp14:editId="2C59A988">
+            <wp:extent cx="6314536" cy="2423225"/>
+            <wp:effectExtent l="0" t="0" r="0" b="0"/>
+            <wp:docPr id="8" name="Imagen 8"/>
+            <wp:cNvGraphicFramePr>
+              <a:graphicFrameLocks xmlns:a="http://schemas.openxmlformats.org/drawingml/2006/main" noChangeAspect="1"/>
+            </wp:cNvGraphicFramePr>
+            <a:graphic xmlns:a="http://schemas.openxmlformats.org/drawingml/2006/main">
+              <a:graphicData uri="http://schemas.openxmlformats.org/drawingml/2006/picture">
+                <pic:pic xmlns:pic="http://schemas.openxmlformats.org/drawingml/2006/picture">
+                  <pic:nvPicPr>
+                    <pic:cNvPr id="1" name=""/>
+                    <pic:cNvPicPr/>
+                  </pic:nvPicPr>
+                  <pic:blipFill>
+                    <a:blip r:embed="rId8"/>
+                    <a:stretch>
+                      <a:fillRect/>
+                    </a:stretch>
+                  </pic:blipFill>
+                  <pic:spPr>
+                    <a:xfrm>
+                      <a:off x="0" y="0"/>
+                      <a:ext cx="6330968" cy="2429531"/>
+                    </a:xfrm>
+                    <a:prstGeom prst="rect">
+                      <a:avLst/>
+                    </a:prstGeom>
+                  </pic:spPr>
+                </pic:pic>
+              </a:graphicData>
+            </a:graphic>
+          </wp:inline>
+        </w:drawing>
+      </w:r>
+    </w:p>
+    <w:p>
+      <w:pPr>
+        <w:jc w:val="both"/>
+        <w:rPr>
+          <w:rFonts w:eastAsiaTheme="minorEastAsia"/>
+          <w:color w:val="808080" w:themeColor="background1" w:themeShade="80"/>
+        </w:rPr>
+      </w:pPr>
+      <w:r>
+        <w:rPr>
+          <w:rFonts w:eastAsiaTheme="minorEastAsia"/>
+          <w:color w:val="808080" w:themeColor="background1" w:themeShade="80"/>
+        </w:rPr>
+        <w:t>Si:</w:t>
+      </w:r>
+    </w:p>
+    <w:p>
+      <w:pPr>
+        <w:jc w:val="both"/>
+        <w:rPr>
+          <w:color w:val="808080" w:themeColor="background1" w:themeShade="80"/>
+        </w:rPr>
+      </w:pPr>
+      <m:oMathPara>
+        <m:oMathParaPr>
+          <m:jc m:val="center"/>
+        </m:oMathParaPr>
+        <m:oMath>
+          <m:r>
+            <w:rPr>
+              <w:rFonts w:ascii="Cambria Math" w:hAnsi="Cambria Math"/>
+              <w:color w:val="808080" w:themeColor="background1" w:themeShade="80"/>
+            </w:rPr>
+            <m:t>P=</m:t>
+          </m:r>
+          <m:d>
+            <m:dPr>
+              <m:begChr m:val="["/>
+              <m:endChr m:val="]"/>
+              <m:ctrlPr>
+                <w:rPr>
+                  <w:rFonts w:ascii="Cambria Math" w:hAnsi="Cambria Math"/>
+                  <w:i/>
+                  <w:color w:val="808080" w:themeColor="background1" w:themeShade="80"/>
+                </w:rPr>
+              </m:ctrlPr>
+            </m:dPr>
+            <m:e>
+              <m:m>
+                <m:mPr>
+                  <m:mcs>
+                    <m:mc>
+                      <m:mcPr>
+                        <m:count m:val="3"/>
+                        <m:mcJc m:val="center"/>
+                      </m:mcPr>
+                    </m:mc>
+                  </m:mcs>
+                  <m:ctrlPr>
+                    <w:rPr>
+                      <w:rFonts w:ascii="Cambria Math" w:hAnsi="Cambria Math"/>
+                      <w:i/>
+                      <w:color w:val="808080" w:themeColor="background1" w:themeShade="80"/>
+                    </w:rPr>
+                  </m:ctrlPr>
+                </m:mPr>
+                <m:mr>
+                  <m:e>
+                    <m:r>
+                      <w:rPr>
+                        <w:rFonts w:ascii="Cambria Math" w:hAnsi="Cambria Math"/>
+                        <w:color w:val="808080" w:themeColor="background1" w:themeShade="80"/>
+                      </w:rPr>
+                      <m:t>0.70</m:t>
+                    </m:r>
+                  </m:e>
+                  <m:e>
+                    <m:r>
+                      <w:rPr>
+                        <w:rFonts w:ascii="Cambria Math" w:hAnsi="Cambria Math"/>
+                        <w:color w:val="808080" w:themeColor="background1" w:themeShade="80"/>
+                      </w:rPr>
+                      <m:t>0.15</m:t>
+                    </m:r>
+                  </m:e>
+                  <m:e>
+                    <m:r>
+                      <w:rPr>
+                        <w:rFonts w:ascii="Cambria Math" w:hAnsi="Cambria Math"/>
+                        <w:color w:val="808080" w:themeColor="background1" w:themeShade="80"/>
+                      </w:rPr>
+                      <m:t>0.15</m:t>
+                    </m:r>
+                  </m:e>
+                </m:mr>
+                <m:mr>
+                  <m:e>
+                    <m:r>
+                      <w:rPr>
+                        <w:rFonts w:ascii="Cambria Math" w:hAnsi="Cambria Math"/>
+                        <w:color w:val="808080" w:themeColor="background1" w:themeShade="80"/>
+                      </w:rPr>
+                      <m:t>0.20</m:t>
+                    </m:r>
+                  </m:e>
+                  <m:e>
+                    <m:r>
+                      <w:rPr>
+                        <w:rFonts w:ascii="Cambria Math" w:hAnsi="Cambria Math"/>
+                        <w:color w:val="808080" w:themeColor="background1" w:themeShade="80"/>
+                      </w:rPr>
+                      <m:t>0.80</m:t>
+                    </m:r>
+                  </m:e>
+                  <m:e>
+                    <m:r>
+                      <w:rPr>
+                        <w:rFonts w:ascii="Cambria Math" w:hAnsi="Cambria Math"/>
+                        <w:color w:val="808080" w:themeColor="background1" w:themeShade="80"/>
+                      </w:rPr>
+                      <m:t>0.15</m:t>
+                    </m:r>
+                  </m:e>
+                </m:mr>
+                <m:mr>
+                  <m:e>
+                    <m:r>
+                      <w:rPr>
+                        <w:rFonts w:ascii="Cambria Math" w:hAnsi="Cambria Math"/>
+                        <w:color w:val="808080" w:themeColor="background1" w:themeShade="80"/>
+                      </w:rPr>
+                      <m:t>0.10</m:t>
+                    </m:r>
+                  </m:e>
+                  <m:e>
+                    <m:r>
+                      <w:rPr>
+                        <w:rFonts w:ascii="Cambria Math" w:hAnsi="Cambria Math"/>
+                        <w:color w:val="808080" w:themeColor="background1" w:themeShade="80"/>
+                      </w:rPr>
+                      <m:t>0.05</m:t>
+                    </m:r>
+                  </m:e>
+                  <m:e>
+                    <m:r>
+                      <w:rPr>
+                        <w:rFonts w:ascii="Cambria Math" w:hAnsi="Cambria Math"/>
+                        <w:color w:val="808080" w:themeColor="background1" w:themeShade="80"/>
+                      </w:rPr>
+                      <m:t>0.70</m:t>
+                    </m:r>
+                  </m:e>
+                </m:mr>
+              </m:m>
+            </m:e>
+          </m:d>
+        </m:oMath>
+      </m:oMathPara>
+    </w:p>
+    <w:p>
+      <w:pPr>
+        <w:jc w:val="both"/>
+        <w:rPr>
+          <w:rFonts w:eastAsiaTheme="minorEastAsia"/>
+          <w:color w:val="808080" w:themeColor="background1" w:themeShade="80"/>
+        </w:rPr>
+      </w:pPr>
+      <m:oMathPara>
+        <m:oMath>
+          <m:sSub>
+            <m:sSubPr>
+              <m:ctrlPr>
+                <w:rPr>
+                  <w:rFonts w:ascii="Cambria Math" w:eastAsiaTheme="minorEastAsia" w:hAnsi="Cambria Math"/>
+                  <w:color w:val="808080" w:themeColor="background1" w:themeShade="80"/>
+                </w:rPr>
+              </m:ctrlPr>
+            </m:sSubPr>
+            <m:e>
+              <m:r>
+                <m:rPr>
+                  <m:sty m:val="p"/>
+                </m:rPr>
+                <w:rPr>
+                  <w:rFonts w:ascii="Cambria Math" w:eastAsiaTheme="minorEastAsia" w:hAnsi="Cambria Math"/>
+                  <w:color w:val="808080" w:themeColor="background1" w:themeShade="80"/>
+                </w:rPr>
+                <m:t>X</m:t>
+              </m:r>
+            </m:e>
+            <m:sub>
+              <m:r>
+                <m:rPr>
+                  <m:sty m:val="p"/>
+                </m:rPr>
+                <w:rPr>
+                  <w:rFonts w:ascii="Cambria Math" w:eastAsiaTheme="minorEastAsia" w:hAnsi="Cambria Math"/>
+                  <w:color w:val="808080" w:themeColor="background1" w:themeShade="80"/>
+                </w:rPr>
+                <m:t>media</m:t>
+              </m:r>
+            </m:sub>
+          </m:sSub>
+          <m:r>
+            <m:rPr>
+              <m:sty m:val="p"/>
+            </m:rPr>
+            <w:rPr>
+              <w:rFonts w:ascii="Cambria Math" w:eastAsiaTheme="minorEastAsia" w:hAnsi="Cambria Math"/>
+              <w:color w:val="808080" w:themeColor="background1" w:themeShade="80"/>
+            </w:rPr>
+            <m:t>=</m:t>
+          </m:r>
+          <m:d>
+            <m:dPr>
+              <m:begChr m:val="["/>
+              <m:endChr m:val="]"/>
+              <m:ctrlPr>
+                <w:rPr>
+                  <w:rFonts w:ascii="Cambria Math" w:eastAsiaTheme="minorEastAsia" w:hAnsi="Cambria Math"/>
+                  <w:color w:val="808080" w:themeColor="background1" w:themeShade="80"/>
+                </w:rPr>
+              </m:ctrlPr>
+            </m:dPr>
+            <m:e>
+              <m:eqArr>
+                <m:eqArrPr>
+                  <m:ctrlPr>
+                    <w:rPr>
+                      <w:rFonts w:ascii="Cambria Math" w:eastAsiaTheme="minorEastAsia" w:hAnsi="Cambria Math"/>
+                      <w:color w:val="808080" w:themeColor="background1" w:themeShade="80"/>
+                    </w:rPr>
+                  </m:ctrlPr>
+                </m:eqArrPr>
+                <m:e>
+                  <m:r>
+                    <m:rPr>
+                      <m:sty m:val="p"/>
+                    </m:rPr>
+                    <w:rPr>
+                      <w:rFonts w:ascii="Cambria Math" w:eastAsiaTheme="minorEastAsia" w:hAnsi="Cambria Math"/>
+                      <w:color w:val="808080" w:themeColor="background1" w:themeShade="80"/>
+                    </w:rPr>
+                    <m:t>33 3</m:t>
+                  </m:r>
+                  <m:r>
+                    <m:rPr>
+                      <m:sty m:val="p"/>
+                    </m:rPr>
+                    <w:rPr>
+                      <w:rFonts w:ascii="Cambria Math" w:eastAsiaTheme="minorEastAsia" w:hAnsi="Cambria Math"/>
+                      <w:color w:val="808080" w:themeColor="background1" w:themeShade="80"/>
+                    </w:rPr>
+                    <m:t>3</m:t>
+                  </m:r>
+                  <m:r>
+                    <m:rPr>
+                      <m:sty m:val="p"/>
+                    </m:rPr>
+                    <w:rPr>
+                      <w:rFonts w:ascii="Cambria Math" w:eastAsiaTheme="minorEastAsia" w:hAnsi="Cambria Math"/>
+                      <w:color w:val="808080" w:themeColor="background1" w:themeShade="80"/>
+                    </w:rPr>
+                    <m:t>3</m:t>
+                  </m:r>
+                </m:e>
+                <m:e>
+                  <m:r>
+                    <w:rPr>
+                      <w:rFonts w:ascii="Cambria Math" w:eastAsiaTheme="minorEastAsia" w:hAnsi="Cambria Math"/>
+                      <w:color w:val="808080" w:themeColor="background1" w:themeShade="80"/>
+                    </w:rPr>
+                    <m:t>47 619</m:t>
+                  </m:r>
+                  <m:ctrlPr>
+                    <w:rPr>
+                      <w:rFonts w:ascii="Cambria Math" w:eastAsia="Cambria Math" w:hAnsi="Cambria Math" w:cs="Cambria Math"/>
+                      <w:i/>
+                      <w:color w:val="808080" w:themeColor="background1" w:themeShade="80"/>
+                    </w:rPr>
+                  </m:ctrlPr>
+                </m:e>
+                <m:e>
+                  <m:r>
+                    <w:rPr>
+                      <w:rFonts w:ascii="Cambria Math" w:eastAsia="Cambria Math" w:hAnsi="Cambria Math" w:cs="Cambria Math"/>
+                      <w:color w:val="808080" w:themeColor="background1" w:themeShade="80"/>
+                    </w:rPr>
+                    <m:t xml:space="preserve">19 </m:t>
+                  </m:r>
+                  <m:r>
+                    <w:rPr>
+                      <w:rFonts w:ascii="Cambria Math" w:eastAsia="Cambria Math" w:hAnsi="Cambria Math" w:cs="Cambria Math"/>
+                      <w:color w:val="808080" w:themeColor="background1" w:themeShade="80"/>
+                    </w:rPr>
+                    <m:t>4</m:t>
+                  </m:r>
+                  <m:r>
+                    <w:rPr>
+                      <w:rFonts w:ascii="Cambria Math" w:eastAsia="Cambria Math" w:hAnsi="Cambria Math" w:cs="Cambria Math"/>
+                      <w:color w:val="808080" w:themeColor="background1" w:themeShade="80"/>
+                    </w:rPr>
+                    <m:t>0</m:t>
+                  </m:r>
+                  <m:r>
+                    <w:rPr>
+                      <w:rFonts w:ascii="Cambria Math" w:eastAsia="Cambria Math" w:hAnsi="Cambria Math" w:cs="Cambria Math"/>
+                      <w:color w:val="808080" w:themeColor="background1" w:themeShade="80"/>
+                    </w:rPr>
+                    <m:t>8</m:t>
+                  </m:r>
+                </m:e>
+              </m:eqArr>
+            </m:e>
+          </m:d>
+        </m:oMath>
+      </m:oMathPara>
+    </w:p>
+    <w:p>
+      <w:pPr>
+        <w:jc w:val="both"/>
+        <w:rPr>
+          <w:rFonts w:eastAsiaTheme="minorEastAsia"/>
+          <w:color w:val="808080" w:themeColor="background1" w:themeShade="80"/>
+        </w:rPr>
+      </w:pPr>
+      <w:r>
+        <w:rPr>
+          <w:rFonts w:eastAsiaTheme="minorEastAsia"/>
+          <w:color w:val="808080" w:themeColor="background1" w:themeShade="80"/>
+        </w:rPr>
+        <w:t>Usando una calculadora de matrices se obtuvo:</w:t>
+      </w:r>
+    </w:p>
+    <w:p>
+      <w:pPr>
+        <w:jc w:val="both"/>
+        <w:rPr>
+          <w:rFonts w:eastAsiaTheme="minorEastAsia"/>
+          <w:color w:val="808080" w:themeColor="background1" w:themeShade="80"/>
+        </w:rPr>
+      </w:pPr>
+      <m:oMathPara>
+        <m:oMath>
+          <m:r>
+            <w:rPr>
+              <w:rFonts w:ascii="Cambria Math" w:eastAsiaTheme="minorEastAsia" w:hAnsi="Cambria Math"/>
+              <w:color w:val="808080" w:themeColor="background1" w:themeShade="80"/>
+            </w:rPr>
+            <m:t>P</m:t>
+          </m:r>
+          <m:sSub>
+            <m:sSubPr>
+              <m:ctrlPr>
+                <w:rPr>
+                  <w:rFonts w:ascii="Cambria Math" w:eastAsiaTheme="minorEastAsia" w:hAnsi="Cambria Math"/>
+                  <w:i/>
+                  <w:color w:val="808080" w:themeColor="background1" w:themeShade="80"/>
+                </w:rPr>
+              </m:ctrlPr>
+            </m:sSubPr>
+            <m:e>
+              <m:r>
+                <w:rPr>
+                  <w:rFonts w:ascii="Cambria Math" w:eastAsiaTheme="minorEastAsia" w:hAnsi="Cambria Math"/>
+                  <w:color w:val="808080" w:themeColor="background1" w:themeShade="80"/>
+                </w:rPr>
+                <m:t>X</m:t>
+              </m:r>
+            </m:e>
+            <m:sub>
+              <m:r>
+                <w:rPr>
+                  <w:rFonts w:ascii="Cambria Math" w:eastAsiaTheme="minorEastAsia" w:hAnsi="Cambria Math"/>
+                  <w:color w:val="808080" w:themeColor="background1" w:themeShade="80"/>
+                </w:rPr>
+                <m:t>media</m:t>
+              </m:r>
+            </m:sub>
+          </m:sSub>
+        </m:oMath>
+      </m:oMathPara>
+    </w:p>
+    <w:p>
+      <w:pPr>
+        <w:jc w:val="both"/>
+        <w:rPr>
+          <w:rFonts w:eastAsiaTheme="minorEastAsia"/>
+          <w:color w:val="808080" w:themeColor="background1" w:themeShade="80"/>
+        </w:rPr>
+      </w:pPr>
+      <m:oMathPara>
+        <m:oMathParaPr>
+          <m:jc m:val="center"/>
+        </m:oMathParaPr>
+        <m:oMath>
+          <m:r>
+            <w:rPr>
+              <w:rFonts w:ascii="Cambria Math" w:hAnsi="Cambria Math"/>
+              <w:color w:val="808080" w:themeColor="background1" w:themeShade="80"/>
+            </w:rPr>
+            <m:t>=</m:t>
+          </m:r>
+          <m:d>
+            <m:dPr>
+              <m:begChr m:val="["/>
+              <m:endChr m:val="]"/>
+              <m:ctrlPr>
+                <w:rPr>
+                  <w:rFonts w:ascii="Cambria Math" w:hAnsi="Cambria Math"/>
+                  <w:i/>
+                  <w:color w:val="808080" w:themeColor="background1" w:themeShade="80"/>
+                </w:rPr>
+              </m:ctrlPr>
+            </m:dPr>
+            <m:e>
+              <m:m>
+                <m:mPr>
+                  <m:mcs>
+                    <m:mc>
+                      <m:mcPr>
+                        <m:count m:val="3"/>
+                        <m:mcJc m:val="center"/>
+                      </m:mcPr>
+                    </m:mc>
+                  </m:mcs>
+                  <m:ctrlPr>
+                    <w:rPr>
+                      <w:rFonts w:ascii="Cambria Math" w:hAnsi="Cambria Math"/>
+                      <w:i/>
+                      <w:color w:val="808080" w:themeColor="background1" w:themeShade="80"/>
+                    </w:rPr>
+                  </m:ctrlPr>
+                </m:mPr>
+                <m:mr>
+                  <m:e>
+                    <m:r>
+                      <w:rPr>
+                        <w:rFonts w:ascii="Cambria Math" w:hAnsi="Cambria Math"/>
+                        <w:color w:val="808080" w:themeColor="background1" w:themeShade="80"/>
+                      </w:rPr>
+                      <m:t>0.70</m:t>
+                    </m:r>
+                  </m:e>
+                  <m:e>
+                    <m:r>
+                      <w:rPr>
+                        <w:rFonts w:ascii="Cambria Math" w:hAnsi="Cambria Math"/>
+                        <w:color w:val="808080" w:themeColor="background1" w:themeShade="80"/>
+                      </w:rPr>
+                      <m:t>0.15</m:t>
+                    </m:r>
+                  </m:e>
+                  <m:e>
+                    <m:r>
+                      <w:rPr>
+                        <w:rFonts w:ascii="Cambria Math" w:hAnsi="Cambria Math"/>
+                        <w:color w:val="808080" w:themeColor="background1" w:themeShade="80"/>
+                      </w:rPr>
+                      <m:t>0.15</m:t>
+                    </m:r>
+                  </m:e>
+                </m:mr>
+                <m:mr>
+                  <m:e>
+                    <m:r>
+                      <w:rPr>
+                        <w:rFonts w:ascii="Cambria Math" w:hAnsi="Cambria Math"/>
+                        <w:color w:val="808080" w:themeColor="background1" w:themeShade="80"/>
+                      </w:rPr>
+                      <m:t>0.20</m:t>
+                    </m:r>
+                  </m:e>
+                  <m:e>
+                    <m:r>
+                      <w:rPr>
+                        <w:rFonts w:ascii="Cambria Math" w:hAnsi="Cambria Math"/>
+                        <w:color w:val="808080" w:themeColor="background1" w:themeShade="80"/>
+                      </w:rPr>
+                      <m:t>0.80</m:t>
+                    </m:r>
+                  </m:e>
+                  <m:e>
+                    <m:r>
+                      <w:rPr>
+                        <w:rFonts w:ascii="Cambria Math" w:hAnsi="Cambria Math"/>
+                        <w:color w:val="808080" w:themeColor="background1" w:themeShade="80"/>
+                      </w:rPr>
+                      <m:t>0.15</m:t>
+                    </m:r>
+                  </m:e>
+                </m:mr>
+                <m:mr>
+                  <m:e>
+                    <m:r>
+                      <w:rPr>
+                        <w:rFonts w:ascii="Cambria Math" w:hAnsi="Cambria Math"/>
+                        <w:color w:val="808080" w:themeColor="background1" w:themeShade="80"/>
+                      </w:rPr>
+                      <m:t>0.10</m:t>
+                    </m:r>
+                  </m:e>
+                  <m:e>
+                    <m:r>
+                      <w:rPr>
+                        <w:rFonts w:ascii="Cambria Math" w:hAnsi="Cambria Math"/>
+                        <w:color w:val="808080" w:themeColor="background1" w:themeShade="80"/>
+                      </w:rPr>
+                      <m:t>0.05</m:t>
+                    </m:r>
+                  </m:e>
+                  <m:e>
+                    <m:r>
+                      <w:rPr>
+                        <w:rFonts w:ascii="Cambria Math" w:hAnsi="Cambria Math"/>
+                        <w:color w:val="808080" w:themeColor="background1" w:themeShade="80"/>
+                      </w:rPr>
+                      <m:t>0.70</m:t>
+                    </m:r>
+                  </m:e>
+                </m:mr>
+              </m:m>
+            </m:e>
+          </m:d>
+          <m:d>
+            <m:dPr>
+              <m:begChr m:val="["/>
+              <m:endChr m:val="]"/>
+              <m:ctrlPr>
+                <w:rPr>
+                  <w:rFonts w:ascii="Cambria Math" w:eastAsiaTheme="minorEastAsia" w:hAnsi="Cambria Math"/>
+                  <w:color w:val="808080" w:themeColor="background1" w:themeShade="80"/>
+                </w:rPr>
+              </m:ctrlPr>
+            </m:dPr>
+            <m:e>
+              <m:eqArr>
+                <m:eqArrPr>
+                  <m:ctrlPr>
+                    <w:rPr>
+                      <w:rFonts w:ascii="Cambria Math" w:eastAsiaTheme="minorEastAsia" w:hAnsi="Cambria Math"/>
+                      <w:color w:val="808080" w:themeColor="background1" w:themeShade="80"/>
+                    </w:rPr>
+                  </m:ctrlPr>
+                </m:eqArrPr>
+                <m:e>
+                  <m:r>
+                    <m:rPr>
+                      <m:sty m:val="p"/>
+                    </m:rPr>
+                    <w:rPr>
+                      <w:rFonts w:ascii="Cambria Math" w:eastAsiaTheme="minorEastAsia" w:hAnsi="Cambria Math"/>
+                      <w:color w:val="808080" w:themeColor="background1" w:themeShade="80"/>
+                    </w:rPr>
+                    <m:t>33 3</m:t>
+                  </m:r>
+                  <m:r>
+                    <m:rPr>
+                      <m:sty m:val="p"/>
+                    </m:rPr>
+                    <w:rPr>
+                      <w:rFonts w:ascii="Cambria Math" w:eastAsiaTheme="minorEastAsia" w:hAnsi="Cambria Math"/>
+                      <w:color w:val="808080" w:themeColor="background1" w:themeShade="80"/>
+                    </w:rPr>
+                    <m:t>3</m:t>
+                  </m:r>
+                  <m:r>
+                    <m:rPr>
+                      <m:sty m:val="p"/>
+                    </m:rPr>
+                    <w:rPr>
+                      <w:rFonts w:ascii="Cambria Math" w:eastAsiaTheme="minorEastAsia" w:hAnsi="Cambria Math"/>
+                      <w:color w:val="808080" w:themeColor="background1" w:themeShade="80"/>
+                    </w:rPr>
+                    <m:t>3</m:t>
+                  </m:r>
+                </m:e>
+                <m:e>
+                  <m:r>
+                    <w:rPr>
+                      <w:rFonts w:ascii="Cambria Math" w:eastAsiaTheme="minorEastAsia" w:hAnsi="Cambria Math"/>
+                      <w:color w:val="808080" w:themeColor="background1" w:themeShade="80"/>
+                    </w:rPr>
+                    <m:t>47 619</m:t>
+                  </m:r>
+                  <m:ctrlPr>
+                    <w:rPr>
+                      <w:rFonts w:ascii="Cambria Math" w:eastAsia="Cambria Math" w:hAnsi="Cambria Math" w:cs="Cambria Math"/>
+                      <w:i/>
+                      <w:color w:val="808080" w:themeColor="background1" w:themeShade="80"/>
+                    </w:rPr>
+                  </m:ctrlPr>
+                </m:e>
+                <m:e>
+                  <m:r>
+                    <w:rPr>
+                      <w:rFonts w:ascii="Cambria Math" w:eastAsia="Cambria Math" w:hAnsi="Cambria Math" w:cs="Cambria Math"/>
+                      <w:color w:val="808080" w:themeColor="background1" w:themeShade="80"/>
+                    </w:rPr>
+                    <m:t xml:space="preserve">19 </m:t>
+                  </m:r>
+                  <m:r>
+                    <w:rPr>
+                      <w:rFonts w:ascii="Cambria Math" w:eastAsia="Cambria Math" w:hAnsi="Cambria Math" w:cs="Cambria Math"/>
+                      <w:color w:val="808080" w:themeColor="background1" w:themeShade="80"/>
+                    </w:rPr>
+                    <m:t>4</m:t>
+                  </m:r>
+                  <m:r>
+                    <w:rPr>
+                      <w:rFonts w:ascii="Cambria Math" w:eastAsia="Cambria Math" w:hAnsi="Cambria Math" w:cs="Cambria Math"/>
+                      <w:color w:val="808080" w:themeColor="background1" w:themeShade="80"/>
+                    </w:rPr>
+                    <m:t>0</m:t>
+                  </m:r>
+                  <m:r>
+                    <w:rPr>
+                      <w:rFonts w:ascii="Cambria Math" w:eastAsia="Cambria Math" w:hAnsi="Cambria Math" w:cs="Cambria Math"/>
+                      <w:color w:val="808080" w:themeColor="background1" w:themeShade="80"/>
+                    </w:rPr>
+                    <m:t>8</m:t>
+                  </m:r>
+                </m:e>
+              </m:eqArr>
+            </m:e>
+          </m:d>
+          <m:r>
+            <w:rPr>
+              <w:rFonts w:ascii="Cambria Math" w:eastAsiaTheme="minorEastAsia" w:hAnsi="Cambria Math"/>
+              <w:color w:val="808080" w:themeColor="background1" w:themeShade="80"/>
+            </w:rPr>
+            <m:t>=</m:t>
+          </m:r>
+          <m:d>
+            <m:dPr>
+              <m:begChr m:val="["/>
+              <m:endChr m:val="]"/>
+              <m:ctrlPr>
+                <w:rPr>
+                  <w:rFonts w:ascii="Cambria Math" w:eastAsiaTheme="minorEastAsia" w:hAnsi="Cambria Math"/>
+                  <w:color w:val="808080" w:themeColor="background1" w:themeShade="80"/>
+                </w:rPr>
+              </m:ctrlPr>
+            </m:dPr>
+            <m:e>
+              <m:eqArr>
+                <m:eqArrPr>
+                  <m:ctrlPr>
+                    <w:rPr>
+                      <w:rFonts w:ascii="Cambria Math" w:eastAsiaTheme="minorEastAsia" w:hAnsi="Cambria Math"/>
+                      <w:color w:val="808080" w:themeColor="background1" w:themeShade="80"/>
+                    </w:rPr>
+                  </m:ctrlPr>
+                </m:eqArrPr>
+                <m:e>
+                  <m:f>
+                    <m:fPr>
+                      <m:ctrlPr>
+                        <w:rPr>
+                          <w:rFonts w:ascii="Cambria Math" w:eastAsiaTheme="minorEastAsia" w:hAnsi="Cambria Math"/>
+                          <w:color w:val="808080" w:themeColor="background1" w:themeShade="80"/>
+                        </w:rPr>
+                      </m:ctrlPr>
+                    </m:fPr>
+                    <m:num>
+                      <m:r>
+                        <m:rPr>
+                          <m:sty m:val="p"/>
+                        </m:rPr>
+                        <w:rPr>
+                          <w:rFonts w:ascii="Cambria Math" w:eastAsiaTheme="minorEastAsia" w:hAnsi="Cambria Math"/>
+                          <w:color w:val="808080" w:themeColor="background1" w:themeShade="80"/>
+                        </w:rPr>
+                        <m:t>666663</m:t>
+                      </m:r>
+                    </m:num>
+                    <m:den>
+                      <m:r>
+                        <w:rPr>
+                          <w:rFonts w:ascii="Cambria Math" w:eastAsiaTheme="minorEastAsia" w:hAnsi="Cambria Math"/>
+                          <w:color w:val="808080" w:themeColor="background1" w:themeShade="80"/>
+                        </w:rPr>
+                        <m:t>20</m:t>
+                      </m:r>
+                    </m:den>
+                  </m:f>
+                </m:e>
+                <m:e>
+                  <m:r>
+                    <w:rPr>
+                      <w:rFonts w:ascii="Cambria Math" w:eastAsiaTheme="minorEastAsia" w:hAnsi="Cambria Math"/>
+                      <w:color w:val="808080" w:themeColor="background1" w:themeShade="80"/>
+                    </w:rPr>
+                    <m:t>47 619</m:t>
+                  </m:r>
+                  <m:ctrlPr>
+                    <w:rPr>
+                      <w:rFonts w:ascii="Cambria Math" w:eastAsia="Cambria Math" w:hAnsi="Cambria Math" w:cs="Cambria Math"/>
+                      <w:i/>
+                      <w:color w:val="808080" w:themeColor="background1" w:themeShade="80"/>
+                    </w:rPr>
+                  </m:ctrlPr>
+                </m:e>
+                <m:e>
+                  <m:f>
+                    <m:fPr>
+                      <m:ctrlPr>
+                        <w:rPr>
+                          <w:rFonts w:ascii="Cambria Math" w:eastAsia="Cambria Math" w:hAnsi="Cambria Math" w:cs="Cambria Math"/>
+                          <w:i/>
+                          <w:color w:val="808080" w:themeColor="background1" w:themeShade="80"/>
+                        </w:rPr>
+                      </m:ctrlPr>
+                    </m:fPr>
+                    <m:num>
+                      <m:r>
+                        <w:rPr>
+                          <w:rFonts w:ascii="Cambria Math" w:eastAsia="Cambria Math" w:hAnsi="Cambria Math" w:cs="Cambria Math"/>
+                          <w:color w:val="808080" w:themeColor="background1" w:themeShade="80"/>
+                        </w:rPr>
+                        <m:t>380957</m:t>
+                      </m:r>
+                    </m:num>
+                    <m:den>
+                      <m:r>
+                        <w:rPr>
+                          <w:rFonts w:ascii="Cambria Math" w:eastAsia="Cambria Math" w:hAnsi="Cambria Math" w:cs="Cambria Math"/>
+                          <w:color w:val="808080" w:themeColor="background1" w:themeShade="80"/>
+                        </w:rPr>
+                        <m:t>20</m:t>
+                      </m:r>
+                    </m:den>
+                  </m:f>
+                </m:e>
+              </m:eqArr>
+            </m:e>
+          </m:d>
+        </m:oMath>
+      </m:oMathPara>
+    </w:p>
+    <w:p>
+      <w:pPr>
+        <w:jc w:val="both"/>
+        <w:rPr>
+          <w:color w:val="808080" w:themeColor="background1" w:themeShade="80"/>
+        </w:rPr>
+      </w:pPr>
+      <m:oMathPara>
+        <m:oMathParaPr>
+          <m:jc m:val="center"/>
+        </m:oMathParaPr>
+        <m:oMath>
+          <m:r>
+            <w:rPr>
+              <w:rFonts w:ascii="Cambria Math" w:hAnsi="Cambria Math"/>
+              <w:color w:val="808080" w:themeColor="background1" w:themeShade="80"/>
+            </w:rPr>
+            <m:t>=</m:t>
+          </m:r>
+          <m:d>
+            <m:dPr>
+              <m:begChr m:val="["/>
+              <m:endChr m:val="]"/>
+              <m:ctrlPr>
+                <w:rPr>
+                  <w:rFonts w:ascii="Cambria Math" w:eastAsiaTheme="minorEastAsia" w:hAnsi="Cambria Math"/>
+                  <w:color w:val="808080" w:themeColor="background1" w:themeShade="80"/>
+                </w:rPr>
+              </m:ctrlPr>
+            </m:dPr>
+            <m:e>
+              <m:eqArr>
+                <m:eqArrPr>
+                  <m:ctrlPr>
+                    <w:rPr>
+                      <w:rFonts w:ascii="Cambria Math" w:eastAsiaTheme="minorEastAsia" w:hAnsi="Cambria Math"/>
+                      <w:color w:val="808080" w:themeColor="background1" w:themeShade="80"/>
+                    </w:rPr>
+                  </m:ctrlPr>
+                </m:eqArrPr>
+                <m:e>
+                  <m:r>
+                    <m:rPr>
+                      <m:sty m:val="p"/>
+                    </m:rPr>
+                    <w:rPr>
+                      <w:rFonts w:ascii="Cambria Math" w:eastAsiaTheme="minorEastAsia" w:hAnsi="Cambria Math"/>
+                      <w:color w:val="808080" w:themeColor="background1" w:themeShade="80"/>
+                    </w:rPr>
+                    <m:t>33 333</m:t>
+                  </m:r>
+                </m:e>
+                <m:e>
+                  <m:r>
+                    <w:rPr>
+                      <w:rFonts w:ascii="Cambria Math" w:eastAsiaTheme="minorEastAsia" w:hAnsi="Cambria Math"/>
+                      <w:color w:val="808080" w:themeColor="background1" w:themeShade="80"/>
+                    </w:rPr>
+                    <m:t>47 619</m:t>
+                  </m:r>
+                  <m:ctrlPr>
+                    <w:rPr>
+                      <w:rFonts w:ascii="Cambria Math" w:eastAsia="Cambria Math" w:hAnsi="Cambria Math" w:cs="Cambria Math"/>
+                      <w:i/>
+                      <w:color w:val="808080" w:themeColor="background1" w:themeShade="80"/>
+                    </w:rPr>
+                  </m:ctrlPr>
+                </m:e>
+                <m:e>
+                  <m:r>
+                    <w:rPr>
+                      <w:rFonts w:ascii="Cambria Math" w:eastAsia="Cambria Math" w:hAnsi="Cambria Math" w:cs="Cambria Math"/>
+                      <w:color w:val="808080" w:themeColor="background1" w:themeShade="80"/>
+                    </w:rPr>
+                    <m:t>19 408</m:t>
+                  </m:r>
+                </m:e>
+              </m:eqArr>
+            </m:e>
+          </m:d>
+        </m:oMath>
+      </m:oMathPara>
+    </w:p>
+    <w:p>
+      <w:pPr>
+        <w:jc w:val="both"/>
+        <w:rPr>
+          <w:rFonts w:eastAsiaTheme="minorEastAsia"/>
+          <w:color w:val="808080" w:themeColor="background1" w:themeShade="80"/>
+        </w:rPr>
+      </w:pPr>
+      <w:r>
+        <w:rPr>
+          <w:rFonts w:eastAsiaTheme="minorEastAsia"/>
+          <w:color w:val="808080" w:themeColor="background1" w:themeShade="80"/>
+        </w:rPr>
+        <w:t xml:space="preserve">Pero, ¿Cómo se obtuvo la media de </w:t>
+      </w:r>
+      <w:r>
+        <w:rPr>
+          <w:rFonts w:eastAsiaTheme="minorEastAsia"/>
+          <w:color w:val="808080" w:themeColor="background1" w:themeShade="80"/>
+        </w:rPr>
+        <w:t>la matriz X</w:t>
+      </w:r>
+      <w:r>
+        <w:rPr>
+          <w:rFonts w:eastAsiaTheme="minorEastAsia"/>
+          <w:color w:val="808080" w:themeColor="background1" w:themeShade="80"/>
+        </w:rPr>
+        <w:t>?</w:t>
+      </w:r>
+    </w:p>
+    <w:p>
+      <w:pPr>
+        <w:jc w:val="both"/>
+        <w:rPr>
+          <w:rFonts w:eastAsiaTheme="minorEastAsia"/>
+          <w:color w:val="808080" w:themeColor="background1" w:themeShade="80"/>
+        </w:rPr>
+      </w:pPr>
+      <m:oMathPara>
+        <m:oMath>
+          <m:func>
+            <m:funcPr>
+              <m:ctrlPr>
+                <w:rPr>
+                  <w:rFonts w:ascii="Cambria Math" w:eastAsiaTheme="minorEastAsia" w:hAnsi="Cambria Math"/>
+                  <w:i/>
+                  <w:color w:val="808080" w:themeColor="background1" w:themeShade="80"/>
+                </w:rPr>
+              </m:ctrlPr>
+            </m:funcPr>
+            <m:fName>
+              <m:limLow>
+                <m:limLowPr>
+                  <m:ctrlPr>
+                    <w:rPr>
+                      <w:rFonts w:ascii="Cambria Math" w:eastAsiaTheme="minorEastAsia" w:hAnsi="Cambria Math"/>
+                      <w:i/>
+                      <w:color w:val="808080" w:themeColor="background1" w:themeShade="80"/>
+                    </w:rPr>
+                  </m:ctrlPr>
+                </m:limLowPr>
+                <m:e>
+                  <m:r>
+                    <m:rPr>
+                      <m:sty m:val="p"/>
+                    </m:rPr>
+                    <w:rPr>
+                      <w:rFonts w:ascii="Cambria Math" w:hAnsi="Cambria Math"/>
+                      <w:color w:val="808080" w:themeColor="background1" w:themeShade="80"/>
+                    </w:rPr>
+                    <m:t>lim</m:t>
+                  </m:r>
+                </m:e>
+                <m:lim>
+                  <m:r>
+                    <w:rPr>
+                      <w:rFonts w:ascii="Cambria Math" w:hAnsi="Cambria Math"/>
+                      <w:color w:val="808080" w:themeColor="background1" w:themeShade="80"/>
+                    </w:rPr>
+                    <m:t>n→∞</m:t>
+                  </m:r>
+                </m:lim>
+              </m:limLow>
+            </m:fName>
+            <m:e>
+              <m:sSup>
+                <m:sSupPr>
+                  <m:ctrlPr>
+                    <w:rPr>
+                      <w:rFonts w:ascii="Cambria Math" w:eastAsiaTheme="minorEastAsia" w:hAnsi="Cambria Math"/>
+                      <w:i/>
+                      <w:color w:val="808080" w:themeColor="background1" w:themeShade="80"/>
+                    </w:rPr>
+                  </m:ctrlPr>
+                </m:sSupPr>
+                <m:e>
+                  <m:d>
+                    <m:dPr>
+                      <m:ctrlPr>
+                        <w:rPr>
+                          <w:rFonts w:ascii="Cambria Math" w:eastAsiaTheme="minorEastAsia" w:hAnsi="Cambria Math"/>
+                          <w:i/>
+                          <w:color w:val="808080" w:themeColor="background1" w:themeShade="80"/>
+                        </w:rPr>
+                      </m:ctrlPr>
+                    </m:dPr>
+                    <m:e>
+                      <m:r>
+                        <w:rPr>
+                          <w:rFonts w:ascii="Cambria Math" w:hAnsi="Cambria Math"/>
+                          <w:color w:val="808080" w:themeColor="background1" w:themeShade="80"/>
+                        </w:rPr>
+                        <m:t>P</m:t>
+                      </m:r>
+                    </m:e>
+                  </m:d>
+                </m:e>
+                <m:sup>
+                  <m:r>
+                    <w:rPr>
+                      <w:rFonts w:ascii="Cambria Math" w:eastAsiaTheme="minorEastAsia" w:hAnsi="Cambria Math"/>
+                      <w:color w:val="808080" w:themeColor="background1" w:themeShade="80"/>
+                    </w:rPr>
+                    <m:t>n</m:t>
+                  </m:r>
+                </m:sup>
+              </m:sSup>
+              <m:r>
+                <w:rPr>
+                  <w:rFonts w:ascii="Cambria Math" w:eastAsiaTheme="minorEastAsia" w:hAnsi="Cambria Math"/>
+                  <w:color w:val="808080" w:themeColor="background1" w:themeShade="80"/>
+                </w:rPr>
+                <m:t>X</m:t>
+              </m:r>
+            </m:e>
+          </m:func>
+        </m:oMath>
+      </m:oMathPara>
+    </w:p>
+    <w:p>
+      <w:pPr>
+        <w:jc w:val="both"/>
+        <w:rPr>
+          <w:rFonts w:eastAsiaTheme="minorEastAsia"/>
+          <w:color w:val="808080" w:themeColor="background1" w:themeShade="80"/>
+        </w:rPr>
+      </w:pPr>
+      <w:r>
+        <w:rPr>
+          <w:rFonts w:eastAsiaTheme="minorEastAsia"/>
+          <w:color w:val="808080" w:themeColor="background1" w:themeShade="80"/>
+        </w:rPr>
+        <w:t>Cuanto mayor sea n, mejor será la aproximación a la Xmedia, una mejor aproximación a dicho valor es</w:t>
+      </w:r>
+      <w:r>
+        <w:rPr>
+          <w:rFonts w:eastAsiaTheme="minorEastAsia"/>
+          <w:color w:val="808080" w:themeColor="background1" w:themeShade="80"/>
+        </w:rPr>
+        <w:t xml:space="preserve"> entonces</w:t>
+      </w:r>
+      <w:r>
+        <w:rPr>
+          <w:rFonts w:eastAsiaTheme="minorEastAsia"/>
+          <w:color w:val="808080" w:themeColor="background1" w:themeShade="80"/>
+        </w:rPr>
+        <w:t>:</w:t>
+      </w:r>
+    </w:p>
+    <w:p>
+      <w:pPr>
+        <w:jc w:val="both"/>
+        <w:rPr>
+          <w:rFonts w:eastAsiaTheme="minorEastAsia"/>
+          <w:color w:val="808080" w:themeColor="background1" w:themeShade="80"/>
+        </w:rPr>
+      </w:pPr>
+      <m:oMathPara>
+        <m:oMath>
+          <m:d>
+            <m:dPr>
+              <m:begChr m:val="["/>
+              <m:endChr m:val="]"/>
+              <m:ctrlPr>
+                <w:rPr>
+                  <w:rFonts w:ascii="Cambria Math" w:eastAsiaTheme="minorEastAsia" w:hAnsi="Cambria Math"/>
+                  <w:color w:val="808080" w:themeColor="background1" w:themeShade="80"/>
+                </w:rPr>
+              </m:ctrlPr>
+            </m:dPr>
+            <m:e>
+              <m:eqArr>
+                <m:eqArrPr>
+                  <m:ctrlPr>
+                    <w:rPr>
+                      <w:rFonts w:ascii="Cambria Math" w:eastAsiaTheme="minorEastAsia" w:hAnsi="Cambria Math"/>
+                      <w:color w:val="808080" w:themeColor="background1" w:themeShade="80"/>
+                    </w:rPr>
+                  </m:ctrlPr>
+                </m:eqArrPr>
+                <m:e>
+                  <m:r>
+                    <m:rPr>
+                      <m:sty m:val="p"/>
+                    </m:rPr>
+                    <w:rPr>
+                      <w:rFonts w:ascii="Cambria Math" w:eastAsiaTheme="minorEastAsia" w:hAnsi="Cambria Math"/>
+                      <w:color w:val="808080" w:themeColor="background1" w:themeShade="80"/>
+                    </w:rPr>
+                    <m:t>33 333</m:t>
+                  </m:r>
+                </m:e>
+                <m:e>
+                  <m:r>
+                    <w:rPr>
+                      <w:rFonts w:ascii="Cambria Math" w:eastAsiaTheme="minorEastAsia" w:hAnsi="Cambria Math"/>
+                      <w:color w:val="808080" w:themeColor="background1" w:themeShade="80"/>
+                    </w:rPr>
+                    <m:t>44 615</m:t>
+                  </m:r>
+                  <m:ctrlPr>
+                    <w:rPr>
+                      <w:rFonts w:ascii="Cambria Math" w:eastAsia="Cambria Math" w:hAnsi="Cambria Math" w:cs="Cambria Math"/>
+                      <w:i/>
+                      <w:color w:val="808080" w:themeColor="background1" w:themeShade="80"/>
+                    </w:rPr>
+                  </m:ctrlPr>
+                </m:e>
+                <m:e>
+                  <m:r>
+                    <w:rPr>
+                      <w:rFonts w:ascii="Cambria Math" w:eastAsia="Cambria Math" w:hAnsi="Cambria Math" w:cs="Cambria Math"/>
+                      <w:color w:val="808080" w:themeColor="background1" w:themeShade="80"/>
+                    </w:rPr>
+                    <m:t xml:space="preserve">19 </m:t>
+                  </m:r>
+                  <m:r>
+                    <w:rPr>
+                      <w:rFonts w:ascii="Cambria Math" w:eastAsia="Cambria Math" w:hAnsi="Cambria Math" w:cs="Cambria Math"/>
+                      <w:color w:val="808080" w:themeColor="background1" w:themeShade="80"/>
+                    </w:rPr>
+                    <m:t xml:space="preserve"> 052</m:t>
+                  </m:r>
+                </m:e>
+              </m:eqArr>
+            </m:e>
+          </m:d>
+        </m:oMath>
+      </m:oMathPara>
+    </w:p>
+    <w:p>
+      <w:pPr>
+        <w:jc w:val="both"/>
+        <w:rPr>
+          <w:rFonts w:eastAsiaTheme="minorEastAsia"/>
+          <w:color w:val="808080" w:themeColor="background1" w:themeShade="80"/>
+        </w:rPr>
+      </w:pPr>
+      <w:r>
+        <w:rPr>
+          <w:rFonts w:eastAsiaTheme="minorEastAsia"/>
+          <w:color w:val="808080" w:themeColor="background1" w:themeShade="80"/>
+        </w:rPr>
+        <w:t xml:space="preserve">R/ Utilizando la </w:t>
+      </w:r>
+      <w:r>
+        <w:rPr>
+          <w:rFonts w:eastAsiaTheme="minorEastAsia"/>
+          <w:b/>
+          <w:i/>
+          <w:color w:val="808080" w:themeColor="background1" w:themeShade="80"/>
+        </w:rPr>
+        <w:t>media aritmética para datos agrupados</w:t>
+      </w:r>
+      <w:r>
+        <w:rPr>
+          <w:rFonts w:eastAsiaTheme="minorEastAsia"/>
+          <w:color w:val="808080" w:themeColor="background1" w:themeShade="80"/>
+        </w:rPr>
+        <w:t>.</w:t>
+      </w:r>
+    </w:p>
+    <w:bookmarkStart w:id="0" w:name="_GoBack"/>
+    <w:bookmarkEnd w:id="0"/>
+    <w:p>
+      <w:pPr>
+        <w:jc w:val="both"/>
+        <w:rPr>
+          <w:rFonts w:eastAsiaTheme="minorEastAsia"/>
+          <w:color w:val="808080" w:themeColor="background1" w:themeShade="80"/>
+        </w:rPr>
+      </w:pPr>
+      <m:oMathPara>
+        <m:oMath>
+          <m:sSub>
+            <m:sSubPr>
+              <m:ctrlPr>
+                <w:rPr>
+                  <w:rFonts w:ascii="Cambria Math" w:eastAsiaTheme="minorEastAsia" w:hAnsi="Cambria Math"/>
+                  <w:color w:val="808080" w:themeColor="background1" w:themeShade="80"/>
+                </w:rPr>
+              </m:ctrlPr>
+            </m:sSubPr>
+            <m:e>
+              <m:r>
+                <m:rPr>
+                  <m:sty m:val="p"/>
+                </m:rPr>
+                <w:rPr>
+                  <w:rFonts w:ascii="Cambria Math" w:eastAsiaTheme="minorEastAsia" w:hAnsi="Cambria Math"/>
+                  <w:color w:val="808080" w:themeColor="background1" w:themeShade="80"/>
+                </w:rPr>
+                <m:t>X</m:t>
+              </m:r>
+            </m:e>
+            <m:sub>
+              <m:r>
+                <m:rPr>
+                  <m:sty m:val="p"/>
+                </m:rPr>
+                <w:rPr>
+                  <w:rFonts w:ascii="Cambria Math" w:eastAsiaTheme="minorEastAsia" w:hAnsi="Cambria Math"/>
+                  <w:color w:val="808080" w:themeColor="background1" w:themeShade="80"/>
+                </w:rPr>
+                <m:t xml:space="preserve">media </m:t>
+              </m:r>
+              <m:r>
+                <m:rPr>
+                  <m:sty m:val="p"/>
+                </m:rPr>
+                <w:rPr>
+                  <w:rFonts w:ascii="Cambria Math" w:eastAsiaTheme="minorEastAsia" w:hAnsi="Cambria Math"/>
+                  <w:color w:val="808080" w:themeColor="background1" w:themeShade="80"/>
+                </w:rPr>
+                <m:t>1, 1</m:t>
+              </m:r>
+            </m:sub>
+          </m:sSub>
+          <m:r>
+            <m:rPr>
+              <m:sty m:val="p"/>
+            </m:rPr>
+            <w:rPr>
+              <w:rFonts w:ascii="Cambria Math" w:eastAsiaTheme="minorEastAsia" w:hAnsi="Cambria Math"/>
+              <w:color w:val="808080" w:themeColor="background1" w:themeShade="80"/>
+            </w:rPr>
+            <m:t>=</m:t>
+          </m:r>
+          <m:f>
+            <m:fPr>
+              <m:ctrlPr>
+                <w:rPr>
+                  <w:rFonts w:ascii="Cambria Math" w:eastAsiaTheme="minorEastAsia" w:hAnsi="Cambria Math"/>
+                  <w:color w:val="808080" w:themeColor="background1" w:themeShade="80"/>
+                </w:rPr>
+              </m:ctrlPr>
+            </m:fPr>
+            <m:num>
+              <m:r>
+                <w:rPr>
+                  <w:rFonts w:ascii="Cambria Math" w:eastAsiaTheme="minorEastAsia" w:hAnsi="Cambria Math"/>
+                  <w:color w:val="808080" w:themeColor="background1" w:themeShade="80"/>
+                </w:rPr>
+                <m:t>15 000+20 000+65 000</m:t>
+              </m:r>
+            </m:num>
+            <m:den>
+              <m:r>
+                <w:rPr>
+                  <w:rFonts w:ascii="Cambria Math" w:eastAsiaTheme="minorEastAsia" w:hAnsi="Cambria Math"/>
+                  <w:color w:val="808080" w:themeColor="background1" w:themeShade="80"/>
+                </w:rPr>
+                <m:t>3</m:t>
+              </m:r>
+            </m:den>
+          </m:f>
+          <m:r>
+            <w:rPr>
+              <w:rFonts w:ascii="Cambria Math" w:eastAsiaTheme="minorEastAsia" w:hAnsi="Cambria Math"/>
+              <w:color w:val="808080" w:themeColor="background1" w:themeShade="80"/>
+            </w:rPr>
+            <m:t>=33 333</m:t>
+          </m:r>
+        </m:oMath>
+      </m:oMathPara>
+    </w:p>
+    <w:p>
+      <w:pPr>
+        <w:jc w:val="both"/>
+        <w:rPr>
+          <w:rFonts w:eastAsiaTheme="minorEastAsia"/>
+          <w:color w:val="808080" w:themeColor="background1" w:themeShade="80"/>
+        </w:rPr>
+      </w:pPr>
+      <w:sdt>
+        <w:sdtPr>
+          <w:rPr>
+            <w:rFonts w:ascii="Cambria Math" w:eastAsiaTheme="minorEastAsia" w:hAnsi="Cambria Math"/>
+            <w:i/>
+            <w:color w:val="808080" w:themeColor="background1" w:themeShade="80"/>
+          </w:rPr>
+          <w:id w:val="1190102999"/>
+          <w:placeholder>
+            <w:docPart w:val="DefaultPlaceholder_1075249612"/>
+          </w:placeholder>
+          <w:temporary/>
+          <w:showingPlcHdr/>
+          <w:equation/>
+        </w:sdtPr>
+        <w:sdtContent>
+          <m:oMathPara>
+            <m:oMath>
+              <m:r>
+                <w:rPr>
+                  <w:rStyle w:val="Textodelmarcadordeposicin"/>
+                  <w:rFonts w:ascii="Cambria Math" w:hAnsi="Cambria Math"/>
+                </w:rPr>
+                <m:t>Escriba aquí la ecuación.</m:t>
+              </m:r>
+            </m:oMath>
+          </m:oMathPara>
+        </w:sdtContent>
+      </w:sdt>
+    </w:p>
+    <w:p>
+      <w:pPr>
+        <w:jc w:val="both"/>
+        <w:rPr>
+          <w:rFonts w:eastAsiaTheme="minorEastAsia"/>
+          <w:color w:val="808080" w:themeColor="background1" w:themeShade="80"/>
+        </w:rPr>
+      </w:pPr>
+      <w:r>
+        <w:rPr>
+          <w:rFonts w:eastAsiaTheme="minorEastAsia"/>
+          <w:b/>
+          <w:color w:val="808080" w:themeColor="background1" w:themeShade="80"/>
+        </w:rPr>
+        <w:t>Nota</w:t>
+      </w:r>
+      <w:r>
+        <w:rPr>
+          <w:rFonts w:eastAsiaTheme="minorEastAsia"/>
+          <w:b/>
+          <w:color w:val="808080" w:themeColor="background1" w:themeShade="80"/>
+        </w:rPr>
+        <w:t>:</w:t>
+      </w:r>
+      <w:r>
+        <w:rPr>
+          <w:rFonts w:eastAsiaTheme="minorEastAsia"/>
+          <w:b/>
+          <w:color w:val="808080" w:themeColor="background1" w:themeShade="80"/>
+        </w:rPr>
+        <w:t xml:space="preserve"> </w:t>
+      </w:r>
+      <w:r>
+        <w:rPr>
+          <w:rFonts w:eastAsiaTheme="minorEastAsia"/>
+          <w:color w:val="808080" w:themeColor="background1" w:themeShade="80"/>
+        </w:rPr>
+        <w:t xml:space="preserve">Además también sería interesante hallar la probabilidad de que esta matriz de </w:t>
+      </w:r>
+      <w:r>
+        <w:rPr>
+          <w:rFonts w:eastAsiaTheme="minorEastAsia"/>
+          <w:color w:val="808080" w:themeColor="background1" w:themeShade="80"/>
+        </w:rPr>
+        <w:t>probabilidades cambie con el tiempo.</w:t>
+      </w:r>
+    </w:p>
+    <w:p>
+      <w:pPr>
+        <w:jc w:val="both"/>
+        <w:rPr>
+          <w:rFonts w:eastAsiaTheme="minorEastAsia"/>
+          <w:color w:val="808080" w:themeColor="background1" w:themeShade="80"/>
+        </w:rPr>
+      </w:pPr>
+    </w:p>
+    <w:p>
+      <w:pPr>
+        <w:rPr>
+          <w:rFonts w:eastAsiaTheme="minorEastAsia"/>
+          <w:color w:val="808080" w:themeColor="background1" w:themeShade="80"/>
+        </w:rPr>
+      </w:pPr>
+      <w:r>
+        <w:rPr>
+          <w:b/>
+          <w:color w:val="2E74B5" w:themeColor="accent1" w:themeShade="BF"/>
+          <w:sz w:val="40"/>
+          <w:szCs w:val="40"/>
+        </w:rPr>
+        <w:t>SECC</w:t>
+      </w:r>
+      <w:r>
+        <w:rPr>
+          <w:b/>
+          <w:color w:val="2E74B5" w:themeColor="accent1" w:themeShade="BF"/>
+          <w:sz w:val="40"/>
+          <w:szCs w:val="40"/>
+        </w:rPr>
+        <w:t>ION</w:t>
+      </w:r>
+      <w:r>
+        <w:rPr>
+          <w:b/>
+          <w:color w:val="2E74B5" w:themeColor="accent1" w:themeShade="BF"/>
+          <w:sz w:val="40"/>
+          <w:szCs w:val="40"/>
+        </w:rPr>
+        <w:t xml:space="preserve"> </w:t>
+      </w:r>
+      <w:r>
+        <w:rPr>
+          <w:b/>
+          <w:color w:val="2E74B5" w:themeColor="accent1" w:themeShade="BF"/>
+          <w:sz w:val="40"/>
+          <w:szCs w:val="40"/>
+        </w:rPr>
+        <w:t>1</w:t>
+      </w:r>
+      <w:r>
+        <w:rPr>
+          <w:b/>
+          <w:color w:val="2E74B5" w:themeColor="accent1" w:themeShade="BF"/>
+          <w:sz w:val="40"/>
+          <w:szCs w:val="40"/>
+        </w:rPr>
+        <w:t>.</w:t>
+      </w:r>
+      <w:r>
+        <w:rPr>
+          <w:b/>
+          <w:color w:val="2E74B5" w:themeColor="accent1" w:themeShade="BF"/>
+          <w:sz w:val="40"/>
+          <w:szCs w:val="40"/>
+        </w:rPr>
+        <w:t>3</w:t>
+      </w:r>
+      <w:r>
+        <w:rPr>
+          <w:b/>
+          <w:color w:val="2E74B5" w:themeColor="accent1" w:themeShade="BF"/>
+          <w:sz w:val="48"/>
+          <w:szCs w:val="48"/>
+        </w:rPr>
+        <w:t xml:space="preserve"> </w:t>
+      </w:r>
+      <w:r>
+        <w:rPr>
+          <w:b/>
+          <w:color w:val="9CC2E5" w:themeColor="accent1" w:themeTint="99"/>
+          <w:sz w:val="40"/>
+          <w:szCs w:val="40"/>
+        </w:rPr>
+        <w:t>AJUSTE POLINOMIAL DE CURVAS</w:t>
       </w:r>
     </w:p>
     <w:p>
@@ -2618,7 +4188,7 @@
                     <pic:cNvPicPr/>
                   </pic:nvPicPr>
                   <pic:blipFill>
-                    <a:blip r:embed="rId7">
+                    <a:blip r:embed="rId9">
                       <a:extLst>
                         <a:ext uri="{28A0092B-C50C-407E-A947-70E740481C1C}">
                           <a14:useLocalDpi xmlns:a14="http://schemas.microsoft.com/office/drawing/2010/main" val="0"/>
@@ -5060,7 +6630,7 @@
             <wp:cNvGraphicFramePr/>
             <a:graphic xmlns:a="http://schemas.openxmlformats.org/drawingml/2006/main">
               <a:graphicData uri="http://schemas.openxmlformats.org/drawingml/2006/chart">
-                <c:chart xmlns:c="http://schemas.openxmlformats.org/drawingml/2006/chart" xmlns:r="http://schemas.openxmlformats.org/officeDocument/2006/relationships" r:id="rId8"/>
+                <c:chart xmlns:c="http://schemas.openxmlformats.org/drawingml/2006/chart" xmlns:r="http://schemas.openxmlformats.org/officeDocument/2006/relationships" r:id="rId10"/>
               </a:graphicData>
             </a:graphic>
           </wp:inline>
@@ -6248,7 +7818,7 @@
         </w:rPr>
         <w:t xml:space="preserve">(2016). [online] Available at: </w:t>
       </w:r>
-      <w:hyperlink r:id="rId9" w:history="1">
+      <w:hyperlink r:id="rId11" w:history="1">
         <w:r>
           <w:rPr>
             <w:rStyle w:val="Hipervnculo"/>
@@ -6330,7 +7900,7 @@
         </w:rPr>
         <w:t xml:space="preserve">. Retrieved 8 April 2016, from </w:t>
       </w:r>
-      <w:hyperlink r:id="rId10" w:history="1">
+      <w:hyperlink r:id="rId12" w:history="1">
         <w:r>
           <w:rPr>
             <w:rStyle w:val="Hipervnculo"/>
@@ -8425,7 +9995,7 @@
                     <pic:cNvPicPr/>
                   </pic:nvPicPr>
                   <pic:blipFill>
-                    <a:blip r:embed="rId11"/>
+                    <a:blip r:embed="rId13"/>
                     <a:stretch>
                       <a:fillRect/>
                     </a:stretch>
@@ -8494,193 +10064,6 @@
             <wp:extent cx="4462818" cy="478347"/>
             <wp:effectExtent l="0" t="0" r="0" b="0"/>
             <wp:docPr id="5" name="Imagen 5"/>
-            <wp:cNvGraphicFramePr>
-              <a:graphicFrameLocks xmlns:a="http://schemas.openxmlformats.org/drawingml/2006/main" noChangeAspect="1"/>
-            </wp:cNvGraphicFramePr>
-            <a:graphic xmlns:a="http://schemas.openxmlformats.org/drawingml/2006/main">
-              <a:graphicData uri="http://schemas.openxmlformats.org/drawingml/2006/picture">
-                <pic:pic xmlns:pic="http://schemas.openxmlformats.org/drawingml/2006/picture">
-                  <pic:nvPicPr>
-                    <pic:cNvPr id="1" name=""/>
-                    <pic:cNvPicPr/>
-                  </pic:nvPicPr>
-                  <pic:blipFill>
-                    <a:blip r:embed="rId12"/>
-                    <a:stretch>
-                      <a:fillRect/>
-                    </a:stretch>
-                  </pic:blipFill>
-                  <pic:spPr>
-                    <a:xfrm>
-                      <a:off x="0" y="0"/>
-                      <a:ext cx="4489586" cy="481216"/>
-                    </a:xfrm>
-                    <a:prstGeom prst="rect">
-                      <a:avLst/>
-                    </a:prstGeom>
-                  </pic:spPr>
-                </pic:pic>
-              </a:graphicData>
-            </a:graphic>
-          </wp:inline>
-        </w:drawing>
-      </w:r>
-    </w:p>
-    <w:p>
-      <w:pPr>
-        <w:rPr>
-          <w:color w:val="808080" w:themeColor="background1" w:themeShade="80"/>
-          <w:sz w:val="40"/>
-          <w:szCs w:val="40"/>
-        </w:rPr>
-      </w:pPr>
-      <w:r>
-        <w:rPr>
-          <w:b/>
-          <w:color w:val="9CC2E5" w:themeColor="accent1" w:themeTint="99"/>
-          <w:sz w:val="40"/>
-          <w:szCs w:val="40"/>
-        </w:rPr>
-        <w:t>EJEMPLO 5</w:t>
-      </w:r>
-      <w:r>
-        <w:rPr>
-          <w:color w:val="808080" w:themeColor="background1" w:themeShade="80"/>
-          <w:sz w:val="40"/>
-          <w:szCs w:val="40"/>
-        </w:rPr>
-        <w:t xml:space="preserve"> </w:t>
-      </w:r>
-      <w:r>
-        <w:rPr>
-          <w:b/>
-          <w:color w:val="BFBFBF" w:themeColor="background1" w:themeShade="BF"/>
-          <w:sz w:val="40"/>
-          <w:szCs w:val="40"/>
-        </w:rPr>
-        <w:t>|</w:t>
-      </w:r>
-      <w:r>
-        <w:rPr>
-          <w:b/>
-          <w:color w:val="BFBFBF" w:themeColor="background1" w:themeShade="BF"/>
-          <w:sz w:val="40"/>
-          <w:szCs w:val="40"/>
-        </w:rPr>
-        <w:t xml:space="preserve"> Codificación de </w:t>
-      </w:r>
-      <w:r>
-        <w:rPr>
-          <w:b/>
-          <w:color w:val="BFBFBF" w:themeColor="background1" w:themeShade="BF"/>
-          <w:sz w:val="40"/>
-          <w:szCs w:val="40"/>
-        </w:rPr>
-        <w:t>un mensaje</w:t>
-      </w:r>
-    </w:p>
-    <w:p>
-      <w:pPr>
-        <w:jc w:val="both"/>
-        <w:rPr>
-          <w:rFonts w:eastAsiaTheme="minorEastAsia"/>
-          <w:color w:val="808080" w:themeColor="background1" w:themeShade="80"/>
-        </w:rPr>
-      </w:pPr>
-      <w:r>
-        <w:rPr>
-          <w:rFonts w:eastAsiaTheme="minorEastAsia"/>
-          <w:color w:val="808080" w:themeColor="background1" w:themeShade="80"/>
-        </w:rPr>
-        <w:t xml:space="preserve">Ahora debemos buscar una matriz invertible de orden </w:t>
-      </w:r>
-      <m:oMath>
-        <m:r>
-          <w:rPr>
-            <w:rFonts w:ascii="Cambria Math" w:eastAsiaTheme="minorEastAsia" w:hAnsi="Cambria Math"/>
-            <w:color w:val="808080" w:themeColor="background1" w:themeShade="80"/>
-          </w:rPr>
-          <m:t>nxn</m:t>
-        </m:r>
-      </m:oMath>
-      <w:r>
-        <w:rPr>
-          <w:rFonts w:eastAsiaTheme="minorEastAsia"/>
-          <w:color w:val="808080" w:themeColor="background1" w:themeShade="80"/>
-        </w:rPr>
-        <w:t xml:space="preserve"> y multiplicarla por las matrices renglón sin codificar (por la derecha)</w:t>
-      </w:r>
-    </w:p>
-    <w:p>
-      <w:pPr>
-        <w:rPr>
-          <w:rFonts w:eastAsiaTheme="minorEastAsia"/>
-          <w:color w:val="808080" w:themeColor="background1" w:themeShade="80"/>
-        </w:rPr>
-      </w:pPr>
-      <w:r>
-        <w:rPr>
-          <w:rFonts w:eastAsiaTheme="minorEastAsia"/>
-          <w:noProof/>
-          <w:color w:val="808080" w:themeColor="background1" w:themeShade="80"/>
-          <w:lang w:eastAsia="es-CO"/>
-        </w:rPr>
-        <w:drawing>
-          <wp:inline distT="0" distB="0" distL="0" distR="0" wp14:anchorId="0DB2E091" wp14:editId="04E39632">
-            <wp:extent cx="1555845" cy="934330"/>
-            <wp:effectExtent l="0" t="0" r="6350" b="0"/>
-            <wp:docPr id="6" name="Imagen 6"/>
-            <wp:cNvGraphicFramePr>
-              <a:graphicFrameLocks xmlns:a="http://schemas.openxmlformats.org/drawingml/2006/main" noChangeAspect="1"/>
-            </wp:cNvGraphicFramePr>
-            <a:graphic xmlns:a="http://schemas.openxmlformats.org/drawingml/2006/main">
-              <a:graphicData uri="http://schemas.openxmlformats.org/drawingml/2006/picture">
-                <pic:pic xmlns:pic="http://schemas.openxmlformats.org/drawingml/2006/picture">
-                  <pic:nvPicPr>
-                    <pic:cNvPr id="1" name=""/>
-                    <pic:cNvPicPr/>
-                  </pic:nvPicPr>
-                  <pic:blipFill>
-                    <a:blip r:embed="rId13"/>
-                    <a:stretch>
-                      <a:fillRect/>
-                    </a:stretch>
-                  </pic:blipFill>
-                  <pic:spPr>
-                    <a:xfrm>
-                      <a:off x="0" y="0"/>
-                      <a:ext cx="1563703" cy="939049"/>
-                    </a:xfrm>
-                    <a:prstGeom prst="rect">
-                      <a:avLst/>
-                    </a:prstGeom>
-                  </pic:spPr>
-                </pic:pic>
-              </a:graphicData>
-            </a:graphic>
-          </wp:inline>
-        </w:drawing>
-      </w:r>
-    </w:p>
-    <w:p>
-      <w:pPr>
-        <w:rPr>
-          <w:rFonts w:eastAsiaTheme="minorEastAsia"/>
-          <w:color w:val="808080" w:themeColor="background1" w:themeShade="80"/>
-        </w:rPr>
-      </w:pPr>
-      <w:r>
-        <w:rPr>
-          <w:rFonts w:eastAsiaTheme="minorEastAsia"/>
-          <w:noProof/>
-          <w:color w:val="808080" w:themeColor="background1" w:themeShade="80"/>
-          <w:lang w:eastAsia="es-CO"/>
-        </w:rPr>
-        <w:drawing>
-          <wp:inline distT="0" distB="0" distL="0" distR="0" wp14:anchorId="7F98D113" wp14:editId="5970A8D6">
-            <wp:extent cx="2987546" cy="3493826"/>
-            <wp:effectExtent l="0" t="0" r="3810" b="0"/>
-            <wp:docPr id="7" name="Imagen 7"/>
             <wp:cNvGraphicFramePr>
               <a:graphicFrameLocks xmlns:a="http://schemas.openxmlformats.org/drawingml/2006/main" noChangeAspect="1"/>
             </wp:cNvGraphicFramePr>
@@ -8700,6 +10083,193 @@
                   <pic:spPr>
                     <a:xfrm>
                       <a:off x="0" y="0"/>
+                      <a:ext cx="4489586" cy="481216"/>
+                    </a:xfrm>
+                    <a:prstGeom prst="rect">
+                      <a:avLst/>
+                    </a:prstGeom>
+                  </pic:spPr>
+                </pic:pic>
+              </a:graphicData>
+            </a:graphic>
+          </wp:inline>
+        </w:drawing>
+      </w:r>
+    </w:p>
+    <w:p>
+      <w:pPr>
+        <w:rPr>
+          <w:color w:val="808080" w:themeColor="background1" w:themeShade="80"/>
+          <w:sz w:val="40"/>
+          <w:szCs w:val="40"/>
+        </w:rPr>
+      </w:pPr>
+      <w:r>
+        <w:rPr>
+          <w:b/>
+          <w:color w:val="9CC2E5" w:themeColor="accent1" w:themeTint="99"/>
+          <w:sz w:val="40"/>
+          <w:szCs w:val="40"/>
+        </w:rPr>
+        <w:t>EJEMPLO 5</w:t>
+      </w:r>
+      <w:r>
+        <w:rPr>
+          <w:color w:val="808080" w:themeColor="background1" w:themeShade="80"/>
+          <w:sz w:val="40"/>
+          <w:szCs w:val="40"/>
+        </w:rPr>
+        <w:t xml:space="preserve"> </w:t>
+      </w:r>
+      <w:r>
+        <w:rPr>
+          <w:b/>
+          <w:color w:val="BFBFBF" w:themeColor="background1" w:themeShade="BF"/>
+          <w:sz w:val="40"/>
+          <w:szCs w:val="40"/>
+        </w:rPr>
+        <w:t>|</w:t>
+      </w:r>
+      <w:r>
+        <w:rPr>
+          <w:b/>
+          <w:color w:val="BFBFBF" w:themeColor="background1" w:themeShade="BF"/>
+          <w:sz w:val="40"/>
+          <w:szCs w:val="40"/>
+        </w:rPr>
+        <w:t xml:space="preserve"> Codificación de </w:t>
+      </w:r>
+      <w:r>
+        <w:rPr>
+          <w:b/>
+          <w:color w:val="BFBFBF" w:themeColor="background1" w:themeShade="BF"/>
+          <w:sz w:val="40"/>
+          <w:szCs w:val="40"/>
+        </w:rPr>
+        <w:t>un mensaje</w:t>
+      </w:r>
+    </w:p>
+    <w:p>
+      <w:pPr>
+        <w:jc w:val="both"/>
+        <w:rPr>
+          <w:rFonts w:eastAsiaTheme="minorEastAsia"/>
+          <w:color w:val="808080" w:themeColor="background1" w:themeShade="80"/>
+        </w:rPr>
+      </w:pPr>
+      <w:r>
+        <w:rPr>
+          <w:rFonts w:eastAsiaTheme="minorEastAsia"/>
+          <w:color w:val="808080" w:themeColor="background1" w:themeShade="80"/>
+        </w:rPr>
+        <w:t xml:space="preserve">Ahora debemos buscar una matriz invertible de orden </w:t>
+      </w:r>
+      <m:oMath>
+        <m:r>
+          <w:rPr>
+            <w:rFonts w:ascii="Cambria Math" w:eastAsiaTheme="minorEastAsia" w:hAnsi="Cambria Math"/>
+            <w:color w:val="808080" w:themeColor="background1" w:themeShade="80"/>
+          </w:rPr>
+          <m:t>nxn</m:t>
+        </m:r>
+      </m:oMath>
+      <w:r>
+        <w:rPr>
+          <w:rFonts w:eastAsiaTheme="minorEastAsia"/>
+          <w:color w:val="808080" w:themeColor="background1" w:themeShade="80"/>
+        </w:rPr>
+        <w:t xml:space="preserve"> y multiplicarla por las matrices renglón sin codificar (por la derecha)</w:t>
+      </w:r>
+    </w:p>
+    <w:p>
+      <w:pPr>
+        <w:rPr>
+          <w:rFonts w:eastAsiaTheme="minorEastAsia"/>
+          <w:color w:val="808080" w:themeColor="background1" w:themeShade="80"/>
+        </w:rPr>
+      </w:pPr>
+      <w:r>
+        <w:rPr>
+          <w:rFonts w:eastAsiaTheme="minorEastAsia"/>
+          <w:noProof/>
+          <w:color w:val="808080" w:themeColor="background1" w:themeShade="80"/>
+          <w:lang w:eastAsia="es-CO"/>
+        </w:rPr>
+        <w:drawing>
+          <wp:inline distT="0" distB="0" distL="0" distR="0" wp14:anchorId="0DB2E091" wp14:editId="04E39632">
+            <wp:extent cx="1555845" cy="934330"/>
+            <wp:effectExtent l="0" t="0" r="6350" b="0"/>
+            <wp:docPr id="6" name="Imagen 6"/>
+            <wp:cNvGraphicFramePr>
+              <a:graphicFrameLocks xmlns:a="http://schemas.openxmlformats.org/drawingml/2006/main" noChangeAspect="1"/>
+            </wp:cNvGraphicFramePr>
+            <a:graphic xmlns:a="http://schemas.openxmlformats.org/drawingml/2006/main">
+              <a:graphicData uri="http://schemas.openxmlformats.org/drawingml/2006/picture">
+                <pic:pic xmlns:pic="http://schemas.openxmlformats.org/drawingml/2006/picture">
+                  <pic:nvPicPr>
+                    <pic:cNvPr id="1" name=""/>
+                    <pic:cNvPicPr/>
+                  </pic:nvPicPr>
+                  <pic:blipFill>
+                    <a:blip r:embed="rId15"/>
+                    <a:stretch>
+                      <a:fillRect/>
+                    </a:stretch>
+                  </pic:blipFill>
+                  <pic:spPr>
+                    <a:xfrm>
+                      <a:off x="0" y="0"/>
+                      <a:ext cx="1563703" cy="939049"/>
+                    </a:xfrm>
+                    <a:prstGeom prst="rect">
+                      <a:avLst/>
+                    </a:prstGeom>
+                  </pic:spPr>
+                </pic:pic>
+              </a:graphicData>
+            </a:graphic>
+          </wp:inline>
+        </w:drawing>
+      </w:r>
+    </w:p>
+    <w:p>
+      <w:pPr>
+        <w:rPr>
+          <w:rFonts w:eastAsiaTheme="minorEastAsia"/>
+          <w:color w:val="808080" w:themeColor="background1" w:themeShade="80"/>
+        </w:rPr>
+      </w:pPr>
+      <w:r>
+        <w:rPr>
+          <w:rFonts w:eastAsiaTheme="minorEastAsia"/>
+          <w:noProof/>
+          <w:color w:val="808080" w:themeColor="background1" w:themeShade="80"/>
+          <w:lang w:eastAsia="es-CO"/>
+        </w:rPr>
+        <w:drawing>
+          <wp:inline distT="0" distB="0" distL="0" distR="0" wp14:anchorId="7F98D113" wp14:editId="5970A8D6">
+            <wp:extent cx="2987546" cy="3493826"/>
+            <wp:effectExtent l="0" t="0" r="3810" b="0"/>
+            <wp:docPr id="7" name="Imagen 7"/>
+            <wp:cNvGraphicFramePr>
+              <a:graphicFrameLocks xmlns:a="http://schemas.openxmlformats.org/drawingml/2006/main" noChangeAspect="1"/>
+            </wp:cNvGraphicFramePr>
+            <a:graphic xmlns:a="http://schemas.openxmlformats.org/drawingml/2006/main">
+              <a:graphicData uri="http://schemas.openxmlformats.org/drawingml/2006/picture">
+                <pic:pic xmlns:pic="http://schemas.openxmlformats.org/drawingml/2006/picture">
+                  <pic:nvPicPr>
+                    <pic:cNvPr id="1" name=""/>
+                    <pic:cNvPicPr/>
+                  </pic:nvPicPr>
+                  <pic:blipFill>
+                    <a:blip r:embed="rId16"/>
+                    <a:stretch>
+                      <a:fillRect/>
+                    </a:stretch>
+                  </pic:blipFill>
+                  <pic:spPr>
+                    <a:xfrm>
+                      <a:off x="0" y="0"/>
                       <a:ext cx="2993736" cy="3501065"/>
                     </a:xfrm>
                     <a:prstGeom prst="rect">
@@ -8712,8 +10282,6 @@
           </wp:inline>
         </w:drawing>
       </w:r>
-      <w:bookmarkStart w:id="0" w:name="_GoBack"/>
-      <w:bookmarkEnd w:id="0"/>
     </w:p>
     <w:p>
       <w:pPr>
@@ -28548,7 +30116,6 @@
   <w:style w:type="character" w:default="1" w:styleId="Fuentedeprrafopredeter">
     <w:name w:val="Default Paragraph Font"/>
     <w:uiPriority w:val="1"/>
-    <w:semiHidden/>
     <w:unhideWhenUsed/>
   </w:style>
   <w:style w:type="table" w:default="1" w:styleId="Tablanormal">
@@ -29453,11 +31020,11 @@
           <c:showPercent val="0"/>
           <c:showBubbleSize val="0"/>
         </c:dLbls>
-        <c:axId val="369687024"/>
-        <c:axId val="369685848"/>
+        <c:axId val="376812784"/>
+        <c:axId val="376813176"/>
       </c:scatterChart>
       <c:valAx>
-        <c:axId val="369687024"/>
+        <c:axId val="376812784"/>
         <c:scaling>
           <c:orientation val="minMax"/>
         </c:scaling>
@@ -29569,12 +31136,12 @@
             <a:endParaRPr lang="es-CO"/>
           </a:p>
         </c:txPr>
-        <c:crossAx val="369685848"/>
+        <c:crossAx val="376813176"/>
         <c:crosses val="autoZero"/>
         <c:crossBetween val="midCat"/>
       </c:valAx>
       <c:valAx>
-        <c:axId val="369685848"/>
+        <c:axId val="376813176"/>
         <c:scaling>
           <c:orientation val="minMax"/>
         </c:scaling>
@@ -29686,7 +31253,7 @@
             <a:endParaRPr lang="es-CO"/>
           </a:p>
         </c:txPr>
-        <c:crossAx val="369687024"/>
+        <c:crossAx val="376812784"/>
         <c:crosses val="autoZero"/>
         <c:crossBetween val="midCat"/>
       </c:valAx>
@@ -30289,6 +31856,581 @@
 </cs:chartStyle>
 </file>
 
+<file path=word/glossary/document.xml><?xml version="1.0" encoding="utf-8"?>
+<w:glossaryDocument xmlns:wpc="http://schemas.microsoft.com/office/word/2010/wordprocessingCanvas" xmlns:mc="http://schemas.openxmlformats.org/markup-compatibility/2006" xmlns:o="urn:schemas-microsoft-com:office:office" xmlns:r="http://schemas.openxmlformats.org/officeDocument/2006/relationships" xmlns:m="http://schemas.openxmlformats.org/officeDocument/2006/math" xmlns:v="urn:schemas-microsoft-com:vml" xmlns:wp14="http://schemas.microsoft.com/office/word/2010/wordprocessingDrawing" xmlns:wp="http://schemas.openxmlformats.org/drawingml/2006/wordprocessingDrawing" xmlns:w10="urn:schemas-microsoft-com:office:word" xmlns:w="http://schemas.openxmlformats.org/wordprocessingml/2006/main" xmlns:w14="http://schemas.microsoft.com/office/word/2010/wordml" xmlns:w15="http://schemas.microsoft.com/office/word/2012/wordml" xmlns:wpg="http://schemas.microsoft.com/office/word/2010/wordprocessingGroup" xmlns:wpi="http://schemas.microsoft.com/office/word/2010/wordprocessingInk" xmlns:wne="http://schemas.microsoft.com/office/word/2006/wordml" xmlns:wps="http://schemas.microsoft.com/office/word/2010/wordprocessingShape" mc:Ignorable="w14 w15 wp14">
+  <w:docParts>
+    <w:docPart>
+      <w:docPartPr>
+        <w:name w:val="DefaultPlaceholder_1075249612"/>
+        <w:category>
+          <w:name w:val="General"/>
+          <w:gallery w:val="placeholder"/>
+        </w:category>
+        <w:types>
+          <w:type w:val="bbPlcHdr"/>
+        </w:types>
+        <w:behaviors>
+          <w:behavior w:val="content"/>
+        </w:behaviors>
+        <w:guid w:val="{FFAA90A4-6A9B-4CED-836B-93BFD7AEF140}"/>
+      </w:docPartPr>
+      <w:docPartBody>
+        <w:p>
+          <w:r>
+            <w:rPr>
+              <w:rStyle w:val="Textodelmarcadordeposicin"/>
+            </w:rPr>
+            <w:t>Escriba aquí la ecuación.</w:t>
+          </w:r>
+        </w:p>
+      </w:docPartBody>
+    </w:docPart>
+  </w:docParts>
+</w:glossaryDocument>
+</file>
+
+<file path=word/glossary/fontTable.xml><?xml version="1.0" encoding="utf-8"?>
+<w:fonts xmlns:mc="http://schemas.openxmlformats.org/markup-compatibility/2006" xmlns:r="http://schemas.openxmlformats.org/officeDocument/2006/relationships" xmlns:w="http://schemas.openxmlformats.org/wordprocessingml/2006/main" xmlns:w14="http://schemas.microsoft.com/office/word/2010/wordml" xmlns:w15="http://schemas.microsoft.com/office/word/2012/wordml" mc:Ignorable="w14 w15">
+  <w:font w:name="Times New Roman">
+    <w:panose1 w:val="02020603050405020304"/>
+    <w:charset w:val="00"/>
+    <w:family w:val="roman"/>
+    <w:pitch w:val="variable"/>
+    <w:sig w:usb0="E0002EFF" w:usb1="C0007843" w:usb2="00000009" w:usb3="00000000" w:csb0="000001FF" w:csb1="00000000"/>
+  </w:font>
+  <w:font w:name="Symbol">
+    <w:panose1 w:val="05050102010706020507"/>
+    <w:charset w:val="02"/>
+    <w:family w:val="roman"/>
+    <w:pitch w:val="variable"/>
+    <w:sig w:usb0="00000000" w:usb1="10000000" w:usb2="00000000" w:usb3="00000000" w:csb0="80000000" w:csb1="00000000"/>
+  </w:font>
+  <w:font w:name="Courier New">
+    <w:panose1 w:val="02070309020205020404"/>
+    <w:charset w:val="00"/>
+    <w:family w:val="modern"/>
+    <w:pitch w:val="fixed"/>
+    <w:sig w:usb0="E0002EFF" w:usb1="C0007843" w:usb2="00000009" w:usb3="00000000" w:csb0="000001FF" w:csb1="00000000"/>
+  </w:font>
+  <w:font w:name="Wingdings">
+    <w:panose1 w:val="05000000000000000000"/>
+    <w:charset w:val="02"/>
+    <w:family w:val="auto"/>
+    <w:pitch w:val="variable"/>
+    <w:sig w:usb0="00000000" w:usb1="10000000" w:usb2="00000000" w:usb3="00000000" w:csb0="80000000" w:csb1="00000000"/>
+  </w:font>
+  <w:font w:name="Calibri">
+    <w:panose1 w:val="020F0502020204030204"/>
+    <w:charset w:val="00"/>
+    <w:family w:val="swiss"/>
+    <w:pitch w:val="variable"/>
+    <w:sig w:usb0="E00002FF" w:usb1="4000ACFF" w:usb2="00000001" w:usb3="00000000" w:csb0="0000019F" w:csb1="00000000"/>
+  </w:font>
+  <w:font w:name="Cambria Math">
+    <w:panose1 w:val="02040503050406030204"/>
+    <w:charset w:val="00"/>
+    <w:family w:val="roman"/>
+    <w:pitch w:val="variable"/>
+    <w:sig w:usb0="E00002FF" w:usb1="420024FF" w:usb2="00000000" w:usb3="00000000" w:csb0="0000019F" w:csb1="00000000"/>
+  </w:font>
+  <w:font w:name="Segoe UI">
+    <w:panose1 w:val="020B0502040204020203"/>
+    <w:charset w:val="00"/>
+    <w:family w:val="swiss"/>
+    <w:pitch w:val="variable"/>
+    <w:sig w:usb0="E4002EFF" w:usb1="C000E47F" w:usb2="00000009" w:usb3="00000000" w:csb0="000001FF" w:csb1="00000000"/>
+  </w:font>
+  <w:font w:name="Calibri Light">
+    <w:panose1 w:val="020F0302020204030204"/>
+    <w:charset w:val="00"/>
+    <w:family w:val="swiss"/>
+    <w:pitch w:val="variable"/>
+    <w:sig w:usb0="A00002EF" w:usb1="4000207B" w:usb2="00000000" w:usb3="00000000" w:csb0="0000019F" w:csb1="00000000"/>
+  </w:font>
+</w:fonts>
+</file>
+
+<file path=word/glossary/settings.xml><?xml version="1.0" encoding="utf-8"?>
+<w:settings xmlns:mc="http://schemas.openxmlformats.org/markup-compatibility/2006" xmlns:o="urn:schemas-microsoft-com:office:office" xmlns:r="http://schemas.openxmlformats.org/officeDocument/2006/relationships" xmlns:m="http://schemas.openxmlformats.org/officeDocument/2006/math" xmlns:v="urn:schemas-microsoft-com:vml" xmlns:w10="urn:schemas-microsoft-com:office:word" xmlns:w="http://schemas.openxmlformats.org/wordprocessingml/2006/main" xmlns:w14="http://schemas.microsoft.com/office/word/2010/wordml" xmlns:w15="http://schemas.microsoft.com/office/word/2012/wordml" xmlns:sl="http://schemas.openxmlformats.org/schemaLibrary/2006/main" mc:Ignorable="w14 w15">
+  <w:view w:val="normal"/>
+  <w:defaultTabStop w:val="708"/>
+  <w:hyphenationZone w:val="425"/>
+  <w:characterSpacingControl w:val="doNotCompress"/>
+  <w:compat>
+    <w:useFELayout/>
+    <w:compatSetting w:name="compatibilityMode" w:uri="http://schemas.microsoft.com/office/word" w:val="15"/>
+    <w:compatSetting w:name="overrideTableStyleFontSizeAndJustification" w:uri="http://schemas.microsoft.com/office/word" w:val="1"/>
+    <w:compatSetting w:name="enableOpenTypeFeatures" w:uri="http://schemas.microsoft.com/office/word" w:val="1"/>
+    <w:compatSetting w:name="doNotFlipMirrorIndents" w:uri="http://schemas.microsoft.com/office/word" w:val="1"/>
+    <w:compatSetting w:name="differentiateMultirowTableHeaders" w:uri="http://schemas.microsoft.com/office/word" w:val="1"/>
+  </w:compat>
+  <w:rsids>
+    <w:rsidRoot w:val="00210C19"/>
+    <w:rsid w:val="00154C01"/>
+    <w:rsid w:val="00210C19"/>
+  </w:rsids>
+  <m:mathPr>
+    <m:mathFont m:val="Cambria Math"/>
+    <m:brkBin m:val="before"/>
+    <m:brkBinSub m:val="--"/>
+    <m:smallFrac m:val="0"/>
+    <m:dispDef/>
+    <m:lMargin m:val="0"/>
+    <m:rMargin m:val="0"/>
+    <m:defJc m:val="centerGroup"/>
+    <m:wrapIndent m:val="1440"/>
+    <m:intLim m:val="subSup"/>
+    <m:naryLim m:val="undOvr"/>
+  </m:mathPr>
+  <w:themeFontLang w:val="es-CO"/>
+  <w:clrSchemeMapping w:bg1="light1" w:t1="dark1" w:bg2="light2" w:t2="dark2" w:accent1="accent1" w:accent2="accent2" w:accent3="accent3" w:accent4="accent4" w:accent5="accent5" w:accent6="accent6" w:hyperlink="hyperlink" w:followedHyperlink="followedHyperlink"/>
+  <w:decimalSymbol w:val=","/>
+  <w:listSeparator w:val=";"/>
+  <w15:chartTrackingRefBased/>
+</w:settings>
+</file>
+
+<file path=word/glossary/styles.xml><?xml version="1.0" encoding="utf-8"?>
+<w:styles xmlns:mc="http://schemas.openxmlformats.org/markup-compatibility/2006" xmlns:r="http://schemas.openxmlformats.org/officeDocument/2006/relationships" xmlns:w="http://schemas.openxmlformats.org/wordprocessingml/2006/main" xmlns:w14="http://schemas.microsoft.com/office/word/2010/wordml" xmlns:w15="http://schemas.microsoft.com/office/word/2012/wordml" mc:Ignorable="w14 w15">
+  <w:docDefaults>
+    <w:rPrDefault>
+      <w:rPr>
+        <w:rFonts w:asciiTheme="minorHAnsi" w:eastAsiaTheme="minorEastAsia" w:hAnsiTheme="minorHAnsi" w:cstheme="minorBidi"/>
+        <w:sz w:val="22"/>
+        <w:szCs w:val="22"/>
+        <w:lang w:val="es-CO" w:eastAsia="es-CO" w:bidi="ar-SA"/>
+      </w:rPr>
+    </w:rPrDefault>
+    <w:pPrDefault>
+      <w:pPr>
+        <w:spacing w:after="160" w:line="259" w:lineRule="auto"/>
+      </w:pPr>
+    </w:pPrDefault>
+  </w:docDefaults>
+  <w:latentStyles w:defLockedState="0" w:defUIPriority="99" w:defSemiHidden="0" w:defUnhideWhenUsed="0" w:defQFormat="0" w:count="371">
+    <w:lsdException w:name="Normal" w:uiPriority="0" w:qFormat="1"/>
+    <w:lsdException w:name="heading 1" w:uiPriority="9" w:qFormat="1"/>
+    <w:lsdException w:name="heading 2" w:semiHidden="1" w:uiPriority="9" w:unhideWhenUsed="1" w:qFormat="1"/>
+    <w:lsdException w:name="heading 3" w:semiHidden="1" w:uiPriority="9" w:unhideWhenUsed="1" w:qFormat="1"/>
+    <w:lsdException w:name="heading 4" w:semiHidden="1" w:uiPriority="9" w:unhideWhenUsed="1" w:qFormat="1"/>
+    <w:lsdException w:name="heading 5" w:semiHidden="1" w:uiPriority="9" w:unhideWhenUsed="1" w:qFormat="1"/>
+    <w:lsdException w:name="heading 6" w:semiHidden="1" w:uiPriority="9" w:unhideWhenUsed="1" w:qFormat="1"/>
+    <w:lsdException w:name="heading 7" w:semiHidden="1" w:uiPriority="9" w:unhideWhenUsed="1" w:qFormat="1"/>
+    <w:lsdException w:name="heading 8" w:semiHidden="1" w:uiPriority="9" w:unhideWhenUsed="1" w:qFormat="1"/>
+    <w:lsdException w:name="heading 9" w:semiHidden="1" w:uiPriority="9" w:unhideWhenUsed="1" w:qFormat="1"/>
+    <w:lsdException w:name="index 1" w:semiHidden="1" w:unhideWhenUsed="1"/>
+    <w:lsdException w:name="index 2" w:semiHidden="1" w:unhideWhenUsed="1"/>
+    <w:lsdException w:name="index 3" w:semiHidden="1" w:unhideWhenUsed="1"/>
+    <w:lsdException w:name="index 4" w:semiHidden="1" w:unhideWhenUsed="1"/>
+    <w:lsdException w:name="index 5" w:semiHidden="1" w:unhideWhenUsed="1"/>
+    <w:lsdException w:name="index 6" w:semiHidden="1" w:unhideWhenUsed="1"/>
+    <w:lsdException w:name="index 7" w:semiHidden="1" w:unhideWhenUsed="1"/>
+    <w:lsdException w:name="index 8" w:semiHidden="1" w:unhideWhenUsed="1"/>
+    <w:lsdException w:name="index 9" w:semiHidden="1" w:unhideWhenUsed="1"/>
+    <w:lsdException w:name="toc 1" w:semiHidden="1" w:uiPriority="39" w:unhideWhenUsed="1"/>
+    <w:lsdException w:name="toc 2" w:semiHidden="1" w:uiPriority="39" w:unhideWhenUsed="1"/>
+    <w:lsdException w:name="toc 3" w:semiHidden="1" w:uiPriority="39" w:unhideWhenUsed="1"/>
+    <w:lsdException w:name="toc 4" w:semiHidden="1" w:uiPriority="39" w:unhideWhenUsed="1"/>
+    <w:lsdException w:name="toc 5" w:semiHidden="1" w:uiPriority="39" w:unhideWhenUsed="1"/>
+    <w:lsdException w:name="toc 6" w:semiHidden="1" w:uiPriority="39" w:unhideWhenUsed="1"/>
+    <w:lsdException w:name="toc 7" w:semiHidden="1" w:uiPriority="39" w:unhideWhenUsed="1"/>
+    <w:lsdException w:name="toc 8" w:semiHidden="1" w:uiPriority="39" w:unhideWhenUsed="1"/>
+    <w:lsdException w:name="toc 9" w:semiHidden="1" w:uiPriority="39" w:unhideWhenUsed="1"/>
+    <w:lsdException w:name="Normal Indent" w:semiHidden="1" w:unhideWhenUsed="1"/>
+    <w:lsdException w:name="footnote text" w:semiHidden="1" w:unhideWhenUsed="1"/>
+    <w:lsdException w:name="annotation text" w:semiHidden="1" w:unhideWhenUsed="1"/>
+    <w:lsdException w:name="header" w:semiHidden="1" w:unhideWhenUsed="1"/>
+    <w:lsdException w:name="footer" w:semiHidden="1" w:unhideWhenUsed="1"/>
+    <w:lsdException w:name="index heading" w:semiHidden="1" w:unhideWhenUsed="1"/>
+    <w:lsdException w:name="caption" w:semiHidden="1" w:uiPriority="35" w:unhideWhenUsed="1" w:qFormat="1"/>
+    <w:lsdException w:name="table of figures" w:semiHidden="1" w:unhideWhenUsed="1"/>
+    <w:lsdException w:name="envelope address" w:semiHidden="1" w:unhideWhenUsed="1"/>
+    <w:lsdException w:name="envelope return" w:semiHidden="1" w:unhideWhenUsed="1"/>
+    <w:lsdException w:name="footnote reference" w:semiHidden="1" w:unhideWhenUsed="1"/>
+    <w:lsdException w:name="annotation reference" w:semiHidden="1" w:unhideWhenUsed="1"/>
+    <w:lsdException w:name="line number" w:semiHidden="1" w:unhideWhenUsed="1"/>
+    <w:lsdException w:name="page number" w:semiHidden="1" w:unhideWhenUsed="1"/>
+    <w:lsdException w:name="endnote reference" w:semiHidden="1" w:unhideWhenUsed="1"/>
+    <w:lsdException w:name="endnote text" w:semiHidden="1" w:unhideWhenUsed="1"/>
+    <w:lsdException w:name="table of authorities" w:semiHidden="1" w:unhideWhenUsed="1"/>
+    <w:lsdException w:name="macro" w:semiHidden="1" w:unhideWhenUsed="1"/>
+    <w:lsdException w:name="toa heading" w:semiHidden="1" w:unhideWhenUsed="1"/>
+    <w:lsdException w:name="List" w:semiHidden="1" w:unhideWhenUsed="1"/>
+    <w:lsdException w:name="List Bullet" w:semiHidden="1" w:unhideWhenUsed="1"/>
+    <w:lsdException w:name="List Number" w:semiHidden="1" w:unhideWhenUsed="1"/>
+    <w:lsdException w:name="List 2" w:semiHidden="1" w:unhideWhenUsed="1"/>
+    <w:lsdException w:name="List 3" w:semiHidden="1" w:unhideWhenUsed="1"/>
+    <w:lsdException w:name="List 4" w:semiHidden="1" w:unhideWhenUsed="1"/>
+    <w:lsdException w:name="List 5" w:semiHidden="1" w:unhideWhenUsed="1"/>
+    <w:lsdException w:name="List Bullet 2" w:semiHidden="1" w:unhideWhenUsed="1"/>
+    <w:lsdException w:name="List Bullet 3" w:semiHidden="1" w:unhideWhenUsed="1"/>
+    <w:lsdException w:name="List Bullet 4" w:semiHidden="1" w:unhideWhenUsed="1"/>
+    <w:lsdException w:name="List Bullet 5" w:semiHidden="1" w:unhideWhenUsed="1"/>
+    <w:lsdException w:name="List Number 2" w:semiHidden="1" w:unhideWhenUsed="1"/>
+    <w:lsdException w:name="List Number 3" w:semiHidden="1" w:unhideWhenUsed="1"/>
+    <w:lsdException w:name="List Number 4" w:semiHidden="1" w:unhideWhenUsed="1"/>
+    <w:lsdException w:name="List Number 5" w:semiHidden="1" w:unhideWhenUsed="1"/>
+    <w:lsdException w:name="Title" w:uiPriority="10" w:qFormat="1"/>
+    <w:lsdException w:name="Closing" w:semiHidden="1" w:unhideWhenUsed="1"/>
+    <w:lsdException w:name="Signature" w:semiHidden="1" w:unhideWhenUsed="1"/>
+    <w:lsdException w:name="Default Paragraph Font" w:semiHidden="1" w:uiPriority="1" w:unhideWhenUsed="1"/>
+    <w:lsdException w:name="Body Text" w:semiHidden="1" w:unhideWhenUsed="1"/>
+    <w:lsdException w:name="Body Text Indent" w:semiHidden="1" w:unhideWhenUsed="1"/>
+    <w:lsdException w:name="List Continue" w:semiHidden="1" w:unhideWhenUsed="1"/>
+    <w:lsdException w:name="List Continue 2" w:semiHidden="1" w:unhideWhenUsed="1"/>
+    <w:lsdException w:name="List Continue 3" w:semiHidden="1" w:unhideWhenUsed="1"/>
+    <w:lsdException w:name="List Continue 4" w:semiHidden="1" w:unhideWhenUsed="1"/>
+    <w:lsdException w:name="List Continue 5" w:semiHidden="1" w:unhideWhenUsed="1"/>
+    <w:lsdException w:name="Message Header" w:semiHidden="1" w:unhideWhenUsed="1"/>
+    <w:lsdException w:name="Subtitle" w:uiPriority="11" w:qFormat="1"/>
+    <w:lsdException w:name="Salutation" w:semiHidden="1" w:unhideWhenUsed="1"/>
+    <w:lsdException w:name="Date" w:semiHidden="1" w:unhideWhenUsed="1"/>
+    <w:lsdException w:name="Body Text First Indent" w:semiHidden="1" w:unhideWhenUsed="1"/>
+    <w:lsdException w:name="Body Text First Indent 2" w:semiHidden="1" w:unhideWhenUsed="1"/>
+    <w:lsdException w:name="Note Heading" w:semiHidden="1" w:unhideWhenUsed="1"/>
+    <w:lsdException w:name="Body Text 2" w:semiHidden="1" w:unhideWhenUsed="1"/>
+    <w:lsdException w:name="Body Text 3" w:semiHidden="1" w:unhideWhenUsed="1"/>
+    <w:lsdException w:name="Body Text Indent 2" w:semiHidden="1" w:unhideWhenUsed="1"/>
+    <w:lsdException w:name="Body Text Indent 3" w:semiHidden="1" w:unhideWhenUsed="1"/>
+    <w:lsdException w:name="Block Text" w:semiHidden="1" w:unhideWhenUsed="1"/>
+    <w:lsdException w:name="Hyperlink" w:semiHidden="1" w:unhideWhenUsed="1"/>
+    <w:lsdException w:name="FollowedHyperlink" w:semiHidden="1" w:unhideWhenUsed="1"/>
+    <w:lsdException w:name="Strong" w:uiPriority="22" w:qFormat="1"/>
+    <w:lsdException w:name="Emphasis" w:uiPriority="20" w:qFormat="1"/>
+    <w:lsdException w:name="Document Map" w:semiHidden="1" w:unhideWhenUsed="1"/>
+    <w:lsdException w:name="Plain Text" w:semiHidden="1" w:unhideWhenUsed="1"/>
+    <w:lsdException w:name="E-mail Signature" w:semiHidden="1" w:unhideWhenUsed="1"/>
+    <w:lsdException w:name="HTML Top of Form" w:semiHidden="1" w:unhideWhenUsed="1"/>
+    <w:lsdException w:name="HTML Bottom of Form" w:semiHidden="1" w:unhideWhenUsed="1"/>
+    <w:lsdException w:name="Normal (Web)" w:semiHidden="1" w:unhideWhenUsed="1"/>
+    <w:lsdException w:name="HTML Acronym" w:semiHidden="1" w:unhideWhenUsed="1"/>
+    <w:lsdException w:name="HTML Address" w:semiHidden="1" w:unhideWhenUsed="1"/>
+    <w:lsdException w:name="HTML Cite" w:semiHidden="1" w:unhideWhenUsed="1"/>
+    <w:lsdException w:name="HTML Code" w:semiHidden="1" w:unhideWhenUsed="1"/>
+    <w:lsdException w:name="HTML Definition" w:semiHidden="1" w:unhideWhenUsed="1"/>
+    <w:lsdException w:name="HTML Keyboard" w:semiHidden="1" w:unhideWhenUsed="1"/>
+    <w:lsdException w:name="HTML Preformatted" w:semiHidden="1" w:unhideWhenUsed="1"/>
+    <w:lsdException w:name="HTML Sample" w:semiHidden="1" w:unhideWhenUsed="1"/>
+    <w:lsdException w:name="HTML Typewriter" w:semiHidden="1" w:unhideWhenUsed="1"/>
+    <w:lsdException w:name="HTML Variable" w:semiHidden="1" w:unhideWhenUsed="1"/>
+    <w:lsdException w:name="Normal Table" w:semiHidden="1" w:unhideWhenUsed="1"/>
+    <w:lsdException w:name="annotation subject" w:semiHidden="1" w:unhideWhenUsed="1"/>
+    <w:lsdException w:name="No List" w:semiHidden="1" w:unhideWhenUsed="1"/>
+    <w:lsdException w:name="Outline List 1" w:semiHidden="1" w:unhideWhenUsed="1"/>
+    <w:lsdException w:name="Outline List 2" w:semiHidden="1" w:unhideWhenUsed="1"/>
+    <w:lsdException w:name="Outline List 3" w:semiHidden="1" w:unhideWhenUsed="1"/>
+    <w:lsdException w:name="Table Simple 1" w:semiHidden="1" w:unhideWhenUsed="1"/>
+    <w:lsdException w:name="Table Simple 2" w:semiHidden="1" w:unhideWhenUsed="1"/>
+    <w:lsdException w:name="Table Simple 3" w:semiHidden="1" w:unhideWhenUsed="1"/>
+    <w:lsdException w:name="Table Classic 1" w:semiHidden="1" w:unhideWhenUsed="1"/>
+    <w:lsdException w:name="Table Classic 2" w:semiHidden="1" w:unhideWhenUsed="1"/>
+    <w:lsdException w:name="Table Classic 3" w:semiHidden="1" w:unhideWhenUsed="1"/>
+    <w:lsdException w:name="Table Classic 4" w:semiHidden="1" w:unhideWhenUsed="1"/>
+    <w:lsdException w:name="Table Colorful 1" w:semiHidden="1" w:unhideWhenUsed="1"/>
+    <w:lsdException w:name="Table Colorful 2" w:semiHidden="1" w:unhideWhenUsed="1"/>
+    <w:lsdException w:name="Table Colorful 3" w:semiHidden="1" w:unhideWhenUsed="1"/>
+    <w:lsdException w:name="Table Columns 1" w:semiHidden="1" w:unhideWhenUsed="1"/>
+    <w:lsdException w:name="Table Columns 2" w:semiHidden="1" w:unhideWhenUsed="1"/>
+    <w:lsdException w:name="Table Columns 3" w:semiHidden="1" w:unhideWhenUsed="1"/>
+    <w:lsdException w:name="Table Columns 4" w:semiHidden="1" w:unhideWhenUsed="1"/>
+    <w:lsdException w:name="Table Columns 5" w:semiHidden="1" w:unhideWhenUsed="1"/>
+    <w:lsdException w:name="Table Grid 1" w:semiHidden="1" w:unhideWhenUsed="1"/>
+    <w:lsdException w:name="Table Grid 2" w:semiHidden="1" w:unhideWhenUsed="1"/>
+    <w:lsdException w:name="Table Grid 3" w:semiHidden="1" w:unhideWhenUsed="1"/>
+    <w:lsdException w:name="Table Grid 4" w:semiHidden="1" w:unhideWhenUsed="1"/>
+    <w:lsdException w:name="Table Grid 5" w:semiHidden="1" w:unhideWhenUsed="1"/>
+    <w:lsdException w:name="Table Grid 6" w:semiHidden="1" w:unhideWhenUsed="1"/>
+    <w:lsdException w:name="Table Grid 7" w:semiHidden="1" w:unhideWhenUsed="1"/>
+    <w:lsdException w:name="Table Grid 8" w:semiHidden="1" w:unhideWhenUsed="1"/>
+    <w:lsdException w:name="Table List 1" w:semiHidden="1" w:unhideWhenUsed="1"/>
+    <w:lsdException w:name="Table List 2" w:semiHidden="1" w:unhideWhenUsed="1"/>
+    <w:lsdException w:name="Table List 3" w:semiHidden="1" w:unhideWhenUsed="1"/>
+    <w:lsdException w:name="Table List 4" w:semiHidden="1" w:unhideWhenUsed="1"/>
+    <w:lsdException w:name="Table List 5" w:semiHidden="1" w:unhideWhenUsed="1"/>
+    <w:lsdException w:name="Table List 6" w:semiHidden="1" w:unhideWhenUsed="1"/>
+    <w:lsdException w:name="Table List 7" w:semiHidden="1" w:unhideWhenUsed="1"/>
+    <w:lsdException w:name="Table List 8" w:semiHidden="1" w:unhideWhenUsed="1"/>
+    <w:lsdException w:name="Table 3D effects 1" w:semiHidden="1" w:unhideWhenUsed="1"/>
+    <w:lsdException w:name="Table 3D effects 2" w:semiHidden="1" w:unhideWhenUsed="1"/>
+    <w:lsdException w:name="Table 3D effects 3" w:semiHidden="1" w:unhideWhenUsed="1"/>
+    <w:lsdException w:name="Table Contemporary" w:semiHidden="1" w:unhideWhenUsed="1"/>
+    <w:lsdException w:name="Table Elegant" w:semiHidden="1" w:unhideWhenUsed="1"/>
+    <w:lsdException w:name="Table Professional" w:semiHidden="1" w:unhideWhenUsed="1"/>
+    <w:lsdException w:name="Table Subtle 1" w:semiHidden="1" w:unhideWhenUsed="1"/>
+    <w:lsdException w:name="Table Subtle 2" w:semiHidden="1" w:unhideWhenUsed="1"/>
+    <w:lsdException w:name="Table Web 1" w:semiHidden="1" w:unhideWhenUsed="1"/>
+    <w:lsdException w:name="Table Web 2" w:semiHidden="1" w:unhideWhenUsed="1"/>
+    <w:lsdException w:name="Table Web 3" w:semiHidden="1" w:unhideWhenUsed="1"/>
+    <w:lsdException w:name="Balloon Text" w:semiHidden="1" w:unhideWhenUsed="1"/>
+    <w:lsdException w:name="Table Grid" w:uiPriority="39"/>
+    <w:lsdException w:name="Table Theme" w:semiHidden="1" w:unhideWhenUsed="1"/>
+    <w:lsdException w:name="Placeholder Text" w:semiHidden="1"/>
+    <w:lsdException w:name="No Spacing" w:uiPriority="1" w:qFormat="1"/>
+    <w:lsdException w:name="Light Shading" w:uiPriority="60"/>
+    <w:lsdException w:name="Light List" w:uiPriority="61"/>
+    <w:lsdException w:name="Light Grid" w:uiPriority="62"/>
+    <w:lsdException w:name="Medium Shading 1" w:uiPriority="63"/>
+    <w:lsdException w:name="Medium Shading 2" w:uiPriority="64"/>
+    <w:lsdException w:name="Medium List 1" w:uiPriority="65"/>
+    <w:lsdException w:name="Medium List 2" w:uiPriority="66"/>
+    <w:lsdException w:name="Medium Grid 1" w:uiPriority="67"/>
+    <w:lsdException w:name="Medium Grid 2" w:uiPriority="68"/>
+    <w:lsdException w:name="Medium Grid 3" w:uiPriority="69"/>
+    <w:lsdException w:name="Dark List" w:uiPriority="70"/>
+    <w:lsdException w:name="Colorful Shading" w:uiPriority="71"/>
+    <w:lsdException w:name="Colorful List" w:uiPriority="72"/>
+    <w:lsdException w:name="Colorful Grid" w:uiPriority="73"/>
+    <w:lsdException w:name="Light Shading Accent 1" w:uiPriority="60"/>
+    <w:lsdException w:name="Light List Accent 1" w:uiPriority="61"/>
+    <w:lsdException w:name="Light Grid Accent 1" w:uiPriority="62"/>
+    <w:lsdException w:name="Medium Shading 1 Accent 1" w:uiPriority="63"/>
+    <w:lsdException w:name="Medium Shading 2 Accent 1" w:uiPriority="64"/>
+    <w:lsdException w:name="Medium List 1 Accent 1" w:uiPriority="65"/>
+    <w:lsdException w:name="Revision" w:semiHidden="1"/>
+    <w:lsdException w:name="List Paragraph" w:uiPriority="34" w:qFormat="1"/>
+    <w:lsdException w:name="Quote" w:uiPriority="29" w:qFormat="1"/>
+    <w:lsdException w:name="Intense Quote" w:uiPriority="30" w:qFormat="1"/>
+    <w:lsdException w:name="Medium List 2 Accent 1" w:uiPriority="66"/>
+    <w:lsdException w:name="Medium Grid 1 Accent 1" w:uiPriority="67"/>
+    <w:lsdException w:name="Medium Grid 2 Accent 1" w:uiPriority="68"/>
+    <w:lsdException w:name="Medium Grid 3 Accent 1" w:uiPriority="69"/>
+    <w:lsdException w:name="Dark List Accent 1" w:uiPriority="70"/>
+    <w:lsdException w:name="Colorful Shading Accent 1" w:uiPriority="71"/>
+    <w:lsdException w:name="Colorful List Accent 1" w:uiPriority="72"/>
+    <w:lsdException w:name="Colorful Grid Accent 1" w:uiPriority="73"/>
+    <w:lsdException w:name="Light Shading Accent 2" w:uiPriority="60"/>
+    <w:lsdException w:name="Light List Accent 2" w:uiPriority="61"/>
+    <w:lsdException w:name="Light Grid Accent 2" w:uiPriority="62"/>
+    <w:lsdException w:name="Medium Shading 1 Accent 2" w:uiPriority="63"/>
+    <w:lsdException w:name="Medium Shading 2 Accent 2" w:uiPriority="64"/>
+    <w:lsdException w:name="Medium List 1 Accent 2" w:uiPriority="65"/>
+    <w:lsdException w:name="Medium List 2 Accent 2" w:uiPriority="66"/>
+    <w:lsdException w:name="Medium Grid 1 Accent 2" w:uiPriority="67"/>
+    <w:lsdException w:name="Medium Grid 2 Accent 2" w:uiPriority="68"/>
+    <w:lsdException w:name="Medium Grid 3 Accent 2" w:uiPriority="69"/>
+    <w:lsdException w:name="Dark List Accent 2" w:uiPriority="70"/>
+    <w:lsdException w:name="Colorful Shading Accent 2" w:uiPriority="71"/>
+    <w:lsdException w:name="Colorful List Accent 2" w:uiPriority="72"/>
+    <w:lsdException w:name="Colorful Grid Accent 2" w:uiPriority="73"/>
+    <w:lsdException w:name="Light Shading Accent 3" w:uiPriority="60"/>
+    <w:lsdException w:name="Light List Accent 3" w:uiPriority="61"/>
+    <w:lsdException w:name="Light Grid Accent 3" w:uiPriority="62"/>
+    <w:lsdException w:name="Medium Shading 1 Accent 3" w:uiPriority="63"/>
+    <w:lsdException w:name="Medium Shading 2 Accent 3" w:uiPriority="64"/>
+    <w:lsdException w:name="Medium List 1 Accent 3" w:uiPriority="65"/>
+    <w:lsdException w:name="Medium List 2 Accent 3" w:uiPriority="66"/>
+    <w:lsdException w:name="Medium Grid 1 Accent 3" w:uiPriority="67"/>
+    <w:lsdException w:name="Medium Grid 2 Accent 3" w:uiPriority="68"/>
+    <w:lsdException w:name="Medium Grid 3 Accent 3" w:uiPriority="69"/>
+    <w:lsdException w:name="Dark List Accent 3" w:uiPriority="70"/>
+    <w:lsdException w:name="Colorful Shading Accent 3" w:uiPriority="71"/>
+    <w:lsdException w:name="Colorful List Accent 3" w:uiPriority="72"/>
+    <w:lsdException w:name="Colorful Grid Accent 3" w:uiPriority="73"/>
+    <w:lsdException w:name="Light Shading Accent 4" w:uiPriority="60"/>
+    <w:lsdException w:name="Light List Accent 4" w:uiPriority="61"/>
+    <w:lsdException w:name="Light Grid Accent 4" w:uiPriority="62"/>
+    <w:lsdException w:name="Medium Shading 1 Accent 4" w:uiPriority="63"/>
+    <w:lsdException w:name="Medium Shading 2 Accent 4" w:uiPriority="64"/>
+    <w:lsdException w:name="Medium List 1 Accent 4" w:uiPriority="65"/>
+    <w:lsdException w:name="Medium List 2 Accent 4" w:uiPriority="66"/>
+    <w:lsdException w:name="Medium Grid 1 Accent 4" w:uiPriority="67"/>
+    <w:lsdException w:name="Medium Grid 2 Accent 4" w:uiPriority="68"/>
+    <w:lsdException w:name="Medium Grid 3 Accent 4" w:uiPriority="69"/>
+    <w:lsdException w:name="Dark List Accent 4" w:uiPriority="70"/>
+    <w:lsdException w:name="Colorful Shading Accent 4" w:uiPriority="71"/>
+    <w:lsdException w:name="Colorful List Accent 4" w:uiPriority="72"/>
+    <w:lsdException w:name="Colorful Grid Accent 4" w:uiPriority="73"/>
+    <w:lsdException w:name="Light Shading Accent 5" w:uiPriority="60"/>
+    <w:lsdException w:name="Light List Accent 5" w:uiPriority="61"/>
+    <w:lsdException w:name="Light Grid Accent 5" w:uiPriority="62"/>
+    <w:lsdException w:name="Medium Shading 1 Accent 5" w:uiPriority="63"/>
+    <w:lsdException w:name="Medium Shading 2 Accent 5" w:uiPriority="64"/>
+    <w:lsdException w:name="Medium List 1 Accent 5" w:uiPriority="65"/>
+    <w:lsdException w:name="Medium List 2 Accent 5" w:uiPriority="66"/>
+    <w:lsdException w:name="Medium Grid 1 Accent 5" w:uiPriority="67"/>
+    <w:lsdException w:name="Medium Grid 2 Accent 5" w:uiPriority="68"/>
+    <w:lsdException w:name="Medium Grid 3 Accent 5" w:uiPriority="69"/>
+    <w:lsdException w:name="Dark List Accent 5" w:uiPriority="70"/>
+    <w:lsdException w:name="Colorful Shading Accent 5" w:uiPriority="71"/>
+    <w:lsdException w:name="Colorful List Accent 5" w:uiPriority="72"/>
+    <w:lsdException w:name="Colorful Grid Accent 5" w:uiPriority="73"/>
+    <w:lsdException w:name="Light Shading Accent 6" w:uiPriority="60"/>
+    <w:lsdException w:name="Light List Accent 6" w:uiPriority="61"/>
+    <w:lsdException w:name="Light Grid Accent 6" w:uiPriority="62"/>
+    <w:lsdException w:name="Medium Shading 1 Accent 6" w:uiPriority="63"/>
+    <w:lsdException w:name="Medium Shading 2 Accent 6" w:uiPriority="64"/>
+    <w:lsdException w:name="Medium List 1 Accent 6" w:uiPriority="65"/>
+    <w:lsdException w:name="Medium List 2 Accent 6" w:uiPriority="66"/>
+    <w:lsdException w:name="Medium Grid 1 Accent 6" w:uiPriority="67"/>
+    <w:lsdException w:name="Medium Grid 2 Accent 6" w:uiPriority="68"/>
+    <w:lsdException w:name="Medium Grid 3 Accent 6" w:uiPriority="69"/>
+    <w:lsdException w:name="Dark List Accent 6" w:uiPriority="70"/>
+    <w:lsdException w:name="Colorful Shading Accent 6" w:uiPriority="71"/>
+    <w:lsdException w:name="Colorful List Accent 6" w:uiPriority="72"/>
+    <w:lsdException w:name="Colorful Grid Accent 6" w:uiPriority="73"/>
+    <w:lsdException w:name="Subtle Emphasis" w:uiPriority="19" w:qFormat="1"/>
+    <w:lsdException w:name="Intense Emphasis" w:uiPriority="21" w:qFormat="1"/>
+    <w:lsdException w:name="Subtle Reference" w:uiPriority="31" w:qFormat="1"/>
+    <w:lsdException w:name="Intense Reference" w:uiPriority="32" w:qFormat="1"/>
+    <w:lsdException w:name="Book Title" w:uiPriority="33" w:qFormat="1"/>
+    <w:lsdException w:name="Bibliography" w:semiHidden="1" w:uiPriority="37" w:unhideWhenUsed="1"/>
+    <w:lsdException w:name="TOC Heading" w:semiHidden="1" w:uiPriority="39" w:unhideWhenUsed="1" w:qFormat="1"/>
+    <w:lsdException w:name="Plain Table 1" w:uiPriority="41"/>
+    <w:lsdException w:name="Plain Table 2" w:uiPriority="42"/>
+    <w:lsdException w:name="Plain Table 3" w:uiPriority="43"/>
+    <w:lsdException w:name="Plain Table 4" w:uiPriority="44"/>
+    <w:lsdException w:name="Plain Table 5" w:uiPriority="45"/>
+    <w:lsdException w:name="Grid Table Light" w:uiPriority="40"/>
+    <w:lsdException w:name="Grid Table 1 Light" w:uiPriority="46"/>
+    <w:lsdException w:name="Grid Table 2" w:uiPriority="47"/>
+    <w:lsdException w:name="Grid Table 3" w:uiPriority="48"/>
+    <w:lsdException w:name="Grid Table 4" w:uiPriority="49"/>
+    <w:lsdException w:name="Grid Table 5 Dark" w:uiPriority="50"/>
+    <w:lsdException w:name="Grid Table 6 Colorful" w:uiPriority="51"/>
+    <w:lsdException w:name="Grid Table 7 Colorful" w:uiPriority="52"/>
+    <w:lsdException w:name="Grid Table 1 Light Accent 1" w:uiPriority="46"/>
+    <w:lsdException w:name="Grid Table 2 Accent 1" w:uiPriority="47"/>
+    <w:lsdException w:name="Grid Table 3 Accent 1" w:uiPriority="48"/>
+    <w:lsdException w:name="Grid Table 4 Accent 1" w:uiPriority="49"/>
+    <w:lsdException w:name="Grid Table 5 Dark Accent 1" w:uiPriority="50"/>
+    <w:lsdException w:name="Grid Table 6 Colorful Accent 1" w:uiPriority="51"/>
+    <w:lsdException w:name="Grid Table 7 Colorful Accent 1" w:uiPriority="52"/>
+    <w:lsdException w:name="Grid Table 1 Light Accent 2" w:uiPriority="46"/>
+    <w:lsdException w:name="Grid Table 2 Accent 2" w:uiPriority="47"/>
+    <w:lsdException w:name="Grid Table 3 Accent 2" w:uiPriority="48"/>
+    <w:lsdException w:name="Grid Table 4 Accent 2" w:uiPriority="49"/>
+    <w:lsdException w:name="Grid Table 5 Dark Accent 2" w:uiPriority="50"/>
+    <w:lsdException w:name="Grid Table 6 Colorful Accent 2" w:uiPriority="51"/>
+    <w:lsdException w:name="Grid Table 7 Colorful Accent 2" w:uiPriority="52"/>
+    <w:lsdException w:name="Grid Table 1 Light Accent 3" w:uiPriority="46"/>
+    <w:lsdException w:name="Grid Table 2 Accent 3" w:uiPriority="47"/>
+    <w:lsdException w:name="Grid Table 3 Accent 3" w:uiPriority="48"/>
+    <w:lsdException w:name="Grid Table 4 Accent 3" w:uiPriority="49"/>
+    <w:lsdException w:name="Grid Table 5 Dark Accent 3" w:uiPriority="50"/>
+    <w:lsdException w:name="Grid Table 6 Colorful Accent 3" w:uiPriority="51"/>
+    <w:lsdException w:name="Grid Table 7 Colorful Accent 3" w:uiPriority="52"/>
+    <w:lsdException w:name="Grid Table 1 Light Accent 4" w:uiPriority="46"/>
+    <w:lsdException w:name="Grid Table 2 Accent 4" w:uiPriority="47"/>
+    <w:lsdException w:name="Grid Table 3 Accent 4" w:uiPriority="48"/>
+    <w:lsdException w:name="Grid Table 4 Accent 4" w:uiPriority="49"/>
+    <w:lsdException w:name="Grid Table 5 Dark Accent 4" w:uiPriority="50"/>
+    <w:lsdException w:name="Grid Table 6 Colorful Accent 4" w:uiPriority="51"/>
+    <w:lsdException w:name="Grid Table 7 Colorful Accent 4" w:uiPriority="52"/>
+    <w:lsdException w:name="Grid Table 1 Light Accent 5" w:uiPriority="46"/>
+    <w:lsdException w:name="Grid Table 2 Accent 5" w:uiPriority="47"/>
+    <w:lsdException w:name="Grid Table 3 Accent 5" w:uiPriority="48"/>
+    <w:lsdException w:name="Grid Table 4 Accent 5" w:uiPriority="49"/>
+    <w:lsdException w:name="Grid Table 5 Dark Accent 5" w:uiPriority="50"/>
+    <w:lsdException w:name="Grid Table 6 Colorful Accent 5" w:uiPriority="51"/>
+    <w:lsdException w:name="Grid Table 7 Colorful Accent 5" w:uiPriority="52"/>
+    <w:lsdException w:name="Grid Table 1 Light Accent 6" w:uiPriority="46"/>
+    <w:lsdException w:name="Grid Table 2 Accent 6" w:uiPriority="47"/>
+    <w:lsdException w:name="Grid Table 3 Accent 6" w:uiPriority="48"/>
+    <w:lsdException w:name="Grid Table 4 Accent 6" w:uiPriority="49"/>
+    <w:lsdException w:name="Grid Table 5 Dark Accent 6" w:uiPriority="50"/>
+    <w:lsdException w:name="Grid Table 6 Colorful Accent 6" w:uiPriority="51"/>
+    <w:lsdException w:name="Grid Table 7 Colorful Accent 6" w:uiPriority="52"/>
+    <w:lsdException w:name="List Table 1 Light" w:uiPriority="46"/>
+    <w:lsdException w:name="List Table 2" w:uiPriority="47"/>
+    <w:lsdException w:name="List Table 3" w:uiPriority="48"/>
+    <w:lsdException w:name="List Table 4" w:uiPriority="49"/>
+    <w:lsdException w:name="List Table 5 Dark" w:uiPriority="50"/>
+    <w:lsdException w:name="List Table 6 Colorful" w:uiPriority="51"/>
+    <w:lsdException w:name="List Table 7 Colorful" w:uiPriority="52"/>
+    <w:lsdException w:name="List Table 1 Light Accent 1" w:uiPriority="46"/>
+    <w:lsdException w:name="List Table 2 Accent 1" w:uiPriority="47"/>
+    <w:lsdException w:name="List Table 3 Accent 1" w:uiPriority="48"/>
+    <w:lsdException w:name="List Table 4 Accent 1" w:uiPriority="49"/>
+    <w:lsdException w:name="List Table 5 Dark Accent 1" w:uiPriority="50"/>
+    <w:lsdException w:name="List Table 6 Colorful Accent 1" w:uiPriority="51"/>
+    <w:lsdException w:name="List Table 7 Colorful Accent 1" w:uiPriority="52"/>
+    <w:lsdException w:name="List Table 1 Light Accent 2" w:uiPriority="46"/>
+    <w:lsdException w:name="List Table 2 Accent 2" w:uiPriority="47"/>
+    <w:lsdException w:name="List Table 3 Accent 2" w:uiPriority="48"/>
+    <w:lsdException w:name="List Table 4 Accent 2" w:uiPriority="49"/>
+    <w:lsdException w:name="List Table 5 Dark Accent 2" w:uiPriority="50"/>
+    <w:lsdException w:name="List Table 6 Colorful Accent 2" w:uiPriority="51"/>
+    <w:lsdException w:name="List Table 7 Colorful Accent 2" w:uiPriority="52"/>
+    <w:lsdException w:name="List Table 1 Light Accent 3" w:uiPriority="46"/>
+    <w:lsdException w:name="List Table 2 Accent 3" w:uiPriority="47"/>
+    <w:lsdException w:name="List Table 3 Accent 3" w:uiPriority="48"/>
+    <w:lsdException w:name="List Table 4 Accent 3" w:uiPriority="49"/>
+    <w:lsdException w:name="List Table 5 Dark Accent 3" w:uiPriority="50"/>
+    <w:lsdException w:name="List Table 6 Colorful Accent 3" w:uiPriority="51"/>
+    <w:lsdException w:name="List Table 7 Colorful Accent 3" w:uiPriority="52"/>
+    <w:lsdException w:name="List Table 1 Light Accent 4" w:uiPriority="46"/>
+    <w:lsdException w:name="List Table 2 Accent 4" w:uiPriority="47"/>
+    <w:lsdException w:name="List Table 3 Accent 4" w:uiPriority="48"/>
+    <w:lsdException w:name="List Table 4 Accent 4" w:uiPriority="49"/>
+    <w:lsdException w:name="List Table 5 Dark Accent 4" w:uiPriority="50"/>
+    <w:lsdException w:name="List Table 6 Colorful Accent 4" w:uiPriority="51"/>
+    <w:lsdException w:name="List Table 7 Colorful Accent 4" w:uiPriority="52"/>
+    <w:lsdException w:name="List Table 1 Light Accent 5" w:uiPriority="46"/>
+    <w:lsdException w:name="List Table 2 Accent 5" w:uiPriority="47"/>
+    <w:lsdException w:name="List Table 3 Accent 5" w:uiPriority="48"/>
+    <w:lsdException w:name="List Table 4 Accent 5" w:uiPriority="49"/>
+    <w:lsdException w:name="List Table 5 Dark Accent 5" w:uiPriority="50"/>
+    <w:lsdException w:name="List Table 6 Colorful Accent 5" w:uiPriority="51"/>
+    <w:lsdException w:name="List Table 7 Colorful Accent 5" w:uiPriority="52"/>
+    <w:lsdException w:name="List Table 1 Light Accent 6" w:uiPriority="46"/>
+    <w:lsdException w:name="List Table 2 Accent 6" w:uiPriority="47"/>
+    <w:lsdException w:name="List Table 3 Accent 6" w:uiPriority="48"/>
+    <w:lsdException w:name="List Table 4 Accent 6" w:uiPriority="49"/>
+    <w:lsdException w:name="List Table 5 Dark Accent 6" w:uiPriority="50"/>
+    <w:lsdException w:name="List Table 6 Colorful Accent 6" w:uiPriority="51"/>
+    <w:lsdException w:name="List Table 7 Colorful Accent 6" w:uiPriority="52"/>
+  </w:latentStyles>
+  <w:style w:type="paragraph" w:default="1" w:styleId="Normal">
+    <w:name w:val="Normal"/>
+    <w:qFormat/>
+  </w:style>
+  <w:style w:type="character" w:default="1" w:styleId="Fuentedeprrafopredeter">
+    <w:name w:val="Default Paragraph Font"/>
+    <w:uiPriority w:val="1"/>
+    <w:semiHidden/>
+    <w:unhideWhenUsed/>
+  </w:style>
+  <w:style w:type="table" w:default="1" w:styleId="Tablanormal">
+    <w:name w:val="Normal Table"/>
+    <w:uiPriority w:val="99"/>
+    <w:semiHidden/>
+    <w:unhideWhenUsed/>
+    <w:tblPr>
+      <w:tblInd w:w="0" w:type="dxa"/>
+      <w:tblCellMar>
+        <w:top w:w="0" w:type="dxa"/>
+        <w:left w:w="108" w:type="dxa"/>
+        <w:bottom w:w="0" w:type="dxa"/>
+        <w:right w:w="108" w:type="dxa"/>
+      </w:tblCellMar>
+    </w:tblPr>
+  </w:style>
+  <w:style w:type="numbering" w:default="1" w:styleId="Sinlista">
+    <w:name w:val="No List"/>
+    <w:uiPriority w:val="99"/>
+    <w:semiHidden/>
+    <w:unhideWhenUsed/>
+  </w:style>
+  <w:style w:type="character" w:styleId="Textodelmarcadordeposicin">
+    <w:name w:val="Placeholder Text"/>
+    <w:basedOn w:val="Fuentedeprrafopredeter"/>
+    <w:uiPriority w:val="99"/>
+    <w:semiHidden/>
+    <w:rsid w:val="00210C19"/>
+    <w:rPr>
+      <w:color w:val="808080"/>
+    </w:rPr>
+  </w:style>
+</w:styles>
+</file>
+
+<file path=word/glossary/webSettings.xml><?xml version="1.0" encoding="utf-8"?>
+<w:webSettings xmlns:mc="http://schemas.openxmlformats.org/markup-compatibility/2006" xmlns:r="http://schemas.openxmlformats.org/officeDocument/2006/relationships" xmlns:w="http://schemas.openxmlformats.org/wordprocessingml/2006/main" xmlns:w14="http://schemas.microsoft.com/office/word/2010/wordml" xmlns:w15="http://schemas.microsoft.com/office/word/2012/wordml" mc:Ignorable="w14 w15">
+  <w:optimizeForBrowser/>
+  <w:allowPNG/>
+</w:webSettings>
+</file>
+
 <file path=word/theme/theme1.xml><?xml version="1.0" encoding="utf-8"?>
 <a:theme xmlns:a="http://schemas.openxmlformats.org/drawingml/2006/main" name="Tema de Office">
   <a:themeElements>

</xml_diff>